<commit_message>
Add deep analysis of event timestamp test
</commit_message>
<xml_diff>
--- a/Latency Analysis/Service 2 - Deep Analysis.docx
+++ b/Latency Analysis/Service 2 - Deep Analysis.docx
@@ -37,64 +37,6 @@
                 <pic:pic xmlns:pic="http://schemas.openxmlformats.org/drawingml/2006/picture">
                   <pic:nvPicPr>
                     <pic:cNvPr id="0" name="Picture 1"/>
-                    <pic:cNvPicPr>
-                      <a:picLocks noChangeAspect="1" noChangeArrowheads="1"/>
-                    </pic:cNvPicPr>
-                  </pic:nvPicPr>
-                  <pic:blipFill>
-                    <a:blip r:embed="rId4">
-                      <a:extLst>
-                        <a:ext uri="{28A0092B-C50C-407E-A947-70E740481C1C}">
-                          <a14:useLocalDpi xmlns:a14="http://schemas.microsoft.com/office/drawing/2010/main" val="0"/>
-                        </a:ext>
-                      </a:extLst>
-                    </a:blip>
-                    <a:srcRect/>
-                    <a:stretch>
-                      <a:fillRect/>
-                    </a:stretch>
-                  </pic:blipFill>
-                  <pic:spPr bwMode="auto">
-                    <a:xfrm>
-                      <a:off x="0" y="0"/>
-                      <a:ext cx="5943600" cy="2895600"/>
-                    </a:xfrm>
-                    <a:prstGeom prst="rect">
-                      <a:avLst/>
-                    </a:prstGeom>
-                    <a:noFill/>
-                    <a:ln>
-                      <a:noFill/>
-                    </a:ln>
-                  </pic:spPr>
-                </pic:pic>
-              </a:graphicData>
-            </a:graphic>
-          </wp:inline>
-        </w:drawing>
-      </w:r>
-    </w:p>
-    <w:p>
-      <w:r>
-        <w:rPr>
-          <w:rFonts w:ascii="Arial" w:hAnsi="Arial" w:cs="Arial"/>
-          <w:noProof/>
-          <w:color w:val="000000"/>
-          <w:bdr w:val="none" w:sz="0" w:space="0" w:color="auto" w:frame="1"/>
-        </w:rPr>
-        <w:drawing>
-          <wp:inline distT="0" distB="0" distL="0" distR="0" wp14:anchorId="468BBDF7" wp14:editId="24E93F21">
-            <wp:extent cx="5943600" cy="2895600"/>
-            <wp:effectExtent l="0" t="0" r="0" b="0"/>
-            <wp:docPr id="1378465115" name="Picture 2"/>
-            <wp:cNvGraphicFramePr>
-              <a:graphicFrameLocks xmlns:a="http://schemas.openxmlformats.org/drawingml/2006/main" noChangeAspect="1"/>
-            </wp:cNvGraphicFramePr>
-            <a:graphic xmlns:a="http://schemas.openxmlformats.org/drawingml/2006/main">
-              <a:graphicData uri="http://schemas.openxmlformats.org/drawingml/2006/picture">
-                <pic:pic xmlns:pic="http://schemas.openxmlformats.org/drawingml/2006/picture">
-                  <pic:nvPicPr>
-                    <pic:cNvPr id="0" name="Picture 3"/>
                     <pic:cNvPicPr>
                       <a:picLocks noChangeAspect="1" noChangeArrowheads="1"/>
                     </pic:cNvPicPr>
@@ -133,16 +75,61 @@
       </w:r>
     </w:p>
     <w:p>
-      <w:pPr>
-        <w:rPr>
-          <w:rFonts w:ascii="Arial" w:hAnsi="Arial" w:cs="Arial"/>
-        </w:rPr>
-      </w:pPr>
-      <w:r>
-        <w:rPr>
-          <w:rFonts w:ascii="Arial" w:hAnsi="Arial" w:cs="Arial"/>
-        </w:rPr>
-        <w:t>I tried the following kubernetes command to find what exactly happens at particular timestamps:</w:t>
+      <w:r>
+        <w:rPr>
+          <w:rFonts w:ascii="Arial" w:hAnsi="Arial" w:cs="Arial"/>
+          <w:noProof/>
+          <w:color w:val="000000"/>
+          <w:bdr w:val="none" w:sz="0" w:space="0" w:color="auto" w:frame="1"/>
+        </w:rPr>
+        <w:drawing>
+          <wp:inline distT="0" distB="0" distL="0" distR="0" wp14:anchorId="468BBDF7" wp14:editId="24E93F21">
+            <wp:extent cx="5943600" cy="2895600"/>
+            <wp:effectExtent l="0" t="0" r="0" b="0"/>
+            <wp:docPr id="1378465115" name="Picture 2"/>
+            <wp:cNvGraphicFramePr>
+              <a:graphicFrameLocks xmlns:a="http://schemas.openxmlformats.org/drawingml/2006/main" noChangeAspect="1"/>
+            </wp:cNvGraphicFramePr>
+            <a:graphic xmlns:a="http://schemas.openxmlformats.org/drawingml/2006/main">
+              <a:graphicData uri="http://schemas.openxmlformats.org/drawingml/2006/picture">
+                <pic:pic xmlns:pic="http://schemas.openxmlformats.org/drawingml/2006/picture">
+                  <pic:nvPicPr>
+                    <pic:cNvPr id="0" name="Picture 3"/>
+                    <pic:cNvPicPr>
+                      <a:picLocks noChangeAspect="1" noChangeArrowheads="1"/>
+                    </pic:cNvPicPr>
+                  </pic:nvPicPr>
+                  <pic:blipFill>
+                    <a:blip r:embed="rId6">
+                      <a:extLst>
+                        <a:ext uri="{28A0092B-C50C-407E-A947-70E740481C1C}">
+                          <a14:useLocalDpi xmlns:a14="http://schemas.microsoft.com/office/drawing/2010/main" val="0"/>
+                        </a:ext>
+                      </a:extLst>
+                    </a:blip>
+                    <a:srcRect/>
+                    <a:stretch>
+                      <a:fillRect/>
+                    </a:stretch>
+                  </pic:blipFill>
+                  <pic:spPr bwMode="auto">
+                    <a:xfrm>
+                      <a:off x="0" y="0"/>
+                      <a:ext cx="5943600" cy="2895600"/>
+                    </a:xfrm>
+                    <a:prstGeom prst="rect">
+                      <a:avLst/>
+                    </a:prstGeom>
+                    <a:noFill/>
+                    <a:ln>
+                      <a:noFill/>
+                    </a:ln>
+                  </pic:spPr>
+                </pic:pic>
+              </a:graphicData>
+            </a:graphic>
+          </wp:inline>
+        </w:drawing>
       </w:r>
     </w:p>
     <w:p>
@@ -155,7 +142,48 @@
         <w:rPr>
           <w:rFonts w:ascii="Arial" w:hAnsi="Arial" w:cs="Arial"/>
         </w:rPr>
-        <w:t>“kubectl get events --sort-by='.lastTimestamp'”</w:t>
+        <w:t>I tried the following kubernetes command to find what exactly happens at particular timestamps:</w:t>
+      </w:r>
+    </w:p>
+    <w:p>
+      <w:pPr>
+        <w:rPr>
+          <w:rFonts w:ascii="Arial" w:hAnsi="Arial" w:cs="Arial"/>
+        </w:rPr>
+      </w:pPr>
+      <w:r>
+        <w:rPr>
+          <w:rFonts w:ascii="Arial" w:hAnsi="Arial" w:cs="Arial"/>
+        </w:rPr>
+        <w:t>“</w:t>
+      </w:r>
+      <w:proofErr w:type="gramStart"/>
+      <w:r>
+        <w:rPr>
+          <w:rFonts w:ascii="Arial" w:hAnsi="Arial" w:cs="Arial"/>
+        </w:rPr>
+        <w:t>kubectl</w:t>
+      </w:r>
+      <w:proofErr w:type="gramEnd"/>
+      <w:r>
+        <w:rPr>
+          <w:rFonts w:ascii="Arial" w:hAnsi="Arial" w:cs="Arial"/>
+        </w:rPr>
+        <w:t xml:space="preserve"> get events --sort-by=</w:t>
+      </w:r>
+      <w:proofErr w:type="gramStart"/>
+      <w:r>
+        <w:rPr>
+          <w:rFonts w:ascii="Arial" w:hAnsi="Arial" w:cs="Arial"/>
+        </w:rPr>
+        <w:t>'.lastTimestamp</w:t>
+      </w:r>
+      <w:proofErr w:type="gramEnd"/>
+      <w:r>
+        <w:rPr>
+          <w:rFonts w:ascii="Arial" w:hAnsi="Arial" w:cs="Arial"/>
+        </w:rPr>
+        <w:t>'”</w:t>
       </w:r>
     </w:p>
     <w:p>
@@ -209,7 +237,7 @@
                     </pic:cNvPicPr>
                   </pic:nvPicPr>
                   <pic:blipFill>
-                    <a:blip r:embed="rId6">
+                    <a:blip r:embed="rId7">
                       <a:extLst>
                         <a:ext uri="{28A0092B-C50C-407E-A947-70E740481C1C}">
                           <a14:useLocalDpi xmlns:a14="http://schemas.microsoft.com/office/drawing/2010/main" val="0"/>
@@ -241,6 +269,156 @@
         </w:drawing>
       </w:r>
     </w:p>
+    <w:p>
+      <w:pPr>
+        <w:rPr>
+          <w:rFonts w:ascii="Arial" w:hAnsi="Arial" w:cs="Arial"/>
+        </w:rPr>
+      </w:pPr>
+      <w:r>
+        <w:rPr>
+          <w:rFonts w:ascii="Arial" w:hAnsi="Arial" w:cs="Arial"/>
+        </w:rPr>
+        <w:t>This describes:</w:t>
+      </w:r>
+    </w:p>
+    <w:p>
+      <w:pPr>
+        <w:numPr>
+          <w:ilvl w:val="0"/>
+          <w:numId w:val="1"/>
+        </w:numPr>
+        <w:rPr>
+          <w:rFonts w:ascii="Arial" w:hAnsi="Arial" w:cs="Arial"/>
+        </w:rPr>
+      </w:pPr>
+      <w:r>
+        <w:rPr>
+          <w:rFonts w:ascii="Arial" w:hAnsi="Arial" w:cs="Arial"/>
+        </w:rPr>
+        <w:t>No Warnings or Failures</w:t>
+      </w:r>
+    </w:p>
+    <w:p>
+      <w:pPr>
+        <w:rPr>
+          <w:rFonts w:ascii="Arial" w:hAnsi="Arial" w:cs="Arial"/>
+        </w:rPr>
+      </w:pPr>
+      <w:r>
+        <w:rPr>
+          <w:rFonts w:ascii="Arial" w:hAnsi="Arial" w:cs="Arial"/>
+        </w:rPr>
+        <w:t>There are no</w:t>
+      </w:r>
+      <w:r>
+        <w:rPr>
+          <w:rFonts w:ascii="Arial" w:hAnsi="Arial" w:cs="Arial"/>
+          <w:b/>
+          <w:bCs/>
+        </w:rPr>
+        <w:t xml:space="preserve"> Warning </w:t>
+      </w:r>
+      <w:r>
+        <w:rPr>
+          <w:rFonts w:ascii="Arial" w:hAnsi="Arial" w:cs="Arial"/>
+        </w:rPr>
+        <w:t>or</w:t>
+      </w:r>
+      <w:r>
+        <w:rPr>
+          <w:rFonts w:ascii="Arial" w:hAnsi="Arial" w:cs="Arial"/>
+          <w:b/>
+          <w:bCs/>
+        </w:rPr>
+        <w:t xml:space="preserve"> Failed e</w:t>
+      </w:r>
+      <w:r>
+        <w:rPr>
+          <w:rFonts w:ascii="Arial" w:hAnsi="Arial" w:cs="Arial"/>
+        </w:rPr>
+        <w:t>vent types (e.g., CrashLoopBackOff, OOMKilled, Unhealthy) in this output. That rules out a crash or eviction directly causing the latency drops.</w:t>
+      </w:r>
+    </w:p>
+    <w:p>
+      <w:pPr>
+        <w:numPr>
+          <w:ilvl w:val="0"/>
+          <w:numId w:val="2"/>
+        </w:numPr>
+        <w:rPr>
+          <w:rFonts w:ascii="Arial" w:hAnsi="Arial" w:cs="Arial"/>
+        </w:rPr>
+      </w:pPr>
+      <w:r>
+        <w:rPr>
+          <w:rFonts w:ascii="Arial" w:hAnsi="Arial" w:cs="Arial"/>
+        </w:rPr>
+        <w:t>All Events are Normal</w:t>
+      </w:r>
+    </w:p>
+    <w:p>
+      <w:pPr>
+        <w:rPr>
+          <w:rFonts w:ascii="Arial" w:hAnsi="Arial" w:cs="Arial"/>
+        </w:rPr>
+      </w:pPr>
+      <w:r>
+        <w:rPr>
+          <w:rFonts w:ascii="Arial" w:hAnsi="Arial" w:cs="Arial"/>
+        </w:rPr>
+        <w:t>Most are related to CronJob execution:</w:t>
+      </w:r>
+    </w:p>
+    <w:p>
+      <w:pPr>
+        <w:numPr>
+          <w:ilvl w:val="0"/>
+          <w:numId w:val="3"/>
+        </w:numPr>
+        <w:rPr>
+          <w:rFonts w:ascii="Arial" w:hAnsi="Arial" w:cs="Arial"/>
+        </w:rPr>
+      </w:pPr>
+      <w:r>
+        <w:rPr>
+          <w:rFonts w:ascii="Arial" w:hAnsi="Arial" w:cs="Arial"/>
+          <w:i/>
+          <w:iCs/>
+        </w:rPr>
+        <w:t>reduce-cpu-request-</w:t>
+      </w:r>
+      <w:r>
+        <w:rPr>
+          <w:rFonts w:ascii="Arial" w:hAnsi="Arial" w:cs="Arial"/>
+        </w:rPr>
+        <w:t>, reduce-mem-* jobs being scheduled, pulling images, starting containers, and completing successfully.</w:t>
+      </w:r>
+    </w:p>
+    <w:p>
+      <w:pPr>
+        <w:numPr>
+          <w:ilvl w:val="0"/>
+          <w:numId w:val="3"/>
+        </w:numPr>
+        <w:rPr>
+          <w:rFonts w:ascii="Arial" w:hAnsi="Arial" w:cs="Arial"/>
+        </w:rPr>
+      </w:pPr>
+      <w:r>
+        <w:rPr>
+          <w:rFonts w:ascii="Arial" w:hAnsi="Arial" w:cs="Arial"/>
+        </w:rPr>
+        <w:t>Other events show Deployments scaling up and down and some pods being killed normally (expected behavior during deployment updates).</w:t>
+      </w:r>
+    </w:p>
+    <w:p>
+      <w:pPr>
+        <w:rPr>
+          <w:rFonts w:ascii="Arial" w:hAnsi="Arial" w:cs="Arial"/>
+        </w:rPr>
+      </w:pPr>
+    </w:p>
     <w:p/>
     <w:sectPr>
       <w:pgSz w:w="11907" w:h="16840" w:code="9"/>
@@ -250,6 +428,402 @@
     </w:sectPr>
   </w:body>
 </w:document>
+</file>
+
+<file path=word/numbering.xml><?xml version="1.0" encoding="utf-8"?>
+<w:numbering xmlns:wpc="http://schemas.microsoft.com/office/word/2010/wordprocessingCanvas" xmlns:cx="http://schemas.microsoft.com/office/drawing/2014/chartex" xmlns:cx1="http://schemas.microsoft.com/office/drawing/2015/9/8/chartex" xmlns:cx2="http://schemas.microsoft.com/office/drawing/2015/10/21/chartex" xmlns:cx3="http://schemas.microsoft.com/office/drawing/2016/5/9/chartex" xmlns:cx4="http://schemas.microsoft.com/office/drawing/2016/5/10/chartex" xmlns:cx5="http://schemas.microsoft.com/office/drawing/2016/5/11/chartex" xmlns:cx6="http://schemas.microsoft.com/office/drawing/2016/5/12/chartex" xmlns:cx7="http://schemas.microsoft.com/office/drawing/2016/5/13/chartex" xmlns:cx8="http://schemas.microsoft.com/office/drawing/2016/5/14/chartex" xmlns:mc="http://schemas.openxmlformats.org/markup-compatibility/2006" xmlns:aink="http://schemas.microsoft.com/office/drawing/2016/ink" xmlns:am3d="http://schemas.microsoft.com/office/drawing/2017/model3d" xmlns:o="urn:schemas-microsoft-com:office:office" xmlns:oel="http://schemas.microsoft.com/office/2019/extlst" xmlns:r="http://schemas.openxmlformats.org/officeDocument/2006/relationships" xmlns:m="http://schemas.openxmlformats.org/officeDocument/2006/math" xmlns:v="urn:schemas-microsoft-com:vml" xmlns:wp14="http://schemas.microsoft.com/office/word/2010/wordprocessingDrawing" xmlns:wp="http://schemas.openxmlformats.org/drawingml/2006/wordprocessingDrawing" xmlns:w10="urn:schemas-microsoft-com:office:word" xmlns:w="http://schemas.openxmlformats.org/wordprocessingml/2006/main" xmlns:w14="http://schemas.microsoft.com/office/word/2010/wordml" xmlns:w15="http://schemas.microsoft.com/office/word/2012/wordml" xmlns:w16cex="http://schemas.microsoft.com/office/word/2018/wordml/cex" xmlns:w16cid="http://schemas.microsoft.com/office/word/2016/wordml/cid" xmlns:w16="http://schemas.microsoft.com/office/word/2018/wordml" xmlns:w16du="http://schemas.microsoft.com/office/word/2023/wordml/word16du" xmlns:w16sdtdh="http://schemas.microsoft.com/office/word/2020/wordml/sdtdatahash" xmlns:w16sdtfl="http://schemas.microsoft.com/office/word/2024/wordml/sdtformatlock" xmlns:w16se="http://schemas.microsoft.com/office/word/2015/wordml/symex" xmlns:wpg="http://schemas.microsoft.com/office/word/2010/wordprocessingGroup" xmlns:wpi="http://schemas.microsoft.com/office/word/2010/wordprocessingInk" xmlns:wne="http://schemas.microsoft.com/office/word/2006/wordml" xmlns:wps="http://schemas.microsoft.com/office/word/2010/wordprocessingShape" mc:Ignorable="w14 w15 w16se w16cid w16 w16cex w16sdtdh w16sdtfl w16du wp14">
+  <w:abstractNum w:abstractNumId="0" w15:restartNumberingAfterBreak="0">
+    <w:nsid w:val="05B77A7E"/>
+    <w:multiLevelType w:val="multilevel"/>
+    <w:tmpl w:val="1444E594"/>
+    <w:lvl w:ilvl="0">
+      <w:start w:val="2"/>
+      <w:numFmt w:val="decimal"/>
+      <w:lvlText w:val="%1."/>
+      <w:lvlJc w:val="left"/>
+      <w:pPr>
+        <w:tabs>
+          <w:tab w:val="num" w:pos="720"/>
+        </w:tabs>
+        <w:ind w:left="720" w:hanging="360"/>
+      </w:pPr>
+    </w:lvl>
+    <w:lvl w:ilvl="1" w:tentative="1">
+      <w:start w:val="1"/>
+      <w:numFmt w:val="decimal"/>
+      <w:lvlText w:val="%2."/>
+      <w:lvlJc w:val="left"/>
+      <w:pPr>
+        <w:tabs>
+          <w:tab w:val="num" w:pos="1440"/>
+        </w:tabs>
+        <w:ind w:left="1440" w:hanging="360"/>
+      </w:pPr>
+    </w:lvl>
+    <w:lvl w:ilvl="2" w:tentative="1">
+      <w:start w:val="1"/>
+      <w:numFmt w:val="decimal"/>
+      <w:lvlText w:val="%3."/>
+      <w:lvlJc w:val="left"/>
+      <w:pPr>
+        <w:tabs>
+          <w:tab w:val="num" w:pos="2160"/>
+        </w:tabs>
+        <w:ind w:left="2160" w:hanging="360"/>
+      </w:pPr>
+    </w:lvl>
+    <w:lvl w:ilvl="3" w:tentative="1">
+      <w:start w:val="1"/>
+      <w:numFmt w:val="decimal"/>
+      <w:lvlText w:val="%4."/>
+      <w:lvlJc w:val="left"/>
+      <w:pPr>
+        <w:tabs>
+          <w:tab w:val="num" w:pos="2880"/>
+        </w:tabs>
+        <w:ind w:left="2880" w:hanging="360"/>
+      </w:pPr>
+    </w:lvl>
+    <w:lvl w:ilvl="4" w:tentative="1">
+      <w:start w:val="1"/>
+      <w:numFmt w:val="decimal"/>
+      <w:lvlText w:val="%5."/>
+      <w:lvlJc w:val="left"/>
+      <w:pPr>
+        <w:tabs>
+          <w:tab w:val="num" w:pos="3600"/>
+        </w:tabs>
+        <w:ind w:left="3600" w:hanging="360"/>
+      </w:pPr>
+    </w:lvl>
+    <w:lvl w:ilvl="5" w:tentative="1">
+      <w:start w:val="1"/>
+      <w:numFmt w:val="decimal"/>
+      <w:lvlText w:val="%6."/>
+      <w:lvlJc w:val="left"/>
+      <w:pPr>
+        <w:tabs>
+          <w:tab w:val="num" w:pos="4320"/>
+        </w:tabs>
+        <w:ind w:left="4320" w:hanging="360"/>
+      </w:pPr>
+    </w:lvl>
+    <w:lvl w:ilvl="6" w:tentative="1">
+      <w:start w:val="1"/>
+      <w:numFmt w:val="decimal"/>
+      <w:lvlText w:val="%7."/>
+      <w:lvlJc w:val="left"/>
+      <w:pPr>
+        <w:tabs>
+          <w:tab w:val="num" w:pos="5040"/>
+        </w:tabs>
+        <w:ind w:left="5040" w:hanging="360"/>
+      </w:pPr>
+    </w:lvl>
+    <w:lvl w:ilvl="7" w:tentative="1">
+      <w:start w:val="1"/>
+      <w:numFmt w:val="decimal"/>
+      <w:lvlText w:val="%8."/>
+      <w:lvlJc w:val="left"/>
+      <w:pPr>
+        <w:tabs>
+          <w:tab w:val="num" w:pos="5760"/>
+        </w:tabs>
+        <w:ind w:left="5760" w:hanging="360"/>
+      </w:pPr>
+    </w:lvl>
+    <w:lvl w:ilvl="8" w:tentative="1">
+      <w:start w:val="1"/>
+      <w:numFmt w:val="decimal"/>
+      <w:lvlText w:val="%9."/>
+      <w:lvlJc w:val="left"/>
+      <w:pPr>
+        <w:tabs>
+          <w:tab w:val="num" w:pos="6480"/>
+        </w:tabs>
+        <w:ind w:left="6480" w:hanging="360"/>
+      </w:pPr>
+    </w:lvl>
+  </w:abstractNum>
+  <w:abstractNum w:abstractNumId="1" w15:restartNumberingAfterBreak="0">
+    <w:nsid w:val="2C4F0672"/>
+    <w:multiLevelType w:val="multilevel"/>
+    <w:tmpl w:val="0BBC7C12"/>
+    <w:lvl w:ilvl="0">
+      <w:start w:val="1"/>
+      <w:numFmt w:val="bullet"/>
+      <w:lvlText w:val=""/>
+      <w:lvlJc w:val="left"/>
+      <w:pPr>
+        <w:tabs>
+          <w:tab w:val="num" w:pos="720"/>
+        </w:tabs>
+        <w:ind w:left="720" w:hanging="360"/>
+      </w:pPr>
+      <w:rPr>
+        <w:rFonts w:ascii="Symbol" w:hAnsi="Symbol" w:hint="default"/>
+        <w:sz w:val="20"/>
+      </w:rPr>
+    </w:lvl>
+    <w:lvl w:ilvl="1" w:tentative="1">
+      <w:start w:val="1"/>
+      <w:numFmt w:val="bullet"/>
+      <w:lvlText w:val="o"/>
+      <w:lvlJc w:val="left"/>
+      <w:pPr>
+        <w:tabs>
+          <w:tab w:val="num" w:pos="1440"/>
+        </w:tabs>
+        <w:ind w:left="1440" w:hanging="360"/>
+      </w:pPr>
+      <w:rPr>
+        <w:rFonts w:ascii="Courier New" w:hAnsi="Courier New" w:hint="default"/>
+        <w:sz w:val="20"/>
+      </w:rPr>
+    </w:lvl>
+    <w:lvl w:ilvl="2" w:tentative="1">
+      <w:start w:val="1"/>
+      <w:numFmt w:val="bullet"/>
+      <w:lvlText w:val=""/>
+      <w:lvlJc w:val="left"/>
+      <w:pPr>
+        <w:tabs>
+          <w:tab w:val="num" w:pos="2160"/>
+        </w:tabs>
+        <w:ind w:left="2160" w:hanging="360"/>
+      </w:pPr>
+      <w:rPr>
+        <w:rFonts w:ascii="Wingdings" w:hAnsi="Wingdings" w:hint="default"/>
+        <w:sz w:val="20"/>
+      </w:rPr>
+    </w:lvl>
+    <w:lvl w:ilvl="3" w:tentative="1">
+      <w:start w:val="1"/>
+      <w:numFmt w:val="bullet"/>
+      <w:lvlText w:val=""/>
+      <w:lvlJc w:val="left"/>
+      <w:pPr>
+        <w:tabs>
+          <w:tab w:val="num" w:pos="2880"/>
+        </w:tabs>
+        <w:ind w:left="2880" w:hanging="360"/>
+      </w:pPr>
+      <w:rPr>
+        <w:rFonts w:ascii="Wingdings" w:hAnsi="Wingdings" w:hint="default"/>
+        <w:sz w:val="20"/>
+      </w:rPr>
+    </w:lvl>
+    <w:lvl w:ilvl="4" w:tentative="1">
+      <w:start w:val="1"/>
+      <w:numFmt w:val="bullet"/>
+      <w:lvlText w:val=""/>
+      <w:lvlJc w:val="left"/>
+      <w:pPr>
+        <w:tabs>
+          <w:tab w:val="num" w:pos="3600"/>
+        </w:tabs>
+        <w:ind w:left="3600" w:hanging="360"/>
+      </w:pPr>
+      <w:rPr>
+        <w:rFonts w:ascii="Wingdings" w:hAnsi="Wingdings" w:hint="default"/>
+        <w:sz w:val="20"/>
+      </w:rPr>
+    </w:lvl>
+    <w:lvl w:ilvl="5" w:tentative="1">
+      <w:start w:val="1"/>
+      <w:numFmt w:val="bullet"/>
+      <w:lvlText w:val=""/>
+      <w:lvlJc w:val="left"/>
+      <w:pPr>
+        <w:tabs>
+          <w:tab w:val="num" w:pos="4320"/>
+        </w:tabs>
+        <w:ind w:left="4320" w:hanging="360"/>
+      </w:pPr>
+      <w:rPr>
+        <w:rFonts w:ascii="Wingdings" w:hAnsi="Wingdings" w:hint="default"/>
+        <w:sz w:val="20"/>
+      </w:rPr>
+    </w:lvl>
+    <w:lvl w:ilvl="6" w:tentative="1">
+      <w:start w:val="1"/>
+      <w:numFmt w:val="bullet"/>
+      <w:lvlText w:val=""/>
+      <w:lvlJc w:val="left"/>
+      <w:pPr>
+        <w:tabs>
+          <w:tab w:val="num" w:pos="5040"/>
+        </w:tabs>
+        <w:ind w:left="5040" w:hanging="360"/>
+      </w:pPr>
+      <w:rPr>
+        <w:rFonts w:ascii="Wingdings" w:hAnsi="Wingdings" w:hint="default"/>
+        <w:sz w:val="20"/>
+      </w:rPr>
+    </w:lvl>
+    <w:lvl w:ilvl="7" w:tentative="1">
+      <w:start w:val="1"/>
+      <w:numFmt w:val="bullet"/>
+      <w:lvlText w:val=""/>
+      <w:lvlJc w:val="left"/>
+      <w:pPr>
+        <w:tabs>
+          <w:tab w:val="num" w:pos="5760"/>
+        </w:tabs>
+        <w:ind w:left="5760" w:hanging="360"/>
+      </w:pPr>
+      <w:rPr>
+        <w:rFonts w:ascii="Wingdings" w:hAnsi="Wingdings" w:hint="default"/>
+        <w:sz w:val="20"/>
+      </w:rPr>
+    </w:lvl>
+    <w:lvl w:ilvl="8" w:tentative="1">
+      <w:start w:val="1"/>
+      <w:numFmt w:val="bullet"/>
+      <w:lvlText w:val=""/>
+      <w:lvlJc w:val="left"/>
+      <w:pPr>
+        <w:tabs>
+          <w:tab w:val="num" w:pos="6480"/>
+        </w:tabs>
+        <w:ind w:left="6480" w:hanging="360"/>
+      </w:pPr>
+      <w:rPr>
+        <w:rFonts w:ascii="Wingdings" w:hAnsi="Wingdings" w:hint="default"/>
+        <w:sz w:val="20"/>
+      </w:rPr>
+    </w:lvl>
+  </w:abstractNum>
+  <w:abstractNum w:abstractNumId="2" w15:restartNumberingAfterBreak="0">
+    <w:nsid w:val="312B699C"/>
+    <w:multiLevelType w:val="multilevel"/>
+    <w:tmpl w:val="AC000AB4"/>
+    <w:lvl w:ilvl="0">
+      <w:start w:val="1"/>
+      <w:numFmt w:val="decimal"/>
+      <w:lvlText w:val="%1."/>
+      <w:lvlJc w:val="left"/>
+      <w:pPr>
+        <w:tabs>
+          <w:tab w:val="num" w:pos="720"/>
+        </w:tabs>
+        <w:ind w:left="720" w:hanging="360"/>
+      </w:pPr>
+    </w:lvl>
+    <w:lvl w:ilvl="1" w:tentative="1">
+      <w:start w:val="1"/>
+      <w:numFmt w:val="decimal"/>
+      <w:lvlText w:val="%2."/>
+      <w:lvlJc w:val="left"/>
+      <w:pPr>
+        <w:tabs>
+          <w:tab w:val="num" w:pos="1440"/>
+        </w:tabs>
+        <w:ind w:left="1440" w:hanging="360"/>
+      </w:pPr>
+    </w:lvl>
+    <w:lvl w:ilvl="2" w:tentative="1">
+      <w:start w:val="1"/>
+      <w:numFmt w:val="decimal"/>
+      <w:lvlText w:val="%3."/>
+      <w:lvlJc w:val="left"/>
+      <w:pPr>
+        <w:tabs>
+          <w:tab w:val="num" w:pos="2160"/>
+        </w:tabs>
+        <w:ind w:left="2160" w:hanging="360"/>
+      </w:pPr>
+    </w:lvl>
+    <w:lvl w:ilvl="3" w:tentative="1">
+      <w:start w:val="1"/>
+      <w:numFmt w:val="decimal"/>
+      <w:lvlText w:val="%4."/>
+      <w:lvlJc w:val="left"/>
+      <w:pPr>
+        <w:tabs>
+          <w:tab w:val="num" w:pos="2880"/>
+        </w:tabs>
+        <w:ind w:left="2880" w:hanging="360"/>
+      </w:pPr>
+    </w:lvl>
+    <w:lvl w:ilvl="4" w:tentative="1">
+      <w:start w:val="1"/>
+      <w:numFmt w:val="decimal"/>
+      <w:lvlText w:val="%5."/>
+      <w:lvlJc w:val="left"/>
+      <w:pPr>
+        <w:tabs>
+          <w:tab w:val="num" w:pos="3600"/>
+        </w:tabs>
+        <w:ind w:left="3600" w:hanging="360"/>
+      </w:pPr>
+    </w:lvl>
+    <w:lvl w:ilvl="5" w:tentative="1">
+      <w:start w:val="1"/>
+      <w:numFmt w:val="decimal"/>
+      <w:lvlText w:val="%6."/>
+      <w:lvlJc w:val="left"/>
+      <w:pPr>
+        <w:tabs>
+          <w:tab w:val="num" w:pos="4320"/>
+        </w:tabs>
+        <w:ind w:left="4320" w:hanging="360"/>
+      </w:pPr>
+    </w:lvl>
+    <w:lvl w:ilvl="6" w:tentative="1">
+      <w:start w:val="1"/>
+      <w:numFmt w:val="decimal"/>
+      <w:lvlText w:val="%7."/>
+      <w:lvlJc w:val="left"/>
+      <w:pPr>
+        <w:tabs>
+          <w:tab w:val="num" w:pos="5040"/>
+        </w:tabs>
+        <w:ind w:left="5040" w:hanging="360"/>
+      </w:pPr>
+    </w:lvl>
+    <w:lvl w:ilvl="7" w:tentative="1">
+      <w:start w:val="1"/>
+      <w:numFmt w:val="decimal"/>
+      <w:lvlText w:val="%8."/>
+      <w:lvlJc w:val="left"/>
+      <w:pPr>
+        <w:tabs>
+          <w:tab w:val="num" w:pos="5760"/>
+        </w:tabs>
+        <w:ind w:left="5760" w:hanging="360"/>
+      </w:pPr>
+    </w:lvl>
+    <w:lvl w:ilvl="8" w:tentative="1">
+      <w:start w:val="1"/>
+      <w:numFmt w:val="decimal"/>
+      <w:lvlText w:val="%9."/>
+      <w:lvlJc w:val="left"/>
+      <w:pPr>
+        <w:tabs>
+          <w:tab w:val="num" w:pos="6480"/>
+        </w:tabs>
+        <w:ind w:left="6480" w:hanging="360"/>
+      </w:pPr>
+    </w:lvl>
+  </w:abstractNum>
+  <w:num w:numId="1" w16cid:durableId="2011249314">
+    <w:abstractNumId w:val="2"/>
+  </w:num>
+  <w:num w:numId="2" w16cid:durableId="1729066614">
+    <w:abstractNumId w:val="0"/>
+    <w:lvlOverride w:ilvl="0">
+      <w:lvl w:ilvl="0">
+        <w:numFmt w:val="decimal"/>
+        <w:lvlText w:val="%1."/>
+        <w:lvlJc w:val="left"/>
+      </w:lvl>
+    </w:lvlOverride>
+  </w:num>
+  <w:num w:numId="3" w16cid:durableId="402219657">
+    <w:abstractNumId w:val="1"/>
+  </w:num>
+</w:numbering>
 </file>
 
 <file path=word/styles.xml><?xml version="1.0" encoding="utf-8"?>

</xml_diff>

<commit_message>
Add explanation of service 1 cpu reduction graph
</commit_message>
<xml_diff>
--- a/Latency Analysis/Service 2 - Deep Analysis.docx
+++ b/Latency Analysis/Service 2 - Deep Analysis.docx
@@ -155,35 +155,7 @@
         <w:rPr>
           <w:rFonts w:ascii="Arial" w:hAnsi="Arial" w:cs="Arial"/>
         </w:rPr>
-        <w:t>“</w:t>
-      </w:r>
-      <w:proofErr w:type="gramStart"/>
-      <w:r>
-        <w:rPr>
-          <w:rFonts w:ascii="Arial" w:hAnsi="Arial" w:cs="Arial"/>
-        </w:rPr>
-        <w:t>kubectl</w:t>
-      </w:r>
-      <w:proofErr w:type="gramEnd"/>
-      <w:r>
-        <w:rPr>
-          <w:rFonts w:ascii="Arial" w:hAnsi="Arial" w:cs="Arial"/>
-        </w:rPr>
-        <w:t xml:space="preserve"> get events --sort-by=</w:t>
-      </w:r>
-      <w:proofErr w:type="gramStart"/>
-      <w:r>
-        <w:rPr>
-          <w:rFonts w:ascii="Arial" w:hAnsi="Arial" w:cs="Arial"/>
-        </w:rPr>
-        <w:t>'.lastTimestamp</w:t>
-      </w:r>
-      <w:proofErr w:type="gramEnd"/>
-      <w:r>
-        <w:rPr>
-          <w:rFonts w:ascii="Arial" w:hAnsi="Arial" w:cs="Arial"/>
-        </w:rPr>
-        <w:t>'”</w:t>
+        <w:t>“kubectl get events --sort-by='.lastTimestamp'”</w:t>
       </w:r>
     </w:p>
     <w:p>
@@ -419,6 +391,318 @@
         </w:rPr>
       </w:pPr>
     </w:p>
+    <w:p>
+      <w:pPr>
+        <w:pStyle w:val="Heading3"/>
+        <w:rPr>
+          <w:b/>
+          <w:bCs/>
+        </w:rPr>
+      </w:pPr>
+      <w:r>
+        <w:t>Spike at 05-11 22</w:t>
+      </w:r>
+    </w:p>
+    <w:p>
+      <w:pPr>
+        <w:numPr>
+          <w:ilvl w:val="0"/>
+          <w:numId w:val="4"/>
+        </w:numPr>
+        <w:rPr>
+          <w:rFonts w:ascii="Arial" w:hAnsi="Arial" w:cs="Arial"/>
+        </w:rPr>
+      </w:pPr>
+      <w:r>
+        <w:rPr>
+          <w:rFonts w:ascii="Arial" w:hAnsi="Arial" w:cs="Arial"/>
+        </w:rPr>
+        <w:t>Confirmed as the point where CPU limit is reduced, and:</w:t>
+      </w:r>
+    </w:p>
+    <w:p>
+      <w:pPr>
+        <w:numPr>
+          <w:ilvl w:val="1"/>
+          <w:numId w:val="4"/>
+        </w:numPr>
+        <w:rPr>
+          <w:rFonts w:ascii="Arial" w:hAnsi="Arial" w:cs="Arial"/>
+        </w:rPr>
+      </w:pPr>
+      <w:r>
+        <w:rPr>
+          <w:rFonts w:ascii="Arial" w:hAnsi="Arial" w:cs="Arial"/>
+        </w:rPr>
+        <w:t>We are seeing a momentary latency spike due to throttling kicking in abruptly.</w:t>
+      </w:r>
+    </w:p>
+    <w:p>
+      <w:pPr>
+        <w:numPr>
+          <w:ilvl w:val="1"/>
+          <w:numId w:val="4"/>
+        </w:numPr>
+        <w:rPr>
+          <w:rFonts w:ascii="Arial" w:hAnsi="Arial" w:cs="Arial"/>
+        </w:rPr>
+      </w:pPr>
+      <w:r>
+        <w:rPr>
+          <w:rFonts w:ascii="Arial" w:hAnsi="Arial" w:cs="Arial"/>
+        </w:rPr>
+        <w:t>Event log shows reduce-cpu-request-s1-cronjob executing here - that aligns with the spike timing.</w:t>
+      </w:r>
+    </w:p>
+    <w:p>
+      <w:pPr>
+        <w:numPr>
+          <w:ilvl w:val="0"/>
+          <w:numId w:val="4"/>
+        </w:numPr>
+        <w:rPr>
+          <w:rFonts w:ascii="Arial" w:hAnsi="Arial" w:cs="Arial"/>
+        </w:rPr>
+      </w:pPr>
+      <w:r>
+        <w:rPr>
+          <w:rFonts w:ascii="Arial" w:hAnsi="Arial" w:cs="Arial"/>
+        </w:rPr>
+        <w:t>Spike is expected and aligns with CPU throttling. No pod crash or GC pause—just the CPU limit drop and system adjusting.</w:t>
+      </w:r>
+    </w:p>
+    <w:p>
+      <w:pPr>
+        <w:rPr>
+          <w:rFonts w:ascii="Arial" w:hAnsi="Arial" w:cs="Arial"/>
+        </w:rPr>
+      </w:pPr>
+    </w:p>
+    <w:p>
+      <w:pPr>
+        <w:pStyle w:val="Heading3"/>
+        <w:rPr>
+          <w:b/>
+          <w:bCs/>
+        </w:rPr>
+      </w:pPr>
+      <w:r>
+        <w:t>Latency Drops near 05-12 00:00 and 05-12 04:00</w:t>
+      </w:r>
+    </w:p>
+    <w:p>
+      <w:pPr>
+        <w:numPr>
+          <w:ilvl w:val="0"/>
+          <w:numId w:val="5"/>
+        </w:numPr>
+        <w:rPr>
+          <w:rFonts w:ascii="Arial" w:hAnsi="Arial" w:cs="Arial"/>
+        </w:rPr>
+      </w:pPr>
+      <w:r>
+        <w:rPr>
+          <w:rFonts w:ascii="Arial" w:hAnsi="Arial" w:cs="Arial"/>
+        </w:rPr>
+        <w:t>No Kubernetes events around those exact times. That suggests it wasn't caused by a pod restart, image pull, or crash.</w:t>
+      </w:r>
+    </w:p>
+    <w:p>
+      <w:pPr>
+        <w:numPr>
+          <w:ilvl w:val="0"/>
+          <w:numId w:val="6"/>
+        </w:numPr>
+        <w:rPr>
+          <w:rFonts w:ascii="Arial" w:hAnsi="Arial" w:cs="Arial"/>
+        </w:rPr>
+      </w:pPr>
+      <w:r>
+        <w:rPr>
+          <w:rFonts w:ascii="Arial" w:hAnsi="Arial" w:cs="Arial"/>
+        </w:rPr>
+        <w:t>Synthetic Load Generator Reset (External Cause)</w:t>
+      </w:r>
+    </w:p>
+    <w:p>
+      <w:pPr>
+        <w:ind w:firstLine="360"/>
+        <w:rPr>
+          <w:rFonts w:ascii="Arial" w:hAnsi="Arial" w:cs="Arial"/>
+        </w:rPr>
+      </w:pPr>
+      <w:r>
+        <w:rPr>
+          <w:rFonts w:ascii="Arial" w:hAnsi="Arial" w:cs="Arial"/>
+        </w:rPr>
+        <w:t>During this time, Locust Restarted with the reduction of CPU limit.</w:t>
+      </w:r>
+    </w:p>
+    <w:p>
+      <w:pPr>
+        <w:numPr>
+          <w:ilvl w:val="0"/>
+          <w:numId w:val="7"/>
+        </w:numPr>
+        <w:rPr>
+          <w:rFonts w:ascii="Arial" w:hAnsi="Arial" w:cs="Arial"/>
+        </w:rPr>
+      </w:pPr>
+      <w:r>
+        <w:rPr>
+          <w:rFonts w:ascii="Arial" w:hAnsi="Arial" w:cs="Arial"/>
+        </w:rPr>
+        <w:t>It is restarted, paused &amp; finished a round.</w:t>
+      </w:r>
+    </w:p>
+    <w:p>
+      <w:pPr>
+        <w:numPr>
+          <w:ilvl w:val="0"/>
+          <w:numId w:val="7"/>
+        </w:numPr>
+        <w:rPr>
+          <w:rFonts w:ascii="Arial" w:hAnsi="Arial" w:cs="Arial"/>
+        </w:rPr>
+      </w:pPr>
+      <w:r>
+        <w:rPr>
+          <w:rFonts w:ascii="Arial" w:hAnsi="Arial" w:cs="Arial"/>
+        </w:rPr>
+        <w:t>During this time:</w:t>
+      </w:r>
+    </w:p>
+    <w:p>
+      <w:pPr>
+        <w:numPr>
+          <w:ilvl w:val="1"/>
+          <w:numId w:val="7"/>
+        </w:numPr>
+        <w:rPr>
+          <w:rFonts w:ascii="Arial" w:hAnsi="Arial" w:cs="Arial"/>
+        </w:rPr>
+      </w:pPr>
+      <w:r>
+        <w:rPr>
+          <w:rFonts w:ascii="Arial" w:hAnsi="Arial" w:cs="Arial"/>
+        </w:rPr>
+        <w:t>No/very few requests are received → measured latency approaches 0.</w:t>
+      </w:r>
+    </w:p>
+    <w:p>
+      <w:pPr>
+        <w:numPr>
+          <w:ilvl w:val="1"/>
+          <w:numId w:val="7"/>
+        </w:numPr>
+        <w:rPr>
+          <w:rFonts w:ascii="Arial" w:hAnsi="Arial" w:cs="Arial"/>
+        </w:rPr>
+      </w:pPr>
+      <w:r>
+        <w:rPr>
+          <w:rFonts w:ascii="Arial" w:hAnsi="Arial" w:cs="Arial"/>
+        </w:rPr>
+        <w:t>After the tool resumes, latency returns to the throttled baseline.</w:t>
+      </w:r>
+    </w:p>
+    <w:p>
+      <w:pPr>
+        <w:pStyle w:val="ListParagraph"/>
+        <w:numPr>
+          <w:ilvl w:val="0"/>
+          <w:numId w:val="6"/>
+        </w:numPr>
+        <w:rPr>
+          <w:rFonts w:ascii="Arial" w:hAnsi="Arial" w:cs="Arial"/>
+        </w:rPr>
+      </w:pPr>
+      <w:r>
+        <w:rPr>
+          <w:rFonts w:ascii="Arial" w:hAnsi="Arial" w:cs="Arial"/>
+        </w:rPr>
+        <w:t>Latency Recording Artifact</w:t>
+      </w:r>
+    </w:p>
+    <w:p>
+      <w:pPr>
+        <w:rPr>
+          <w:rFonts w:ascii="Arial" w:hAnsi="Arial" w:cs="Arial"/>
+        </w:rPr>
+      </w:pPr>
+      <w:r>
+        <w:rPr>
+          <w:rFonts w:ascii="Arial" w:hAnsi="Arial" w:cs="Arial"/>
+        </w:rPr>
+        <w:tab/>
+        <w:t>The latency is being measured externally using Prometheus scrape interval, then:</w:t>
+      </w:r>
+    </w:p>
+    <w:p>
+      <w:pPr>
+        <w:numPr>
+          <w:ilvl w:val="0"/>
+          <w:numId w:val="9"/>
+        </w:numPr>
+        <w:rPr>
+          <w:rFonts w:ascii="Arial" w:hAnsi="Arial" w:cs="Arial"/>
+        </w:rPr>
+      </w:pPr>
+      <w:r>
+        <w:rPr>
+          <w:rFonts w:ascii="Arial" w:hAnsi="Arial" w:cs="Arial"/>
+        </w:rPr>
+        <w:t>A momentary gap in recording or lack of requests can register as 0 latency.</w:t>
+      </w:r>
+    </w:p>
+    <w:p>
+      <w:pPr>
+        <w:numPr>
+          <w:ilvl w:val="0"/>
+          <w:numId w:val="9"/>
+        </w:numPr>
+        <w:rPr>
+          <w:rFonts w:ascii="Arial" w:hAnsi="Arial" w:cs="Arial"/>
+        </w:rPr>
+      </w:pPr>
+      <w:r>
+        <w:rPr>
+          <w:rFonts w:ascii="Arial" w:hAnsi="Arial" w:cs="Arial"/>
+        </w:rPr>
+        <w:t>This happens due to:</w:t>
+      </w:r>
+    </w:p>
+    <w:p>
+      <w:pPr>
+        <w:numPr>
+          <w:ilvl w:val="1"/>
+          <w:numId w:val="9"/>
+        </w:numPr>
+        <w:rPr>
+          <w:rFonts w:ascii="Arial" w:hAnsi="Arial" w:cs="Arial"/>
+        </w:rPr>
+      </w:pPr>
+      <w:r>
+        <w:rPr>
+          <w:rFonts w:ascii="Arial" w:hAnsi="Arial" w:cs="Arial"/>
+        </w:rPr>
+        <w:t>Data point interpolation when request count is very low</w:t>
+      </w:r>
+    </w:p>
+    <w:p>
+      <w:pPr>
+        <w:rPr>
+          <w:rFonts w:ascii="Arial" w:hAnsi="Arial" w:cs="Arial"/>
+        </w:rPr>
+      </w:pPr>
+    </w:p>
+    <w:p>
+      <w:pPr>
+        <w:rPr>
+          <w:rFonts w:ascii="Arial" w:hAnsi="Arial" w:cs="Arial"/>
+        </w:rPr>
+      </w:pPr>
+    </w:p>
     <w:p/>
     <w:sectPr>
       <w:pgSz w:w="11907" w:h="16840" w:code="9"/>
@@ -433,6 +717,304 @@
 <file path=word/numbering.xml><?xml version="1.0" encoding="utf-8"?>
 <w:numbering xmlns:wpc="http://schemas.microsoft.com/office/word/2010/wordprocessingCanvas" xmlns:cx="http://schemas.microsoft.com/office/drawing/2014/chartex" xmlns:cx1="http://schemas.microsoft.com/office/drawing/2015/9/8/chartex" xmlns:cx2="http://schemas.microsoft.com/office/drawing/2015/10/21/chartex" xmlns:cx3="http://schemas.microsoft.com/office/drawing/2016/5/9/chartex" xmlns:cx4="http://schemas.microsoft.com/office/drawing/2016/5/10/chartex" xmlns:cx5="http://schemas.microsoft.com/office/drawing/2016/5/11/chartex" xmlns:cx6="http://schemas.microsoft.com/office/drawing/2016/5/12/chartex" xmlns:cx7="http://schemas.microsoft.com/office/drawing/2016/5/13/chartex" xmlns:cx8="http://schemas.microsoft.com/office/drawing/2016/5/14/chartex" xmlns:mc="http://schemas.openxmlformats.org/markup-compatibility/2006" xmlns:aink="http://schemas.microsoft.com/office/drawing/2016/ink" xmlns:am3d="http://schemas.microsoft.com/office/drawing/2017/model3d" xmlns:o="urn:schemas-microsoft-com:office:office" xmlns:oel="http://schemas.microsoft.com/office/2019/extlst" xmlns:r="http://schemas.openxmlformats.org/officeDocument/2006/relationships" xmlns:m="http://schemas.openxmlformats.org/officeDocument/2006/math" xmlns:v="urn:schemas-microsoft-com:vml" xmlns:wp14="http://schemas.microsoft.com/office/word/2010/wordprocessingDrawing" xmlns:wp="http://schemas.openxmlformats.org/drawingml/2006/wordprocessingDrawing" xmlns:w10="urn:schemas-microsoft-com:office:word" xmlns:w="http://schemas.openxmlformats.org/wordprocessingml/2006/main" xmlns:w14="http://schemas.microsoft.com/office/word/2010/wordml" xmlns:w15="http://schemas.microsoft.com/office/word/2012/wordml" xmlns:w16cex="http://schemas.microsoft.com/office/word/2018/wordml/cex" xmlns:w16cid="http://schemas.microsoft.com/office/word/2016/wordml/cid" xmlns:w16="http://schemas.microsoft.com/office/word/2018/wordml" xmlns:w16du="http://schemas.microsoft.com/office/word/2023/wordml/word16du" xmlns:w16sdtdh="http://schemas.microsoft.com/office/word/2020/wordml/sdtdatahash" xmlns:w16sdtfl="http://schemas.microsoft.com/office/word/2024/wordml/sdtformatlock" xmlns:w16se="http://schemas.microsoft.com/office/word/2015/wordml/symex" xmlns:wpg="http://schemas.microsoft.com/office/word/2010/wordprocessingGroup" xmlns:wpi="http://schemas.microsoft.com/office/word/2010/wordprocessingInk" xmlns:wne="http://schemas.microsoft.com/office/word/2006/wordml" xmlns:wps="http://schemas.microsoft.com/office/word/2010/wordprocessingShape" mc:Ignorable="w14 w15 w16se w16cid w16 w16cex w16sdtdh w16sdtfl w16du wp14">
   <w:abstractNum w:abstractNumId="0" w15:restartNumberingAfterBreak="0">
+    <w:nsid w:val="048925CA"/>
+    <w:multiLevelType w:val="multilevel"/>
+    <w:tmpl w:val="F95C0684"/>
+    <w:lvl w:ilvl="0">
+      <w:start w:val="1"/>
+      <w:numFmt w:val="bullet"/>
+      <w:lvlText w:val=""/>
+      <w:lvlJc w:val="left"/>
+      <w:pPr>
+        <w:tabs>
+          <w:tab w:val="num" w:pos="720"/>
+        </w:tabs>
+        <w:ind w:left="720" w:hanging="360"/>
+      </w:pPr>
+      <w:rPr>
+        <w:rFonts w:ascii="Symbol" w:hAnsi="Symbol" w:hint="default"/>
+        <w:sz w:val="20"/>
+      </w:rPr>
+    </w:lvl>
+    <w:lvl w:ilvl="1" w:tentative="1">
+      <w:start w:val="1"/>
+      <w:numFmt w:val="bullet"/>
+      <w:lvlText w:val="o"/>
+      <w:lvlJc w:val="left"/>
+      <w:pPr>
+        <w:tabs>
+          <w:tab w:val="num" w:pos="1440"/>
+        </w:tabs>
+        <w:ind w:left="1440" w:hanging="360"/>
+      </w:pPr>
+      <w:rPr>
+        <w:rFonts w:ascii="Courier New" w:hAnsi="Courier New" w:hint="default"/>
+        <w:sz w:val="20"/>
+      </w:rPr>
+    </w:lvl>
+    <w:lvl w:ilvl="2" w:tentative="1">
+      <w:start w:val="1"/>
+      <w:numFmt w:val="bullet"/>
+      <w:lvlText w:val=""/>
+      <w:lvlJc w:val="left"/>
+      <w:pPr>
+        <w:tabs>
+          <w:tab w:val="num" w:pos="2160"/>
+        </w:tabs>
+        <w:ind w:left="2160" w:hanging="360"/>
+      </w:pPr>
+      <w:rPr>
+        <w:rFonts w:ascii="Wingdings" w:hAnsi="Wingdings" w:hint="default"/>
+        <w:sz w:val="20"/>
+      </w:rPr>
+    </w:lvl>
+    <w:lvl w:ilvl="3" w:tentative="1">
+      <w:start w:val="1"/>
+      <w:numFmt w:val="bullet"/>
+      <w:lvlText w:val=""/>
+      <w:lvlJc w:val="left"/>
+      <w:pPr>
+        <w:tabs>
+          <w:tab w:val="num" w:pos="2880"/>
+        </w:tabs>
+        <w:ind w:left="2880" w:hanging="360"/>
+      </w:pPr>
+      <w:rPr>
+        <w:rFonts w:ascii="Wingdings" w:hAnsi="Wingdings" w:hint="default"/>
+        <w:sz w:val="20"/>
+      </w:rPr>
+    </w:lvl>
+    <w:lvl w:ilvl="4" w:tentative="1">
+      <w:start w:val="1"/>
+      <w:numFmt w:val="bullet"/>
+      <w:lvlText w:val=""/>
+      <w:lvlJc w:val="left"/>
+      <w:pPr>
+        <w:tabs>
+          <w:tab w:val="num" w:pos="3600"/>
+        </w:tabs>
+        <w:ind w:left="3600" w:hanging="360"/>
+      </w:pPr>
+      <w:rPr>
+        <w:rFonts w:ascii="Wingdings" w:hAnsi="Wingdings" w:hint="default"/>
+        <w:sz w:val="20"/>
+      </w:rPr>
+    </w:lvl>
+    <w:lvl w:ilvl="5" w:tentative="1">
+      <w:start w:val="1"/>
+      <w:numFmt w:val="bullet"/>
+      <w:lvlText w:val=""/>
+      <w:lvlJc w:val="left"/>
+      <w:pPr>
+        <w:tabs>
+          <w:tab w:val="num" w:pos="4320"/>
+        </w:tabs>
+        <w:ind w:left="4320" w:hanging="360"/>
+      </w:pPr>
+      <w:rPr>
+        <w:rFonts w:ascii="Wingdings" w:hAnsi="Wingdings" w:hint="default"/>
+        <w:sz w:val="20"/>
+      </w:rPr>
+    </w:lvl>
+    <w:lvl w:ilvl="6" w:tentative="1">
+      <w:start w:val="1"/>
+      <w:numFmt w:val="bullet"/>
+      <w:lvlText w:val=""/>
+      <w:lvlJc w:val="left"/>
+      <w:pPr>
+        <w:tabs>
+          <w:tab w:val="num" w:pos="5040"/>
+        </w:tabs>
+        <w:ind w:left="5040" w:hanging="360"/>
+      </w:pPr>
+      <w:rPr>
+        <w:rFonts w:ascii="Wingdings" w:hAnsi="Wingdings" w:hint="default"/>
+        <w:sz w:val="20"/>
+      </w:rPr>
+    </w:lvl>
+    <w:lvl w:ilvl="7" w:tentative="1">
+      <w:start w:val="1"/>
+      <w:numFmt w:val="bullet"/>
+      <w:lvlText w:val=""/>
+      <w:lvlJc w:val="left"/>
+      <w:pPr>
+        <w:tabs>
+          <w:tab w:val="num" w:pos="5760"/>
+        </w:tabs>
+        <w:ind w:left="5760" w:hanging="360"/>
+      </w:pPr>
+      <w:rPr>
+        <w:rFonts w:ascii="Wingdings" w:hAnsi="Wingdings" w:hint="default"/>
+        <w:sz w:val="20"/>
+      </w:rPr>
+    </w:lvl>
+    <w:lvl w:ilvl="8" w:tentative="1">
+      <w:start w:val="1"/>
+      <w:numFmt w:val="bullet"/>
+      <w:lvlText w:val=""/>
+      <w:lvlJc w:val="left"/>
+      <w:pPr>
+        <w:tabs>
+          <w:tab w:val="num" w:pos="6480"/>
+        </w:tabs>
+        <w:ind w:left="6480" w:hanging="360"/>
+      </w:pPr>
+      <w:rPr>
+        <w:rFonts w:ascii="Wingdings" w:hAnsi="Wingdings" w:hint="default"/>
+        <w:sz w:val="20"/>
+      </w:rPr>
+    </w:lvl>
+  </w:abstractNum>
+  <w:abstractNum w:abstractNumId="1" w15:restartNumberingAfterBreak="0">
+    <w:nsid w:val="04DD54DD"/>
+    <w:multiLevelType w:val="multilevel"/>
+    <w:tmpl w:val="D0D89D9A"/>
+    <w:lvl w:ilvl="0">
+      <w:start w:val="1"/>
+      <w:numFmt w:val="bullet"/>
+      <w:lvlText w:val=""/>
+      <w:lvlJc w:val="left"/>
+      <w:pPr>
+        <w:tabs>
+          <w:tab w:val="num" w:pos="720"/>
+        </w:tabs>
+        <w:ind w:left="720" w:hanging="360"/>
+      </w:pPr>
+      <w:rPr>
+        <w:rFonts w:ascii="Symbol" w:hAnsi="Symbol" w:hint="default"/>
+        <w:sz w:val="20"/>
+      </w:rPr>
+    </w:lvl>
+    <w:lvl w:ilvl="1">
+      <w:start w:val="1"/>
+      <w:numFmt w:val="bullet"/>
+      <w:lvlText w:val="o"/>
+      <w:lvlJc w:val="left"/>
+      <w:pPr>
+        <w:tabs>
+          <w:tab w:val="num" w:pos="1440"/>
+        </w:tabs>
+        <w:ind w:left="1440" w:hanging="360"/>
+      </w:pPr>
+      <w:rPr>
+        <w:rFonts w:ascii="Courier New" w:hAnsi="Courier New" w:hint="default"/>
+        <w:sz w:val="20"/>
+      </w:rPr>
+    </w:lvl>
+    <w:lvl w:ilvl="2" w:tentative="1">
+      <w:start w:val="1"/>
+      <w:numFmt w:val="bullet"/>
+      <w:lvlText w:val=""/>
+      <w:lvlJc w:val="left"/>
+      <w:pPr>
+        <w:tabs>
+          <w:tab w:val="num" w:pos="2160"/>
+        </w:tabs>
+        <w:ind w:left="2160" w:hanging="360"/>
+      </w:pPr>
+      <w:rPr>
+        <w:rFonts w:ascii="Wingdings" w:hAnsi="Wingdings" w:hint="default"/>
+        <w:sz w:val="20"/>
+      </w:rPr>
+    </w:lvl>
+    <w:lvl w:ilvl="3" w:tentative="1">
+      <w:start w:val="1"/>
+      <w:numFmt w:val="bullet"/>
+      <w:lvlText w:val=""/>
+      <w:lvlJc w:val="left"/>
+      <w:pPr>
+        <w:tabs>
+          <w:tab w:val="num" w:pos="2880"/>
+        </w:tabs>
+        <w:ind w:left="2880" w:hanging="360"/>
+      </w:pPr>
+      <w:rPr>
+        <w:rFonts w:ascii="Wingdings" w:hAnsi="Wingdings" w:hint="default"/>
+        <w:sz w:val="20"/>
+      </w:rPr>
+    </w:lvl>
+    <w:lvl w:ilvl="4" w:tentative="1">
+      <w:start w:val="1"/>
+      <w:numFmt w:val="bullet"/>
+      <w:lvlText w:val=""/>
+      <w:lvlJc w:val="left"/>
+      <w:pPr>
+        <w:tabs>
+          <w:tab w:val="num" w:pos="3600"/>
+        </w:tabs>
+        <w:ind w:left="3600" w:hanging="360"/>
+      </w:pPr>
+      <w:rPr>
+        <w:rFonts w:ascii="Wingdings" w:hAnsi="Wingdings" w:hint="default"/>
+        <w:sz w:val="20"/>
+      </w:rPr>
+    </w:lvl>
+    <w:lvl w:ilvl="5" w:tentative="1">
+      <w:start w:val="1"/>
+      <w:numFmt w:val="bullet"/>
+      <w:lvlText w:val=""/>
+      <w:lvlJc w:val="left"/>
+      <w:pPr>
+        <w:tabs>
+          <w:tab w:val="num" w:pos="4320"/>
+        </w:tabs>
+        <w:ind w:left="4320" w:hanging="360"/>
+      </w:pPr>
+      <w:rPr>
+        <w:rFonts w:ascii="Wingdings" w:hAnsi="Wingdings" w:hint="default"/>
+        <w:sz w:val="20"/>
+      </w:rPr>
+    </w:lvl>
+    <w:lvl w:ilvl="6" w:tentative="1">
+      <w:start w:val="1"/>
+      <w:numFmt w:val="bullet"/>
+      <w:lvlText w:val=""/>
+      <w:lvlJc w:val="left"/>
+      <w:pPr>
+        <w:tabs>
+          <w:tab w:val="num" w:pos="5040"/>
+        </w:tabs>
+        <w:ind w:left="5040" w:hanging="360"/>
+      </w:pPr>
+      <w:rPr>
+        <w:rFonts w:ascii="Wingdings" w:hAnsi="Wingdings" w:hint="default"/>
+        <w:sz w:val="20"/>
+      </w:rPr>
+    </w:lvl>
+    <w:lvl w:ilvl="7" w:tentative="1">
+      <w:start w:val="1"/>
+      <w:numFmt w:val="bullet"/>
+      <w:lvlText w:val=""/>
+      <w:lvlJc w:val="left"/>
+      <w:pPr>
+        <w:tabs>
+          <w:tab w:val="num" w:pos="5760"/>
+        </w:tabs>
+        <w:ind w:left="5760" w:hanging="360"/>
+      </w:pPr>
+      <w:rPr>
+        <w:rFonts w:ascii="Wingdings" w:hAnsi="Wingdings" w:hint="default"/>
+        <w:sz w:val="20"/>
+      </w:rPr>
+    </w:lvl>
+    <w:lvl w:ilvl="8" w:tentative="1">
+      <w:start w:val="1"/>
+      <w:numFmt w:val="bullet"/>
+      <w:lvlText w:val=""/>
+      <w:lvlJc w:val="left"/>
+      <w:pPr>
+        <w:tabs>
+          <w:tab w:val="num" w:pos="6480"/>
+        </w:tabs>
+        <w:ind w:left="6480" w:hanging="360"/>
+      </w:pPr>
+      <w:rPr>
+        <w:rFonts w:ascii="Wingdings" w:hAnsi="Wingdings" w:hint="default"/>
+        <w:sz w:val="20"/>
+      </w:rPr>
+    </w:lvl>
+  </w:abstractNum>
+  <w:abstractNum w:abstractNumId="2" w15:restartNumberingAfterBreak="0">
     <w:nsid w:val="05B77A7E"/>
     <w:multiLevelType w:val="multilevel"/>
     <w:tmpl w:val="1444E594"/>
@@ -545,7 +1127,305 @@
       </w:pPr>
     </w:lvl>
   </w:abstractNum>
-  <w:abstractNum w:abstractNumId="1" w15:restartNumberingAfterBreak="0">
+  <w:abstractNum w:abstractNumId="3" w15:restartNumberingAfterBreak="0">
+    <w:nsid w:val="08BE096B"/>
+    <w:multiLevelType w:val="multilevel"/>
+    <w:tmpl w:val="0298C226"/>
+    <w:lvl w:ilvl="0">
+      <w:start w:val="1"/>
+      <w:numFmt w:val="bullet"/>
+      <w:lvlText w:val=""/>
+      <w:lvlJc w:val="left"/>
+      <w:pPr>
+        <w:tabs>
+          <w:tab w:val="num" w:pos="720"/>
+        </w:tabs>
+        <w:ind w:left="720" w:hanging="360"/>
+      </w:pPr>
+      <w:rPr>
+        <w:rFonts w:ascii="Symbol" w:hAnsi="Symbol" w:hint="default"/>
+        <w:sz w:val="20"/>
+      </w:rPr>
+    </w:lvl>
+    <w:lvl w:ilvl="1">
+      <w:start w:val="1"/>
+      <w:numFmt w:val="bullet"/>
+      <w:lvlText w:val="o"/>
+      <w:lvlJc w:val="left"/>
+      <w:pPr>
+        <w:tabs>
+          <w:tab w:val="num" w:pos="1440"/>
+        </w:tabs>
+        <w:ind w:left="1440" w:hanging="360"/>
+      </w:pPr>
+      <w:rPr>
+        <w:rFonts w:ascii="Courier New" w:hAnsi="Courier New" w:hint="default"/>
+        <w:sz w:val="20"/>
+      </w:rPr>
+    </w:lvl>
+    <w:lvl w:ilvl="2" w:tentative="1">
+      <w:start w:val="1"/>
+      <w:numFmt w:val="bullet"/>
+      <w:lvlText w:val=""/>
+      <w:lvlJc w:val="left"/>
+      <w:pPr>
+        <w:tabs>
+          <w:tab w:val="num" w:pos="2160"/>
+        </w:tabs>
+        <w:ind w:left="2160" w:hanging="360"/>
+      </w:pPr>
+      <w:rPr>
+        <w:rFonts w:ascii="Wingdings" w:hAnsi="Wingdings" w:hint="default"/>
+        <w:sz w:val="20"/>
+      </w:rPr>
+    </w:lvl>
+    <w:lvl w:ilvl="3" w:tentative="1">
+      <w:start w:val="1"/>
+      <w:numFmt w:val="bullet"/>
+      <w:lvlText w:val=""/>
+      <w:lvlJc w:val="left"/>
+      <w:pPr>
+        <w:tabs>
+          <w:tab w:val="num" w:pos="2880"/>
+        </w:tabs>
+        <w:ind w:left="2880" w:hanging="360"/>
+      </w:pPr>
+      <w:rPr>
+        <w:rFonts w:ascii="Wingdings" w:hAnsi="Wingdings" w:hint="default"/>
+        <w:sz w:val="20"/>
+      </w:rPr>
+    </w:lvl>
+    <w:lvl w:ilvl="4" w:tentative="1">
+      <w:start w:val="1"/>
+      <w:numFmt w:val="bullet"/>
+      <w:lvlText w:val=""/>
+      <w:lvlJc w:val="left"/>
+      <w:pPr>
+        <w:tabs>
+          <w:tab w:val="num" w:pos="3600"/>
+        </w:tabs>
+        <w:ind w:left="3600" w:hanging="360"/>
+      </w:pPr>
+      <w:rPr>
+        <w:rFonts w:ascii="Wingdings" w:hAnsi="Wingdings" w:hint="default"/>
+        <w:sz w:val="20"/>
+      </w:rPr>
+    </w:lvl>
+    <w:lvl w:ilvl="5" w:tentative="1">
+      <w:start w:val="1"/>
+      <w:numFmt w:val="bullet"/>
+      <w:lvlText w:val=""/>
+      <w:lvlJc w:val="left"/>
+      <w:pPr>
+        <w:tabs>
+          <w:tab w:val="num" w:pos="4320"/>
+        </w:tabs>
+        <w:ind w:left="4320" w:hanging="360"/>
+      </w:pPr>
+      <w:rPr>
+        <w:rFonts w:ascii="Wingdings" w:hAnsi="Wingdings" w:hint="default"/>
+        <w:sz w:val="20"/>
+      </w:rPr>
+    </w:lvl>
+    <w:lvl w:ilvl="6" w:tentative="1">
+      <w:start w:val="1"/>
+      <w:numFmt w:val="bullet"/>
+      <w:lvlText w:val=""/>
+      <w:lvlJc w:val="left"/>
+      <w:pPr>
+        <w:tabs>
+          <w:tab w:val="num" w:pos="5040"/>
+        </w:tabs>
+        <w:ind w:left="5040" w:hanging="360"/>
+      </w:pPr>
+      <w:rPr>
+        <w:rFonts w:ascii="Wingdings" w:hAnsi="Wingdings" w:hint="default"/>
+        <w:sz w:val="20"/>
+      </w:rPr>
+    </w:lvl>
+    <w:lvl w:ilvl="7" w:tentative="1">
+      <w:start w:val="1"/>
+      <w:numFmt w:val="bullet"/>
+      <w:lvlText w:val=""/>
+      <w:lvlJc w:val="left"/>
+      <w:pPr>
+        <w:tabs>
+          <w:tab w:val="num" w:pos="5760"/>
+        </w:tabs>
+        <w:ind w:left="5760" w:hanging="360"/>
+      </w:pPr>
+      <w:rPr>
+        <w:rFonts w:ascii="Wingdings" w:hAnsi="Wingdings" w:hint="default"/>
+        <w:sz w:val="20"/>
+      </w:rPr>
+    </w:lvl>
+    <w:lvl w:ilvl="8" w:tentative="1">
+      <w:start w:val="1"/>
+      <w:numFmt w:val="bullet"/>
+      <w:lvlText w:val=""/>
+      <w:lvlJc w:val="left"/>
+      <w:pPr>
+        <w:tabs>
+          <w:tab w:val="num" w:pos="6480"/>
+        </w:tabs>
+        <w:ind w:left="6480" w:hanging="360"/>
+      </w:pPr>
+      <w:rPr>
+        <w:rFonts w:ascii="Wingdings" w:hAnsi="Wingdings" w:hint="default"/>
+        <w:sz w:val="20"/>
+      </w:rPr>
+    </w:lvl>
+  </w:abstractNum>
+  <w:abstractNum w:abstractNumId="4" w15:restartNumberingAfterBreak="0">
+    <w:nsid w:val="22996D4A"/>
+    <w:multiLevelType w:val="multilevel"/>
+    <w:tmpl w:val="ECBEC2D4"/>
+    <w:lvl w:ilvl="0">
+      <w:start w:val="1"/>
+      <w:numFmt w:val="bullet"/>
+      <w:lvlText w:val=""/>
+      <w:lvlJc w:val="left"/>
+      <w:pPr>
+        <w:tabs>
+          <w:tab w:val="num" w:pos="720"/>
+        </w:tabs>
+        <w:ind w:left="720" w:hanging="360"/>
+      </w:pPr>
+      <w:rPr>
+        <w:rFonts w:ascii="Symbol" w:hAnsi="Symbol" w:hint="default"/>
+        <w:sz w:val="20"/>
+      </w:rPr>
+    </w:lvl>
+    <w:lvl w:ilvl="1">
+      <w:start w:val="1"/>
+      <w:numFmt w:val="bullet"/>
+      <w:lvlText w:val="o"/>
+      <w:lvlJc w:val="left"/>
+      <w:pPr>
+        <w:tabs>
+          <w:tab w:val="num" w:pos="1440"/>
+        </w:tabs>
+        <w:ind w:left="1440" w:hanging="360"/>
+      </w:pPr>
+      <w:rPr>
+        <w:rFonts w:ascii="Courier New" w:hAnsi="Courier New" w:hint="default"/>
+        <w:sz w:val="20"/>
+      </w:rPr>
+    </w:lvl>
+    <w:lvl w:ilvl="2" w:tentative="1">
+      <w:start w:val="1"/>
+      <w:numFmt w:val="bullet"/>
+      <w:lvlText w:val=""/>
+      <w:lvlJc w:val="left"/>
+      <w:pPr>
+        <w:tabs>
+          <w:tab w:val="num" w:pos="2160"/>
+        </w:tabs>
+        <w:ind w:left="2160" w:hanging="360"/>
+      </w:pPr>
+      <w:rPr>
+        <w:rFonts w:ascii="Wingdings" w:hAnsi="Wingdings" w:hint="default"/>
+        <w:sz w:val="20"/>
+      </w:rPr>
+    </w:lvl>
+    <w:lvl w:ilvl="3" w:tentative="1">
+      <w:start w:val="1"/>
+      <w:numFmt w:val="bullet"/>
+      <w:lvlText w:val=""/>
+      <w:lvlJc w:val="left"/>
+      <w:pPr>
+        <w:tabs>
+          <w:tab w:val="num" w:pos="2880"/>
+        </w:tabs>
+        <w:ind w:left="2880" w:hanging="360"/>
+      </w:pPr>
+      <w:rPr>
+        <w:rFonts w:ascii="Wingdings" w:hAnsi="Wingdings" w:hint="default"/>
+        <w:sz w:val="20"/>
+      </w:rPr>
+    </w:lvl>
+    <w:lvl w:ilvl="4" w:tentative="1">
+      <w:start w:val="1"/>
+      <w:numFmt w:val="bullet"/>
+      <w:lvlText w:val=""/>
+      <w:lvlJc w:val="left"/>
+      <w:pPr>
+        <w:tabs>
+          <w:tab w:val="num" w:pos="3600"/>
+        </w:tabs>
+        <w:ind w:left="3600" w:hanging="360"/>
+      </w:pPr>
+      <w:rPr>
+        <w:rFonts w:ascii="Wingdings" w:hAnsi="Wingdings" w:hint="default"/>
+        <w:sz w:val="20"/>
+      </w:rPr>
+    </w:lvl>
+    <w:lvl w:ilvl="5" w:tentative="1">
+      <w:start w:val="1"/>
+      <w:numFmt w:val="bullet"/>
+      <w:lvlText w:val=""/>
+      <w:lvlJc w:val="left"/>
+      <w:pPr>
+        <w:tabs>
+          <w:tab w:val="num" w:pos="4320"/>
+        </w:tabs>
+        <w:ind w:left="4320" w:hanging="360"/>
+      </w:pPr>
+      <w:rPr>
+        <w:rFonts w:ascii="Wingdings" w:hAnsi="Wingdings" w:hint="default"/>
+        <w:sz w:val="20"/>
+      </w:rPr>
+    </w:lvl>
+    <w:lvl w:ilvl="6" w:tentative="1">
+      <w:start w:val="1"/>
+      <w:numFmt w:val="bullet"/>
+      <w:lvlText w:val=""/>
+      <w:lvlJc w:val="left"/>
+      <w:pPr>
+        <w:tabs>
+          <w:tab w:val="num" w:pos="5040"/>
+        </w:tabs>
+        <w:ind w:left="5040" w:hanging="360"/>
+      </w:pPr>
+      <w:rPr>
+        <w:rFonts w:ascii="Wingdings" w:hAnsi="Wingdings" w:hint="default"/>
+        <w:sz w:val="20"/>
+      </w:rPr>
+    </w:lvl>
+    <w:lvl w:ilvl="7" w:tentative="1">
+      <w:start w:val="1"/>
+      <w:numFmt w:val="bullet"/>
+      <w:lvlText w:val=""/>
+      <w:lvlJc w:val="left"/>
+      <w:pPr>
+        <w:tabs>
+          <w:tab w:val="num" w:pos="5760"/>
+        </w:tabs>
+        <w:ind w:left="5760" w:hanging="360"/>
+      </w:pPr>
+      <w:rPr>
+        <w:rFonts w:ascii="Wingdings" w:hAnsi="Wingdings" w:hint="default"/>
+        <w:sz w:val="20"/>
+      </w:rPr>
+    </w:lvl>
+    <w:lvl w:ilvl="8" w:tentative="1">
+      <w:start w:val="1"/>
+      <w:numFmt w:val="bullet"/>
+      <w:lvlText w:val=""/>
+      <w:lvlJc w:val="left"/>
+      <w:pPr>
+        <w:tabs>
+          <w:tab w:val="num" w:pos="6480"/>
+        </w:tabs>
+        <w:ind w:left="6480" w:hanging="360"/>
+      </w:pPr>
+      <w:rPr>
+        <w:rFonts w:ascii="Wingdings" w:hAnsi="Wingdings" w:hint="default"/>
+        <w:sz w:val="20"/>
+      </w:rPr>
+    </w:lvl>
+  </w:abstractNum>
+  <w:abstractNum w:abstractNumId="5" w15:restartNumberingAfterBreak="0">
     <w:nsid w:val="2C4F0672"/>
     <w:multiLevelType w:val="multilevel"/>
     <w:tmpl w:val="0BBC7C12"/>
@@ -694,7 +1574,7 @@
       </w:rPr>
     </w:lvl>
   </w:abstractNum>
-  <w:abstractNum w:abstractNumId="2" w15:restartNumberingAfterBreak="0">
+  <w:abstractNum w:abstractNumId="6" w15:restartNumberingAfterBreak="0">
     <w:nsid w:val="312B699C"/>
     <w:multiLevelType w:val="multilevel"/>
     <w:tmpl w:val="AC000AB4"/>
@@ -807,11 +1687,237 @@
       </w:pPr>
     </w:lvl>
   </w:abstractNum>
+  <w:abstractNum w:abstractNumId="7" w15:restartNumberingAfterBreak="0">
+    <w:nsid w:val="44DF5452"/>
+    <w:multiLevelType w:val="multilevel"/>
+    <w:tmpl w:val="3E14E450"/>
+    <w:lvl w:ilvl="0">
+      <w:start w:val="2"/>
+      <w:numFmt w:val="decimal"/>
+      <w:lvlText w:val="%1."/>
+      <w:lvlJc w:val="left"/>
+      <w:pPr>
+        <w:tabs>
+          <w:tab w:val="num" w:pos="720"/>
+        </w:tabs>
+        <w:ind w:left="720" w:hanging="360"/>
+      </w:pPr>
+    </w:lvl>
+    <w:lvl w:ilvl="1" w:tentative="1">
+      <w:start w:val="1"/>
+      <w:numFmt w:val="decimal"/>
+      <w:lvlText w:val="%2."/>
+      <w:lvlJc w:val="left"/>
+      <w:pPr>
+        <w:tabs>
+          <w:tab w:val="num" w:pos="1440"/>
+        </w:tabs>
+        <w:ind w:left="1440" w:hanging="360"/>
+      </w:pPr>
+    </w:lvl>
+    <w:lvl w:ilvl="2" w:tentative="1">
+      <w:start w:val="1"/>
+      <w:numFmt w:val="decimal"/>
+      <w:lvlText w:val="%3."/>
+      <w:lvlJc w:val="left"/>
+      <w:pPr>
+        <w:tabs>
+          <w:tab w:val="num" w:pos="2160"/>
+        </w:tabs>
+        <w:ind w:left="2160" w:hanging="360"/>
+      </w:pPr>
+    </w:lvl>
+    <w:lvl w:ilvl="3" w:tentative="1">
+      <w:start w:val="1"/>
+      <w:numFmt w:val="decimal"/>
+      <w:lvlText w:val="%4."/>
+      <w:lvlJc w:val="left"/>
+      <w:pPr>
+        <w:tabs>
+          <w:tab w:val="num" w:pos="2880"/>
+        </w:tabs>
+        <w:ind w:left="2880" w:hanging="360"/>
+      </w:pPr>
+    </w:lvl>
+    <w:lvl w:ilvl="4" w:tentative="1">
+      <w:start w:val="1"/>
+      <w:numFmt w:val="decimal"/>
+      <w:lvlText w:val="%5."/>
+      <w:lvlJc w:val="left"/>
+      <w:pPr>
+        <w:tabs>
+          <w:tab w:val="num" w:pos="3600"/>
+        </w:tabs>
+        <w:ind w:left="3600" w:hanging="360"/>
+      </w:pPr>
+    </w:lvl>
+    <w:lvl w:ilvl="5" w:tentative="1">
+      <w:start w:val="1"/>
+      <w:numFmt w:val="decimal"/>
+      <w:lvlText w:val="%6."/>
+      <w:lvlJc w:val="left"/>
+      <w:pPr>
+        <w:tabs>
+          <w:tab w:val="num" w:pos="4320"/>
+        </w:tabs>
+        <w:ind w:left="4320" w:hanging="360"/>
+      </w:pPr>
+    </w:lvl>
+    <w:lvl w:ilvl="6" w:tentative="1">
+      <w:start w:val="1"/>
+      <w:numFmt w:val="decimal"/>
+      <w:lvlText w:val="%7."/>
+      <w:lvlJc w:val="left"/>
+      <w:pPr>
+        <w:tabs>
+          <w:tab w:val="num" w:pos="5040"/>
+        </w:tabs>
+        <w:ind w:left="5040" w:hanging="360"/>
+      </w:pPr>
+    </w:lvl>
+    <w:lvl w:ilvl="7" w:tentative="1">
+      <w:start w:val="1"/>
+      <w:numFmt w:val="decimal"/>
+      <w:lvlText w:val="%8."/>
+      <w:lvlJc w:val="left"/>
+      <w:pPr>
+        <w:tabs>
+          <w:tab w:val="num" w:pos="5760"/>
+        </w:tabs>
+        <w:ind w:left="5760" w:hanging="360"/>
+      </w:pPr>
+    </w:lvl>
+    <w:lvl w:ilvl="8" w:tentative="1">
+      <w:start w:val="1"/>
+      <w:numFmt w:val="decimal"/>
+      <w:lvlText w:val="%9."/>
+      <w:lvlJc w:val="left"/>
+      <w:pPr>
+        <w:tabs>
+          <w:tab w:val="num" w:pos="6480"/>
+        </w:tabs>
+        <w:ind w:left="6480" w:hanging="360"/>
+      </w:pPr>
+    </w:lvl>
+  </w:abstractNum>
+  <w:abstractNum w:abstractNumId="8" w15:restartNumberingAfterBreak="0">
+    <w:nsid w:val="5F8D628B"/>
+    <w:multiLevelType w:val="multilevel"/>
+    <w:tmpl w:val="6E50534A"/>
+    <w:lvl w:ilvl="0">
+      <w:start w:val="1"/>
+      <w:numFmt w:val="decimal"/>
+      <w:lvlText w:val="%1."/>
+      <w:lvlJc w:val="left"/>
+      <w:pPr>
+        <w:tabs>
+          <w:tab w:val="num" w:pos="720"/>
+        </w:tabs>
+        <w:ind w:left="720" w:hanging="360"/>
+      </w:pPr>
+    </w:lvl>
+    <w:lvl w:ilvl="1" w:tentative="1">
+      <w:start w:val="1"/>
+      <w:numFmt w:val="decimal"/>
+      <w:lvlText w:val="%2."/>
+      <w:lvlJc w:val="left"/>
+      <w:pPr>
+        <w:tabs>
+          <w:tab w:val="num" w:pos="1440"/>
+        </w:tabs>
+        <w:ind w:left="1440" w:hanging="360"/>
+      </w:pPr>
+    </w:lvl>
+    <w:lvl w:ilvl="2" w:tentative="1">
+      <w:start w:val="1"/>
+      <w:numFmt w:val="decimal"/>
+      <w:lvlText w:val="%3."/>
+      <w:lvlJc w:val="left"/>
+      <w:pPr>
+        <w:tabs>
+          <w:tab w:val="num" w:pos="2160"/>
+        </w:tabs>
+        <w:ind w:left="2160" w:hanging="360"/>
+      </w:pPr>
+    </w:lvl>
+    <w:lvl w:ilvl="3" w:tentative="1">
+      <w:start w:val="1"/>
+      <w:numFmt w:val="decimal"/>
+      <w:lvlText w:val="%4."/>
+      <w:lvlJc w:val="left"/>
+      <w:pPr>
+        <w:tabs>
+          <w:tab w:val="num" w:pos="2880"/>
+        </w:tabs>
+        <w:ind w:left="2880" w:hanging="360"/>
+      </w:pPr>
+    </w:lvl>
+    <w:lvl w:ilvl="4" w:tentative="1">
+      <w:start w:val="1"/>
+      <w:numFmt w:val="decimal"/>
+      <w:lvlText w:val="%5."/>
+      <w:lvlJc w:val="left"/>
+      <w:pPr>
+        <w:tabs>
+          <w:tab w:val="num" w:pos="3600"/>
+        </w:tabs>
+        <w:ind w:left="3600" w:hanging="360"/>
+      </w:pPr>
+    </w:lvl>
+    <w:lvl w:ilvl="5" w:tentative="1">
+      <w:start w:val="1"/>
+      <w:numFmt w:val="decimal"/>
+      <w:lvlText w:val="%6."/>
+      <w:lvlJc w:val="left"/>
+      <w:pPr>
+        <w:tabs>
+          <w:tab w:val="num" w:pos="4320"/>
+        </w:tabs>
+        <w:ind w:left="4320" w:hanging="360"/>
+      </w:pPr>
+    </w:lvl>
+    <w:lvl w:ilvl="6" w:tentative="1">
+      <w:start w:val="1"/>
+      <w:numFmt w:val="decimal"/>
+      <w:lvlText w:val="%7."/>
+      <w:lvlJc w:val="left"/>
+      <w:pPr>
+        <w:tabs>
+          <w:tab w:val="num" w:pos="5040"/>
+        </w:tabs>
+        <w:ind w:left="5040" w:hanging="360"/>
+      </w:pPr>
+    </w:lvl>
+    <w:lvl w:ilvl="7" w:tentative="1">
+      <w:start w:val="1"/>
+      <w:numFmt w:val="decimal"/>
+      <w:lvlText w:val="%8."/>
+      <w:lvlJc w:val="left"/>
+      <w:pPr>
+        <w:tabs>
+          <w:tab w:val="num" w:pos="5760"/>
+        </w:tabs>
+        <w:ind w:left="5760" w:hanging="360"/>
+      </w:pPr>
+    </w:lvl>
+    <w:lvl w:ilvl="8" w:tentative="1">
+      <w:start w:val="1"/>
+      <w:numFmt w:val="decimal"/>
+      <w:lvlText w:val="%9."/>
+      <w:lvlJc w:val="left"/>
+      <w:pPr>
+        <w:tabs>
+          <w:tab w:val="num" w:pos="6480"/>
+        </w:tabs>
+        <w:ind w:left="6480" w:hanging="360"/>
+      </w:pPr>
+    </w:lvl>
+  </w:abstractNum>
   <w:num w:numId="1" w16cid:durableId="2011249314">
-    <w:abstractNumId w:val="2"/>
+    <w:abstractNumId w:val="6"/>
   </w:num>
   <w:num w:numId="2" w16cid:durableId="1729066614">
-    <w:abstractNumId w:val="0"/>
+    <w:abstractNumId w:val="2"/>
     <w:lvlOverride w:ilvl="0">
       <w:lvl w:ilvl="0">
         <w:numFmt w:val="decimal"/>
@@ -821,7 +1927,32 @@
     </w:lvlOverride>
   </w:num>
   <w:num w:numId="3" w16cid:durableId="402219657">
+    <w:abstractNumId w:val="5"/>
+  </w:num>
+  <w:num w:numId="4" w16cid:durableId="1753115665">
+    <w:abstractNumId w:val="4"/>
+  </w:num>
+  <w:num w:numId="5" w16cid:durableId="826166776">
+    <w:abstractNumId w:val="0"/>
+  </w:num>
+  <w:num w:numId="6" w16cid:durableId="1339037913">
+    <w:abstractNumId w:val="8"/>
+  </w:num>
+  <w:num w:numId="7" w16cid:durableId="1363894349">
     <w:abstractNumId w:val="1"/>
+  </w:num>
+  <w:num w:numId="8" w16cid:durableId="881476291">
+    <w:abstractNumId w:val="7"/>
+    <w:lvlOverride w:ilvl="0">
+      <w:lvl w:ilvl="0">
+        <w:numFmt w:val="decimal"/>
+        <w:lvlText w:val="%1."/>
+        <w:lvlJc w:val="left"/>
+      </w:lvl>
+    </w:lvlOverride>
+  </w:num>
+  <w:num w:numId="9" w16cid:durableId="1405878741">
+    <w:abstractNumId w:val="3"/>
   </w:num>
 </w:numbering>
 </file>
@@ -1279,7 +2410,6 @@
     <w:next w:val="Normal"/>
     <w:link w:val="Heading3Char"/>
     <w:uiPriority w:val="9"/>
-    <w:semiHidden/>
     <w:unhideWhenUsed/>
     <w:qFormat/>
     <w:rsid w:val="006F326B"/>
@@ -1485,7 +2615,6 @@
     <w:basedOn w:val="DefaultParagraphFont"/>
     <w:link w:val="Heading3"/>
     <w:uiPriority w:val="9"/>
-    <w:semiHidden/>
     <w:rsid w:val="006F326B"/>
     <w:rPr>
       <w:rFonts w:eastAsiaTheme="majorEastAsia" w:cstheme="majorBidi"/>

</xml_diff>

<commit_message>
Add the most promising reason for latency drop in serive 2
</commit_message>
<xml_diff>
--- a/Latency Analysis/Service 2 - Deep Analysis.docx
+++ b/Latency Analysis/Service 2 - Deep Analysis.docx
@@ -172,7 +172,6 @@
         <w:t>“</w:t>
       </w:r>
       <w:proofErr w:type="spellStart"/>
-      <w:proofErr w:type="gramStart"/>
       <w:r>
         <w:rPr>
           <w:rFonts w:ascii="Arial" w:hAnsi="Arial" w:cs="Arial"/>
@@ -180,19 +179,11 @@
         <w:t>kubectl</w:t>
       </w:r>
       <w:proofErr w:type="spellEnd"/>
-      <w:proofErr w:type="gramEnd"/>
-      <w:r>
-        <w:rPr>
-          <w:rFonts w:ascii="Arial" w:hAnsi="Arial" w:cs="Arial"/>
-        </w:rPr>
-        <w:t xml:space="preserve"> get events --sort-by=</w:t>
-      </w:r>
-      <w:proofErr w:type="gramStart"/>
-      <w:r>
-        <w:rPr>
-          <w:rFonts w:ascii="Arial" w:hAnsi="Arial" w:cs="Arial"/>
-        </w:rPr>
-        <w:t>'.</w:t>
+      <w:r>
+        <w:rPr>
+          <w:rFonts w:ascii="Arial" w:hAnsi="Arial" w:cs="Arial"/>
+        </w:rPr>
+        <w:t xml:space="preserve"> get events --sort-by='.</w:t>
       </w:r>
       <w:proofErr w:type="spellStart"/>
       <w:r>
@@ -202,7 +193,6 @@
         <w:t>lastTimestamp</w:t>
       </w:r>
       <w:proofErr w:type="spellEnd"/>
-      <w:proofErr w:type="gramEnd"/>
       <w:r>
         <w:rPr>
           <w:rFonts w:ascii="Arial" w:hAnsi="Arial" w:cs="Arial"/>
@@ -921,19 +911,11 @@
           <w:rFonts w:ascii="Arial" w:hAnsi="Arial" w:cs="Arial"/>
         </w:rPr>
       </w:pPr>
-      <w:proofErr w:type="gramStart"/>
-      <w:r>
-        <w:rPr>
-          <w:rFonts w:ascii="Arial" w:hAnsi="Arial" w:cs="Arial"/>
-        </w:rPr>
-        <w:t>So</w:t>
-      </w:r>
-      <w:proofErr w:type="gramEnd"/>
-      <w:r>
-        <w:rPr>
-          <w:rFonts w:ascii="Arial" w:hAnsi="Arial" w:cs="Arial"/>
-        </w:rPr>
-        <w:t xml:space="preserve"> the graph shows a very small but non-zero latency due to a </w:t>
+      <w:r>
+        <w:rPr>
+          <w:rFonts w:ascii="Arial" w:hAnsi="Arial" w:cs="Arial"/>
+        </w:rPr>
+        <w:t xml:space="preserve">So the graph shows a very small but non-zero latency due to a </w:t>
       </w:r>
       <w:r>
         <w:rPr>
@@ -1023,19 +1005,11 @@
           <w:rFonts w:ascii="Arial" w:hAnsi="Arial" w:cs="Arial"/>
         </w:rPr>
       </w:pPr>
-      <w:proofErr w:type="gramStart"/>
-      <w:r>
-        <w:rPr>
-          <w:rFonts w:ascii="Arial" w:hAnsi="Arial" w:cs="Arial"/>
-        </w:rPr>
-        <w:t>So</w:t>
-      </w:r>
-      <w:proofErr w:type="gramEnd"/>
-      <w:r>
-        <w:rPr>
-          <w:rFonts w:ascii="Arial" w:hAnsi="Arial" w:cs="Arial"/>
-        </w:rPr>
-        <w:t xml:space="preserve"> under idle or near-idle conditions:</w:t>
+      <w:r>
+        <w:rPr>
+          <w:rFonts w:ascii="Arial" w:hAnsi="Arial" w:cs="Arial"/>
+        </w:rPr>
+        <w:t>So under idle or near-idle conditions:</w:t>
       </w:r>
     </w:p>
     <w:p>
@@ -1156,6 +1130,12 @@
           <w:rFonts w:ascii="Arial" w:hAnsi="Arial" w:cs="Arial"/>
         </w:rPr>
       </w:pPr>
+      <w:r>
+        <w:rPr>
+          <w:rFonts w:ascii="Arial" w:hAnsi="Arial" w:cs="Arial"/>
+        </w:rPr>
+        <w:t>Latency goes near-zero (but not exactly zero) because one or two fast requests per interval are still being processed by the Go Echo service with minimal delay — and latency is only recorded for those requests.</w:t>
+      </w:r>
     </w:p>
     <w:p>
       <w:pPr>

</xml_diff>

<commit_message>
Add latency graphs for s2 mem reduction
</commit_message>
<xml_diff>
--- a/Latency Analysis/Service 2 - Deep Analysis.docx
+++ b/Latency Analysis/Service 2 - Deep Analysis.docx
@@ -14,6 +14,12 @@
           <w:rFonts w:ascii="Arial" w:hAnsi="Arial" w:cs="Arial"/>
         </w:rPr>
         <w:t>Service 2</w:t>
+      </w:r>
+      <w:r>
+        <w:rPr>
+          <w:rFonts w:ascii="Arial" w:hAnsi="Arial" w:cs="Arial"/>
+        </w:rPr>
+        <w:t xml:space="preserve"> Only CPU Limit Reduction</w:t>
       </w:r>
     </w:p>
     <w:p>
@@ -142,72 +148,20 @@
         <w:rPr>
           <w:rFonts w:ascii="Arial" w:hAnsi="Arial" w:cs="Arial"/>
         </w:rPr>
-        <w:t xml:space="preserve">I tried the following </w:t>
-      </w:r>
-      <w:proofErr w:type="spellStart"/>
-      <w:r>
-        <w:rPr>
-          <w:rFonts w:ascii="Arial" w:hAnsi="Arial" w:cs="Arial"/>
-        </w:rPr>
-        <w:t>kubernetes</w:t>
-      </w:r>
-      <w:proofErr w:type="spellEnd"/>
-      <w:r>
-        <w:rPr>
-          <w:rFonts w:ascii="Arial" w:hAnsi="Arial" w:cs="Arial"/>
-        </w:rPr>
-        <w:t xml:space="preserve"> command to find what exactly happens at particular timestamps:</w:t>
-      </w:r>
-    </w:p>
-    <w:p>
-      <w:pPr>
-        <w:rPr>
-          <w:rFonts w:ascii="Arial" w:hAnsi="Arial" w:cs="Arial"/>
-        </w:rPr>
-      </w:pPr>
-      <w:r>
-        <w:rPr>
-          <w:rFonts w:ascii="Arial" w:hAnsi="Arial" w:cs="Arial"/>
-        </w:rPr>
-        <w:t>“</w:t>
-      </w:r>
-      <w:proofErr w:type="spellStart"/>
-      <w:proofErr w:type="gramStart"/>
-      <w:r>
-        <w:rPr>
-          <w:rFonts w:ascii="Arial" w:hAnsi="Arial" w:cs="Arial"/>
-        </w:rPr>
-        <w:t>kubectl</w:t>
-      </w:r>
-      <w:proofErr w:type="spellEnd"/>
-      <w:proofErr w:type="gramEnd"/>
-      <w:r>
-        <w:rPr>
-          <w:rFonts w:ascii="Arial" w:hAnsi="Arial" w:cs="Arial"/>
-        </w:rPr>
-        <w:t xml:space="preserve"> get events --sort-by=</w:t>
-      </w:r>
-      <w:proofErr w:type="gramStart"/>
-      <w:r>
-        <w:rPr>
-          <w:rFonts w:ascii="Arial" w:hAnsi="Arial" w:cs="Arial"/>
-        </w:rPr>
-        <w:t>'.</w:t>
-      </w:r>
-      <w:proofErr w:type="spellStart"/>
-      <w:r>
-        <w:rPr>
-          <w:rFonts w:ascii="Arial" w:hAnsi="Arial" w:cs="Arial"/>
-        </w:rPr>
-        <w:t>lastTimestamp</w:t>
-      </w:r>
-      <w:proofErr w:type="spellEnd"/>
-      <w:proofErr w:type="gramEnd"/>
-      <w:r>
-        <w:rPr>
-          <w:rFonts w:ascii="Arial" w:hAnsi="Arial" w:cs="Arial"/>
-        </w:rPr>
-        <w:t>'”</w:t>
+        <w:t>I tried the following kubernetes command to find what exactly happens at particular timestamps:</w:t>
+      </w:r>
+    </w:p>
+    <w:p>
+      <w:pPr>
+        <w:rPr>
+          <w:rFonts w:ascii="Arial" w:hAnsi="Arial" w:cs="Arial"/>
+        </w:rPr>
+      </w:pPr>
+      <w:r>
+        <w:rPr>
+          <w:rFonts w:ascii="Arial" w:hAnsi="Arial" w:cs="Arial"/>
+        </w:rPr>
+        <w:t>“kubectl get events --sort-by='.lastTimestamp'”</w:t>
       </w:r>
     </w:p>
     <w:p>
@@ -361,35 +315,7 @@
         <w:rPr>
           <w:rFonts w:ascii="Arial" w:hAnsi="Arial" w:cs="Arial"/>
         </w:rPr>
-        <w:t xml:space="preserve">vent types (e.g., </w:t>
-      </w:r>
-      <w:proofErr w:type="spellStart"/>
-      <w:r>
-        <w:rPr>
-          <w:rFonts w:ascii="Arial" w:hAnsi="Arial" w:cs="Arial"/>
-        </w:rPr>
-        <w:t>CrashLoopBackOff</w:t>
-      </w:r>
-      <w:proofErr w:type="spellEnd"/>
-      <w:r>
-        <w:rPr>
-          <w:rFonts w:ascii="Arial" w:hAnsi="Arial" w:cs="Arial"/>
-        </w:rPr>
-        <w:t xml:space="preserve">, </w:t>
-      </w:r>
-      <w:proofErr w:type="spellStart"/>
-      <w:r>
-        <w:rPr>
-          <w:rFonts w:ascii="Arial" w:hAnsi="Arial" w:cs="Arial"/>
-        </w:rPr>
-        <w:t>OOMKilled</w:t>
-      </w:r>
-      <w:proofErr w:type="spellEnd"/>
-      <w:r>
-        <w:rPr>
-          <w:rFonts w:ascii="Arial" w:hAnsi="Arial" w:cs="Arial"/>
-        </w:rPr>
-        <w:t>, Unhealthy) in this output. That rules out a crash or eviction directly causing the latency drops.</w:t>
+        <w:t>vent types (e.g., CrashLoopBackOff, OOMKilled, Unhealthy) in this output. That rules out a crash or eviction directly causing the latency drops.</w:t>
       </w:r>
     </w:p>
     <w:p>
@@ -419,21 +345,7 @@
         <w:rPr>
           <w:rFonts w:ascii="Arial" w:hAnsi="Arial" w:cs="Arial"/>
         </w:rPr>
-        <w:t xml:space="preserve">Most are related to </w:t>
-      </w:r>
-      <w:proofErr w:type="spellStart"/>
-      <w:r>
-        <w:rPr>
-          <w:rFonts w:ascii="Arial" w:hAnsi="Arial" w:cs="Arial"/>
-        </w:rPr>
-        <w:t>CronJob</w:t>
-      </w:r>
-      <w:proofErr w:type="spellEnd"/>
-      <w:r>
-        <w:rPr>
-          <w:rFonts w:ascii="Arial" w:hAnsi="Arial" w:cs="Arial"/>
-        </w:rPr>
-        <w:t xml:space="preserve"> execution:</w:t>
+        <w:t>Most are related to CronJob execution:</w:t>
       </w:r>
     </w:p>
     <w:p>
@@ -452,25 +364,7 @@
           <w:i/>
           <w:iCs/>
         </w:rPr>
-        <w:t>reduce-</w:t>
-      </w:r>
-      <w:proofErr w:type="spellStart"/>
-      <w:r>
-        <w:rPr>
-          <w:rFonts w:ascii="Arial" w:hAnsi="Arial" w:cs="Arial"/>
-          <w:i/>
-          <w:iCs/>
-        </w:rPr>
-        <w:t>cpu</w:t>
-      </w:r>
-      <w:proofErr w:type="spellEnd"/>
-      <w:r>
-        <w:rPr>
-          <w:rFonts w:ascii="Arial" w:hAnsi="Arial" w:cs="Arial"/>
-          <w:i/>
-          <w:iCs/>
-        </w:rPr>
-        <w:t>-request-</w:t>
+        <w:t>reduce-cpu-request-</w:t>
       </w:r>
       <w:r>
         <w:rPr>
@@ -921,19 +815,11 @@
           <w:rFonts w:ascii="Arial" w:hAnsi="Arial" w:cs="Arial"/>
         </w:rPr>
       </w:pPr>
-      <w:proofErr w:type="gramStart"/>
-      <w:r>
-        <w:rPr>
-          <w:rFonts w:ascii="Arial" w:hAnsi="Arial" w:cs="Arial"/>
-        </w:rPr>
-        <w:t>So</w:t>
-      </w:r>
-      <w:proofErr w:type="gramEnd"/>
-      <w:r>
-        <w:rPr>
-          <w:rFonts w:ascii="Arial" w:hAnsi="Arial" w:cs="Arial"/>
-        </w:rPr>
-        <w:t xml:space="preserve"> the graph shows a very small but non-zero latency due to a </w:t>
+      <w:r>
+        <w:rPr>
+          <w:rFonts w:ascii="Arial" w:hAnsi="Arial" w:cs="Arial"/>
+        </w:rPr>
+        <w:t xml:space="preserve">So the graph shows a very small but non-zero latency due to a </w:t>
       </w:r>
       <w:r>
         <w:rPr>
@@ -1023,19 +909,11 @@
           <w:rFonts w:ascii="Arial" w:hAnsi="Arial" w:cs="Arial"/>
         </w:rPr>
       </w:pPr>
-      <w:proofErr w:type="gramStart"/>
-      <w:r>
-        <w:rPr>
-          <w:rFonts w:ascii="Arial" w:hAnsi="Arial" w:cs="Arial"/>
-        </w:rPr>
-        <w:t>So</w:t>
-      </w:r>
-      <w:proofErr w:type="gramEnd"/>
-      <w:r>
-        <w:rPr>
-          <w:rFonts w:ascii="Arial" w:hAnsi="Arial" w:cs="Arial"/>
-        </w:rPr>
-        <w:t xml:space="preserve"> under idle or near-idle conditions:</w:t>
+      <w:r>
+        <w:rPr>
+          <w:rFonts w:ascii="Arial" w:hAnsi="Arial" w:cs="Arial"/>
+        </w:rPr>
+        <w:t>So under idle or near-idle conditions:</w:t>
       </w:r>
     </w:p>
     <w:p>
@@ -1236,19 +1114,11 @@
           <w:rFonts w:ascii="Arial" w:hAnsi="Arial" w:cs="Arial"/>
         </w:rPr>
       </w:pPr>
-      <w:proofErr w:type="gramStart"/>
-      <w:r>
-        <w:rPr>
-          <w:rFonts w:ascii="Arial" w:hAnsi="Arial" w:cs="Arial"/>
-        </w:rPr>
-        <w:t>So</w:t>
-      </w:r>
-      <w:proofErr w:type="gramEnd"/>
-      <w:r>
-        <w:rPr>
-          <w:rFonts w:ascii="Arial" w:hAnsi="Arial" w:cs="Arial"/>
-        </w:rPr>
-        <w:t xml:space="preserve"> the cause is not memory pressure.</w:t>
+      <w:r>
+        <w:rPr>
+          <w:rFonts w:ascii="Arial" w:hAnsi="Arial" w:cs="Arial"/>
+        </w:rPr>
+        <w:t>So the cause is not memory pressure.</w:t>
       </w:r>
     </w:p>
     <w:p>
@@ -1274,21 +1144,7 @@
         <w:rPr>
           <w:rFonts w:ascii="Arial" w:hAnsi="Arial" w:cs="Arial"/>
         </w:rPr>
-        <w:t xml:space="preserve">From </w:t>
-      </w:r>
-      <w:proofErr w:type="spellStart"/>
-      <w:r>
-        <w:rPr>
-          <w:rFonts w:ascii="Arial" w:hAnsi="Arial" w:cs="Arial"/>
-        </w:rPr>
-        <w:t>kubernetes</w:t>
-      </w:r>
-      <w:proofErr w:type="spellEnd"/>
-      <w:r>
-        <w:rPr>
-          <w:rFonts w:ascii="Arial" w:hAnsi="Arial" w:cs="Arial"/>
-        </w:rPr>
-        <w:t xml:space="preserve"> events:</w:t>
+        <w:t>From kubernetes events:</w:t>
       </w:r>
     </w:p>
     <w:p>
@@ -1305,21 +1161,7 @@
         <w:rPr>
           <w:rFonts w:ascii="Arial" w:hAnsi="Arial" w:cs="Arial"/>
         </w:rPr>
-        <w:t xml:space="preserve">Multiple </w:t>
-      </w:r>
-      <w:proofErr w:type="spellStart"/>
-      <w:r>
-        <w:rPr>
-          <w:rFonts w:ascii="Arial" w:hAnsi="Arial" w:cs="Arial"/>
-        </w:rPr>
-        <w:t>CronJobs</w:t>
-      </w:r>
-      <w:proofErr w:type="spellEnd"/>
-      <w:r>
-        <w:rPr>
-          <w:rFonts w:ascii="Arial" w:hAnsi="Arial" w:cs="Arial"/>
-        </w:rPr>
-        <w:t xml:space="preserve"> and Jobs executed.</w:t>
+        <w:t>Multiple CronJobs and Jobs executed.</w:t>
       </w:r>
     </w:p>
     <w:p>
@@ -1349,22 +1191,171 @@
         <w:rPr>
           <w:rFonts w:ascii="Arial" w:hAnsi="Arial" w:cs="Arial"/>
         </w:rPr>
-        <w:t xml:space="preserve">So, one cronjob (service 2 </w:t>
-      </w:r>
-      <w:proofErr w:type="spellStart"/>
-      <w:r>
-        <w:rPr>
-          <w:rFonts w:ascii="Arial" w:hAnsi="Arial" w:cs="Arial"/>
-        </w:rPr>
-        <w:t>cpu</w:t>
-      </w:r>
-      <w:proofErr w:type="spellEnd"/>
-      <w:r>
-        <w:rPr>
-          <w:rFonts w:ascii="Arial" w:hAnsi="Arial" w:cs="Arial"/>
-        </w:rPr>
-        <w:t xml:space="preserve"> limit reduction) was terminated. That would reduce or eliminate incoming traffic -&gt; latency drops.</w:t>
-      </w:r>
+        <w:t>So, one cronjob (service 2 cpu limit reduction) was terminated. That would reduce or eliminate incoming traffic -&gt; latency drops.</w:t>
+      </w:r>
+    </w:p>
+    <w:p>
+      <w:pPr>
+        <w:rPr>
+          <w:rFonts w:ascii="Arial" w:hAnsi="Arial" w:cs="Arial"/>
+        </w:rPr>
+      </w:pPr>
+    </w:p>
+    <w:p>
+      <w:pPr>
+        <w:pStyle w:val="Heading2"/>
+        <w:rPr>
+          <w:rFonts w:ascii="Arial" w:hAnsi="Arial" w:cs="Arial"/>
+        </w:rPr>
+      </w:pPr>
+      <w:r>
+        <w:rPr>
+          <w:rFonts w:ascii="Arial" w:hAnsi="Arial" w:cs="Arial"/>
+        </w:rPr>
+        <w:t>Service 2</w:t>
+      </w:r>
+      <w:r>
+        <w:rPr>
+          <w:rFonts w:ascii="Arial" w:hAnsi="Arial" w:cs="Arial"/>
+        </w:rPr>
+        <w:t xml:space="preserve"> Only </w:t>
+      </w:r>
+      <w:r>
+        <w:rPr>
+          <w:rFonts w:ascii="Arial" w:hAnsi="Arial" w:cs="Arial"/>
+        </w:rPr>
+        <w:t>Memory</w:t>
+      </w:r>
+      <w:r>
+        <w:rPr>
+          <w:rFonts w:ascii="Arial" w:hAnsi="Arial" w:cs="Arial"/>
+        </w:rPr>
+        <w:t xml:space="preserve"> Limit Reduction</w:t>
+      </w:r>
+    </w:p>
+    <w:p>
+      <w:r>
+        <w:rPr>
+          <w:rFonts w:ascii="Arial" w:hAnsi="Arial" w:cs="Arial"/>
+          <w:noProof/>
+          <w:color w:val="FF0000"/>
+          <w:bdr w:val="none" w:sz="0" w:space="0" w:color="auto" w:frame="1"/>
+        </w:rPr>
+        <w:drawing>
+          <wp:inline distT="0" distB="0" distL="0" distR="0" wp14:anchorId="26D283FF" wp14:editId="3CFAB29B">
+            <wp:extent cx="5943600" cy="2933700"/>
+            <wp:effectExtent l="0" t="0" r="0" b="0"/>
+            <wp:docPr id="143715677" name="Picture 1"/>
+            <wp:cNvGraphicFramePr>
+              <a:graphicFrameLocks xmlns:a="http://schemas.openxmlformats.org/drawingml/2006/main" noChangeAspect="1"/>
+            </wp:cNvGraphicFramePr>
+            <a:graphic xmlns:a="http://schemas.openxmlformats.org/drawingml/2006/main">
+              <a:graphicData uri="http://schemas.openxmlformats.org/drawingml/2006/picture">
+                <pic:pic xmlns:pic="http://schemas.openxmlformats.org/drawingml/2006/picture">
+                  <pic:nvPicPr>
+                    <pic:cNvPr id="0" name="Picture 1"/>
+                    <pic:cNvPicPr>
+                      <a:picLocks noChangeAspect="1" noChangeArrowheads="1"/>
+                    </pic:cNvPicPr>
+                  </pic:nvPicPr>
+                  <pic:blipFill>
+                    <a:blip r:embed="rId8">
+                      <a:extLst>
+                        <a:ext uri="{28A0092B-C50C-407E-A947-70E740481C1C}">
+                          <a14:useLocalDpi xmlns:a14="http://schemas.microsoft.com/office/drawing/2010/main" val="0"/>
+                        </a:ext>
+                      </a:extLst>
+                    </a:blip>
+                    <a:srcRect/>
+                    <a:stretch>
+                      <a:fillRect/>
+                    </a:stretch>
+                  </pic:blipFill>
+                  <pic:spPr bwMode="auto">
+                    <a:xfrm>
+                      <a:off x="0" y="0"/>
+                      <a:ext cx="5943600" cy="2933700"/>
+                    </a:xfrm>
+                    <a:prstGeom prst="rect">
+                      <a:avLst/>
+                    </a:prstGeom>
+                    <a:noFill/>
+                    <a:ln>
+                      <a:noFill/>
+                    </a:ln>
+                  </pic:spPr>
+                </pic:pic>
+              </a:graphicData>
+            </a:graphic>
+          </wp:inline>
+        </w:drawing>
+      </w:r>
+    </w:p>
+    <w:p>
+      <w:r>
+        <w:rPr>
+          <w:rFonts w:ascii="Arial" w:hAnsi="Arial" w:cs="Arial"/>
+          <w:noProof/>
+          <w:color w:val="000000"/>
+          <w:bdr w:val="none" w:sz="0" w:space="0" w:color="auto" w:frame="1"/>
+        </w:rPr>
+        <w:drawing>
+          <wp:inline distT="0" distB="0" distL="0" distR="0" wp14:anchorId="30302FCA" wp14:editId="2D1CF444">
+            <wp:extent cx="5943600" cy="2933700"/>
+            <wp:effectExtent l="0" t="0" r="0" b="0"/>
+            <wp:docPr id="1642811631" name="Picture 2"/>
+            <wp:cNvGraphicFramePr>
+              <a:graphicFrameLocks xmlns:a="http://schemas.openxmlformats.org/drawingml/2006/main" noChangeAspect="1"/>
+            </wp:cNvGraphicFramePr>
+            <a:graphic xmlns:a="http://schemas.openxmlformats.org/drawingml/2006/main">
+              <a:graphicData uri="http://schemas.openxmlformats.org/drawingml/2006/picture">
+                <pic:pic xmlns:pic="http://schemas.openxmlformats.org/drawingml/2006/picture">
+                  <pic:nvPicPr>
+                    <pic:cNvPr id="0" name="Picture 3"/>
+                    <pic:cNvPicPr>
+                      <a:picLocks noChangeAspect="1" noChangeArrowheads="1"/>
+                    </pic:cNvPicPr>
+                  </pic:nvPicPr>
+                  <pic:blipFill>
+                    <a:blip r:embed="rId9">
+                      <a:extLst>
+                        <a:ext uri="{28A0092B-C50C-407E-A947-70E740481C1C}">
+                          <a14:useLocalDpi xmlns:a14="http://schemas.microsoft.com/office/drawing/2010/main" val="0"/>
+                        </a:ext>
+                      </a:extLst>
+                    </a:blip>
+                    <a:srcRect/>
+                    <a:stretch>
+                      <a:fillRect/>
+                    </a:stretch>
+                  </pic:blipFill>
+                  <pic:spPr bwMode="auto">
+                    <a:xfrm>
+                      <a:off x="0" y="0"/>
+                      <a:ext cx="5943600" cy="2933700"/>
+                    </a:xfrm>
+                    <a:prstGeom prst="rect">
+                      <a:avLst/>
+                    </a:prstGeom>
+                    <a:noFill/>
+                    <a:ln>
+                      <a:noFill/>
+                    </a:ln>
+                  </pic:spPr>
+                </pic:pic>
+              </a:graphicData>
+            </a:graphic>
+          </wp:inline>
+        </w:drawing>
+      </w:r>
+    </w:p>
+    <w:p/>
+    <w:p>
+      <w:pPr>
+        <w:rPr>
+          <w:rFonts w:ascii="Arial" w:hAnsi="Arial" w:cs="Arial"/>
+        </w:rPr>
+      </w:pPr>
     </w:p>
     <w:p>
       <w:pPr>
@@ -4519,6 +4510,7 @@
   <w:style w:type="character" w:default="1" w:styleId="DefaultParagraphFont">
     <w:name w:val="Default Paragraph Font"/>
     <w:uiPriority w:val="1"/>
+    <w:semiHidden/>
     <w:unhideWhenUsed/>
   </w:style>
   <w:style w:type="table" w:default="1" w:styleId="TableNormal">

</xml_diff>

<commit_message>
Add deep analysis of s2 mem reduction
</commit_message>
<xml_diff>
--- a/Latency Analysis/Service 2 - Deep Analysis.docx
+++ b/Latency Analysis/Service 2 - Deep Analysis.docx
@@ -1349,6 +1349,106 @@
         </w:drawing>
       </w:r>
     </w:p>
+    <w:p>
+      <w:pPr>
+        <w:numPr>
+          <w:ilvl w:val="0"/>
+          <w:numId w:val="19"/>
+        </w:numPr>
+      </w:pPr>
+      <w:r>
+        <w:t>As memory limits are reduced (step-wise), latency remains nearly flat, indicating that the application is not memory-intensive.</w:t>
+      </w:r>
+    </w:p>
+    <w:p>
+      <w:pPr>
+        <w:numPr>
+          <w:ilvl w:val="0"/>
+          <w:numId w:val="19"/>
+        </w:numPr>
+      </w:pPr>
+      <w:r>
+        <w:t>The service likely fits comfortably within even the lowest memory limits tested here as memory usage is very low.</w:t>
+      </w:r>
+    </w:p>
+    <w:p>
+      <w:pPr>
+        <w:numPr>
+          <w:ilvl w:val="0"/>
+          <w:numId w:val="19"/>
+        </w:numPr>
+      </w:pPr>
+      <w:r>
+        <w:t>So, no risk of memory pressure</w:t>
+      </w:r>
+    </w:p>
+    <w:p>
+      <w:pPr>
+        <w:numPr>
+          <w:ilvl w:val="0"/>
+          <w:numId w:val="19"/>
+        </w:numPr>
+      </w:pPr>
+      <w:r>
+        <w:t>Since CPU limits were not reduced, CPU usage remains stable and fully satisfies the service’s compute needs.</w:t>
+      </w:r>
+    </w:p>
+    <w:p>
+      <w:pPr>
+        <w:numPr>
+          <w:ilvl w:val="0"/>
+          <w:numId w:val="19"/>
+        </w:numPr>
+      </w:pPr>
+      <w:r>
+        <w:t>This is why we don’t observe any CPU-induced latency.</w:t>
+      </w:r>
+    </w:p>
+    <w:p>
+      <w:pPr>
+        <w:numPr>
+          <w:ilvl w:val="0"/>
+          <w:numId w:val="19"/>
+        </w:numPr>
+      </w:pPr>
+      <w:r>
+        <w:t>Unlike some Java or Python services that show latency spikes with memory reduction (due to GC &amp; memory fragmentation), the Go Echo service maintains consistent latency—this suggests:</w:t>
+      </w:r>
+    </w:p>
+    <w:p>
+      <w:pPr>
+        <w:numPr>
+          <w:ilvl w:val="1"/>
+          <w:numId w:val="19"/>
+        </w:numPr>
+      </w:pPr>
+      <w:r>
+        <w:t>Efficient memory access patterns</w:t>
+      </w:r>
+    </w:p>
+    <w:p>
+      <w:pPr>
+        <w:numPr>
+          <w:ilvl w:val="1"/>
+          <w:numId w:val="19"/>
+        </w:numPr>
+      </w:pPr>
+      <w:r>
+        <w:t>Minimal reliance on memory buffers or caching</w:t>
+      </w:r>
+    </w:p>
+    <w:p>
+      <w:pPr>
+        <w:numPr>
+          <w:ilvl w:val="1"/>
+          <w:numId w:val="19"/>
+        </w:numPr>
+      </w:pPr>
+      <w:r>
+        <w:t>Little or no garbage collection pressure</w:t>
+      </w:r>
+    </w:p>
+    <w:p/>
     <w:p/>
     <w:p>
       <w:pPr>
@@ -1952,6 +2052,155 @@
     </w:lvl>
   </w:abstractNum>
   <w:abstractNum w:abstractNumId="4" w15:restartNumberingAfterBreak="0">
+    <w:nsid w:val="0CAE2562"/>
+    <w:multiLevelType w:val="multilevel"/>
+    <w:tmpl w:val="C32ABDAE"/>
+    <w:lvl w:ilvl="0">
+      <w:start w:val="1"/>
+      <w:numFmt w:val="bullet"/>
+      <w:lvlText w:val=""/>
+      <w:lvlJc w:val="left"/>
+      <w:pPr>
+        <w:tabs>
+          <w:tab w:val="num" w:pos="720"/>
+        </w:tabs>
+        <w:ind w:left="720" w:hanging="360"/>
+      </w:pPr>
+      <w:rPr>
+        <w:rFonts w:ascii="Symbol" w:hAnsi="Symbol" w:hint="default"/>
+        <w:sz w:val="20"/>
+      </w:rPr>
+    </w:lvl>
+    <w:lvl w:ilvl="1">
+      <w:start w:val="1"/>
+      <w:numFmt w:val="bullet"/>
+      <w:lvlText w:val="o"/>
+      <w:lvlJc w:val="left"/>
+      <w:pPr>
+        <w:tabs>
+          <w:tab w:val="num" w:pos="1440"/>
+        </w:tabs>
+        <w:ind w:left="1440" w:hanging="360"/>
+      </w:pPr>
+      <w:rPr>
+        <w:rFonts w:ascii="Courier New" w:hAnsi="Courier New" w:hint="default"/>
+        <w:sz w:val="20"/>
+      </w:rPr>
+    </w:lvl>
+    <w:lvl w:ilvl="2" w:tentative="1">
+      <w:start w:val="1"/>
+      <w:numFmt w:val="bullet"/>
+      <w:lvlText w:val=""/>
+      <w:lvlJc w:val="left"/>
+      <w:pPr>
+        <w:tabs>
+          <w:tab w:val="num" w:pos="2160"/>
+        </w:tabs>
+        <w:ind w:left="2160" w:hanging="360"/>
+      </w:pPr>
+      <w:rPr>
+        <w:rFonts w:ascii="Wingdings" w:hAnsi="Wingdings" w:hint="default"/>
+        <w:sz w:val="20"/>
+      </w:rPr>
+    </w:lvl>
+    <w:lvl w:ilvl="3" w:tentative="1">
+      <w:start w:val="1"/>
+      <w:numFmt w:val="bullet"/>
+      <w:lvlText w:val=""/>
+      <w:lvlJc w:val="left"/>
+      <w:pPr>
+        <w:tabs>
+          <w:tab w:val="num" w:pos="2880"/>
+        </w:tabs>
+        <w:ind w:left="2880" w:hanging="360"/>
+      </w:pPr>
+      <w:rPr>
+        <w:rFonts w:ascii="Wingdings" w:hAnsi="Wingdings" w:hint="default"/>
+        <w:sz w:val="20"/>
+      </w:rPr>
+    </w:lvl>
+    <w:lvl w:ilvl="4" w:tentative="1">
+      <w:start w:val="1"/>
+      <w:numFmt w:val="bullet"/>
+      <w:lvlText w:val=""/>
+      <w:lvlJc w:val="left"/>
+      <w:pPr>
+        <w:tabs>
+          <w:tab w:val="num" w:pos="3600"/>
+        </w:tabs>
+        <w:ind w:left="3600" w:hanging="360"/>
+      </w:pPr>
+      <w:rPr>
+        <w:rFonts w:ascii="Wingdings" w:hAnsi="Wingdings" w:hint="default"/>
+        <w:sz w:val="20"/>
+      </w:rPr>
+    </w:lvl>
+    <w:lvl w:ilvl="5" w:tentative="1">
+      <w:start w:val="1"/>
+      <w:numFmt w:val="bullet"/>
+      <w:lvlText w:val=""/>
+      <w:lvlJc w:val="left"/>
+      <w:pPr>
+        <w:tabs>
+          <w:tab w:val="num" w:pos="4320"/>
+        </w:tabs>
+        <w:ind w:left="4320" w:hanging="360"/>
+      </w:pPr>
+      <w:rPr>
+        <w:rFonts w:ascii="Wingdings" w:hAnsi="Wingdings" w:hint="default"/>
+        <w:sz w:val="20"/>
+      </w:rPr>
+    </w:lvl>
+    <w:lvl w:ilvl="6" w:tentative="1">
+      <w:start w:val="1"/>
+      <w:numFmt w:val="bullet"/>
+      <w:lvlText w:val=""/>
+      <w:lvlJc w:val="left"/>
+      <w:pPr>
+        <w:tabs>
+          <w:tab w:val="num" w:pos="5040"/>
+        </w:tabs>
+        <w:ind w:left="5040" w:hanging="360"/>
+      </w:pPr>
+      <w:rPr>
+        <w:rFonts w:ascii="Wingdings" w:hAnsi="Wingdings" w:hint="default"/>
+        <w:sz w:val="20"/>
+      </w:rPr>
+    </w:lvl>
+    <w:lvl w:ilvl="7" w:tentative="1">
+      <w:start w:val="1"/>
+      <w:numFmt w:val="bullet"/>
+      <w:lvlText w:val=""/>
+      <w:lvlJc w:val="left"/>
+      <w:pPr>
+        <w:tabs>
+          <w:tab w:val="num" w:pos="5760"/>
+        </w:tabs>
+        <w:ind w:left="5760" w:hanging="360"/>
+      </w:pPr>
+      <w:rPr>
+        <w:rFonts w:ascii="Wingdings" w:hAnsi="Wingdings" w:hint="default"/>
+        <w:sz w:val="20"/>
+      </w:rPr>
+    </w:lvl>
+    <w:lvl w:ilvl="8" w:tentative="1">
+      <w:start w:val="1"/>
+      <w:numFmt w:val="bullet"/>
+      <w:lvlText w:val=""/>
+      <w:lvlJc w:val="left"/>
+      <w:pPr>
+        <w:tabs>
+          <w:tab w:val="num" w:pos="6480"/>
+        </w:tabs>
+        <w:ind w:left="6480" w:hanging="360"/>
+      </w:pPr>
+      <w:rPr>
+        <w:rFonts w:ascii="Wingdings" w:hAnsi="Wingdings" w:hint="default"/>
+        <w:sz w:val="20"/>
+      </w:rPr>
+    </w:lvl>
+  </w:abstractNum>
+  <w:abstractNum w:abstractNumId="5" w15:restartNumberingAfterBreak="0">
     <w:nsid w:val="0F5866EF"/>
     <w:multiLevelType w:val="multilevel"/>
     <w:tmpl w:val="6718955A"/>
@@ -2100,7 +2349,7 @@
       </w:rPr>
     </w:lvl>
   </w:abstractNum>
-  <w:abstractNum w:abstractNumId="5" w15:restartNumberingAfterBreak="0">
+  <w:abstractNum w:abstractNumId="6" w15:restartNumberingAfterBreak="0">
     <w:nsid w:val="22996D4A"/>
     <w:multiLevelType w:val="multilevel"/>
     <w:tmpl w:val="ECBEC2D4"/>
@@ -2249,7 +2498,7 @@
       </w:rPr>
     </w:lvl>
   </w:abstractNum>
-  <w:abstractNum w:abstractNumId="6" w15:restartNumberingAfterBreak="0">
+  <w:abstractNum w:abstractNumId="7" w15:restartNumberingAfterBreak="0">
     <w:nsid w:val="2AE71A4D"/>
     <w:multiLevelType w:val="multilevel"/>
     <w:tmpl w:val="7616B8FC"/>
@@ -2398,7 +2647,7 @@
       </w:rPr>
     </w:lvl>
   </w:abstractNum>
-  <w:abstractNum w:abstractNumId="7" w15:restartNumberingAfterBreak="0">
+  <w:abstractNum w:abstractNumId="8" w15:restartNumberingAfterBreak="0">
     <w:nsid w:val="2C4F0672"/>
     <w:multiLevelType w:val="multilevel"/>
     <w:tmpl w:val="0BBC7C12"/>
@@ -2547,7 +2796,7 @@
       </w:rPr>
     </w:lvl>
   </w:abstractNum>
-  <w:abstractNum w:abstractNumId="8" w15:restartNumberingAfterBreak="0">
+  <w:abstractNum w:abstractNumId="9" w15:restartNumberingAfterBreak="0">
     <w:nsid w:val="312B699C"/>
     <w:multiLevelType w:val="multilevel"/>
     <w:tmpl w:val="AC000AB4"/>
@@ -2660,7 +2909,7 @@
       </w:pPr>
     </w:lvl>
   </w:abstractNum>
-  <w:abstractNum w:abstractNumId="9" w15:restartNumberingAfterBreak="0">
+  <w:abstractNum w:abstractNumId="10" w15:restartNumberingAfterBreak="0">
     <w:nsid w:val="3D4E145C"/>
     <w:multiLevelType w:val="multilevel"/>
     <w:tmpl w:val="66E01684"/>
@@ -2773,7 +3022,7 @@
       </w:pPr>
     </w:lvl>
   </w:abstractNum>
-  <w:abstractNum w:abstractNumId="10" w15:restartNumberingAfterBreak="0">
+  <w:abstractNum w:abstractNumId="11" w15:restartNumberingAfterBreak="0">
     <w:nsid w:val="44DF5452"/>
     <w:multiLevelType w:val="multilevel"/>
     <w:tmpl w:val="3E14E450"/>
@@ -2886,7 +3135,7 @@
       </w:pPr>
     </w:lvl>
   </w:abstractNum>
-  <w:abstractNum w:abstractNumId="11" w15:restartNumberingAfterBreak="0">
+  <w:abstractNum w:abstractNumId="12" w15:restartNumberingAfterBreak="0">
     <w:nsid w:val="49341785"/>
     <w:multiLevelType w:val="multilevel"/>
     <w:tmpl w:val="1A3CF060"/>
@@ -3035,7 +3284,7 @@
       </w:rPr>
     </w:lvl>
   </w:abstractNum>
-  <w:abstractNum w:abstractNumId="12" w15:restartNumberingAfterBreak="0">
+  <w:abstractNum w:abstractNumId="13" w15:restartNumberingAfterBreak="0">
     <w:nsid w:val="5617683A"/>
     <w:multiLevelType w:val="multilevel"/>
     <w:tmpl w:val="74706FE8"/>
@@ -3148,7 +3397,7 @@
       </w:pPr>
     </w:lvl>
   </w:abstractNum>
-  <w:abstractNum w:abstractNumId="13" w15:restartNumberingAfterBreak="0">
+  <w:abstractNum w:abstractNumId="14" w15:restartNumberingAfterBreak="0">
     <w:nsid w:val="5F8D628B"/>
     <w:multiLevelType w:val="multilevel"/>
     <w:tmpl w:val="6E50534A"/>
@@ -3261,7 +3510,7 @@
       </w:pPr>
     </w:lvl>
   </w:abstractNum>
-  <w:abstractNum w:abstractNumId="14" w15:restartNumberingAfterBreak="0">
+  <w:abstractNum w:abstractNumId="15" w15:restartNumberingAfterBreak="0">
     <w:nsid w:val="61B659A6"/>
     <w:multiLevelType w:val="multilevel"/>
     <w:tmpl w:val="0F440B4C"/>
@@ -3410,7 +3659,7 @@
       </w:rPr>
     </w:lvl>
   </w:abstractNum>
-  <w:abstractNum w:abstractNumId="15" w15:restartNumberingAfterBreak="0">
+  <w:abstractNum w:abstractNumId="16" w15:restartNumberingAfterBreak="0">
     <w:nsid w:val="69AB1837"/>
     <w:multiLevelType w:val="multilevel"/>
     <w:tmpl w:val="4DAE7450"/>
@@ -3523,7 +3772,7 @@
       </w:pPr>
     </w:lvl>
   </w:abstractNum>
-  <w:abstractNum w:abstractNumId="16" w15:restartNumberingAfterBreak="0">
+  <w:abstractNum w:abstractNumId="17" w15:restartNumberingAfterBreak="0">
     <w:nsid w:val="77820FFF"/>
     <w:multiLevelType w:val="multilevel"/>
     <w:tmpl w:val="AD448106"/>
@@ -3672,7 +3921,7 @@
       </w:rPr>
     </w:lvl>
   </w:abstractNum>
-  <w:abstractNum w:abstractNumId="17" w15:restartNumberingAfterBreak="0">
+  <w:abstractNum w:abstractNumId="18" w15:restartNumberingAfterBreak="0">
     <w:nsid w:val="7A236612"/>
     <w:multiLevelType w:val="multilevel"/>
     <w:tmpl w:val="FDDC8F3C"/>
@@ -3822,7 +4071,7 @@
     </w:lvl>
   </w:abstractNum>
   <w:num w:numId="1" w16cid:durableId="2011249314">
-    <w:abstractNumId w:val="8"/>
+    <w:abstractNumId w:val="9"/>
   </w:num>
   <w:num w:numId="2" w16cid:durableId="1729066614">
     <w:abstractNumId w:val="2"/>
@@ -3835,22 +4084,22 @@
     </w:lvlOverride>
   </w:num>
   <w:num w:numId="3" w16cid:durableId="402219657">
-    <w:abstractNumId w:val="7"/>
+    <w:abstractNumId w:val="8"/>
   </w:num>
   <w:num w:numId="4" w16cid:durableId="1753115665">
-    <w:abstractNumId w:val="5"/>
+    <w:abstractNumId w:val="6"/>
   </w:num>
   <w:num w:numId="5" w16cid:durableId="826166776">
     <w:abstractNumId w:val="0"/>
   </w:num>
   <w:num w:numId="6" w16cid:durableId="1339037913">
-    <w:abstractNumId w:val="13"/>
+    <w:abstractNumId w:val="14"/>
   </w:num>
   <w:num w:numId="7" w16cid:durableId="1363894349">
     <w:abstractNumId w:val="1"/>
   </w:num>
   <w:num w:numId="8" w16cid:durableId="881476291">
-    <w:abstractNumId w:val="10"/>
+    <w:abstractNumId w:val="11"/>
     <w:lvlOverride w:ilvl="0">
       <w:lvl w:ilvl="0">
         <w:numFmt w:val="decimal"/>
@@ -3863,13 +4112,13 @@
     <w:abstractNumId w:val="3"/>
   </w:num>
   <w:num w:numId="10" w16cid:durableId="549849360">
-    <w:abstractNumId w:val="9"/>
+    <w:abstractNumId w:val="10"/>
   </w:num>
   <w:num w:numId="11" w16cid:durableId="1805343675">
-    <w:abstractNumId w:val="14"/>
+    <w:abstractNumId w:val="15"/>
   </w:num>
   <w:num w:numId="12" w16cid:durableId="242449794">
-    <w:abstractNumId w:val="15"/>
+    <w:abstractNumId w:val="16"/>
     <w:lvlOverride w:ilvl="0">
       <w:lvl w:ilvl="0">
         <w:numFmt w:val="decimal"/>
@@ -3879,13 +4128,13 @@
     </w:lvlOverride>
   </w:num>
   <w:num w:numId="13" w16cid:durableId="329526221">
-    <w:abstractNumId w:val="11"/>
+    <w:abstractNumId w:val="12"/>
   </w:num>
   <w:num w:numId="14" w16cid:durableId="165901398">
-    <w:abstractNumId w:val="4"/>
+    <w:abstractNumId w:val="5"/>
   </w:num>
   <w:num w:numId="15" w16cid:durableId="1483042116">
-    <w:abstractNumId w:val="12"/>
+    <w:abstractNumId w:val="13"/>
     <w:lvlOverride w:ilvl="0">
       <w:lvl w:ilvl="0">
         <w:numFmt w:val="decimal"/>
@@ -3895,13 +4144,16 @@
     </w:lvlOverride>
   </w:num>
   <w:num w:numId="16" w16cid:durableId="1020663045">
+    <w:abstractNumId w:val="18"/>
+  </w:num>
+  <w:num w:numId="17" w16cid:durableId="711878859">
+    <w:abstractNumId w:val="7"/>
+  </w:num>
+  <w:num w:numId="18" w16cid:durableId="859509579">
     <w:abstractNumId w:val="17"/>
   </w:num>
-  <w:num w:numId="17" w16cid:durableId="711878859">
-    <w:abstractNumId w:val="6"/>
-  </w:num>
-  <w:num w:numId="18" w16cid:durableId="859509579">
-    <w:abstractNumId w:val="16"/>
+  <w:num w:numId="19" w16cid:durableId="878786768">
+    <w:abstractNumId w:val="4"/>
   </w:num>
 </w:numbering>
 </file>
@@ -4510,7 +4762,6 @@
   <w:style w:type="character" w:default="1" w:styleId="DefaultParagraphFont">
     <w:name w:val="Default Paragraph Font"/>
     <w:uiPriority w:val="1"/>
-    <w:semiHidden/>
     <w:unhideWhenUsed/>
   </w:style>
   <w:style w:type="table" w:default="1" w:styleId="TableNormal">

</xml_diff>

<commit_message>
Addexplanation for s1 latency changes
</commit_message>
<xml_diff>
--- a/Latency Analysis/Service 2 - Deep Analysis.docx
+++ b/Latency Analysis/Service 2 - Deep Analysis.docx
@@ -161,7 +161,35 @@
         <w:rPr>
           <w:rFonts w:ascii="Arial" w:hAnsi="Arial" w:cs="Arial"/>
         </w:rPr>
-        <w:t>“kubectl get events --sort-by='.lastTimestamp'”</w:t>
+        <w:t>“</w:t>
+      </w:r>
+      <w:proofErr w:type="gramStart"/>
+      <w:r>
+        <w:rPr>
+          <w:rFonts w:ascii="Arial" w:hAnsi="Arial" w:cs="Arial"/>
+        </w:rPr>
+        <w:t>kubectl</w:t>
+      </w:r>
+      <w:proofErr w:type="gramEnd"/>
+      <w:r>
+        <w:rPr>
+          <w:rFonts w:ascii="Arial" w:hAnsi="Arial" w:cs="Arial"/>
+        </w:rPr>
+        <w:t xml:space="preserve"> get events --sort-by=</w:t>
+      </w:r>
+      <w:proofErr w:type="gramStart"/>
+      <w:r>
+        <w:rPr>
+          <w:rFonts w:ascii="Arial" w:hAnsi="Arial" w:cs="Arial"/>
+        </w:rPr>
+        <w:t>'.lastTimestamp</w:t>
+      </w:r>
+      <w:proofErr w:type="gramEnd"/>
+      <w:r>
+        <w:rPr>
+          <w:rFonts w:ascii="Arial" w:hAnsi="Arial" w:cs="Arial"/>
+        </w:rPr>
+        <w:t>'”</w:t>
       </w:r>
     </w:p>
     <w:p>
@@ -815,11 +843,19 @@
           <w:rFonts w:ascii="Arial" w:hAnsi="Arial" w:cs="Arial"/>
         </w:rPr>
       </w:pPr>
-      <w:r>
-        <w:rPr>
-          <w:rFonts w:ascii="Arial" w:hAnsi="Arial" w:cs="Arial"/>
-        </w:rPr>
-        <w:t xml:space="preserve">So the graph shows a very small but non-zero latency due to a </w:t>
+      <w:proofErr w:type="gramStart"/>
+      <w:r>
+        <w:rPr>
+          <w:rFonts w:ascii="Arial" w:hAnsi="Arial" w:cs="Arial"/>
+        </w:rPr>
+        <w:t>So</w:t>
+      </w:r>
+      <w:proofErr w:type="gramEnd"/>
+      <w:r>
+        <w:rPr>
+          <w:rFonts w:ascii="Arial" w:hAnsi="Arial" w:cs="Arial"/>
+        </w:rPr>
+        <w:t xml:space="preserve"> the graph shows a very small but non-zero latency due to a </w:t>
       </w:r>
       <w:r>
         <w:rPr>
@@ -909,11 +945,19 @@
           <w:rFonts w:ascii="Arial" w:hAnsi="Arial" w:cs="Arial"/>
         </w:rPr>
       </w:pPr>
-      <w:r>
-        <w:rPr>
-          <w:rFonts w:ascii="Arial" w:hAnsi="Arial" w:cs="Arial"/>
-        </w:rPr>
-        <w:t>So under idle or near-idle conditions:</w:t>
+      <w:proofErr w:type="gramStart"/>
+      <w:r>
+        <w:rPr>
+          <w:rFonts w:ascii="Arial" w:hAnsi="Arial" w:cs="Arial"/>
+        </w:rPr>
+        <w:t>So</w:t>
+      </w:r>
+      <w:proofErr w:type="gramEnd"/>
+      <w:r>
+        <w:rPr>
+          <w:rFonts w:ascii="Arial" w:hAnsi="Arial" w:cs="Arial"/>
+        </w:rPr>
+        <w:t xml:space="preserve"> under idle or near-idle conditions:</w:t>
       </w:r>
     </w:p>
     <w:p>
@@ -1114,11 +1158,19 @@
           <w:rFonts w:ascii="Arial" w:hAnsi="Arial" w:cs="Arial"/>
         </w:rPr>
       </w:pPr>
-      <w:r>
-        <w:rPr>
-          <w:rFonts w:ascii="Arial" w:hAnsi="Arial" w:cs="Arial"/>
-        </w:rPr>
-        <w:t>So the cause is not memory pressure.</w:t>
+      <w:proofErr w:type="gramStart"/>
+      <w:r>
+        <w:rPr>
+          <w:rFonts w:ascii="Arial" w:hAnsi="Arial" w:cs="Arial"/>
+        </w:rPr>
+        <w:t>So</w:t>
+      </w:r>
+      <w:proofErr w:type="gramEnd"/>
+      <w:r>
+        <w:rPr>
+          <w:rFonts w:ascii="Arial" w:hAnsi="Arial" w:cs="Arial"/>
+        </w:rPr>
+        <w:t xml:space="preserve"> the cause is not memory pressure.</w:t>
       </w:r>
     </w:p>
     <w:p>
@@ -1449,6 +1501,208 @@
       </w:r>
     </w:p>
     <w:p/>
+    <w:p>
+      <w:pPr>
+        <w:pStyle w:val="Subtitle"/>
+        <w:rPr>
+          <w:rStyle w:val="SubtleEmphasis"/>
+        </w:rPr>
+      </w:pPr>
+      <w:r>
+        <w:rPr>
+          <w:rStyle w:val="SubtleEmphasis"/>
+        </w:rPr>
+        <w:t>Why latency is reduced after 05-12 18?</w:t>
+      </w:r>
+    </w:p>
+    <w:p>
+      <w:pPr>
+        <w:numPr>
+          <w:ilvl w:val="0"/>
+          <w:numId w:val="20"/>
+        </w:numPr>
+      </w:pPr>
+      <w:r>
+        <w:t>Post-Warmup Optimization</w:t>
+      </w:r>
+    </w:p>
+    <w:p>
+      <w:pPr>
+        <w:numPr>
+          <w:ilvl w:val="0"/>
+          <w:numId w:val="21"/>
+        </w:numPr>
+      </w:pPr>
+      <w:r>
+        <w:t>The Go Echo service may have undergone:</w:t>
+      </w:r>
+    </w:p>
+    <w:p>
+      <w:pPr>
+        <w:numPr>
+          <w:ilvl w:val="1"/>
+          <w:numId w:val="21"/>
+        </w:numPr>
+      </w:pPr>
+      <w:r>
+        <w:t>Just-in-time optimization (if compiled with runtime tuning or warm-up behavior).</w:t>
+      </w:r>
+    </w:p>
+    <w:p>
+      <w:pPr>
+        <w:numPr>
+          <w:ilvl w:val="1"/>
+          <w:numId w:val="21"/>
+        </w:numPr>
+      </w:pPr>
+      <w:r>
+        <w:t>Route caching</w:t>
+      </w:r>
+      <w:r>
+        <w:rPr>
+          <w:b/>
+          <w:bCs/>
+        </w:rPr>
+        <w:t xml:space="preserve">, </w:t>
+      </w:r>
+      <w:r>
+        <w:t>template compilation, or connection pooling warm-ups.</w:t>
+      </w:r>
+    </w:p>
+    <w:p>
+      <w:pPr>
+        <w:numPr>
+          <w:ilvl w:val="0"/>
+          <w:numId w:val="21"/>
+        </w:numPr>
+      </w:pPr>
+      <w:r>
+        <w:t>These can make the service more efficient after initial traffic.</w:t>
+      </w:r>
+    </w:p>
+    <w:p>
+      <w:pPr>
+        <w:numPr>
+          <w:ilvl w:val="0"/>
+          <w:numId w:val="21"/>
+        </w:numPr>
+      </w:pPr>
+      <w:r>
+        <w:t>Even though Go is compiled, some frameworks (e.g., echo, fiber) do internal boot-time caching.</w:t>
+      </w:r>
+    </w:p>
+    <w:p>
+      <w:pPr>
+        <w:numPr>
+          <w:ilvl w:val="0"/>
+          <w:numId w:val="22"/>
+        </w:numPr>
+      </w:pPr>
+      <w:r>
+        <w:t>Garbage Collection Settling</w:t>
+      </w:r>
+    </w:p>
+    <w:p>
+      <w:pPr>
+        <w:numPr>
+          <w:ilvl w:val="0"/>
+          <w:numId w:val="23"/>
+        </w:numPr>
+      </w:pPr>
+      <w:r>
+        <w:t>Go uses a garbage collector (GC). Early in execution, memory allocations and GC activity may be higher, causing:</w:t>
+      </w:r>
+    </w:p>
+    <w:p>
+      <w:pPr>
+        <w:numPr>
+          <w:ilvl w:val="1"/>
+          <w:numId w:val="23"/>
+        </w:numPr>
+      </w:pPr>
+      <w:r>
+        <w:t>Small latency increases due to GC pauses.</w:t>
+      </w:r>
+    </w:p>
+    <w:p>
+      <w:pPr>
+        <w:numPr>
+          <w:ilvl w:val="1"/>
+          <w:numId w:val="23"/>
+        </w:numPr>
+      </w:pPr>
+      <w:r>
+        <w:t>Eventually, as heap usage stabilizes and the service stops creating many short-lived objects, GC pressure drops.</w:t>
+      </w:r>
+    </w:p>
+    <w:p>
+      <w:pPr>
+        <w:numPr>
+          <w:ilvl w:val="0"/>
+          <w:numId w:val="23"/>
+        </w:numPr>
+      </w:pPr>
+      <w:r>
+        <w:t>After that point, latency smooths out.</w:t>
+      </w:r>
+    </w:p>
+    <w:p>
+      <w:pPr>
+        <w:numPr>
+          <w:ilvl w:val="0"/>
+          <w:numId w:val="24"/>
+        </w:numPr>
+      </w:pPr>
+      <w:r>
+        <w:t>No Resource Pressure</w:t>
+      </w:r>
+    </w:p>
+    <w:p>
+      <w:pPr>
+        <w:numPr>
+          <w:ilvl w:val="0"/>
+          <w:numId w:val="25"/>
+        </w:numPr>
+      </w:pPr>
+      <w:r>
+        <w:t>At that stage:</w:t>
+      </w:r>
+    </w:p>
+    <w:p>
+      <w:pPr>
+        <w:numPr>
+          <w:ilvl w:val="1"/>
+          <w:numId w:val="25"/>
+        </w:numPr>
+      </w:pPr>
+      <w:r>
+        <w:t>CPU limits are high and unchanged.</w:t>
+      </w:r>
+    </w:p>
+    <w:p>
+      <w:pPr>
+        <w:numPr>
+          <w:ilvl w:val="1"/>
+          <w:numId w:val="25"/>
+        </w:numPr>
+      </w:pPr>
+      <w:r>
+        <w:t>Memory limit is still generous.</w:t>
+      </w:r>
+    </w:p>
+    <w:p>
+      <w:pPr>
+        <w:numPr>
+          <w:ilvl w:val="0"/>
+          <w:numId w:val="25"/>
+        </w:numPr>
+      </w:pPr>
+      <w:r>
+        <w:t>The service isn’t being throttled, so it can operate at peak efficiency.</w:t>
+      </w:r>
+    </w:p>
+    <w:p/>
+    <w:p/>
     <w:p/>
     <w:p>
       <w:pPr>
@@ -2499,6 +2753,494 @@
     </w:lvl>
   </w:abstractNum>
   <w:abstractNum w:abstractNumId="7" w15:restartNumberingAfterBreak="0">
+    <w:nsid w:val="22EE4C60"/>
+    <w:multiLevelType w:val="multilevel"/>
+    <w:tmpl w:val="A90A6AEE"/>
+    <w:lvl w:ilvl="0">
+      <w:start w:val="1"/>
+      <w:numFmt w:val="decimal"/>
+      <w:lvlText w:val="%1."/>
+      <w:lvlJc w:val="left"/>
+      <w:pPr>
+        <w:tabs>
+          <w:tab w:val="num" w:pos="720"/>
+        </w:tabs>
+        <w:ind w:left="720" w:hanging="360"/>
+      </w:pPr>
+    </w:lvl>
+    <w:lvl w:ilvl="1" w:tentative="1">
+      <w:start w:val="1"/>
+      <w:numFmt w:val="decimal"/>
+      <w:lvlText w:val="%2."/>
+      <w:lvlJc w:val="left"/>
+      <w:pPr>
+        <w:tabs>
+          <w:tab w:val="num" w:pos="1440"/>
+        </w:tabs>
+        <w:ind w:left="1440" w:hanging="360"/>
+      </w:pPr>
+    </w:lvl>
+    <w:lvl w:ilvl="2" w:tentative="1">
+      <w:start w:val="1"/>
+      <w:numFmt w:val="decimal"/>
+      <w:lvlText w:val="%3."/>
+      <w:lvlJc w:val="left"/>
+      <w:pPr>
+        <w:tabs>
+          <w:tab w:val="num" w:pos="2160"/>
+        </w:tabs>
+        <w:ind w:left="2160" w:hanging="360"/>
+      </w:pPr>
+    </w:lvl>
+    <w:lvl w:ilvl="3" w:tentative="1">
+      <w:start w:val="1"/>
+      <w:numFmt w:val="decimal"/>
+      <w:lvlText w:val="%4."/>
+      <w:lvlJc w:val="left"/>
+      <w:pPr>
+        <w:tabs>
+          <w:tab w:val="num" w:pos="2880"/>
+        </w:tabs>
+        <w:ind w:left="2880" w:hanging="360"/>
+      </w:pPr>
+    </w:lvl>
+    <w:lvl w:ilvl="4" w:tentative="1">
+      <w:start w:val="1"/>
+      <w:numFmt w:val="decimal"/>
+      <w:lvlText w:val="%5."/>
+      <w:lvlJc w:val="left"/>
+      <w:pPr>
+        <w:tabs>
+          <w:tab w:val="num" w:pos="3600"/>
+        </w:tabs>
+        <w:ind w:left="3600" w:hanging="360"/>
+      </w:pPr>
+    </w:lvl>
+    <w:lvl w:ilvl="5" w:tentative="1">
+      <w:start w:val="1"/>
+      <w:numFmt w:val="decimal"/>
+      <w:lvlText w:val="%6."/>
+      <w:lvlJc w:val="left"/>
+      <w:pPr>
+        <w:tabs>
+          <w:tab w:val="num" w:pos="4320"/>
+        </w:tabs>
+        <w:ind w:left="4320" w:hanging="360"/>
+      </w:pPr>
+    </w:lvl>
+    <w:lvl w:ilvl="6" w:tentative="1">
+      <w:start w:val="1"/>
+      <w:numFmt w:val="decimal"/>
+      <w:lvlText w:val="%7."/>
+      <w:lvlJc w:val="left"/>
+      <w:pPr>
+        <w:tabs>
+          <w:tab w:val="num" w:pos="5040"/>
+        </w:tabs>
+        <w:ind w:left="5040" w:hanging="360"/>
+      </w:pPr>
+    </w:lvl>
+    <w:lvl w:ilvl="7" w:tentative="1">
+      <w:start w:val="1"/>
+      <w:numFmt w:val="decimal"/>
+      <w:lvlText w:val="%8."/>
+      <w:lvlJc w:val="left"/>
+      <w:pPr>
+        <w:tabs>
+          <w:tab w:val="num" w:pos="5760"/>
+        </w:tabs>
+        <w:ind w:left="5760" w:hanging="360"/>
+      </w:pPr>
+    </w:lvl>
+    <w:lvl w:ilvl="8" w:tentative="1">
+      <w:start w:val="1"/>
+      <w:numFmt w:val="decimal"/>
+      <w:lvlText w:val="%9."/>
+      <w:lvlJc w:val="left"/>
+      <w:pPr>
+        <w:tabs>
+          <w:tab w:val="num" w:pos="6480"/>
+        </w:tabs>
+        <w:ind w:left="6480" w:hanging="360"/>
+      </w:pPr>
+    </w:lvl>
+  </w:abstractNum>
+  <w:abstractNum w:abstractNumId="8" w15:restartNumberingAfterBreak="0">
+    <w:nsid w:val="22F2690B"/>
+    <w:multiLevelType w:val="multilevel"/>
+    <w:tmpl w:val="0E9E41B0"/>
+    <w:lvl w:ilvl="0">
+      <w:start w:val="1"/>
+      <w:numFmt w:val="bullet"/>
+      <w:lvlText w:val=""/>
+      <w:lvlJc w:val="left"/>
+      <w:pPr>
+        <w:tabs>
+          <w:tab w:val="num" w:pos="720"/>
+        </w:tabs>
+        <w:ind w:left="720" w:hanging="360"/>
+      </w:pPr>
+      <w:rPr>
+        <w:rFonts w:ascii="Symbol" w:hAnsi="Symbol" w:hint="default"/>
+        <w:sz w:val="20"/>
+      </w:rPr>
+    </w:lvl>
+    <w:lvl w:ilvl="1">
+      <w:start w:val="1"/>
+      <w:numFmt w:val="bullet"/>
+      <w:lvlText w:val="o"/>
+      <w:lvlJc w:val="left"/>
+      <w:pPr>
+        <w:tabs>
+          <w:tab w:val="num" w:pos="1440"/>
+        </w:tabs>
+        <w:ind w:left="1440" w:hanging="360"/>
+      </w:pPr>
+      <w:rPr>
+        <w:rFonts w:ascii="Courier New" w:hAnsi="Courier New" w:hint="default"/>
+        <w:sz w:val="20"/>
+      </w:rPr>
+    </w:lvl>
+    <w:lvl w:ilvl="2" w:tentative="1">
+      <w:start w:val="1"/>
+      <w:numFmt w:val="bullet"/>
+      <w:lvlText w:val=""/>
+      <w:lvlJc w:val="left"/>
+      <w:pPr>
+        <w:tabs>
+          <w:tab w:val="num" w:pos="2160"/>
+        </w:tabs>
+        <w:ind w:left="2160" w:hanging="360"/>
+      </w:pPr>
+      <w:rPr>
+        <w:rFonts w:ascii="Wingdings" w:hAnsi="Wingdings" w:hint="default"/>
+        <w:sz w:val="20"/>
+      </w:rPr>
+    </w:lvl>
+    <w:lvl w:ilvl="3" w:tentative="1">
+      <w:start w:val="1"/>
+      <w:numFmt w:val="bullet"/>
+      <w:lvlText w:val=""/>
+      <w:lvlJc w:val="left"/>
+      <w:pPr>
+        <w:tabs>
+          <w:tab w:val="num" w:pos="2880"/>
+        </w:tabs>
+        <w:ind w:left="2880" w:hanging="360"/>
+      </w:pPr>
+      <w:rPr>
+        <w:rFonts w:ascii="Wingdings" w:hAnsi="Wingdings" w:hint="default"/>
+        <w:sz w:val="20"/>
+      </w:rPr>
+    </w:lvl>
+    <w:lvl w:ilvl="4" w:tentative="1">
+      <w:start w:val="1"/>
+      <w:numFmt w:val="bullet"/>
+      <w:lvlText w:val=""/>
+      <w:lvlJc w:val="left"/>
+      <w:pPr>
+        <w:tabs>
+          <w:tab w:val="num" w:pos="3600"/>
+        </w:tabs>
+        <w:ind w:left="3600" w:hanging="360"/>
+      </w:pPr>
+      <w:rPr>
+        <w:rFonts w:ascii="Wingdings" w:hAnsi="Wingdings" w:hint="default"/>
+        <w:sz w:val="20"/>
+      </w:rPr>
+    </w:lvl>
+    <w:lvl w:ilvl="5" w:tentative="1">
+      <w:start w:val="1"/>
+      <w:numFmt w:val="bullet"/>
+      <w:lvlText w:val=""/>
+      <w:lvlJc w:val="left"/>
+      <w:pPr>
+        <w:tabs>
+          <w:tab w:val="num" w:pos="4320"/>
+        </w:tabs>
+        <w:ind w:left="4320" w:hanging="360"/>
+      </w:pPr>
+      <w:rPr>
+        <w:rFonts w:ascii="Wingdings" w:hAnsi="Wingdings" w:hint="default"/>
+        <w:sz w:val="20"/>
+      </w:rPr>
+    </w:lvl>
+    <w:lvl w:ilvl="6" w:tentative="1">
+      <w:start w:val="1"/>
+      <w:numFmt w:val="bullet"/>
+      <w:lvlText w:val=""/>
+      <w:lvlJc w:val="left"/>
+      <w:pPr>
+        <w:tabs>
+          <w:tab w:val="num" w:pos="5040"/>
+        </w:tabs>
+        <w:ind w:left="5040" w:hanging="360"/>
+      </w:pPr>
+      <w:rPr>
+        <w:rFonts w:ascii="Wingdings" w:hAnsi="Wingdings" w:hint="default"/>
+        <w:sz w:val="20"/>
+      </w:rPr>
+    </w:lvl>
+    <w:lvl w:ilvl="7" w:tentative="1">
+      <w:start w:val="1"/>
+      <w:numFmt w:val="bullet"/>
+      <w:lvlText w:val=""/>
+      <w:lvlJc w:val="left"/>
+      <w:pPr>
+        <w:tabs>
+          <w:tab w:val="num" w:pos="5760"/>
+        </w:tabs>
+        <w:ind w:left="5760" w:hanging="360"/>
+      </w:pPr>
+      <w:rPr>
+        <w:rFonts w:ascii="Wingdings" w:hAnsi="Wingdings" w:hint="default"/>
+        <w:sz w:val="20"/>
+      </w:rPr>
+    </w:lvl>
+    <w:lvl w:ilvl="8" w:tentative="1">
+      <w:start w:val="1"/>
+      <w:numFmt w:val="bullet"/>
+      <w:lvlText w:val=""/>
+      <w:lvlJc w:val="left"/>
+      <w:pPr>
+        <w:tabs>
+          <w:tab w:val="num" w:pos="6480"/>
+        </w:tabs>
+        <w:ind w:left="6480" w:hanging="360"/>
+      </w:pPr>
+      <w:rPr>
+        <w:rFonts w:ascii="Wingdings" w:hAnsi="Wingdings" w:hint="default"/>
+        <w:sz w:val="20"/>
+      </w:rPr>
+    </w:lvl>
+  </w:abstractNum>
+  <w:abstractNum w:abstractNumId="9" w15:restartNumberingAfterBreak="0">
+    <w:nsid w:val="241621BB"/>
+    <w:multiLevelType w:val="multilevel"/>
+    <w:tmpl w:val="65306950"/>
+    <w:lvl w:ilvl="0">
+      <w:start w:val="2"/>
+      <w:numFmt w:val="decimal"/>
+      <w:lvlText w:val="%1."/>
+      <w:lvlJc w:val="left"/>
+      <w:pPr>
+        <w:tabs>
+          <w:tab w:val="num" w:pos="720"/>
+        </w:tabs>
+        <w:ind w:left="720" w:hanging="360"/>
+      </w:pPr>
+    </w:lvl>
+    <w:lvl w:ilvl="1" w:tentative="1">
+      <w:start w:val="1"/>
+      <w:numFmt w:val="decimal"/>
+      <w:lvlText w:val="%2."/>
+      <w:lvlJc w:val="left"/>
+      <w:pPr>
+        <w:tabs>
+          <w:tab w:val="num" w:pos="1440"/>
+        </w:tabs>
+        <w:ind w:left="1440" w:hanging="360"/>
+      </w:pPr>
+    </w:lvl>
+    <w:lvl w:ilvl="2" w:tentative="1">
+      <w:start w:val="1"/>
+      <w:numFmt w:val="decimal"/>
+      <w:lvlText w:val="%3."/>
+      <w:lvlJc w:val="left"/>
+      <w:pPr>
+        <w:tabs>
+          <w:tab w:val="num" w:pos="2160"/>
+        </w:tabs>
+        <w:ind w:left="2160" w:hanging="360"/>
+      </w:pPr>
+    </w:lvl>
+    <w:lvl w:ilvl="3" w:tentative="1">
+      <w:start w:val="1"/>
+      <w:numFmt w:val="decimal"/>
+      <w:lvlText w:val="%4."/>
+      <w:lvlJc w:val="left"/>
+      <w:pPr>
+        <w:tabs>
+          <w:tab w:val="num" w:pos="2880"/>
+        </w:tabs>
+        <w:ind w:left="2880" w:hanging="360"/>
+      </w:pPr>
+    </w:lvl>
+    <w:lvl w:ilvl="4" w:tentative="1">
+      <w:start w:val="1"/>
+      <w:numFmt w:val="decimal"/>
+      <w:lvlText w:val="%5."/>
+      <w:lvlJc w:val="left"/>
+      <w:pPr>
+        <w:tabs>
+          <w:tab w:val="num" w:pos="3600"/>
+        </w:tabs>
+        <w:ind w:left="3600" w:hanging="360"/>
+      </w:pPr>
+    </w:lvl>
+    <w:lvl w:ilvl="5" w:tentative="1">
+      <w:start w:val="1"/>
+      <w:numFmt w:val="decimal"/>
+      <w:lvlText w:val="%6."/>
+      <w:lvlJc w:val="left"/>
+      <w:pPr>
+        <w:tabs>
+          <w:tab w:val="num" w:pos="4320"/>
+        </w:tabs>
+        <w:ind w:left="4320" w:hanging="360"/>
+      </w:pPr>
+    </w:lvl>
+    <w:lvl w:ilvl="6" w:tentative="1">
+      <w:start w:val="1"/>
+      <w:numFmt w:val="decimal"/>
+      <w:lvlText w:val="%7."/>
+      <w:lvlJc w:val="left"/>
+      <w:pPr>
+        <w:tabs>
+          <w:tab w:val="num" w:pos="5040"/>
+        </w:tabs>
+        <w:ind w:left="5040" w:hanging="360"/>
+      </w:pPr>
+    </w:lvl>
+    <w:lvl w:ilvl="7" w:tentative="1">
+      <w:start w:val="1"/>
+      <w:numFmt w:val="decimal"/>
+      <w:lvlText w:val="%8."/>
+      <w:lvlJc w:val="left"/>
+      <w:pPr>
+        <w:tabs>
+          <w:tab w:val="num" w:pos="5760"/>
+        </w:tabs>
+        <w:ind w:left="5760" w:hanging="360"/>
+      </w:pPr>
+    </w:lvl>
+    <w:lvl w:ilvl="8" w:tentative="1">
+      <w:start w:val="1"/>
+      <w:numFmt w:val="decimal"/>
+      <w:lvlText w:val="%9."/>
+      <w:lvlJc w:val="left"/>
+      <w:pPr>
+        <w:tabs>
+          <w:tab w:val="num" w:pos="6480"/>
+        </w:tabs>
+        <w:ind w:left="6480" w:hanging="360"/>
+      </w:pPr>
+    </w:lvl>
+  </w:abstractNum>
+  <w:abstractNum w:abstractNumId="10" w15:restartNumberingAfterBreak="0">
+    <w:nsid w:val="29F37BB0"/>
+    <w:multiLevelType w:val="multilevel"/>
+    <w:tmpl w:val="BB5A0888"/>
+    <w:lvl w:ilvl="0">
+      <w:start w:val="3"/>
+      <w:numFmt w:val="decimal"/>
+      <w:lvlText w:val="%1."/>
+      <w:lvlJc w:val="left"/>
+      <w:pPr>
+        <w:tabs>
+          <w:tab w:val="num" w:pos="720"/>
+        </w:tabs>
+        <w:ind w:left="720" w:hanging="360"/>
+      </w:pPr>
+    </w:lvl>
+    <w:lvl w:ilvl="1" w:tentative="1">
+      <w:start w:val="1"/>
+      <w:numFmt w:val="decimal"/>
+      <w:lvlText w:val="%2."/>
+      <w:lvlJc w:val="left"/>
+      <w:pPr>
+        <w:tabs>
+          <w:tab w:val="num" w:pos="1440"/>
+        </w:tabs>
+        <w:ind w:left="1440" w:hanging="360"/>
+      </w:pPr>
+    </w:lvl>
+    <w:lvl w:ilvl="2" w:tentative="1">
+      <w:start w:val="1"/>
+      <w:numFmt w:val="decimal"/>
+      <w:lvlText w:val="%3."/>
+      <w:lvlJc w:val="left"/>
+      <w:pPr>
+        <w:tabs>
+          <w:tab w:val="num" w:pos="2160"/>
+        </w:tabs>
+        <w:ind w:left="2160" w:hanging="360"/>
+      </w:pPr>
+    </w:lvl>
+    <w:lvl w:ilvl="3" w:tentative="1">
+      <w:start w:val="1"/>
+      <w:numFmt w:val="decimal"/>
+      <w:lvlText w:val="%4."/>
+      <w:lvlJc w:val="left"/>
+      <w:pPr>
+        <w:tabs>
+          <w:tab w:val="num" w:pos="2880"/>
+        </w:tabs>
+        <w:ind w:left="2880" w:hanging="360"/>
+      </w:pPr>
+    </w:lvl>
+    <w:lvl w:ilvl="4" w:tentative="1">
+      <w:start w:val="1"/>
+      <w:numFmt w:val="decimal"/>
+      <w:lvlText w:val="%5."/>
+      <w:lvlJc w:val="left"/>
+      <w:pPr>
+        <w:tabs>
+          <w:tab w:val="num" w:pos="3600"/>
+        </w:tabs>
+        <w:ind w:left="3600" w:hanging="360"/>
+      </w:pPr>
+    </w:lvl>
+    <w:lvl w:ilvl="5" w:tentative="1">
+      <w:start w:val="1"/>
+      <w:numFmt w:val="decimal"/>
+      <w:lvlText w:val="%6."/>
+      <w:lvlJc w:val="left"/>
+      <w:pPr>
+        <w:tabs>
+          <w:tab w:val="num" w:pos="4320"/>
+        </w:tabs>
+        <w:ind w:left="4320" w:hanging="360"/>
+      </w:pPr>
+    </w:lvl>
+    <w:lvl w:ilvl="6" w:tentative="1">
+      <w:start w:val="1"/>
+      <w:numFmt w:val="decimal"/>
+      <w:lvlText w:val="%7."/>
+      <w:lvlJc w:val="left"/>
+      <w:pPr>
+        <w:tabs>
+          <w:tab w:val="num" w:pos="5040"/>
+        </w:tabs>
+        <w:ind w:left="5040" w:hanging="360"/>
+      </w:pPr>
+    </w:lvl>
+    <w:lvl w:ilvl="7" w:tentative="1">
+      <w:start w:val="1"/>
+      <w:numFmt w:val="decimal"/>
+      <w:lvlText w:val="%8."/>
+      <w:lvlJc w:val="left"/>
+      <w:pPr>
+        <w:tabs>
+          <w:tab w:val="num" w:pos="5760"/>
+        </w:tabs>
+        <w:ind w:left="5760" w:hanging="360"/>
+      </w:pPr>
+    </w:lvl>
+    <w:lvl w:ilvl="8" w:tentative="1">
+      <w:start w:val="1"/>
+      <w:numFmt w:val="decimal"/>
+      <w:lvlText w:val="%9."/>
+      <w:lvlJc w:val="left"/>
+      <w:pPr>
+        <w:tabs>
+          <w:tab w:val="num" w:pos="6480"/>
+        </w:tabs>
+        <w:ind w:left="6480" w:hanging="360"/>
+      </w:pPr>
+    </w:lvl>
+  </w:abstractNum>
+  <w:abstractNum w:abstractNumId="11" w15:restartNumberingAfterBreak="0">
     <w:nsid w:val="2AE71A4D"/>
     <w:multiLevelType w:val="multilevel"/>
     <w:tmpl w:val="7616B8FC"/>
@@ -2647,7 +3389,7 @@
       </w:rPr>
     </w:lvl>
   </w:abstractNum>
-  <w:abstractNum w:abstractNumId="8" w15:restartNumberingAfterBreak="0">
+  <w:abstractNum w:abstractNumId="12" w15:restartNumberingAfterBreak="0">
     <w:nsid w:val="2C4F0672"/>
     <w:multiLevelType w:val="multilevel"/>
     <w:tmpl w:val="0BBC7C12"/>
@@ -2796,7 +3538,7 @@
       </w:rPr>
     </w:lvl>
   </w:abstractNum>
-  <w:abstractNum w:abstractNumId="9" w15:restartNumberingAfterBreak="0">
+  <w:abstractNum w:abstractNumId="13" w15:restartNumberingAfterBreak="0">
     <w:nsid w:val="312B699C"/>
     <w:multiLevelType w:val="multilevel"/>
     <w:tmpl w:val="AC000AB4"/>
@@ -2909,7 +3651,7 @@
       </w:pPr>
     </w:lvl>
   </w:abstractNum>
-  <w:abstractNum w:abstractNumId="10" w15:restartNumberingAfterBreak="0">
+  <w:abstractNum w:abstractNumId="14" w15:restartNumberingAfterBreak="0">
     <w:nsid w:val="3D4E145C"/>
     <w:multiLevelType w:val="multilevel"/>
     <w:tmpl w:val="66E01684"/>
@@ -3022,7 +3764,7 @@
       </w:pPr>
     </w:lvl>
   </w:abstractNum>
-  <w:abstractNum w:abstractNumId="11" w15:restartNumberingAfterBreak="0">
+  <w:abstractNum w:abstractNumId="15" w15:restartNumberingAfterBreak="0">
     <w:nsid w:val="44DF5452"/>
     <w:multiLevelType w:val="multilevel"/>
     <w:tmpl w:val="3E14E450"/>
@@ -3135,7 +3877,7 @@
       </w:pPr>
     </w:lvl>
   </w:abstractNum>
-  <w:abstractNum w:abstractNumId="12" w15:restartNumberingAfterBreak="0">
+  <w:abstractNum w:abstractNumId="16" w15:restartNumberingAfterBreak="0">
     <w:nsid w:val="49341785"/>
     <w:multiLevelType w:val="multilevel"/>
     <w:tmpl w:val="1A3CF060"/>
@@ -3284,7 +4026,7 @@
       </w:rPr>
     </w:lvl>
   </w:abstractNum>
-  <w:abstractNum w:abstractNumId="13" w15:restartNumberingAfterBreak="0">
+  <w:abstractNum w:abstractNumId="17" w15:restartNumberingAfterBreak="0">
     <w:nsid w:val="5617683A"/>
     <w:multiLevelType w:val="multilevel"/>
     <w:tmpl w:val="74706FE8"/>
@@ -3397,7 +4139,7 @@
       </w:pPr>
     </w:lvl>
   </w:abstractNum>
-  <w:abstractNum w:abstractNumId="14" w15:restartNumberingAfterBreak="0">
+  <w:abstractNum w:abstractNumId="18" w15:restartNumberingAfterBreak="0">
     <w:nsid w:val="5F8D628B"/>
     <w:multiLevelType w:val="multilevel"/>
     <w:tmpl w:val="6E50534A"/>
@@ -3510,7 +4252,7 @@
       </w:pPr>
     </w:lvl>
   </w:abstractNum>
-  <w:abstractNum w:abstractNumId="15" w15:restartNumberingAfterBreak="0">
+  <w:abstractNum w:abstractNumId="19" w15:restartNumberingAfterBreak="0">
     <w:nsid w:val="61B659A6"/>
     <w:multiLevelType w:val="multilevel"/>
     <w:tmpl w:val="0F440B4C"/>
@@ -3659,7 +4401,156 @@
       </w:rPr>
     </w:lvl>
   </w:abstractNum>
-  <w:abstractNum w:abstractNumId="16" w15:restartNumberingAfterBreak="0">
+  <w:abstractNum w:abstractNumId="20" w15:restartNumberingAfterBreak="0">
+    <w:nsid w:val="658323D7"/>
+    <w:multiLevelType w:val="multilevel"/>
+    <w:tmpl w:val="43044D14"/>
+    <w:lvl w:ilvl="0">
+      <w:start w:val="1"/>
+      <w:numFmt w:val="bullet"/>
+      <w:lvlText w:val=""/>
+      <w:lvlJc w:val="left"/>
+      <w:pPr>
+        <w:tabs>
+          <w:tab w:val="num" w:pos="720"/>
+        </w:tabs>
+        <w:ind w:left="720" w:hanging="360"/>
+      </w:pPr>
+      <w:rPr>
+        <w:rFonts w:ascii="Symbol" w:hAnsi="Symbol" w:hint="default"/>
+        <w:sz w:val="20"/>
+      </w:rPr>
+    </w:lvl>
+    <w:lvl w:ilvl="1">
+      <w:start w:val="1"/>
+      <w:numFmt w:val="bullet"/>
+      <w:lvlText w:val="o"/>
+      <w:lvlJc w:val="left"/>
+      <w:pPr>
+        <w:tabs>
+          <w:tab w:val="num" w:pos="1440"/>
+        </w:tabs>
+        <w:ind w:left="1440" w:hanging="360"/>
+      </w:pPr>
+      <w:rPr>
+        <w:rFonts w:ascii="Courier New" w:hAnsi="Courier New" w:hint="default"/>
+        <w:sz w:val="20"/>
+      </w:rPr>
+    </w:lvl>
+    <w:lvl w:ilvl="2" w:tentative="1">
+      <w:start w:val="1"/>
+      <w:numFmt w:val="bullet"/>
+      <w:lvlText w:val=""/>
+      <w:lvlJc w:val="left"/>
+      <w:pPr>
+        <w:tabs>
+          <w:tab w:val="num" w:pos="2160"/>
+        </w:tabs>
+        <w:ind w:left="2160" w:hanging="360"/>
+      </w:pPr>
+      <w:rPr>
+        <w:rFonts w:ascii="Wingdings" w:hAnsi="Wingdings" w:hint="default"/>
+        <w:sz w:val="20"/>
+      </w:rPr>
+    </w:lvl>
+    <w:lvl w:ilvl="3" w:tentative="1">
+      <w:start w:val="1"/>
+      <w:numFmt w:val="bullet"/>
+      <w:lvlText w:val=""/>
+      <w:lvlJc w:val="left"/>
+      <w:pPr>
+        <w:tabs>
+          <w:tab w:val="num" w:pos="2880"/>
+        </w:tabs>
+        <w:ind w:left="2880" w:hanging="360"/>
+      </w:pPr>
+      <w:rPr>
+        <w:rFonts w:ascii="Wingdings" w:hAnsi="Wingdings" w:hint="default"/>
+        <w:sz w:val="20"/>
+      </w:rPr>
+    </w:lvl>
+    <w:lvl w:ilvl="4" w:tentative="1">
+      <w:start w:val="1"/>
+      <w:numFmt w:val="bullet"/>
+      <w:lvlText w:val=""/>
+      <w:lvlJc w:val="left"/>
+      <w:pPr>
+        <w:tabs>
+          <w:tab w:val="num" w:pos="3600"/>
+        </w:tabs>
+        <w:ind w:left="3600" w:hanging="360"/>
+      </w:pPr>
+      <w:rPr>
+        <w:rFonts w:ascii="Wingdings" w:hAnsi="Wingdings" w:hint="default"/>
+        <w:sz w:val="20"/>
+      </w:rPr>
+    </w:lvl>
+    <w:lvl w:ilvl="5" w:tentative="1">
+      <w:start w:val="1"/>
+      <w:numFmt w:val="bullet"/>
+      <w:lvlText w:val=""/>
+      <w:lvlJc w:val="left"/>
+      <w:pPr>
+        <w:tabs>
+          <w:tab w:val="num" w:pos="4320"/>
+        </w:tabs>
+        <w:ind w:left="4320" w:hanging="360"/>
+      </w:pPr>
+      <w:rPr>
+        <w:rFonts w:ascii="Wingdings" w:hAnsi="Wingdings" w:hint="default"/>
+        <w:sz w:val="20"/>
+      </w:rPr>
+    </w:lvl>
+    <w:lvl w:ilvl="6" w:tentative="1">
+      <w:start w:val="1"/>
+      <w:numFmt w:val="bullet"/>
+      <w:lvlText w:val=""/>
+      <w:lvlJc w:val="left"/>
+      <w:pPr>
+        <w:tabs>
+          <w:tab w:val="num" w:pos="5040"/>
+        </w:tabs>
+        <w:ind w:left="5040" w:hanging="360"/>
+      </w:pPr>
+      <w:rPr>
+        <w:rFonts w:ascii="Wingdings" w:hAnsi="Wingdings" w:hint="default"/>
+        <w:sz w:val="20"/>
+      </w:rPr>
+    </w:lvl>
+    <w:lvl w:ilvl="7" w:tentative="1">
+      <w:start w:val="1"/>
+      <w:numFmt w:val="bullet"/>
+      <w:lvlText w:val=""/>
+      <w:lvlJc w:val="left"/>
+      <w:pPr>
+        <w:tabs>
+          <w:tab w:val="num" w:pos="5760"/>
+        </w:tabs>
+        <w:ind w:left="5760" w:hanging="360"/>
+      </w:pPr>
+      <w:rPr>
+        <w:rFonts w:ascii="Wingdings" w:hAnsi="Wingdings" w:hint="default"/>
+        <w:sz w:val="20"/>
+      </w:rPr>
+    </w:lvl>
+    <w:lvl w:ilvl="8" w:tentative="1">
+      <w:start w:val="1"/>
+      <w:numFmt w:val="bullet"/>
+      <w:lvlText w:val=""/>
+      <w:lvlJc w:val="left"/>
+      <w:pPr>
+        <w:tabs>
+          <w:tab w:val="num" w:pos="6480"/>
+        </w:tabs>
+        <w:ind w:left="6480" w:hanging="360"/>
+      </w:pPr>
+      <w:rPr>
+        <w:rFonts w:ascii="Wingdings" w:hAnsi="Wingdings" w:hint="default"/>
+        <w:sz w:val="20"/>
+      </w:rPr>
+    </w:lvl>
+  </w:abstractNum>
+  <w:abstractNum w:abstractNumId="21" w15:restartNumberingAfterBreak="0">
     <w:nsid w:val="69AB1837"/>
     <w:multiLevelType w:val="multilevel"/>
     <w:tmpl w:val="4DAE7450"/>
@@ -3772,7 +4663,156 @@
       </w:pPr>
     </w:lvl>
   </w:abstractNum>
-  <w:abstractNum w:abstractNumId="17" w15:restartNumberingAfterBreak="0">
+  <w:abstractNum w:abstractNumId="22" w15:restartNumberingAfterBreak="0">
+    <w:nsid w:val="6A7D1BDB"/>
+    <w:multiLevelType w:val="multilevel"/>
+    <w:tmpl w:val="AE462EBE"/>
+    <w:lvl w:ilvl="0">
+      <w:start w:val="1"/>
+      <w:numFmt w:val="bullet"/>
+      <w:lvlText w:val=""/>
+      <w:lvlJc w:val="left"/>
+      <w:pPr>
+        <w:tabs>
+          <w:tab w:val="num" w:pos="720"/>
+        </w:tabs>
+        <w:ind w:left="720" w:hanging="360"/>
+      </w:pPr>
+      <w:rPr>
+        <w:rFonts w:ascii="Symbol" w:hAnsi="Symbol" w:hint="default"/>
+        <w:sz w:val="20"/>
+      </w:rPr>
+    </w:lvl>
+    <w:lvl w:ilvl="1">
+      <w:start w:val="1"/>
+      <w:numFmt w:val="bullet"/>
+      <w:lvlText w:val="o"/>
+      <w:lvlJc w:val="left"/>
+      <w:pPr>
+        <w:tabs>
+          <w:tab w:val="num" w:pos="1440"/>
+        </w:tabs>
+        <w:ind w:left="1440" w:hanging="360"/>
+      </w:pPr>
+      <w:rPr>
+        <w:rFonts w:ascii="Courier New" w:hAnsi="Courier New" w:hint="default"/>
+        <w:sz w:val="20"/>
+      </w:rPr>
+    </w:lvl>
+    <w:lvl w:ilvl="2" w:tentative="1">
+      <w:start w:val="1"/>
+      <w:numFmt w:val="bullet"/>
+      <w:lvlText w:val=""/>
+      <w:lvlJc w:val="left"/>
+      <w:pPr>
+        <w:tabs>
+          <w:tab w:val="num" w:pos="2160"/>
+        </w:tabs>
+        <w:ind w:left="2160" w:hanging="360"/>
+      </w:pPr>
+      <w:rPr>
+        <w:rFonts w:ascii="Wingdings" w:hAnsi="Wingdings" w:hint="default"/>
+        <w:sz w:val="20"/>
+      </w:rPr>
+    </w:lvl>
+    <w:lvl w:ilvl="3" w:tentative="1">
+      <w:start w:val="1"/>
+      <w:numFmt w:val="bullet"/>
+      <w:lvlText w:val=""/>
+      <w:lvlJc w:val="left"/>
+      <w:pPr>
+        <w:tabs>
+          <w:tab w:val="num" w:pos="2880"/>
+        </w:tabs>
+        <w:ind w:left="2880" w:hanging="360"/>
+      </w:pPr>
+      <w:rPr>
+        <w:rFonts w:ascii="Wingdings" w:hAnsi="Wingdings" w:hint="default"/>
+        <w:sz w:val="20"/>
+      </w:rPr>
+    </w:lvl>
+    <w:lvl w:ilvl="4" w:tentative="1">
+      <w:start w:val="1"/>
+      <w:numFmt w:val="bullet"/>
+      <w:lvlText w:val=""/>
+      <w:lvlJc w:val="left"/>
+      <w:pPr>
+        <w:tabs>
+          <w:tab w:val="num" w:pos="3600"/>
+        </w:tabs>
+        <w:ind w:left="3600" w:hanging="360"/>
+      </w:pPr>
+      <w:rPr>
+        <w:rFonts w:ascii="Wingdings" w:hAnsi="Wingdings" w:hint="default"/>
+        <w:sz w:val="20"/>
+      </w:rPr>
+    </w:lvl>
+    <w:lvl w:ilvl="5" w:tentative="1">
+      <w:start w:val="1"/>
+      <w:numFmt w:val="bullet"/>
+      <w:lvlText w:val=""/>
+      <w:lvlJc w:val="left"/>
+      <w:pPr>
+        <w:tabs>
+          <w:tab w:val="num" w:pos="4320"/>
+        </w:tabs>
+        <w:ind w:left="4320" w:hanging="360"/>
+      </w:pPr>
+      <w:rPr>
+        <w:rFonts w:ascii="Wingdings" w:hAnsi="Wingdings" w:hint="default"/>
+        <w:sz w:val="20"/>
+      </w:rPr>
+    </w:lvl>
+    <w:lvl w:ilvl="6" w:tentative="1">
+      <w:start w:val="1"/>
+      <w:numFmt w:val="bullet"/>
+      <w:lvlText w:val=""/>
+      <w:lvlJc w:val="left"/>
+      <w:pPr>
+        <w:tabs>
+          <w:tab w:val="num" w:pos="5040"/>
+        </w:tabs>
+        <w:ind w:left="5040" w:hanging="360"/>
+      </w:pPr>
+      <w:rPr>
+        <w:rFonts w:ascii="Wingdings" w:hAnsi="Wingdings" w:hint="default"/>
+        <w:sz w:val="20"/>
+      </w:rPr>
+    </w:lvl>
+    <w:lvl w:ilvl="7" w:tentative="1">
+      <w:start w:val="1"/>
+      <w:numFmt w:val="bullet"/>
+      <w:lvlText w:val=""/>
+      <w:lvlJc w:val="left"/>
+      <w:pPr>
+        <w:tabs>
+          <w:tab w:val="num" w:pos="5760"/>
+        </w:tabs>
+        <w:ind w:left="5760" w:hanging="360"/>
+      </w:pPr>
+      <w:rPr>
+        <w:rFonts w:ascii="Wingdings" w:hAnsi="Wingdings" w:hint="default"/>
+        <w:sz w:val="20"/>
+      </w:rPr>
+    </w:lvl>
+    <w:lvl w:ilvl="8" w:tentative="1">
+      <w:start w:val="1"/>
+      <w:numFmt w:val="bullet"/>
+      <w:lvlText w:val=""/>
+      <w:lvlJc w:val="left"/>
+      <w:pPr>
+        <w:tabs>
+          <w:tab w:val="num" w:pos="6480"/>
+        </w:tabs>
+        <w:ind w:left="6480" w:hanging="360"/>
+      </w:pPr>
+      <w:rPr>
+        <w:rFonts w:ascii="Wingdings" w:hAnsi="Wingdings" w:hint="default"/>
+        <w:sz w:val="20"/>
+      </w:rPr>
+    </w:lvl>
+  </w:abstractNum>
+  <w:abstractNum w:abstractNumId="23" w15:restartNumberingAfterBreak="0">
     <w:nsid w:val="77820FFF"/>
     <w:multiLevelType w:val="multilevel"/>
     <w:tmpl w:val="AD448106"/>
@@ -3921,7 +4961,7 @@
       </w:rPr>
     </w:lvl>
   </w:abstractNum>
-  <w:abstractNum w:abstractNumId="18" w15:restartNumberingAfterBreak="0">
+  <w:abstractNum w:abstractNumId="24" w15:restartNumberingAfterBreak="0">
     <w:nsid w:val="7A236612"/>
     <w:multiLevelType w:val="multilevel"/>
     <w:tmpl w:val="FDDC8F3C"/>
@@ -4071,7 +5111,7 @@
     </w:lvl>
   </w:abstractNum>
   <w:num w:numId="1" w16cid:durableId="2011249314">
-    <w:abstractNumId w:val="9"/>
+    <w:abstractNumId w:val="13"/>
   </w:num>
   <w:num w:numId="2" w16cid:durableId="1729066614">
     <w:abstractNumId w:val="2"/>
@@ -4084,7 +5124,7 @@
     </w:lvlOverride>
   </w:num>
   <w:num w:numId="3" w16cid:durableId="402219657">
-    <w:abstractNumId w:val="8"/>
+    <w:abstractNumId w:val="12"/>
   </w:num>
   <w:num w:numId="4" w16cid:durableId="1753115665">
     <w:abstractNumId w:val="6"/>
@@ -4093,13 +5133,13 @@
     <w:abstractNumId w:val="0"/>
   </w:num>
   <w:num w:numId="6" w16cid:durableId="1339037913">
-    <w:abstractNumId w:val="14"/>
+    <w:abstractNumId w:val="18"/>
   </w:num>
   <w:num w:numId="7" w16cid:durableId="1363894349">
     <w:abstractNumId w:val="1"/>
   </w:num>
   <w:num w:numId="8" w16cid:durableId="881476291">
-    <w:abstractNumId w:val="11"/>
+    <w:abstractNumId w:val="15"/>
     <w:lvlOverride w:ilvl="0">
       <w:lvl w:ilvl="0">
         <w:numFmt w:val="decimal"/>
@@ -4112,13 +5152,13 @@
     <w:abstractNumId w:val="3"/>
   </w:num>
   <w:num w:numId="10" w16cid:durableId="549849360">
-    <w:abstractNumId w:val="10"/>
+    <w:abstractNumId w:val="14"/>
   </w:num>
   <w:num w:numId="11" w16cid:durableId="1805343675">
-    <w:abstractNumId w:val="15"/>
+    <w:abstractNumId w:val="19"/>
   </w:num>
   <w:num w:numId="12" w16cid:durableId="242449794">
-    <w:abstractNumId w:val="16"/>
+    <w:abstractNumId w:val="21"/>
     <w:lvlOverride w:ilvl="0">
       <w:lvl w:ilvl="0">
         <w:numFmt w:val="decimal"/>
@@ -4128,13 +5168,13 @@
     </w:lvlOverride>
   </w:num>
   <w:num w:numId="13" w16cid:durableId="329526221">
-    <w:abstractNumId w:val="12"/>
+    <w:abstractNumId w:val="16"/>
   </w:num>
   <w:num w:numId="14" w16cid:durableId="165901398">
     <w:abstractNumId w:val="5"/>
   </w:num>
   <w:num w:numId="15" w16cid:durableId="1483042116">
-    <w:abstractNumId w:val="13"/>
+    <w:abstractNumId w:val="17"/>
     <w:lvlOverride w:ilvl="0">
       <w:lvl w:ilvl="0">
         <w:numFmt w:val="decimal"/>
@@ -4144,16 +5184,48 @@
     </w:lvlOverride>
   </w:num>
   <w:num w:numId="16" w16cid:durableId="1020663045">
-    <w:abstractNumId w:val="18"/>
+    <w:abstractNumId w:val="24"/>
   </w:num>
   <w:num w:numId="17" w16cid:durableId="711878859">
-    <w:abstractNumId w:val="7"/>
+    <w:abstractNumId w:val="11"/>
   </w:num>
   <w:num w:numId="18" w16cid:durableId="859509579">
-    <w:abstractNumId w:val="17"/>
+    <w:abstractNumId w:val="23"/>
   </w:num>
   <w:num w:numId="19" w16cid:durableId="878786768">
     <w:abstractNumId w:val="4"/>
+  </w:num>
+  <w:num w:numId="20" w16cid:durableId="1553346426">
+    <w:abstractNumId w:val="7"/>
+  </w:num>
+  <w:num w:numId="21" w16cid:durableId="839269390">
+    <w:abstractNumId w:val="8"/>
+  </w:num>
+  <w:num w:numId="22" w16cid:durableId="1659529484">
+    <w:abstractNumId w:val="9"/>
+    <w:lvlOverride w:ilvl="0">
+      <w:lvl w:ilvl="0">
+        <w:numFmt w:val="decimal"/>
+        <w:lvlText w:val="%1."/>
+        <w:lvlJc w:val="left"/>
+      </w:lvl>
+    </w:lvlOverride>
+  </w:num>
+  <w:num w:numId="23" w16cid:durableId="987897635">
+    <w:abstractNumId w:val="22"/>
+  </w:num>
+  <w:num w:numId="24" w16cid:durableId="2005206953">
+    <w:abstractNumId w:val="10"/>
+    <w:lvlOverride w:ilvl="0">
+      <w:lvl w:ilvl="0">
+        <w:numFmt w:val="decimal"/>
+        <w:lvlText w:val="%1."/>
+        <w:lvlJc w:val="left"/>
+      </w:lvl>
+    </w:lvlOverride>
+  </w:num>
+  <w:num w:numId="25" w16cid:durableId="1030031544">
+    <w:abstractNumId w:val="20"/>
   </w:num>
 </w:numbering>
 </file>
@@ -5075,6 +6147,18 @@
       <w:spacing w:val="5"/>
     </w:rPr>
   </w:style>
+  <w:style w:type="character" w:styleId="SubtleEmphasis">
+    <w:name w:val="Subtle Emphasis"/>
+    <w:basedOn w:val="DefaultParagraphFont"/>
+    <w:uiPriority w:val="19"/>
+    <w:qFormat/>
+    <w:rsid w:val="00066B18"/>
+    <w:rPr>
+      <w:i/>
+      <w:iCs/>
+      <w:color w:val="404040" w:themeColor="text1" w:themeTint="BF"/>
+    </w:rPr>
+  </w:style>
 </w:styles>
 </file>
 

</xml_diff>

<commit_message>
Add explanation on usage & latency spikes of s2
</commit_message>
<xml_diff>
--- a/Latency Analysis/Service 2 - Deep Analysis.docx
+++ b/Latency Analysis/Service 2 - Deep Analysis.docx
@@ -161,35 +161,7 @@
         <w:rPr>
           <w:rFonts w:ascii="Arial" w:hAnsi="Arial" w:cs="Arial"/>
         </w:rPr>
-        <w:t>“</w:t>
-      </w:r>
-      <w:proofErr w:type="gramStart"/>
-      <w:r>
-        <w:rPr>
-          <w:rFonts w:ascii="Arial" w:hAnsi="Arial" w:cs="Arial"/>
-        </w:rPr>
-        <w:t>kubectl</w:t>
-      </w:r>
-      <w:proofErr w:type="gramEnd"/>
-      <w:r>
-        <w:rPr>
-          <w:rFonts w:ascii="Arial" w:hAnsi="Arial" w:cs="Arial"/>
-        </w:rPr>
-        <w:t xml:space="preserve"> get events --sort-by=</w:t>
-      </w:r>
-      <w:proofErr w:type="gramStart"/>
-      <w:r>
-        <w:rPr>
-          <w:rFonts w:ascii="Arial" w:hAnsi="Arial" w:cs="Arial"/>
-        </w:rPr>
-        <w:t>'.lastTimestamp</w:t>
-      </w:r>
-      <w:proofErr w:type="gramEnd"/>
-      <w:r>
-        <w:rPr>
-          <w:rFonts w:ascii="Arial" w:hAnsi="Arial" w:cs="Arial"/>
-        </w:rPr>
-        <w:t>'”</w:t>
+        <w:t>“kubectl get events --sort-by='.lastTimestamp'”</w:t>
       </w:r>
     </w:p>
     <w:p>
@@ -843,19 +815,11 @@
           <w:rFonts w:ascii="Arial" w:hAnsi="Arial" w:cs="Arial"/>
         </w:rPr>
       </w:pPr>
-      <w:proofErr w:type="gramStart"/>
-      <w:r>
-        <w:rPr>
-          <w:rFonts w:ascii="Arial" w:hAnsi="Arial" w:cs="Arial"/>
-        </w:rPr>
-        <w:t>So</w:t>
-      </w:r>
-      <w:proofErr w:type="gramEnd"/>
-      <w:r>
-        <w:rPr>
-          <w:rFonts w:ascii="Arial" w:hAnsi="Arial" w:cs="Arial"/>
-        </w:rPr>
-        <w:t xml:space="preserve"> the graph shows a very small but non-zero latency due to a </w:t>
+      <w:r>
+        <w:rPr>
+          <w:rFonts w:ascii="Arial" w:hAnsi="Arial" w:cs="Arial"/>
+        </w:rPr>
+        <w:t xml:space="preserve">So the graph shows a very small but non-zero latency due to a </w:t>
       </w:r>
       <w:r>
         <w:rPr>
@@ -945,19 +909,11 @@
           <w:rFonts w:ascii="Arial" w:hAnsi="Arial" w:cs="Arial"/>
         </w:rPr>
       </w:pPr>
-      <w:proofErr w:type="gramStart"/>
-      <w:r>
-        <w:rPr>
-          <w:rFonts w:ascii="Arial" w:hAnsi="Arial" w:cs="Arial"/>
-        </w:rPr>
-        <w:t>So</w:t>
-      </w:r>
-      <w:proofErr w:type="gramEnd"/>
-      <w:r>
-        <w:rPr>
-          <w:rFonts w:ascii="Arial" w:hAnsi="Arial" w:cs="Arial"/>
-        </w:rPr>
-        <w:t xml:space="preserve"> under idle or near-idle conditions:</w:t>
+      <w:r>
+        <w:rPr>
+          <w:rFonts w:ascii="Arial" w:hAnsi="Arial" w:cs="Arial"/>
+        </w:rPr>
+        <w:t>So under idle or near-idle conditions:</w:t>
       </w:r>
     </w:p>
     <w:p>
@@ -1158,19 +1114,11 @@
           <w:rFonts w:ascii="Arial" w:hAnsi="Arial" w:cs="Arial"/>
         </w:rPr>
       </w:pPr>
-      <w:proofErr w:type="gramStart"/>
-      <w:r>
-        <w:rPr>
-          <w:rFonts w:ascii="Arial" w:hAnsi="Arial" w:cs="Arial"/>
-        </w:rPr>
-        <w:t>So</w:t>
-      </w:r>
-      <w:proofErr w:type="gramEnd"/>
-      <w:r>
-        <w:rPr>
-          <w:rFonts w:ascii="Arial" w:hAnsi="Arial" w:cs="Arial"/>
-        </w:rPr>
-        <w:t xml:space="preserve"> the cause is not memory pressure.</w:t>
+      <w:r>
+        <w:rPr>
+          <w:rFonts w:ascii="Arial" w:hAnsi="Arial" w:cs="Arial"/>
+        </w:rPr>
+        <w:t>So the cause is not memory pressure.</w:t>
       </w:r>
     </w:p>
     <w:p>
@@ -1702,6 +1650,218 @@
       </w:r>
     </w:p>
     <w:p/>
+    <w:p>
+      <w:pPr>
+        <w:pStyle w:val="Subtitle"/>
+        <w:rPr>
+          <w:b/>
+          <w:bCs/>
+        </w:rPr>
+      </w:pPr>
+      <w:r>
+        <w:t>Why reducing memory limit leads to spikes in CPU usage and latency?</w:t>
+      </w:r>
+    </w:p>
+    <w:p>
+      <w:r>
+        <w:t xml:space="preserve">1. </w:t>
+      </w:r>
+      <w:r>
+        <w:t>Go Runtime Adjusts to Lower Heap Space</w:t>
+      </w:r>
+    </w:p>
+    <w:p>
+      <w:r>
+        <w:t>When we reduce the memory limit, even if the application isn’t using much memory, Go's garbage collector (GC) detects less available headroom.</w:t>
+      </w:r>
+    </w:p>
+    <w:p/>
+    <w:p>
+      <w:r>
+        <w:t>This leads to:</w:t>
+      </w:r>
+    </w:p>
+    <w:p>
+      <w:pPr>
+        <w:numPr>
+          <w:ilvl w:val="0"/>
+          <w:numId w:val="27"/>
+        </w:numPr>
+      </w:pPr>
+      <w:r>
+        <w:t>More frequent GC runs to stay under the tighter memory cap.</w:t>
+      </w:r>
+    </w:p>
+    <w:p>
+      <w:pPr>
+        <w:numPr>
+          <w:ilvl w:val="0"/>
+          <w:numId w:val="27"/>
+        </w:numPr>
+      </w:pPr>
+      <w:r>
+        <w:t>Short-lived pause-the-world GC phases -&gt; increased latency.</w:t>
+      </w:r>
+    </w:p>
+    <w:p>
+      <w:pPr>
+        <w:numPr>
+          <w:ilvl w:val="0"/>
+          <w:numId w:val="27"/>
+        </w:numPr>
+      </w:pPr>
+      <w:r>
+        <w:t>Higher CPU usage to do those GC cycles more often.</w:t>
+      </w:r>
+    </w:p>
+    <w:p>
+      <w:r>
+        <w:tab/>
+      </w:r>
+    </w:p>
+    <w:p>
+      <w:r>
+        <w:tab/>
+        <w:t>Go's GC is concurrent but still does short "stop-the-world" pauses.</w:t>
+      </w:r>
+    </w:p>
+    <w:p/>
+    <w:p>
+      <w:r>
+        <w:t>2</w:t>
+      </w:r>
+      <w:r>
+        <w:t>Container Memory Pressure Triggers GC Sooner</w:t>
+      </w:r>
+    </w:p>
+    <w:p>
+      <w:r>
+        <w:t>Kubernetes doesn’t kill the pod until memory usage hits the limit, but the Go runtime reads the cgroup memory limits and adjusts its GC behavior proactively.</w:t>
+      </w:r>
+    </w:p>
+    <w:p>
+      <w:pPr>
+        <w:numPr>
+          <w:ilvl w:val="0"/>
+          <w:numId w:val="29"/>
+        </w:numPr>
+      </w:pPr>
+      <w:r>
+        <w:t>If the container has less headroom, GC becomes more aggressive.</w:t>
+      </w:r>
+    </w:p>
+    <w:p>
+      <w:pPr>
+        <w:numPr>
+          <w:ilvl w:val="0"/>
+          <w:numId w:val="29"/>
+        </w:numPr>
+      </w:pPr>
+      <w:r>
+        <w:t>Even with low actual memory usage, the runtime will react defensively.</w:t>
+      </w:r>
+    </w:p>
+    <w:p>
+      <w:r>
+        <w:tab/>
+        <w:t>Go runtime uses the memory limit as a soft signal, not the actual memory used.</w:t>
+      </w:r>
+    </w:p>
+    <w:p/>
+    <w:p>
+      <w:r>
+        <w:t>3</w:t>
+      </w:r>
+      <w:r>
+        <w:t>CPU Spikes Are GC + Cache/Allocator Work</w:t>
+      </w:r>
+    </w:p>
+    <w:p>
+      <w:pPr>
+        <w:numPr>
+          <w:ilvl w:val="0"/>
+          <w:numId w:val="31"/>
+        </w:numPr>
+      </w:pPr>
+      <w:r>
+        <w:t>Lowering memory limits cause memory allocators and caches to:</w:t>
+      </w:r>
+    </w:p>
+    <w:p>
+      <w:pPr>
+        <w:numPr>
+          <w:ilvl w:val="1"/>
+          <w:numId w:val="31"/>
+        </w:numPr>
+      </w:pPr>
+      <w:r>
+        <w:t>Shrink pools.</w:t>
+      </w:r>
+    </w:p>
+    <w:p>
+      <w:pPr>
+        <w:numPr>
+          <w:ilvl w:val="1"/>
+          <w:numId w:val="31"/>
+        </w:numPr>
+      </w:pPr>
+      <w:r>
+        <w:t>Clear or reallocate buffer caches.</w:t>
+      </w:r>
+    </w:p>
+    <w:p>
+      <w:pPr>
+        <w:numPr>
+          <w:ilvl w:val="0"/>
+          <w:numId w:val="31"/>
+        </w:numPr>
+      </w:pPr>
+      <w:r>
+        <w:t>This can cause short CPU bursts.</w:t>
+      </w:r>
+    </w:p>
+    <w:p>
+      <w:r>
+        <w:br/>
+      </w:r>
+    </w:p>
+    <w:p>
+      <w:r>
+        <w:t>4</w:t>
+      </w:r>
+      <w:r>
+        <w:t>Latency Spikes from GC or Allocator Throttling</w:t>
+      </w:r>
+    </w:p>
+    <w:p>
+      <w:r>
+        <w:t>The latency increase is typically not due to the app doing more logic - it’s because:</w:t>
+      </w:r>
+    </w:p>
+    <w:p>
+      <w:pPr>
+        <w:numPr>
+          <w:ilvl w:val="0"/>
+          <w:numId w:val="33"/>
+        </w:numPr>
+      </w:pPr>
+      <w:r>
+        <w:t>GC interrupts request handling briefly.</w:t>
+      </w:r>
+    </w:p>
+    <w:p>
+      <w:pPr>
+        <w:numPr>
+          <w:ilvl w:val="0"/>
+          <w:numId w:val="33"/>
+        </w:numPr>
+      </w:pPr>
+      <w:r>
+        <w:t>Threads get scheduled out or paused during memory adjustments.</w:t>
+      </w:r>
+    </w:p>
+    <w:p/>
+    <w:p/>
     <w:p/>
     <w:p/>
     <w:p>
@@ -2044,6 +2204,119 @@
     </w:lvl>
   </w:abstractNum>
   <w:abstractNum w:abstractNumId="2" w15:restartNumberingAfterBreak="0">
+    <w:nsid w:val="052D3720"/>
+    <w:multiLevelType w:val="multilevel"/>
+    <w:tmpl w:val="14240F56"/>
+    <w:lvl w:ilvl="0">
+      <w:start w:val="2"/>
+      <w:numFmt w:val="decimal"/>
+      <w:lvlText w:val="%1."/>
+      <w:lvlJc w:val="left"/>
+      <w:pPr>
+        <w:tabs>
+          <w:tab w:val="num" w:pos="720"/>
+        </w:tabs>
+        <w:ind w:left="720" w:hanging="360"/>
+      </w:pPr>
+    </w:lvl>
+    <w:lvl w:ilvl="1" w:tentative="1">
+      <w:start w:val="1"/>
+      <w:numFmt w:val="decimal"/>
+      <w:lvlText w:val="%2."/>
+      <w:lvlJc w:val="left"/>
+      <w:pPr>
+        <w:tabs>
+          <w:tab w:val="num" w:pos="1440"/>
+        </w:tabs>
+        <w:ind w:left="1440" w:hanging="360"/>
+      </w:pPr>
+    </w:lvl>
+    <w:lvl w:ilvl="2" w:tentative="1">
+      <w:start w:val="1"/>
+      <w:numFmt w:val="decimal"/>
+      <w:lvlText w:val="%3."/>
+      <w:lvlJc w:val="left"/>
+      <w:pPr>
+        <w:tabs>
+          <w:tab w:val="num" w:pos="2160"/>
+        </w:tabs>
+        <w:ind w:left="2160" w:hanging="360"/>
+      </w:pPr>
+    </w:lvl>
+    <w:lvl w:ilvl="3" w:tentative="1">
+      <w:start w:val="1"/>
+      <w:numFmt w:val="decimal"/>
+      <w:lvlText w:val="%4."/>
+      <w:lvlJc w:val="left"/>
+      <w:pPr>
+        <w:tabs>
+          <w:tab w:val="num" w:pos="2880"/>
+        </w:tabs>
+        <w:ind w:left="2880" w:hanging="360"/>
+      </w:pPr>
+    </w:lvl>
+    <w:lvl w:ilvl="4" w:tentative="1">
+      <w:start w:val="1"/>
+      <w:numFmt w:val="decimal"/>
+      <w:lvlText w:val="%5."/>
+      <w:lvlJc w:val="left"/>
+      <w:pPr>
+        <w:tabs>
+          <w:tab w:val="num" w:pos="3600"/>
+        </w:tabs>
+        <w:ind w:left="3600" w:hanging="360"/>
+      </w:pPr>
+    </w:lvl>
+    <w:lvl w:ilvl="5" w:tentative="1">
+      <w:start w:val="1"/>
+      <w:numFmt w:val="decimal"/>
+      <w:lvlText w:val="%6."/>
+      <w:lvlJc w:val="left"/>
+      <w:pPr>
+        <w:tabs>
+          <w:tab w:val="num" w:pos="4320"/>
+        </w:tabs>
+        <w:ind w:left="4320" w:hanging="360"/>
+      </w:pPr>
+    </w:lvl>
+    <w:lvl w:ilvl="6" w:tentative="1">
+      <w:start w:val="1"/>
+      <w:numFmt w:val="decimal"/>
+      <w:lvlText w:val="%7."/>
+      <w:lvlJc w:val="left"/>
+      <w:pPr>
+        <w:tabs>
+          <w:tab w:val="num" w:pos="5040"/>
+        </w:tabs>
+        <w:ind w:left="5040" w:hanging="360"/>
+      </w:pPr>
+    </w:lvl>
+    <w:lvl w:ilvl="7" w:tentative="1">
+      <w:start w:val="1"/>
+      <w:numFmt w:val="decimal"/>
+      <w:lvlText w:val="%8."/>
+      <w:lvlJc w:val="left"/>
+      <w:pPr>
+        <w:tabs>
+          <w:tab w:val="num" w:pos="5760"/>
+        </w:tabs>
+        <w:ind w:left="5760" w:hanging="360"/>
+      </w:pPr>
+    </w:lvl>
+    <w:lvl w:ilvl="8" w:tentative="1">
+      <w:start w:val="1"/>
+      <w:numFmt w:val="decimal"/>
+      <w:lvlText w:val="%9."/>
+      <w:lvlJc w:val="left"/>
+      <w:pPr>
+        <w:tabs>
+          <w:tab w:val="num" w:pos="6480"/>
+        </w:tabs>
+        <w:ind w:left="6480" w:hanging="360"/>
+      </w:pPr>
+    </w:lvl>
+  </w:abstractNum>
+  <w:abstractNum w:abstractNumId="3" w15:restartNumberingAfterBreak="0">
     <w:nsid w:val="05B77A7E"/>
     <w:multiLevelType w:val="multilevel"/>
     <w:tmpl w:val="1444E594"/>
@@ -2156,7 +2429,7 @@
       </w:pPr>
     </w:lvl>
   </w:abstractNum>
-  <w:abstractNum w:abstractNumId="3" w15:restartNumberingAfterBreak="0">
+  <w:abstractNum w:abstractNumId="4" w15:restartNumberingAfterBreak="0">
     <w:nsid w:val="08BE096B"/>
     <w:multiLevelType w:val="multilevel"/>
     <w:tmpl w:val="0298C226"/>
@@ -2305,7 +2578,7 @@
       </w:rPr>
     </w:lvl>
   </w:abstractNum>
-  <w:abstractNum w:abstractNumId="4" w15:restartNumberingAfterBreak="0">
+  <w:abstractNum w:abstractNumId="5" w15:restartNumberingAfterBreak="0">
     <w:nsid w:val="0CAE2562"/>
     <w:multiLevelType w:val="multilevel"/>
     <w:tmpl w:val="C32ABDAE"/>
@@ -2454,7 +2727,7 @@
       </w:rPr>
     </w:lvl>
   </w:abstractNum>
-  <w:abstractNum w:abstractNumId="5" w15:restartNumberingAfterBreak="0">
+  <w:abstractNum w:abstractNumId="6" w15:restartNumberingAfterBreak="0">
     <w:nsid w:val="0F5866EF"/>
     <w:multiLevelType w:val="multilevel"/>
     <w:tmpl w:val="6718955A"/>
@@ -2603,7 +2876,7 @@
       </w:rPr>
     </w:lvl>
   </w:abstractNum>
-  <w:abstractNum w:abstractNumId="6" w15:restartNumberingAfterBreak="0">
+  <w:abstractNum w:abstractNumId="7" w15:restartNumberingAfterBreak="0">
     <w:nsid w:val="22996D4A"/>
     <w:multiLevelType w:val="multilevel"/>
     <w:tmpl w:val="ECBEC2D4"/>
@@ -2752,7 +3025,7 @@
       </w:rPr>
     </w:lvl>
   </w:abstractNum>
-  <w:abstractNum w:abstractNumId="7" w15:restartNumberingAfterBreak="0">
+  <w:abstractNum w:abstractNumId="8" w15:restartNumberingAfterBreak="0">
     <w:nsid w:val="22EE4C60"/>
     <w:multiLevelType w:val="multilevel"/>
     <w:tmpl w:val="A90A6AEE"/>
@@ -2865,7 +3138,7 @@
       </w:pPr>
     </w:lvl>
   </w:abstractNum>
-  <w:abstractNum w:abstractNumId="8" w15:restartNumberingAfterBreak="0">
+  <w:abstractNum w:abstractNumId="9" w15:restartNumberingAfterBreak="0">
     <w:nsid w:val="22F2690B"/>
     <w:multiLevelType w:val="multilevel"/>
     <w:tmpl w:val="0E9E41B0"/>
@@ -3014,7 +3287,7 @@
       </w:rPr>
     </w:lvl>
   </w:abstractNum>
-  <w:abstractNum w:abstractNumId="9" w15:restartNumberingAfterBreak="0">
+  <w:abstractNum w:abstractNumId="10" w15:restartNumberingAfterBreak="0">
     <w:nsid w:val="241621BB"/>
     <w:multiLevelType w:val="multilevel"/>
     <w:tmpl w:val="65306950"/>
@@ -3127,7 +3400,120 @@
       </w:pPr>
     </w:lvl>
   </w:abstractNum>
-  <w:abstractNum w:abstractNumId="10" w15:restartNumberingAfterBreak="0">
+  <w:abstractNum w:abstractNumId="11" w15:restartNumberingAfterBreak="0">
+    <w:nsid w:val="27872925"/>
+    <w:multiLevelType w:val="multilevel"/>
+    <w:tmpl w:val="63343C84"/>
+    <w:lvl w:ilvl="0">
+      <w:start w:val="1"/>
+      <w:numFmt w:val="decimal"/>
+      <w:lvlText w:val="%1."/>
+      <w:lvlJc w:val="left"/>
+      <w:pPr>
+        <w:tabs>
+          <w:tab w:val="num" w:pos="720"/>
+        </w:tabs>
+        <w:ind w:left="720" w:hanging="360"/>
+      </w:pPr>
+    </w:lvl>
+    <w:lvl w:ilvl="1" w:tentative="1">
+      <w:start w:val="1"/>
+      <w:numFmt w:val="decimal"/>
+      <w:lvlText w:val="%2."/>
+      <w:lvlJc w:val="left"/>
+      <w:pPr>
+        <w:tabs>
+          <w:tab w:val="num" w:pos="1440"/>
+        </w:tabs>
+        <w:ind w:left="1440" w:hanging="360"/>
+      </w:pPr>
+    </w:lvl>
+    <w:lvl w:ilvl="2" w:tentative="1">
+      <w:start w:val="1"/>
+      <w:numFmt w:val="decimal"/>
+      <w:lvlText w:val="%3."/>
+      <w:lvlJc w:val="left"/>
+      <w:pPr>
+        <w:tabs>
+          <w:tab w:val="num" w:pos="2160"/>
+        </w:tabs>
+        <w:ind w:left="2160" w:hanging="360"/>
+      </w:pPr>
+    </w:lvl>
+    <w:lvl w:ilvl="3" w:tentative="1">
+      <w:start w:val="1"/>
+      <w:numFmt w:val="decimal"/>
+      <w:lvlText w:val="%4."/>
+      <w:lvlJc w:val="left"/>
+      <w:pPr>
+        <w:tabs>
+          <w:tab w:val="num" w:pos="2880"/>
+        </w:tabs>
+        <w:ind w:left="2880" w:hanging="360"/>
+      </w:pPr>
+    </w:lvl>
+    <w:lvl w:ilvl="4" w:tentative="1">
+      <w:start w:val="1"/>
+      <w:numFmt w:val="decimal"/>
+      <w:lvlText w:val="%5."/>
+      <w:lvlJc w:val="left"/>
+      <w:pPr>
+        <w:tabs>
+          <w:tab w:val="num" w:pos="3600"/>
+        </w:tabs>
+        <w:ind w:left="3600" w:hanging="360"/>
+      </w:pPr>
+    </w:lvl>
+    <w:lvl w:ilvl="5" w:tentative="1">
+      <w:start w:val="1"/>
+      <w:numFmt w:val="decimal"/>
+      <w:lvlText w:val="%6."/>
+      <w:lvlJc w:val="left"/>
+      <w:pPr>
+        <w:tabs>
+          <w:tab w:val="num" w:pos="4320"/>
+        </w:tabs>
+        <w:ind w:left="4320" w:hanging="360"/>
+      </w:pPr>
+    </w:lvl>
+    <w:lvl w:ilvl="6" w:tentative="1">
+      <w:start w:val="1"/>
+      <w:numFmt w:val="decimal"/>
+      <w:lvlText w:val="%7."/>
+      <w:lvlJc w:val="left"/>
+      <w:pPr>
+        <w:tabs>
+          <w:tab w:val="num" w:pos="5040"/>
+        </w:tabs>
+        <w:ind w:left="5040" w:hanging="360"/>
+      </w:pPr>
+    </w:lvl>
+    <w:lvl w:ilvl="7" w:tentative="1">
+      <w:start w:val="1"/>
+      <w:numFmt w:val="decimal"/>
+      <w:lvlText w:val="%8."/>
+      <w:lvlJc w:val="left"/>
+      <w:pPr>
+        <w:tabs>
+          <w:tab w:val="num" w:pos="5760"/>
+        </w:tabs>
+        <w:ind w:left="5760" w:hanging="360"/>
+      </w:pPr>
+    </w:lvl>
+    <w:lvl w:ilvl="8" w:tentative="1">
+      <w:start w:val="1"/>
+      <w:numFmt w:val="decimal"/>
+      <w:lvlText w:val="%9."/>
+      <w:lvlJc w:val="left"/>
+      <w:pPr>
+        <w:tabs>
+          <w:tab w:val="num" w:pos="6480"/>
+        </w:tabs>
+        <w:ind w:left="6480" w:hanging="360"/>
+      </w:pPr>
+    </w:lvl>
+  </w:abstractNum>
+  <w:abstractNum w:abstractNumId="12" w15:restartNumberingAfterBreak="0">
     <w:nsid w:val="29F37BB0"/>
     <w:multiLevelType w:val="multilevel"/>
     <w:tmpl w:val="BB5A0888"/>
@@ -3240,7 +3626,7 @@
       </w:pPr>
     </w:lvl>
   </w:abstractNum>
-  <w:abstractNum w:abstractNumId="11" w15:restartNumberingAfterBreak="0">
+  <w:abstractNum w:abstractNumId="13" w15:restartNumberingAfterBreak="0">
     <w:nsid w:val="2AE71A4D"/>
     <w:multiLevelType w:val="multilevel"/>
     <w:tmpl w:val="7616B8FC"/>
@@ -3389,7 +3775,7 @@
       </w:rPr>
     </w:lvl>
   </w:abstractNum>
-  <w:abstractNum w:abstractNumId="12" w15:restartNumberingAfterBreak="0">
+  <w:abstractNum w:abstractNumId="14" w15:restartNumberingAfterBreak="0">
     <w:nsid w:val="2C4F0672"/>
     <w:multiLevelType w:val="multilevel"/>
     <w:tmpl w:val="0BBC7C12"/>
@@ -3538,7 +3924,7 @@
       </w:rPr>
     </w:lvl>
   </w:abstractNum>
-  <w:abstractNum w:abstractNumId="13" w15:restartNumberingAfterBreak="0">
+  <w:abstractNum w:abstractNumId="15" w15:restartNumberingAfterBreak="0">
     <w:nsid w:val="312B699C"/>
     <w:multiLevelType w:val="multilevel"/>
     <w:tmpl w:val="AC000AB4"/>
@@ -3651,7 +4037,156 @@
       </w:pPr>
     </w:lvl>
   </w:abstractNum>
-  <w:abstractNum w:abstractNumId="14" w15:restartNumberingAfterBreak="0">
+  <w:abstractNum w:abstractNumId="16" w15:restartNumberingAfterBreak="0">
+    <w:nsid w:val="38BC5184"/>
+    <w:multiLevelType w:val="multilevel"/>
+    <w:tmpl w:val="D2D49C52"/>
+    <w:lvl w:ilvl="0">
+      <w:start w:val="1"/>
+      <w:numFmt w:val="bullet"/>
+      <w:lvlText w:val=""/>
+      <w:lvlJc w:val="left"/>
+      <w:pPr>
+        <w:tabs>
+          <w:tab w:val="num" w:pos="720"/>
+        </w:tabs>
+        <w:ind w:left="720" w:hanging="360"/>
+      </w:pPr>
+      <w:rPr>
+        <w:rFonts w:ascii="Symbol" w:hAnsi="Symbol" w:hint="default"/>
+        <w:sz w:val="20"/>
+      </w:rPr>
+    </w:lvl>
+    <w:lvl w:ilvl="1" w:tentative="1">
+      <w:start w:val="1"/>
+      <w:numFmt w:val="bullet"/>
+      <w:lvlText w:val="o"/>
+      <w:lvlJc w:val="left"/>
+      <w:pPr>
+        <w:tabs>
+          <w:tab w:val="num" w:pos="1440"/>
+        </w:tabs>
+        <w:ind w:left="1440" w:hanging="360"/>
+      </w:pPr>
+      <w:rPr>
+        <w:rFonts w:ascii="Courier New" w:hAnsi="Courier New" w:hint="default"/>
+        <w:sz w:val="20"/>
+      </w:rPr>
+    </w:lvl>
+    <w:lvl w:ilvl="2" w:tentative="1">
+      <w:start w:val="1"/>
+      <w:numFmt w:val="bullet"/>
+      <w:lvlText w:val=""/>
+      <w:lvlJc w:val="left"/>
+      <w:pPr>
+        <w:tabs>
+          <w:tab w:val="num" w:pos="2160"/>
+        </w:tabs>
+        <w:ind w:left="2160" w:hanging="360"/>
+      </w:pPr>
+      <w:rPr>
+        <w:rFonts w:ascii="Wingdings" w:hAnsi="Wingdings" w:hint="default"/>
+        <w:sz w:val="20"/>
+      </w:rPr>
+    </w:lvl>
+    <w:lvl w:ilvl="3" w:tentative="1">
+      <w:start w:val="1"/>
+      <w:numFmt w:val="bullet"/>
+      <w:lvlText w:val=""/>
+      <w:lvlJc w:val="left"/>
+      <w:pPr>
+        <w:tabs>
+          <w:tab w:val="num" w:pos="2880"/>
+        </w:tabs>
+        <w:ind w:left="2880" w:hanging="360"/>
+      </w:pPr>
+      <w:rPr>
+        <w:rFonts w:ascii="Wingdings" w:hAnsi="Wingdings" w:hint="default"/>
+        <w:sz w:val="20"/>
+      </w:rPr>
+    </w:lvl>
+    <w:lvl w:ilvl="4" w:tentative="1">
+      <w:start w:val="1"/>
+      <w:numFmt w:val="bullet"/>
+      <w:lvlText w:val=""/>
+      <w:lvlJc w:val="left"/>
+      <w:pPr>
+        <w:tabs>
+          <w:tab w:val="num" w:pos="3600"/>
+        </w:tabs>
+        <w:ind w:left="3600" w:hanging="360"/>
+      </w:pPr>
+      <w:rPr>
+        <w:rFonts w:ascii="Wingdings" w:hAnsi="Wingdings" w:hint="default"/>
+        <w:sz w:val="20"/>
+      </w:rPr>
+    </w:lvl>
+    <w:lvl w:ilvl="5" w:tentative="1">
+      <w:start w:val="1"/>
+      <w:numFmt w:val="bullet"/>
+      <w:lvlText w:val=""/>
+      <w:lvlJc w:val="left"/>
+      <w:pPr>
+        <w:tabs>
+          <w:tab w:val="num" w:pos="4320"/>
+        </w:tabs>
+        <w:ind w:left="4320" w:hanging="360"/>
+      </w:pPr>
+      <w:rPr>
+        <w:rFonts w:ascii="Wingdings" w:hAnsi="Wingdings" w:hint="default"/>
+        <w:sz w:val="20"/>
+      </w:rPr>
+    </w:lvl>
+    <w:lvl w:ilvl="6" w:tentative="1">
+      <w:start w:val="1"/>
+      <w:numFmt w:val="bullet"/>
+      <w:lvlText w:val=""/>
+      <w:lvlJc w:val="left"/>
+      <w:pPr>
+        <w:tabs>
+          <w:tab w:val="num" w:pos="5040"/>
+        </w:tabs>
+        <w:ind w:left="5040" w:hanging="360"/>
+      </w:pPr>
+      <w:rPr>
+        <w:rFonts w:ascii="Wingdings" w:hAnsi="Wingdings" w:hint="default"/>
+        <w:sz w:val="20"/>
+      </w:rPr>
+    </w:lvl>
+    <w:lvl w:ilvl="7" w:tentative="1">
+      <w:start w:val="1"/>
+      <w:numFmt w:val="bullet"/>
+      <w:lvlText w:val=""/>
+      <w:lvlJc w:val="left"/>
+      <w:pPr>
+        <w:tabs>
+          <w:tab w:val="num" w:pos="5760"/>
+        </w:tabs>
+        <w:ind w:left="5760" w:hanging="360"/>
+      </w:pPr>
+      <w:rPr>
+        <w:rFonts w:ascii="Wingdings" w:hAnsi="Wingdings" w:hint="default"/>
+        <w:sz w:val="20"/>
+      </w:rPr>
+    </w:lvl>
+    <w:lvl w:ilvl="8" w:tentative="1">
+      <w:start w:val="1"/>
+      <w:numFmt w:val="bullet"/>
+      <w:lvlText w:val=""/>
+      <w:lvlJc w:val="left"/>
+      <w:pPr>
+        <w:tabs>
+          <w:tab w:val="num" w:pos="6480"/>
+        </w:tabs>
+        <w:ind w:left="6480" w:hanging="360"/>
+      </w:pPr>
+      <w:rPr>
+        <w:rFonts w:ascii="Wingdings" w:hAnsi="Wingdings" w:hint="default"/>
+        <w:sz w:val="20"/>
+      </w:rPr>
+    </w:lvl>
+  </w:abstractNum>
+  <w:abstractNum w:abstractNumId="17" w15:restartNumberingAfterBreak="0">
     <w:nsid w:val="3D4E145C"/>
     <w:multiLevelType w:val="multilevel"/>
     <w:tmpl w:val="66E01684"/>
@@ -3764,7 +4299,152 @@
       </w:pPr>
     </w:lvl>
   </w:abstractNum>
-  <w:abstractNum w:abstractNumId="15" w15:restartNumberingAfterBreak="0">
+  <w:abstractNum w:abstractNumId="18" w15:restartNumberingAfterBreak="0">
+    <w:nsid w:val="3DF06B5D"/>
+    <w:multiLevelType w:val="multilevel"/>
+    <w:tmpl w:val="A99678DE"/>
+    <w:lvl w:ilvl="0">
+      <w:start w:val="1"/>
+      <w:numFmt w:val="bullet"/>
+      <w:lvlText w:val=""/>
+      <w:lvlJc w:val="left"/>
+      <w:pPr>
+        <w:tabs>
+          <w:tab w:val="num" w:pos="720"/>
+        </w:tabs>
+        <w:ind w:left="720" w:hanging="360"/>
+      </w:pPr>
+      <w:rPr>
+        <w:rFonts w:ascii="Symbol" w:hAnsi="Symbol" w:hint="default"/>
+        <w:sz w:val="20"/>
+      </w:rPr>
+    </w:lvl>
+    <w:lvl w:ilvl="1">
+      <w:start w:val="1"/>
+      <w:numFmt w:val="bullet"/>
+      <w:lvlText w:val="o"/>
+      <w:lvlJc w:val="left"/>
+      <w:pPr>
+        <w:tabs>
+          <w:tab w:val="num" w:pos="1440"/>
+        </w:tabs>
+        <w:ind w:left="1440" w:hanging="360"/>
+      </w:pPr>
+      <w:rPr>
+        <w:rFonts w:ascii="Courier New" w:hAnsi="Courier New" w:hint="default"/>
+        <w:sz w:val="20"/>
+      </w:rPr>
+    </w:lvl>
+    <w:lvl w:ilvl="2">
+      <w:start w:val="4"/>
+      <w:numFmt w:val="decimal"/>
+      <w:lvlText w:val="%3"/>
+      <w:lvlJc w:val="left"/>
+      <w:pPr>
+        <w:ind w:left="2160" w:hanging="360"/>
+      </w:pPr>
+      <w:rPr>
+        <w:rFonts w:hint="default"/>
+      </w:rPr>
+    </w:lvl>
+    <w:lvl w:ilvl="3" w:tentative="1">
+      <w:start w:val="1"/>
+      <w:numFmt w:val="bullet"/>
+      <w:lvlText w:val=""/>
+      <w:lvlJc w:val="left"/>
+      <w:pPr>
+        <w:tabs>
+          <w:tab w:val="num" w:pos="2880"/>
+        </w:tabs>
+        <w:ind w:left="2880" w:hanging="360"/>
+      </w:pPr>
+      <w:rPr>
+        <w:rFonts w:ascii="Wingdings" w:hAnsi="Wingdings" w:hint="default"/>
+        <w:sz w:val="20"/>
+      </w:rPr>
+    </w:lvl>
+    <w:lvl w:ilvl="4" w:tentative="1">
+      <w:start w:val="1"/>
+      <w:numFmt w:val="bullet"/>
+      <w:lvlText w:val=""/>
+      <w:lvlJc w:val="left"/>
+      <w:pPr>
+        <w:tabs>
+          <w:tab w:val="num" w:pos="3600"/>
+        </w:tabs>
+        <w:ind w:left="3600" w:hanging="360"/>
+      </w:pPr>
+      <w:rPr>
+        <w:rFonts w:ascii="Wingdings" w:hAnsi="Wingdings" w:hint="default"/>
+        <w:sz w:val="20"/>
+      </w:rPr>
+    </w:lvl>
+    <w:lvl w:ilvl="5" w:tentative="1">
+      <w:start w:val="1"/>
+      <w:numFmt w:val="bullet"/>
+      <w:lvlText w:val=""/>
+      <w:lvlJc w:val="left"/>
+      <w:pPr>
+        <w:tabs>
+          <w:tab w:val="num" w:pos="4320"/>
+        </w:tabs>
+        <w:ind w:left="4320" w:hanging="360"/>
+      </w:pPr>
+      <w:rPr>
+        <w:rFonts w:ascii="Wingdings" w:hAnsi="Wingdings" w:hint="default"/>
+        <w:sz w:val="20"/>
+      </w:rPr>
+    </w:lvl>
+    <w:lvl w:ilvl="6" w:tentative="1">
+      <w:start w:val="1"/>
+      <w:numFmt w:val="bullet"/>
+      <w:lvlText w:val=""/>
+      <w:lvlJc w:val="left"/>
+      <w:pPr>
+        <w:tabs>
+          <w:tab w:val="num" w:pos="5040"/>
+        </w:tabs>
+        <w:ind w:left="5040" w:hanging="360"/>
+      </w:pPr>
+      <w:rPr>
+        <w:rFonts w:ascii="Wingdings" w:hAnsi="Wingdings" w:hint="default"/>
+        <w:sz w:val="20"/>
+      </w:rPr>
+    </w:lvl>
+    <w:lvl w:ilvl="7" w:tentative="1">
+      <w:start w:val="1"/>
+      <w:numFmt w:val="bullet"/>
+      <w:lvlText w:val=""/>
+      <w:lvlJc w:val="left"/>
+      <w:pPr>
+        <w:tabs>
+          <w:tab w:val="num" w:pos="5760"/>
+        </w:tabs>
+        <w:ind w:left="5760" w:hanging="360"/>
+      </w:pPr>
+      <w:rPr>
+        <w:rFonts w:ascii="Wingdings" w:hAnsi="Wingdings" w:hint="default"/>
+        <w:sz w:val="20"/>
+      </w:rPr>
+    </w:lvl>
+    <w:lvl w:ilvl="8" w:tentative="1">
+      <w:start w:val="1"/>
+      <w:numFmt w:val="bullet"/>
+      <w:lvlText w:val=""/>
+      <w:lvlJc w:val="left"/>
+      <w:pPr>
+        <w:tabs>
+          <w:tab w:val="num" w:pos="6480"/>
+        </w:tabs>
+        <w:ind w:left="6480" w:hanging="360"/>
+      </w:pPr>
+      <w:rPr>
+        <w:rFonts w:ascii="Wingdings" w:hAnsi="Wingdings" w:hint="default"/>
+        <w:sz w:val="20"/>
+      </w:rPr>
+    </w:lvl>
+  </w:abstractNum>
+  <w:abstractNum w:abstractNumId="19" w15:restartNumberingAfterBreak="0">
     <w:nsid w:val="44DF5452"/>
     <w:multiLevelType w:val="multilevel"/>
     <w:tmpl w:val="3E14E450"/>
@@ -3877,7 +4557,7 @@
       </w:pPr>
     </w:lvl>
   </w:abstractNum>
-  <w:abstractNum w:abstractNumId="16" w15:restartNumberingAfterBreak="0">
+  <w:abstractNum w:abstractNumId="20" w15:restartNumberingAfterBreak="0">
     <w:nsid w:val="49341785"/>
     <w:multiLevelType w:val="multilevel"/>
     <w:tmpl w:val="1A3CF060"/>
@@ -4026,7 +4706,269 @@
       </w:rPr>
     </w:lvl>
   </w:abstractNum>
-  <w:abstractNum w:abstractNumId="17" w15:restartNumberingAfterBreak="0">
+  <w:abstractNum w:abstractNumId="21" w15:restartNumberingAfterBreak="0">
+    <w:nsid w:val="5056457D"/>
+    <w:multiLevelType w:val="multilevel"/>
+    <w:tmpl w:val="2B46A6A6"/>
+    <w:lvl w:ilvl="0">
+      <w:start w:val="1"/>
+      <w:numFmt w:val="bullet"/>
+      <w:lvlText w:val=""/>
+      <w:lvlJc w:val="left"/>
+      <w:pPr>
+        <w:tabs>
+          <w:tab w:val="num" w:pos="720"/>
+        </w:tabs>
+        <w:ind w:left="720" w:hanging="360"/>
+      </w:pPr>
+      <w:rPr>
+        <w:rFonts w:ascii="Symbol" w:hAnsi="Symbol" w:hint="default"/>
+        <w:sz w:val="20"/>
+      </w:rPr>
+    </w:lvl>
+    <w:lvl w:ilvl="1" w:tentative="1">
+      <w:start w:val="1"/>
+      <w:numFmt w:val="bullet"/>
+      <w:lvlText w:val="o"/>
+      <w:lvlJc w:val="left"/>
+      <w:pPr>
+        <w:tabs>
+          <w:tab w:val="num" w:pos="1440"/>
+        </w:tabs>
+        <w:ind w:left="1440" w:hanging="360"/>
+      </w:pPr>
+      <w:rPr>
+        <w:rFonts w:ascii="Courier New" w:hAnsi="Courier New" w:hint="default"/>
+        <w:sz w:val="20"/>
+      </w:rPr>
+    </w:lvl>
+    <w:lvl w:ilvl="2" w:tentative="1">
+      <w:start w:val="1"/>
+      <w:numFmt w:val="bullet"/>
+      <w:lvlText w:val=""/>
+      <w:lvlJc w:val="left"/>
+      <w:pPr>
+        <w:tabs>
+          <w:tab w:val="num" w:pos="2160"/>
+        </w:tabs>
+        <w:ind w:left="2160" w:hanging="360"/>
+      </w:pPr>
+      <w:rPr>
+        <w:rFonts w:ascii="Wingdings" w:hAnsi="Wingdings" w:hint="default"/>
+        <w:sz w:val="20"/>
+      </w:rPr>
+    </w:lvl>
+    <w:lvl w:ilvl="3" w:tentative="1">
+      <w:start w:val="1"/>
+      <w:numFmt w:val="bullet"/>
+      <w:lvlText w:val=""/>
+      <w:lvlJc w:val="left"/>
+      <w:pPr>
+        <w:tabs>
+          <w:tab w:val="num" w:pos="2880"/>
+        </w:tabs>
+        <w:ind w:left="2880" w:hanging="360"/>
+      </w:pPr>
+      <w:rPr>
+        <w:rFonts w:ascii="Wingdings" w:hAnsi="Wingdings" w:hint="default"/>
+        <w:sz w:val="20"/>
+      </w:rPr>
+    </w:lvl>
+    <w:lvl w:ilvl="4" w:tentative="1">
+      <w:start w:val="1"/>
+      <w:numFmt w:val="bullet"/>
+      <w:lvlText w:val=""/>
+      <w:lvlJc w:val="left"/>
+      <w:pPr>
+        <w:tabs>
+          <w:tab w:val="num" w:pos="3600"/>
+        </w:tabs>
+        <w:ind w:left="3600" w:hanging="360"/>
+      </w:pPr>
+      <w:rPr>
+        <w:rFonts w:ascii="Wingdings" w:hAnsi="Wingdings" w:hint="default"/>
+        <w:sz w:val="20"/>
+      </w:rPr>
+    </w:lvl>
+    <w:lvl w:ilvl="5" w:tentative="1">
+      <w:start w:val="1"/>
+      <w:numFmt w:val="bullet"/>
+      <w:lvlText w:val=""/>
+      <w:lvlJc w:val="left"/>
+      <w:pPr>
+        <w:tabs>
+          <w:tab w:val="num" w:pos="4320"/>
+        </w:tabs>
+        <w:ind w:left="4320" w:hanging="360"/>
+      </w:pPr>
+      <w:rPr>
+        <w:rFonts w:ascii="Wingdings" w:hAnsi="Wingdings" w:hint="default"/>
+        <w:sz w:val="20"/>
+      </w:rPr>
+    </w:lvl>
+    <w:lvl w:ilvl="6" w:tentative="1">
+      <w:start w:val="1"/>
+      <w:numFmt w:val="bullet"/>
+      <w:lvlText w:val=""/>
+      <w:lvlJc w:val="left"/>
+      <w:pPr>
+        <w:tabs>
+          <w:tab w:val="num" w:pos="5040"/>
+        </w:tabs>
+        <w:ind w:left="5040" w:hanging="360"/>
+      </w:pPr>
+      <w:rPr>
+        <w:rFonts w:ascii="Wingdings" w:hAnsi="Wingdings" w:hint="default"/>
+        <w:sz w:val="20"/>
+      </w:rPr>
+    </w:lvl>
+    <w:lvl w:ilvl="7" w:tentative="1">
+      <w:start w:val="1"/>
+      <w:numFmt w:val="bullet"/>
+      <w:lvlText w:val=""/>
+      <w:lvlJc w:val="left"/>
+      <w:pPr>
+        <w:tabs>
+          <w:tab w:val="num" w:pos="5760"/>
+        </w:tabs>
+        <w:ind w:left="5760" w:hanging="360"/>
+      </w:pPr>
+      <w:rPr>
+        <w:rFonts w:ascii="Wingdings" w:hAnsi="Wingdings" w:hint="default"/>
+        <w:sz w:val="20"/>
+      </w:rPr>
+    </w:lvl>
+    <w:lvl w:ilvl="8" w:tentative="1">
+      <w:start w:val="1"/>
+      <w:numFmt w:val="bullet"/>
+      <w:lvlText w:val=""/>
+      <w:lvlJc w:val="left"/>
+      <w:pPr>
+        <w:tabs>
+          <w:tab w:val="num" w:pos="6480"/>
+        </w:tabs>
+        <w:ind w:left="6480" w:hanging="360"/>
+      </w:pPr>
+      <w:rPr>
+        <w:rFonts w:ascii="Wingdings" w:hAnsi="Wingdings" w:hint="default"/>
+        <w:sz w:val="20"/>
+      </w:rPr>
+    </w:lvl>
+  </w:abstractNum>
+  <w:abstractNum w:abstractNumId="22" w15:restartNumberingAfterBreak="0">
+    <w:nsid w:val="52F6680C"/>
+    <w:multiLevelType w:val="multilevel"/>
+    <w:tmpl w:val="AC5263F4"/>
+    <w:lvl w:ilvl="0">
+      <w:start w:val="4"/>
+      <w:numFmt w:val="decimal"/>
+      <w:lvlText w:val="%1."/>
+      <w:lvlJc w:val="left"/>
+      <w:pPr>
+        <w:tabs>
+          <w:tab w:val="num" w:pos="720"/>
+        </w:tabs>
+        <w:ind w:left="720" w:hanging="360"/>
+      </w:pPr>
+    </w:lvl>
+    <w:lvl w:ilvl="1" w:tentative="1">
+      <w:start w:val="1"/>
+      <w:numFmt w:val="decimal"/>
+      <w:lvlText w:val="%2."/>
+      <w:lvlJc w:val="left"/>
+      <w:pPr>
+        <w:tabs>
+          <w:tab w:val="num" w:pos="1440"/>
+        </w:tabs>
+        <w:ind w:left="1440" w:hanging="360"/>
+      </w:pPr>
+    </w:lvl>
+    <w:lvl w:ilvl="2" w:tentative="1">
+      <w:start w:val="1"/>
+      <w:numFmt w:val="decimal"/>
+      <w:lvlText w:val="%3."/>
+      <w:lvlJc w:val="left"/>
+      <w:pPr>
+        <w:tabs>
+          <w:tab w:val="num" w:pos="2160"/>
+        </w:tabs>
+        <w:ind w:left="2160" w:hanging="360"/>
+      </w:pPr>
+    </w:lvl>
+    <w:lvl w:ilvl="3" w:tentative="1">
+      <w:start w:val="1"/>
+      <w:numFmt w:val="decimal"/>
+      <w:lvlText w:val="%4."/>
+      <w:lvlJc w:val="left"/>
+      <w:pPr>
+        <w:tabs>
+          <w:tab w:val="num" w:pos="2880"/>
+        </w:tabs>
+        <w:ind w:left="2880" w:hanging="360"/>
+      </w:pPr>
+    </w:lvl>
+    <w:lvl w:ilvl="4" w:tentative="1">
+      <w:start w:val="1"/>
+      <w:numFmt w:val="decimal"/>
+      <w:lvlText w:val="%5."/>
+      <w:lvlJc w:val="left"/>
+      <w:pPr>
+        <w:tabs>
+          <w:tab w:val="num" w:pos="3600"/>
+        </w:tabs>
+        <w:ind w:left="3600" w:hanging="360"/>
+      </w:pPr>
+    </w:lvl>
+    <w:lvl w:ilvl="5" w:tentative="1">
+      <w:start w:val="1"/>
+      <w:numFmt w:val="decimal"/>
+      <w:lvlText w:val="%6."/>
+      <w:lvlJc w:val="left"/>
+      <w:pPr>
+        <w:tabs>
+          <w:tab w:val="num" w:pos="4320"/>
+        </w:tabs>
+        <w:ind w:left="4320" w:hanging="360"/>
+      </w:pPr>
+    </w:lvl>
+    <w:lvl w:ilvl="6" w:tentative="1">
+      <w:start w:val="1"/>
+      <w:numFmt w:val="decimal"/>
+      <w:lvlText w:val="%7."/>
+      <w:lvlJc w:val="left"/>
+      <w:pPr>
+        <w:tabs>
+          <w:tab w:val="num" w:pos="5040"/>
+        </w:tabs>
+        <w:ind w:left="5040" w:hanging="360"/>
+      </w:pPr>
+    </w:lvl>
+    <w:lvl w:ilvl="7" w:tentative="1">
+      <w:start w:val="1"/>
+      <w:numFmt w:val="decimal"/>
+      <w:lvlText w:val="%8."/>
+      <w:lvlJc w:val="left"/>
+      <w:pPr>
+        <w:tabs>
+          <w:tab w:val="num" w:pos="5760"/>
+        </w:tabs>
+        <w:ind w:left="5760" w:hanging="360"/>
+      </w:pPr>
+    </w:lvl>
+    <w:lvl w:ilvl="8" w:tentative="1">
+      <w:start w:val="1"/>
+      <w:numFmt w:val="decimal"/>
+      <w:lvlText w:val="%9."/>
+      <w:lvlJc w:val="left"/>
+      <w:pPr>
+        <w:tabs>
+          <w:tab w:val="num" w:pos="6480"/>
+        </w:tabs>
+        <w:ind w:left="6480" w:hanging="360"/>
+      </w:pPr>
+    </w:lvl>
+  </w:abstractNum>
+  <w:abstractNum w:abstractNumId="23" w15:restartNumberingAfterBreak="0">
     <w:nsid w:val="5617683A"/>
     <w:multiLevelType w:val="multilevel"/>
     <w:tmpl w:val="74706FE8"/>
@@ -4139,7 +5081,7 @@
       </w:pPr>
     </w:lvl>
   </w:abstractNum>
-  <w:abstractNum w:abstractNumId="18" w15:restartNumberingAfterBreak="0">
+  <w:abstractNum w:abstractNumId="24" w15:restartNumberingAfterBreak="0">
     <w:nsid w:val="5F8D628B"/>
     <w:multiLevelType w:val="multilevel"/>
     <w:tmpl w:val="6E50534A"/>
@@ -4252,7 +5194,152 @@
       </w:pPr>
     </w:lvl>
   </w:abstractNum>
-  <w:abstractNum w:abstractNumId="19" w15:restartNumberingAfterBreak="0">
+  <w:abstractNum w:abstractNumId="25" w15:restartNumberingAfterBreak="0">
+    <w:nsid w:val="60283B38"/>
+    <w:multiLevelType w:val="multilevel"/>
+    <w:tmpl w:val="8542BB02"/>
+    <w:lvl w:ilvl="0">
+      <w:start w:val="1"/>
+      <w:numFmt w:val="bullet"/>
+      <w:lvlText w:val=""/>
+      <w:lvlJc w:val="left"/>
+      <w:pPr>
+        <w:tabs>
+          <w:tab w:val="num" w:pos="720"/>
+        </w:tabs>
+        <w:ind w:left="720" w:hanging="360"/>
+      </w:pPr>
+      <w:rPr>
+        <w:rFonts w:ascii="Symbol" w:hAnsi="Symbol" w:hint="default"/>
+        <w:sz w:val="20"/>
+      </w:rPr>
+    </w:lvl>
+    <w:lvl w:ilvl="1">
+      <w:start w:val="2"/>
+      <w:numFmt w:val="decimal"/>
+      <w:lvlText w:val="%2"/>
+      <w:lvlJc w:val="left"/>
+      <w:pPr>
+        <w:ind w:left="1440" w:hanging="360"/>
+      </w:pPr>
+      <w:rPr>
+        <w:rFonts w:hint="default"/>
+      </w:rPr>
+    </w:lvl>
+    <w:lvl w:ilvl="2" w:tentative="1">
+      <w:start w:val="1"/>
+      <w:numFmt w:val="bullet"/>
+      <w:lvlText w:val=""/>
+      <w:lvlJc w:val="left"/>
+      <w:pPr>
+        <w:tabs>
+          <w:tab w:val="num" w:pos="2160"/>
+        </w:tabs>
+        <w:ind w:left="2160" w:hanging="360"/>
+      </w:pPr>
+      <w:rPr>
+        <w:rFonts w:ascii="Wingdings" w:hAnsi="Wingdings" w:hint="default"/>
+        <w:sz w:val="20"/>
+      </w:rPr>
+    </w:lvl>
+    <w:lvl w:ilvl="3" w:tentative="1">
+      <w:start w:val="1"/>
+      <w:numFmt w:val="bullet"/>
+      <w:lvlText w:val=""/>
+      <w:lvlJc w:val="left"/>
+      <w:pPr>
+        <w:tabs>
+          <w:tab w:val="num" w:pos="2880"/>
+        </w:tabs>
+        <w:ind w:left="2880" w:hanging="360"/>
+      </w:pPr>
+      <w:rPr>
+        <w:rFonts w:ascii="Wingdings" w:hAnsi="Wingdings" w:hint="default"/>
+        <w:sz w:val="20"/>
+      </w:rPr>
+    </w:lvl>
+    <w:lvl w:ilvl="4" w:tentative="1">
+      <w:start w:val="1"/>
+      <w:numFmt w:val="bullet"/>
+      <w:lvlText w:val=""/>
+      <w:lvlJc w:val="left"/>
+      <w:pPr>
+        <w:tabs>
+          <w:tab w:val="num" w:pos="3600"/>
+        </w:tabs>
+        <w:ind w:left="3600" w:hanging="360"/>
+      </w:pPr>
+      <w:rPr>
+        <w:rFonts w:ascii="Wingdings" w:hAnsi="Wingdings" w:hint="default"/>
+        <w:sz w:val="20"/>
+      </w:rPr>
+    </w:lvl>
+    <w:lvl w:ilvl="5" w:tentative="1">
+      <w:start w:val="1"/>
+      <w:numFmt w:val="bullet"/>
+      <w:lvlText w:val=""/>
+      <w:lvlJc w:val="left"/>
+      <w:pPr>
+        <w:tabs>
+          <w:tab w:val="num" w:pos="4320"/>
+        </w:tabs>
+        <w:ind w:left="4320" w:hanging="360"/>
+      </w:pPr>
+      <w:rPr>
+        <w:rFonts w:ascii="Wingdings" w:hAnsi="Wingdings" w:hint="default"/>
+        <w:sz w:val="20"/>
+      </w:rPr>
+    </w:lvl>
+    <w:lvl w:ilvl="6" w:tentative="1">
+      <w:start w:val="1"/>
+      <w:numFmt w:val="bullet"/>
+      <w:lvlText w:val=""/>
+      <w:lvlJc w:val="left"/>
+      <w:pPr>
+        <w:tabs>
+          <w:tab w:val="num" w:pos="5040"/>
+        </w:tabs>
+        <w:ind w:left="5040" w:hanging="360"/>
+      </w:pPr>
+      <w:rPr>
+        <w:rFonts w:ascii="Wingdings" w:hAnsi="Wingdings" w:hint="default"/>
+        <w:sz w:val="20"/>
+      </w:rPr>
+    </w:lvl>
+    <w:lvl w:ilvl="7" w:tentative="1">
+      <w:start w:val="1"/>
+      <w:numFmt w:val="bullet"/>
+      <w:lvlText w:val=""/>
+      <w:lvlJc w:val="left"/>
+      <w:pPr>
+        <w:tabs>
+          <w:tab w:val="num" w:pos="5760"/>
+        </w:tabs>
+        <w:ind w:left="5760" w:hanging="360"/>
+      </w:pPr>
+      <w:rPr>
+        <w:rFonts w:ascii="Wingdings" w:hAnsi="Wingdings" w:hint="default"/>
+        <w:sz w:val="20"/>
+      </w:rPr>
+    </w:lvl>
+    <w:lvl w:ilvl="8" w:tentative="1">
+      <w:start w:val="1"/>
+      <w:numFmt w:val="bullet"/>
+      <w:lvlText w:val=""/>
+      <w:lvlJc w:val="left"/>
+      <w:pPr>
+        <w:tabs>
+          <w:tab w:val="num" w:pos="6480"/>
+        </w:tabs>
+        <w:ind w:left="6480" w:hanging="360"/>
+      </w:pPr>
+      <w:rPr>
+        <w:rFonts w:ascii="Wingdings" w:hAnsi="Wingdings" w:hint="default"/>
+        <w:sz w:val="20"/>
+      </w:rPr>
+    </w:lvl>
+  </w:abstractNum>
+  <w:abstractNum w:abstractNumId="26" w15:restartNumberingAfterBreak="0">
     <w:nsid w:val="61B659A6"/>
     <w:multiLevelType w:val="multilevel"/>
     <w:tmpl w:val="0F440B4C"/>
@@ -4401,7 +5488,7 @@
       </w:rPr>
     </w:lvl>
   </w:abstractNum>
-  <w:abstractNum w:abstractNumId="20" w15:restartNumberingAfterBreak="0">
+  <w:abstractNum w:abstractNumId="27" w15:restartNumberingAfterBreak="0">
     <w:nsid w:val="658323D7"/>
     <w:multiLevelType w:val="multilevel"/>
     <w:tmpl w:val="43044D14"/>
@@ -4550,7 +5637,7 @@
       </w:rPr>
     </w:lvl>
   </w:abstractNum>
-  <w:abstractNum w:abstractNumId="21" w15:restartNumberingAfterBreak="0">
+  <w:abstractNum w:abstractNumId="28" w15:restartNumberingAfterBreak="0">
     <w:nsid w:val="69AB1837"/>
     <w:multiLevelType w:val="multilevel"/>
     <w:tmpl w:val="4DAE7450"/>
@@ -4663,7 +5750,7 @@
       </w:pPr>
     </w:lvl>
   </w:abstractNum>
-  <w:abstractNum w:abstractNumId="22" w15:restartNumberingAfterBreak="0">
+  <w:abstractNum w:abstractNumId="29" w15:restartNumberingAfterBreak="0">
     <w:nsid w:val="6A7D1BDB"/>
     <w:multiLevelType w:val="multilevel"/>
     <w:tmpl w:val="AE462EBE"/>
@@ -4812,7 +5899,120 @@
       </w:rPr>
     </w:lvl>
   </w:abstractNum>
-  <w:abstractNum w:abstractNumId="23" w15:restartNumberingAfterBreak="0">
+  <w:abstractNum w:abstractNumId="30" w15:restartNumberingAfterBreak="0">
+    <w:nsid w:val="70082546"/>
+    <w:multiLevelType w:val="multilevel"/>
+    <w:tmpl w:val="368E4570"/>
+    <w:lvl w:ilvl="0">
+      <w:start w:val="3"/>
+      <w:numFmt w:val="decimal"/>
+      <w:lvlText w:val="%1."/>
+      <w:lvlJc w:val="left"/>
+      <w:pPr>
+        <w:tabs>
+          <w:tab w:val="num" w:pos="720"/>
+        </w:tabs>
+        <w:ind w:left="720" w:hanging="360"/>
+      </w:pPr>
+    </w:lvl>
+    <w:lvl w:ilvl="1" w:tentative="1">
+      <w:start w:val="1"/>
+      <w:numFmt w:val="decimal"/>
+      <w:lvlText w:val="%2."/>
+      <w:lvlJc w:val="left"/>
+      <w:pPr>
+        <w:tabs>
+          <w:tab w:val="num" w:pos="1440"/>
+        </w:tabs>
+        <w:ind w:left="1440" w:hanging="360"/>
+      </w:pPr>
+    </w:lvl>
+    <w:lvl w:ilvl="2" w:tentative="1">
+      <w:start w:val="1"/>
+      <w:numFmt w:val="decimal"/>
+      <w:lvlText w:val="%3."/>
+      <w:lvlJc w:val="left"/>
+      <w:pPr>
+        <w:tabs>
+          <w:tab w:val="num" w:pos="2160"/>
+        </w:tabs>
+        <w:ind w:left="2160" w:hanging="360"/>
+      </w:pPr>
+    </w:lvl>
+    <w:lvl w:ilvl="3" w:tentative="1">
+      <w:start w:val="1"/>
+      <w:numFmt w:val="decimal"/>
+      <w:lvlText w:val="%4."/>
+      <w:lvlJc w:val="left"/>
+      <w:pPr>
+        <w:tabs>
+          <w:tab w:val="num" w:pos="2880"/>
+        </w:tabs>
+        <w:ind w:left="2880" w:hanging="360"/>
+      </w:pPr>
+    </w:lvl>
+    <w:lvl w:ilvl="4" w:tentative="1">
+      <w:start w:val="1"/>
+      <w:numFmt w:val="decimal"/>
+      <w:lvlText w:val="%5."/>
+      <w:lvlJc w:val="left"/>
+      <w:pPr>
+        <w:tabs>
+          <w:tab w:val="num" w:pos="3600"/>
+        </w:tabs>
+        <w:ind w:left="3600" w:hanging="360"/>
+      </w:pPr>
+    </w:lvl>
+    <w:lvl w:ilvl="5" w:tentative="1">
+      <w:start w:val="1"/>
+      <w:numFmt w:val="decimal"/>
+      <w:lvlText w:val="%6."/>
+      <w:lvlJc w:val="left"/>
+      <w:pPr>
+        <w:tabs>
+          <w:tab w:val="num" w:pos="4320"/>
+        </w:tabs>
+        <w:ind w:left="4320" w:hanging="360"/>
+      </w:pPr>
+    </w:lvl>
+    <w:lvl w:ilvl="6" w:tentative="1">
+      <w:start w:val="1"/>
+      <w:numFmt w:val="decimal"/>
+      <w:lvlText w:val="%7."/>
+      <w:lvlJc w:val="left"/>
+      <w:pPr>
+        <w:tabs>
+          <w:tab w:val="num" w:pos="5040"/>
+        </w:tabs>
+        <w:ind w:left="5040" w:hanging="360"/>
+      </w:pPr>
+    </w:lvl>
+    <w:lvl w:ilvl="7" w:tentative="1">
+      <w:start w:val="1"/>
+      <w:numFmt w:val="decimal"/>
+      <w:lvlText w:val="%8."/>
+      <w:lvlJc w:val="left"/>
+      <w:pPr>
+        <w:tabs>
+          <w:tab w:val="num" w:pos="5760"/>
+        </w:tabs>
+        <w:ind w:left="5760" w:hanging="360"/>
+      </w:pPr>
+    </w:lvl>
+    <w:lvl w:ilvl="8" w:tentative="1">
+      <w:start w:val="1"/>
+      <w:numFmt w:val="decimal"/>
+      <w:lvlText w:val="%9."/>
+      <w:lvlJc w:val="left"/>
+      <w:pPr>
+        <w:tabs>
+          <w:tab w:val="num" w:pos="6480"/>
+        </w:tabs>
+        <w:ind w:left="6480" w:hanging="360"/>
+      </w:pPr>
+    </w:lvl>
+  </w:abstractNum>
+  <w:abstractNum w:abstractNumId="31" w15:restartNumberingAfterBreak="0">
     <w:nsid w:val="77820FFF"/>
     <w:multiLevelType w:val="multilevel"/>
     <w:tmpl w:val="AD448106"/>
@@ -4961,7 +6161,7 @@
       </w:rPr>
     </w:lvl>
   </w:abstractNum>
-  <w:abstractNum w:abstractNumId="24" w15:restartNumberingAfterBreak="0">
+  <w:abstractNum w:abstractNumId="32" w15:restartNumberingAfterBreak="0">
     <w:nsid w:val="7A236612"/>
     <w:multiLevelType w:val="multilevel"/>
     <w:tmpl w:val="FDDC8F3C"/>
@@ -5111,9 +6311,129 @@
     </w:lvl>
   </w:abstractNum>
   <w:num w:numId="1" w16cid:durableId="2011249314">
+    <w:abstractNumId w:val="15"/>
+  </w:num>
+  <w:num w:numId="2" w16cid:durableId="1729066614">
+    <w:abstractNumId w:val="3"/>
+    <w:lvlOverride w:ilvl="0">
+      <w:lvl w:ilvl="0">
+        <w:numFmt w:val="decimal"/>
+        <w:lvlText w:val="%1."/>
+        <w:lvlJc w:val="left"/>
+      </w:lvl>
+    </w:lvlOverride>
+  </w:num>
+  <w:num w:numId="3" w16cid:durableId="402219657">
+    <w:abstractNumId w:val="14"/>
+  </w:num>
+  <w:num w:numId="4" w16cid:durableId="1753115665">
+    <w:abstractNumId w:val="7"/>
+  </w:num>
+  <w:num w:numId="5" w16cid:durableId="826166776">
+    <w:abstractNumId w:val="0"/>
+  </w:num>
+  <w:num w:numId="6" w16cid:durableId="1339037913">
+    <w:abstractNumId w:val="24"/>
+  </w:num>
+  <w:num w:numId="7" w16cid:durableId="1363894349">
+    <w:abstractNumId w:val="1"/>
+  </w:num>
+  <w:num w:numId="8" w16cid:durableId="881476291">
+    <w:abstractNumId w:val="19"/>
+    <w:lvlOverride w:ilvl="0">
+      <w:lvl w:ilvl="0">
+        <w:numFmt w:val="decimal"/>
+        <w:lvlText w:val="%1."/>
+        <w:lvlJc w:val="left"/>
+      </w:lvl>
+    </w:lvlOverride>
+  </w:num>
+  <w:num w:numId="9" w16cid:durableId="1405878741">
+    <w:abstractNumId w:val="4"/>
+  </w:num>
+  <w:num w:numId="10" w16cid:durableId="549849360">
+    <w:abstractNumId w:val="17"/>
+  </w:num>
+  <w:num w:numId="11" w16cid:durableId="1805343675">
+    <w:abstractNumId w:val="26"/>
+  </w:num>
+  <w:num w:numId="12" w16cid:durableId="242449794">
+    <w:abstractNumId w:val="28"/>
+    <w:lvlOverride w:ilvl="0">
+      <w:lvl w:ilvl="0">
+        <w:numFmt w:val="decimal"/>
+        <w:lvlText w:val="%1."/>
+        <w:lvlJc w:val="left"/>
+      </w:lvl>
+    </w:lvlOverride>
+  </w:num>
+  <w:num w:numId="13" w16cid:durableId="329526221">
+    <w:abstractNumId w:val="20"/>
+  </w:num>
+  <w:num w:numId="14" w16cid:durableId="165901398">
+    <w:abstractNumId w:val="6"/>
+  </w:num>
+  <w:num w:numId="15" w16cid:durableId="1483042116">
+    <w:abstractNumId w:val="23"/>
+    <w:lvlOverride w:ilvl="0">
+      <w:lvl w:ilvl="0">
+        <w:numFmt w:val="decimal"/>
+        <w:lvlText w:val="%1."/>
+        <w:lvlJc w:val="left"/>
+      </w:lvl>
+    </w:lvlOverride>
+  </w:num>
+  <w:num w:numId="16" w16cid:durableId="1020663045">
+    <w:abstractNumId w:val="32"/>
+  </w:num>
+  <w:num w:numId="17" w16cid:durableId="711878859">
     <w:abstractNumId w:val="13"/>
   </w:num>
-  <w:num w:numId="2" w16cid:durableId="1729066614">
+  <w:num w:numId="18" w16cid:durableId="859509579">
+    <w:abstractNumId w:val="31"/>
+  </w:num>
+  <w:num w:numId="19" w16cid:durableId="878786768">
+    <w:abstractNumId w:val="5"/>
+  </w:num>
+  <w:num w:numId="20" w16cid:durableId="1553346426">
+    <w:abstractNumId w:val="8"/>
+  </w:num>
+  <w:num w:numId="21" w16cid:durableId="839269390">
+    <w:abstractNumId w:val="9"/>
+  </w:num>
+  <w:num w:numId="22" w16cid:durableId="1659529484">
+    <w:abstractNumId w:val="10"/>
+    <w:lvlOverride w:ilvl="0">
+      <w:lvl w:ilvl="0">
+        <w:numFmt w:val="decimal"/>
+        <w:lvlText w:val="%1."/>
+        <w:lvlJc w:val="left"/>
+      </w:lvl>
+    </w:lvlOverride>
+  </w:num>
+  <w:num w:numId="23" w16cid:durableId="987897635">
+    <w:abstractNumId w:val="29"/>
+  </w:num>
+  <w:num w:numId="24" w16cid:durableId="2005206953">
+    <w:abstractNumId w:val="12"/>
+    <w:lvlOverride w:ilvl="0">
+      <w:lvl w:ilvl="0">
+        <w:numFmt w:val="decimal"/>
+        <w:lvlText w:val="%1."/>
+        <w:lvlJc w:val="left"/>
+      </w:lvl>
+    </w:lvlOverride>
+  </w:num>
+  <w:num w:numId="25" w16cid:durableId="1030031544">
+    <w:abstractNumId w:val="27"/>
+  </w:num>
+  <w:num w:numId="26" w16cid:durableId="198128612">
+    <w:abstractNumId w:val="11"/>
+  </w:num>
+  <w:num w:numId="27" w16cid:durableId="1696149683">
+    <w:abstractNumId w:val="25"/>
+  </w:num>
+  <w:num w:numId="28" w16cid:durableId="673460051">
     <w:abstractNumId w:val="2"/>
     <w:lvlOverride w:ilvl="0">
       <w:lvl w:ilvl="0">
@@ -5123,23 +6443,11 @@
       </w:lvl>
     </w:lvlOverride>
   </w:num>
-  <w:num w:numId="3" w16cid:durableId="402219657">
-    <w:abstractNumId w:val="12"/>
+  <w:num w:numId="29" w16cid:durableId="884026733">
+    <w:abstractNumId w:val="16"/>
   </w:num>
-  <w:num w:numId="4" w16cid:durableId="1753115665">
-    <w:abstractNumId w:val="6"/>
-  </w:num>
-  <w:num w:numId="5" w16cid:durableId="826166776">
-    <w:abstractNumId w:val="0"/>
-  </w:num>
-  <w:num w:numId="6" w16cid:durableId="1339037913">
-    <w:abstractNumId w:val="18"/>
-  </w:num>
-  <w:num w:numId="7" w16cid:durableId="1363894349">
-    <w:abstractNumId w:val="1"/>
-  </w:num>
-  <w:num w:numId="8" w16cid:durableId="881476291">
-    <w:abstractNumId w:val="15"/>
+  <w:num w:numId="30" w16cid:durableId="50421353">
+    <w:abstractNumId w:val="30"/>
     <w:lvlOverride w:ilvl="0">
       <w:lvl w:ilvl="0">
         <w:numFmt w:val="decimal"/>
@@ -5148,17 +6456,11 @@
       </w:lvl>
     </w:lvlOverride>
   </w:num>
-  <w:num w:numId="9" w16cid:durableId="1405878741">
-    <w:abstractNumId w:val="3"/>
+  <w:num w:numId="31" w16cid:durableId="1228612541">
+    <w:abstractNumId w:val="18"/>
   </w:num>
-  <w:num w:numId="10" w16cid:durableId="549849360">
-    <w:abstractNumId w:val="14"/>
-  </w:num>
-  <w:num w:numId="11" w16cid:durableId="1805343675">
-    <w:abstractNumId w:val="19"/>
-  </w:num>
-  <w:num w:numId="12" w16cid:durableId="242449794">
-    <w:abstractNumId w:val="21"/>
+  <w:num w:numId="32" w16cid:durableId="1086658379">
+    <w:abstractNumId w:val="22"/>
     <w:lvlOverride w:ilvl="0">
       <w:lvl w:ilvl="0">
         <w:numFmt w:val="decimal"/>
@@ -5167,65 +6469,8 @@
       </w:lvl>
     </w:lvlOverride>
   </w:num>
-  <w:num w:numId="13" w16cid:durableId="329526221">
-    <w:abstractNumId w:val="16"/>
-  </w:num>
-  <w:num w:numId="14" w16cid:durableId="165901398">
-    <w:abstractNumId w:val="5"/>
-  </w:num>
-  <w:num w:numId="15" w16cid:durableId="1483042116">
-    <w:abstractNumId w:val="17"/>
-    <w:lvlOverride w:ilvl="0">
-      <w:lvl w:ilvl="0">
-        <w:numFmt w:val="decimal"/>
-        <w:lvlText w:val="%1."/>
-        <w:lvlJc w:val="left"/>
-      </w:lvl>
-    </w:lvlOverride>
-  </w:num>
-  <w:num w:numId="16" w16cid:durableId="1020663045">
-    <w:abstractNumId w:val="24"/>
-  </w:num>
-  <w:num w:numId="17" w16cid:durableId="711878859">
-    <w:abstractNumId w:val="11"/>
-  </w:num>
-  <w:num w:numId="18" w16cid:durableId="859509579">
-    <w:abstractNumId w:val="23"/>
-  </w:num>
-  <w:num w:numId="19" w16cid:durableId="878786768">
-    <w:abstractNumId w:val="4"/>
-  </w:num>
-  <w:num w:numId="20" w16cid:durableId="1553346426">
-    <w:abstractNumId w:val="7"/>
-  </w:num>
-  <w:num w:numId="21" w16cid:durableId="839269390">
-    <w:abstractNumId w:val="8"/>
-  </w:num>
-  <w:num w:numId="22" w16cid:durableId="1659529484">
-    <w:abstractNumId w:val="9"/>
-    <w:lvlOverride w:ilvl="0">
-      <w:lvl w:ilvl="0">
-        <w:numFmt w:val="decimal"/>
-        <w:lvlText w:val="%1."/>
-        <w:lvlJc w:val="left"/>
-      </w:lvl>
-    </w:lvlOverride>
-  </w:num>
-  <w:num w:numId="23" w16cid:durableId="987897635">
-    <w:abstractNumId w:val="22"/>
-  </w:num>
-  <w:num w:numId="24" w16cid:durableId="2005206953">
-    <w:abstractNumId w:val="10"/>
-    <w:lvlOverride w:ilvl="0">
-      <w:lvl w:ilvl="0">
-        <w:numFmt w:val="decimal"/>
-        <w:lvlText w:val="%1."/>
-        <w:lvlJc w:val="left"/>
-      </w:lvl>
-    </w:lvlOverride>
-  </w:num>
-  <w:num w:numId="25" w16cid:durableId="1030031544">
-    <w:abstractNumId w:val="20"/>
+  <w:num w:numId="33" w16cid:durableId="1311982360">
+    <w:abstractNumId w:val="21"/>
   </w:num>
 </w:numbering>
 </file>

</xml_diff>

<commit_message>
Add both limits reduction plots of service 2
</commit_message>
<xml_diff>
--- a/Latency Analysis/Service 2 - Deep Analysis.docx
+++ b/Latency Analysis/Service 2 - Deep Analysis.docx
@@ -148,20 +148,72 @@
         <w:rPr>
           <w:rFonts w:ascii="Arial" w:hAnsi="Arial" w:cs="Arial"/>
         </w:rPr>
-        <w:t>I tried the following kubernetes command to find what exactly happens at particular timestamps:</w:t>
-      </w:r>
-    </w:p>
-    <w:p>
-      <w:pPr>
-        <w:rPr>
-          <w:rFonts w:ascii="Arial" w:hAnsi="Arial" w:cs="Arial"/>
-        </w:rPr>
-      </w:pPr>
-      <w:r>
-        <w:rPr>
-          <w:rFonts w:ascii="Arial" w:hAnsi="Arial" w:cs="Arial"/>
-        </w:rPr>
-        <w:t>“kubectl get events --sort-by='.lastTimestamp'”</w:t>
+        <w:t xml:space="preserve">I tried the following </w:t>
+      </w:r>
+      <w:proofErr w:type="spellStart"/>
+      <w:r>
+        <w:rPr>
+          <w:rFonts w:ascii="Arial" w:hAnsi="Arial" w:cs="Arial"/>
+        </w:rPr>
+        <w:t>kubernetes</w:t>
+      </w:r>
+      <w:proofErr w:type="spellEnd"/>
+      <w:r>
+        <w:rPr>
+          <w:rFonts w:ascii="Arial" w:hAnsi="Arial" w:cs="Arial"/>
+        </w:rPr>
+        <w:t xml:space="preserve"> command to find what exactly happens at particular timestamps:</w:t>
+      </w:r>
+    </w:p>
+    <w:p>
+      <w:pPr>
+        <w:rPr>
+          <w:rFonts w:ascii="Arial" w:hAnsi="Arial" w:cs="Arial"/>
+        </w:rPr>
+      </w:pPr>
+      <w:r>
+        <w:rPr>
+          <w:rFonts w:ascii="Arial" w:hAnsi="Arial" w:cs="Arial"/>
+        </w:rPr>
+        <w:t>“</w:t>
+      </w:r>
+      <w:proofErr w:type="spellStart"/>
+      <w:proofErr w:type="gramStart"/>
+      <w:r>
+        <w:rPr>
+          <w:rFonts w:ascii="Arial" w:hAnsi="Arial" w:cs="Arial"/>
+        </w:rPr>
+        <w:t>kubectl</w:t>
+      </w:r>
+      <w:proofErr w:type="spellEnd"/>
+      <w:proofErr w:type="gramEnd"/>
+      <w:r>
+        <w:rPr>
+          <w:rFonts w:ascii="Arial" w:hAnsi="Arial" w:cs="Arial"/>
+        </w:rPr>
+        <w:t xml:space="preserve"> get events --sort-by=</w:t>
+      </w:r>
+      <w:proofErr w:type="gramStart"/>
+      <w:r>
+        <w:rPr>
+          <w:rFonts w:ascii="Arial" w:hAnsi="Arial" w:cs="Arial"/>
+        </w:rPr>
+        <w:t>'.</w:t>
+      </w:r>
+      <w:proofErr w:type="spellStart"/>
+      <w:r>
+        <w:rPr>
+          <w:rFonts w:ascii="Arial" w:hAnsi="Arial" w:cs="Arial"/>
+        </w:rPr>
+        <w:t>lastTimestamp</w:t>
+      </w:r>
+      <w:proofErr w:type="spellEnd"/>
+      <w:proofErr w:type="gramEnd"/>
+      <w:r>
+        <w:rPr>
+          <w:rFonts w:ascii="Arial" w:hAnsi="Arial" w:cs="Arial"/>
+        </w:rPr>
+        <w:t>'”</w:t>
       </w:r>
     </w:p>
     <w:p>
@@ -315,7 +367,35 @@
         <w:rPr>
           <w:rFonts w:ascii="Arial" w:hAnsi="Arial" w:cs="Arial"/>
         </w:rPr>
-        <w:t>vent types (e.g., CrashLoopBackOff, OOMKilled, Unhealthy) in this output. That rules out a crash or eviction directly causing the latency drops.</w:t>
+        <w:t xml:space="preserve">vent types (e.g., </w:t>
+      </w:r>
+      <w:proofErr w:type="spellStart"/>
+      <w:r>
+        <w:rPr>
+          <w:rFonts w:ascii="Arial" w:hAnsi="Arial" w:cs="Arial"/>
+        </w:rPr>
+        <w:t>CrashLoopBackOff</w:t>
+      </w:r>
+      <w:proofErr w:type="spellEnd"/>
+      <w:r>
+        <w:rPr>
+          <w:rFonts w:ascii="Arial" w:hAnsi="Arial" w:cs="Arial"/>
+        </w:rPr>
+        <w:t xml:space="preserve">, </w:t>
+      </w:r>
+      <w:proofErr w:type="spellStart"/>
+      <w:r>
+        <w:rPr>
+          <w:rFonts w:ascii="Arial" w:hAnsi="Arial" w:cs="Arial"/>
+        </w:rPr>
+        <w:t>OOMKilled</w:t>
+      </w:r>
+      <w:proofErr w:type="spellEnd"/>
+      <w:r>
+        <w:rPr>
+          <w:rFonts w:ascii="Arial" w:hAnsi="Arial" w:cs="Arial"/>
+        </w:rPr>
+        <w:t>, Unhealthy) in this output. That rules out a crash or eviction directly causing the latency drops.</w:t>
       </w:r>
     </w:p>
     <w:p>
@@ -345,7 +425,21 @@
         <w:rPr>
           <w:rFonts w:ascii="Arial" w:hAnsi="Arial" w:cs="Arial"/>
         </w:rPr>
-        <w:t>Most are related to CronJob execution:</w:t>
+        <w:t xml:space="preserve">Most are related to </w:t>
+      </w:r>
+      <w:proofErr w:type="spellStart"/>
+      <w:r>
+        <w:rPr>
+          <w:rFonts w:ascii="Arial" w:hAnsi="Arial" w:cs="Arial"/>
+        </w:rPr>
+        <w:t>CronJob</w:t>
+      </w:r>
+      <w:proofErr w:type="spellEnd"/>
+      <w:r>
+        <w:rPr>
+          <w:rFonts w:ascii="Arial" w:hAnsi="Arial" w:cs="Arial"/>
+        </w:rPr>
+        <w:t xml:space="preserve"> execution:</w:t>
       </w:r>
     </w:p>
     <w:p>
@@ -364,7 +458,25 @@
           <w:i/>
           <w:iCs/>
         </w:rPr>
-        <w:t>reduce-cpu-request-</w:t>
+        <w:t>reduce-</w:t>
+      </w:r>
+      <w:proofErr w:type="spellStart"/>
+      <w:r>
+        <w:rPr>
+          <w:rFonts w:ascii="Arial" w:hAnsi="Arial" w:cs="Arial"/>
+          <w:i/>
+          <w:iCs/>
+        </w:rPr>
+        <w:t>cpu</w:t>
+      </w:r>
+      <w:proofErr w:type="spellEnd"/>
+      <w:r>
+        <w:rPr>
+          <w:rFonts w:ascii="Arial" w:hAnsi="Arial" w:cs="Arial"/>
+          <w:i/>
+          <w:iCs/>
+        </w:rPr>
+        <w:t>-request-</w:t>
       </w:r>
       <w:r>
         <w:rPr>
@@ -815,11 +927,19 @@
           <w:rFonts w:ascii="Arial" w:hAnsi="Arial" w:cs="Arial"/>
         </w:rPr>
       </w:pPr>
-      <w:r>
-        <w:rPr>
-          <w:rFonts w:ascii="Arial" w:hAnsi="Arial" w:cs="Arial"/>
-        </w:rPr>
-        <w:t xml:space="preserve">So the graph shows a very small but non-zero latency due to a </w:t>
+      <w:proofErr w:type="gramStart"/>
+      <w:r>
+        <w:rPr>
+          <w:rFonts w:ascii="Arial" w:hAnsi="Arial" w:cs="Arial"/>
+        </w:rPr>
+        <w:t>So</w:t>
+      </w:r>
+      <w:proofErr w:type="gramEnd"/>
+      <w:r>
+        <w:rPr>
+          <w:rFonts w:ascii="Arial" w:hAnsi="Arial" w:cs="Arial"/>
+        </w:rPr>
+        <w:t xml:space="preserve"> the graph shows a very small but non-zero latency due to a </w:t>
       </w:r>
       <w:r>
         <w:rPr>
@@ -909,11 +1029,19 @@
           <w:rFonts w:ascii="Arial" w:hAnsi="Arial" w:cs="Arial"/>
         </w:rPr>
       </w:pPr>
-      <w:r>
-        <w:rPr>
-          <w:rFonts w:ascii="Arial" w:hAnsi="Arial" w:cs="Arial"/>
-        </w:rPr>
-        <w:t>So under idle or near-idle conditions:</w:t>
+      <w:proofErr w:type="gramStart"/>
+      <w:r>
+        <w:rPr>
+          <w:rFonts w:ascii="Arial" w:hAnsi="Arial" w:cs="Arial"/>
+        </w:rPr>
+        <w:t>So</w:t>
+      </w:r>
+      <w:proofErr w:type="gramEnd"/>
+      <w:r>
+        <w:rPr>
+          <w:rFonts w:ascii="Arial" w:hAnsi="Arial" w:cs="Arial"/>
+        </w:rPr>
+        <w:t xml:space="preserve"> under idle or near-idle conditions:</w:t>
       </w:r>
     </w:p>
     <w:p>
@@ -1114,11 +1242,19 @@
           <w:rFonts w:ascii="Arial" w:hAnsi="Arial" w:cs="Arial"/>
         </w:rPr>
       </w:pPr>
-      <w:r>
-        <w:rPr>
-          <w:rFonts w:ascii="Arial" w:hAnsi="Arial" w:cs="Arial"/>
-        </w:rPr>
-        <w:t>So the cause is not memory pressure.</w:t>
+      <w:proofErr w:type="gramStart"/>
+      <w:r>
+        <w:rPr>
+          <w:rFonts w:ascii="Arial" w:hAnsi="Arial" w:cs="Arial"/>
+        </w:rPr>
+        <w:t>So</w:t>
+      </w:r>
+      <w:proofErr w:type="gramEnd"/>
+      <w:r>
+        <w:rPr>
+          <w:rFonts w:ascii="Arial" w:hAnsi="Arial" w:cs="Arial"/>
+        </w:rPr>
+        <w:t xml:space="preserve"> the cause is not memory pressure.</w:t>
       </w:r>
     </w:p>
     <w:p>
@@ -1144,7 +1280,21 @@
         <w:rPr>
           <w:rFonts w:ascii="Arial" w:hAnsi="Arial" w:cs="Arial"/>
         </w:rPr>
-        <w:t>From kubernetes events:</w:t>
+        <w:t xml:space="preserve">From </w:t>
+      </w:r>
+      <w:proofErr w:type="spellStart"/>
+      <w:r>
+        <w:rPr>
+          <w:rFonts w:ascii="Arial" w:hAnsi="Arial" w:cs="Arial"/>
+        </w:rPr>
+        <w:t>kubernetes</w:t>
+      </w:r>
+      <w:proofErr w:type="spellEnd"/>
+      <w:r>
+        <w:rPr>
+          <w:rFonts w:ascii="Arial" w:hAnsi="Arial" w:cs="Arial"/>
+        </w:rPr>
+        <w:t xml:space="preserve"> events:</w:t>
       </w:r>
     </w:p>
     <w:p>
@@ -1161,7 +1311,21 @@
         <w:rPr>
           <w:rFonts w:ascii="Arial" w:hAnsi="Arial" w:cs="Arial"/>
         </w:rPr>
-        <w:t>Multiple CronJobs and Jobs executed.</w:t>
+        <w:t xml:space="preserve">Multiple </w:t>
+      </w:r>
+      <w:proofErr w:type="spellStart"/>
+      <w:r>
+        <w:rPr>
+          <w:rFonts w:ascii="Arial" w:hAnsi="Arial" w:cs="Arial"/>
+        </w:rPr>
+        <w:t>CronJobs</w:t>
+      </w:r>
+      <w:proofErr w:type="spellEnd"/>
+      <w:r>
+        <w:rPr>
+          <w:rFonts w:ascii="Arial" w:hAnsi="Arial" w:cs="Arial"/>
+        </w:rPr>
+        <w:t xml:space="preserve"> and Jobs executed.</w:t>
       </w:r>
     </w:p>
     <w:p>
@@ -1191,7 +1355,21 @@
         <w:rPr>
           <w:rFonts w:ascii="Arial" w:hAnsi="Arial" w:cs="Arial"/>
         </w:rPr>
-        <w:t>So, one cronjob (service 2 cpu limit reduction) was terminated. That would reduce or eliminate incoming traffic -&gt; latency drops.</w:t>
+        <w:t xml:space="preserve">So, one cronjob (service 2 </w:t>
+      </w:r>
+      <w:proofErr w:type="spellStart"/>
+      <w:r>
+        <w:rPr>
+          <w:rFonts w:ascii="Arial" w:hAnsi="Arial" w:cs="Arial"/>
+        </w:rPr>
+        <w:t>cpu</w:t>
+      </w:r>
+      <w:proofErr w:type="spellEnd"/>
+      <w:r>
+        <w:rPr>
+          <w:rFonts w:ascii="Arial" w:hAnsi="Arial" w:cs="Arial"/>
+        </w:rPr>
+        <w:t xml:space="preserve"> limit reduction) was terminated. That would reduce or eliminate incoming traffic -&gt; latency drops.</w:t>
       </w:r>
     </w:p>
     <w:p>
@@ -1218,19 +1396,7 @@
         <w:rPr>
           <w:rFonts w:ascii="Arial" w:hAnsi="Arial" w:cs="Arial"/>
         </w:rPr>
-        <w:t xml:space="preserve"> Only </w:t>
-      </w:r>
-      <w:r>
-        <w:rPr>
-          <w:rFonts w:ascii="Arial" w:hAnsi="Arial" w:cs="Arial"/>
-        </w:rPr>
-        <w:t>Memory</w:t>
-      </w:r>
-      <w:r>
-        <w:rPr>
-          <w:rFonts w:ascii="Arial" w:hAnsi="Arial" w:cs="Arial"/>
-        </w:rPr>
-        <w:t xml:space="preserve"> Limit Reduction</w:t>
+        <w:t xml:space="preserve"> Only Memory Limit Reduction</w:t>
       </w:r>
     </w:p>
     <w:p>
@@ -1736,7 +1902,15 @@
     </w:p>
     <w:p>
       <w:r>
-        <w:t>Kubernetes doesn’t kill the pod until memory usage hits the limit, but the Go runtime reads the cgroup memory limits and adjusts its GC behavior proactively.</w:t>
+        <w:t xml:space="preserve">Kubernetes doesn’t kill the pod until memory usage hits the limit, but the Go runtime reads the </w:t>
+      </w:r>
+      <w:proofErr w:type="spellStart"/>
+      <w:r>
+        <w:t>cgroup</w:t>
+      </w:r>
+      <w:proofErr w:type="spellEnd"/>
+      <w:r>
+        <w:t xml:space="preserve"> memory limits and adjusts its GC behavior proactively.</w:t>
       </w:r>
     </w:p>
     <w:p>
@@ -1860,6 +2034,181 @@
         <w:t>Threads get scheduled out or paused during memory adjustments.</w:t>
       </w:r>
     </w:p>
+    <w:p/>
+    <w:p>
+      <w:pPr>
+        <w:pStyle w:val="Heading2"/>
+        <w:rPr>
+          <w:rFonts w:ascii="Arial" w:hAnsi="Arial" w:cs="Arial"/>
+        </w:rPr>
+      </w:pPr>
+      <w:r>
+        <w:rPr>
+          <w:rFonts w:ascii="Arial" w:hAnsi="Arial" w:cs="Arial"/>
+        </w:rPr>
+        <w:t>Service 2</w:t>
+      </w:r>
+      <w:r>
+        <w:rPr>
+          <w:rFonts w:ascii="Arial" w:hAnsi="Arial" w:cs="Arial"/>
+        </w:rPr>
+        <w:t xml:space="preserve"> </w:t>
+      </w:r>
+      <w:r>
+        <w:rPr>
+          <w:rFonts w:ascii="Arial" w:hAnsi="Arial" w:cs="Arial"/>
+        </w:rPr>
+        <w:t>Both</w:t>
+      </w:r>
+      <w:r>
+        <w:rPr>
+          <w:rFonts w:ascii="Arial" w:hAnsi="Arial" w:cs="Arial"/>
+        </w:rPr>
+        <w:t xml:space="preserve"> </w:t>
+      </w:r>
+      <w:r>
+        <w:rPr>
+          <w:rFonts w:ascii="Arial" w:hAnsi="Arial" w:cs="Arial"/>
+        </w:rPr>
+        <w:t>Resource</w:t>
+      </w:r>
+      <w:r>
+        <w:rPr>
+          <w:rFonts w:ascii="Arial" w:hAnsi="Arial" w:cs="Arial"/>
+        </w:rPr>
+        <w:t xml:space="preserve"> Limit</w:t>
+      </w:r>
+      <w:r>
+        <w:rPr>
+          <w:rFonts w:ascii="Arial" w:hAnsi="Arial" w:cs="Arial"/>
+        </w:rPr>
+        <w:t>s</w:t>
+      </w:r>
+      <w:r>
+        <w:rPr>
+          <w:rFonts w:ascii="Arial" w:hAnsi="Arial" w:cs="Arial"/>
+        </w:rPr>
+        <w:t xml:space="preserve"> Reduction</w:t>
+      </w:r>
+    </w:p>
+    <w:p>
+      <w:r>
+        <w:rPr>
+          <w:rFonts w:ascii="Arial" w:hAnsi="Arial" w:cs="Arial"/>
+          <w:noProof/>
+          <w:color w:val="FF0000"/>
+          <w:bdr w:val="none" w:sz="0" w:space="0" w:color="auto" w:frame="1"/>
+        </w:rPr>
+        <w:drawing>
+          <wp:inline distT="0" distB="0" distL="0" distR="0" wp14:anchorId="67368F38" wp14:editId="20FDFAF1">
+            <wp:extent cx="5943600" cy="2933700"/>
+            <wp:effectExtent l="0" t="0" r="0" b="0"/>
+            <wp:docPr id="2068151911" name="Picture 1"/>
+            <wp:cNvGraphicFramePr>
+              <a:graphicFrameLocks xmlns:a="http://schemas.openxmlformats.org/drawingml/2006/main" noChangeAspect="1"/>
+            </wp:cNvGraphicFramePr>
+            <a:graphic xmlns:a="http://schemas.openxmlformats.org/drawingml/2006/main">
+              <a:graphicData uri="http://schemas.openxmlformats.org/drawingml/2006/picture">
+                <pic:pic xmlns:pic="http://schemas.openxmlformats.org/drawingml/2006/picture">
+                  <pic:nvPicPr>
+                    <pic:cNvPr id="0" name="Picture 1"/>
+                    <pic:cNvPicPr>
+                      <a:picLocks noChangeAspect="1" noChangeArrowheads="1"/>
+                    </pic:cNvPicPr>
+                  </pic:nvPicPr>
+                  <pic:blipFill>
+                    <a:blip r:embed="rId10">
+                      <a:extLst>
+                        <a:ext uri="{28A0092B-C50C-407E-A947-70E740481C1C}">
+                          <a14:useLocalDpi xmlns:a14="http://schemas.microsoft.com/office/drawing/2010/main" val="0"/>
+                        </a:ext>
+                      </a:extLst>
+                    </a:blip>
+                    <a:srcRect/>
+                    <a:stretch>
+                      <a:fillRect/>
+                    </a:stretch>
+                  </pic:blipFill>
+                  <pic:spPr bwMode="auto">
+                    <a:xfrm>
+                      <a:off x="0" y="0"/>
+                      <a:ext cx="5943600" cy="2933700"/>
+                    </a:xfrm>
+                    <a:prstGeom prst="rect">
+                      <a:avLst/>
+                    </a:prstGeom>
+                    <a:noFill/>
+                    <a:ln>
+                      <a:noFill/>
+                    </a:ln>
+                  </pic:spPr>
+                </pic:pic>
+              </a:graphicData>
+            </a:graphic>
+          </wp:inline>
+        </w:drawing>
+      </w:r>
+    </w:p>
+    <w:p>
+      <w:r>
+        <w:rPr>
+          <w:rFonts w:ascii="Arial" w:hAnsi="Arial" w:cs="Arial"/>
+          <w:noProof/>
+          <w:color w:val="FF0000"/>
+          <w:bdr w:val="none" w:sz="0" w:space="0" w:color="auto" w:frame="1"/>
+        </w:rPr>
+        <w:drawing>
+          <wp:inline distT="0" distB="0" distL="0" distR="0" wp14:anchorId="0601E9C0" wp14:editId="52427089">
+            <wp:extent cx="5943600" cy="2933700"/>
+            <wp:effectExtent l="0" t="0" r="0" b="0"/>
+            <wp:docPr id="784124201" name="Picture 2"/>
+            <wp:cNvGraphicFramePr>
+              <a:graphicFrameLocks xmlns:a="http://schemas.openxmlformats.org/drawingml/2006/main" noChangeAspect="1"/>
+            </wp:cNvGraphicFramePr>
+            <a:graphic xmlns:a="http://schemas.openxmlformats.org/drawingml/2006/main">
+              <a:graphicData uri="http://schemas.openxmlformats.org/drawingml/2006/picture">
+                <pic:pic xmlns:pic="http://schemas.openxmlformats.org/drawingml/2006/picture">
+                  <pic:nvPicPr>
+                    <pic:cNvPr id="0" name="Picture 3"/>
+                    <pic:cNvPicPr>
+                      <a:picLocks noChangeAspect="1" noChangeArrowheads="1"/>
+                    </pic:cNvPicPr>
+                  </pic:nvPicPr>
+                  <pic:blipFill>
+                    <a:blip r:embed="rId11">
+                      <a:extLst>
+                        <a:ext uri="{28A0092B-C50C-407E-A947-70E740481C1C}">
+                          <a14:useLocalDpi xmlns:a14="http://schemas.microsoft.com/office/drawing/2010/main" val="0"/>
+                        </a:ext>
+                      </a:extLst>
+                    </a:blip>
+                    <a:srcRect/>
+                    <a:stretch>
+                      <a:fillRect/>
+                    </a:stretch>
+                  </pic:blipFill>
+                  <pic:spPr bwMode="auto">
+                    <a:xfrm>
+                      <a:off x="0" y="0"/>
+                      <a:ext cx="5943600" cy="2933700"/>
+                    </a:xfrm>
+                    <a:prstGeom prst="rect">
+                      <a:avLst/>
+                    </a:prstGeom>
+                    <a:noFill/>
+                    <a:ln>
+                      <a:noFill/>
+                    </a:ln>
+                  </pic:spPr>
+                </pic:pic>
+              </a:graphicData>
+            </a:graphic>
+          </wp:inline>
+        </w:drawing>
+      </w:r>
+    </w:p>
+    <w:p/>
+    <w:p/>
     <w:p/>
     <w:p/>
     <w:p/>
@@ -7079,6 +7428,7 @@
   <w:style w:type="character" w:default="1" w:styleId="DefaultParagraphFont">
     <w:name w:val="Default Paragraph Font"/>
     <w:uiPriority w:val="1"/>
+    <w:semiHidden/>
     <w:unhideWhenUsed/>
   </w:style>
   <w:style w:type="table" w:default="1" w:styleId="TableNormal">

</xml_diff>

<commit_message>
Add overall observations of service 2 both limits reduction
</commit_message>
<xml_diff>
--- a/Latency Analysis/Service 2 - Deep Analysis.docx
+++ b/Latency Analysis/Service 2 - Deep Analysis.docx
@@ -178,7 +178,6 @@
         <w:t>“</w:t>
       </w:r>
       <w:proofErr w:type="spellStart"/>
-      <w:proofErr w:type="gramStart"/>
       <w:r>
         <w:rPr>
           <w:rFonts w:ascii="Arial" w:hAnsi="Arial" w:cs="Arial"/>
@@ -186,19 +185,11 @@
         <w:t>kubectl</w:t>
       </w:r>
       <w:proofErr w:type="spellEnd"/>
-      <w:proofErr w:type="gramEnd"/>
-      <w:r>
-        <w:rPr>
-          <w:rFonts w:ascii="Arial" w:hAnsi="Arial" w:cs="Arial"/>
-        </w:rPr>
-        <w:t xml:space="preserve"> get events --sort-by=</w:t>
-      </w:r>
-      <w:proofErr w:type="gramStart"/>
-      <w:r>
-        <w:rPr>
-          <w:rFonts w:ascii="Arial" w:hAnsi="Arial" w:cs="Arial"/>
-        </w:rPr>
-        <w:t>'.</w:t>
+      <w:r>
+        <w:rPr>
+          <w:rFonts w:ascii="Arial" w:hAnsi="Arial" w:cs="Arial"/>
+        </w:rPr>
+        <w:t xml:space="preserve"> get events --sort-by='.</w:t>
       </w:r>
       <w:proofErr w:type="spellStart"/>
       <w:r>
@@ -208,7 +199,6 @@
         <w:t>lastTimestamp</w:t>
       </w:r>
       <w:proofErr w:type="spellEnd"/>
-      <w:proofErr w:type="gramEnd"/>
       <w:r>
         <w:rPr>
           <w:rFonts w:ascii="Arial" w:hAnsi="Arial" w:cs="Arial"/>
@@ -927,19 +917,11 @@
           <w:rFonts w:ascii="Arial" w:hAnsi="Arial" w:cs="Arial"/>
         </w:rPr>
       </w:pPr>
-      <w:proofErr w:type="gramStart"/>
-      <w:r>
-        <w:rPr>
-          <w:rFonts w:ascii="Arial" w:hAnsi="Arial" w:cs="Arial"/>
-        </w:rPr>
-        <w:t>So</w:t>
-      </w:r>
-      <w:proofErr w:type="gramEnd"/>
-      <w:r>
-        <w:rPr>
-          <w:rFonts w:ascii="Arial" w:hAnsi="Arial" w:cs="Arial"/>
-        </w:rPr>
-        <w:t xml:space="preserve"> the graph shows a very small but non-zero latency due to a </w:t>
+      <w:r>
+        <w:rPr>
+          <w:rFonts w:ascii="Arial" w:hAnsi="Arial" w:cs="Arial"/>
+        </w:rPr>
+        <w:t xml:space="preserve">So the graph shows a very small but non-zero latency due to a </w:t>
       </w:r>
       <w:r>
         <w:rPr>
@@ -1029,19 +1011,11 @@
           <w:rFonts w:ascii="Arial" w:hAnsi="Arial" w:cs="Arial"/>
         </w:rPr>
       </w:pPr>
-      <w:proofErr w:type="gramStart"/>
-      <w:r>
-        <w:rPr>
-          <w:rFonts w:ascii="Arial" w:hAnsi="Arial" w:cs="Arial"/>
-        </w:rPr>
-        <w:t>So</w:t>
-      </w:r>
-      <w:proofErr w:type="gramEnd"/>
-      <w:r>
-        <w:rPr>
-          <w:rFonts w:ascii="Arial" w:hAnsi="Arial" w:cs="Arial"/>
-        </w:rPr>
-        <w:t xml:space="preserve"> under idle or near-idle conditions:</w:t>
+      <w:r>
+        <w:rPr>
+          <w:rFonts w:ascii="Arial" w:hAnsi="Arial" w:cs="Arial"/>
+        </w:rPr>
+        <w:t>So under idle or near-idle conditions:</w:t>
       </w:r>
     </w:p>
     <w:p>
@@ -1242,19 +1216,11 @@
           <w:rFonts w:ascii="Arial" w:hAnsi="Arial" w:cs="Arial"/>
         </w:rPr>
       </w:pPr>
-      <w:proofErr w:type="gramStart"/>
-      <w:r>
-        <w:rPr>
-          <w:rFonts w:ascii="Arial" w:hAnsi="Arial" w:cs="Arial"/>
-        </w:rPr>
-        <w:t>So</w:t>
-      </w:r>
-      <w:proofErr w:type="gramEnd"/>
-      <w:r>
-        <w:rPr>
-          <w:rFonts w:ascii="Arial" w:hAnsi="Arial" w:cs="Arial"/>
-        </w:rPr>
-        <w:t xml:space="preserve"> the cause is not memory pressure.</w:t>
+      <w:r>
+        <w:rPr>
+          <w:rFonts w:ascii="Arial" w:hAnsi="Arial" w:cs="Arial"/>
+        </w:rPr>
+        <w:t>So the cause is not memory pressure.</w:t>
       </w:r>
     </w:p>
     <w:p>
@@ -2207,6 +2173,50 @@
         </w:drawing>
       </w:r>
     </w:p>
+    <w:p>
+      <w:pPr>
+        <w:numPr>
+          <w:ilvl w:val="0"/>
+          <w:numId w:val="34"/>
+        </w:numPr>
+      </w:pPr>
+      <w:r>
+        <w:t>CPU Usage closely tracks the limit - clearly saturating the available CPU after each reduction.</w:t>
+      </w:r>
+    </w:p>
+    <w:p>
+      <w:pPr>
+        <w:numPr>
+          <w:ilvl w:val="0"/>
+          <w:numId w:val="34"/>
+        </w:numPr>
+      </w:pPr>
+      <w:r>
+        <w:t>Latency rises correlatively with CPU saturation and each limit drop.</w:t>
+      </w:r>
+    </w:p>
+    <w:p>
+      <w:pPr>
+        <w:numPr>
+          <w:ilvl w:val="0"/>
+          <w:numId w:val="34"/>
+        </w:numPr>
+      </w:pPr>
+      <w:r>
+        <w:t>Memory Usage is very stable and consistently below memory limits.</w:t>
+      </w:r>
+    </w:p>
+    <w:p>
+      <w:pPr>
+        <w:numPr>
+          <w:ilvl w:val="0"/>
+          <w:numId w:val="34"/>
+        </w:numPr>
+      </w:pPr>
+      <w:r>
+        <w:t>Latency mirrors the CPU plot—no new behavior is seen here related to memory.</w:t>
+      </w:r>
+    </w:p>
     <w:p/>
     <w:p/>
     <w:p/>
@@ -4387,6 +4397,155 @@
     </w:lvl>
   </w:abstractNum>
   <w:abstractNum w:abstractNumId="16" w15:restartNumberingAfterBreak="0">
+    <w:nsid w:val="38677464"/>
+    <w:multiLevelType w:val="multilevel"/>
+    <w:tmpl w:val="D40A24FA"/>
+    <w:lvl w:ilvl="0">
+      <w:start w:val="1"/>
+      <w:numFmt w:val="bullet"/>
+      <w:lvlText w:val=""/>
+      <w:lvlJc w:val="left"/>
+      <w:pPr>
+        <w:tabs>
+          <w:tab w:val="num" w:pos="720"/>
+        </w:tabs>
+        <w:ind w:left="720" w:hanging="360"/>
+      </w:pPr>
+      <w:rPr>
+        <w:rFonts w:ascii="Symbol" w:hAnsi="Symbol" w:hint="default"/>
+        <w:sz w:val="20"/>
+      </w:rPr>
+    </w:lvl>
+    <w:lvl w:ilvl="1" w:tentative="1">
+      <w:start w:val="1"/>
+      <w:numFmt w:val="bullet"/>
+      <w:lvlText w:val="o"/>
+      <w:lvlJc w:val="left"/>
+      <w:pPr>
+        <w:tabs>
+          <w:tab w:val="num" w:pos="1440"/>
+        </w:tabs>
+        <w:ind w:left="1440" w:hanging="360"/>
+      </w:pPr>
+      <w:rPr>
+        <w:rFonts w:ascii="Courier New" w:hAnsi="Courier New" w:hint="default"/>
+        <w:sz w:val="20"/>
+      </w:rPr>
+    </w:lvl>
+    <w:lvl w:ilvl="2" w:tentative="1">
+      <w:start w:val="1"/>
+      <w:numFmt w:val="bullet"/>
+      <w:lvlText w:val=""/>
+      <w:lvlJc w:val="left"/>
+      <w:pPr>
+        <w:tabs>
+          <w:tab w:val="num" w:pos="2160"/>
+        </w:tabs>
+        <w:ind w:left="2160" w:hanging="360"/>
+      </w:pPr>
+      <w:rPr>
+        <w:rFonts w:ascii="Wingdings" w:hAnsi="Wingdings" w:hint="default"/>
+        <w:sz w:val="20"/>
+      </w:rPr>
+    </w:lvl>
+    <w:lvl w:ilvl="3" w:tentative="1">
+      <w:start w:val="1"/>
+      <w:numFmt w:val="bullet"/>
+      <w:lvlText w:val=""/>
+      <w:lvlJc w:val="left"/>
+      <w:pPr>
+        <w:tabs>
+          <w:tab w:val="num" w:pos="2880"/>
+        </w:tabs>
+        <w:ind w:left="2880" w:hanging="360"/>
+      </w:pPr>
+      <w:rPr>
+        <w:rFonts w:ascii="Wingdings" w:hAnsi="Wingdings" w:hint="default"/>
+        <w:sz w:val="20"/>
+      </w:rPr>
+    </w:lvl>
+    <w:lvl w:ilvl="4" w:tentative="1">
+      <w:start w:val="1"/>
+      <w:numFmt w:val="bullet"/>
+      <w:lvlText w:val=""/>
+      <w:lvlJc w:val="left"/>
+      <w:pPr>
+        <w:tabs>
+          <w:tab w:val="num" w:pos="3600"/>
+        </w:tabs>
+        <w:ind w:left="3600" w:hanging="360"/>
+      </w:pPr>
+      <w:rPr>
+        <w:rFonts w:ascii="Wingdings" w:hAnsi="Wingdings" w:hint="default"/>
+        <w:sz w:val="20"/>
+      </w:rPr>
+    </w:lvl>
+    <w:lvl w:ilvl="5" w:tentative="1">
+      <w:start w:val="1"/>
+      <w:numFmt w:val="bullet"/>
+      <w:lvlText w:val=""/>
+      <w:lvlJc w:val="left"/>
+      <w:pPr>
+        <w:tabs>
+          <w:tab w:val="num" w:pos="4320"/>
+        </w:tabs>
+        <w:ind w:left="4320" w:hanging="360"/>
+      </w:pPr>
+      <w:rPr>
+        <w:rFonts w:ascii="Wingdings" w:hAnsi="Wingdings" w:hint="default"/>
+        <w:sz w:val="20"/>
+      </w:rPr>
+    </w:lvl>
+    <w:lvl w:ilvl="6" w:tentative="1">
+      <w:start w:val="1"/>
+      <w:numFmt w:val="bullet"/>
+      <w:lvlText w:val=""/>
+      <w:lvlJc w:val="left"/>
+      <w:pPr>
+        <w:tabs>
+          <w:tab w:val="num" w:pos="5040"/>
+        </w:tabs>
+        <w:ind w:left="5040" w:hanging="360"/>
+      </w:pPr>
+      <w:rPr>
+        <w:rFonts w:ascii="Wingdings" w:hAnsi="Wingdings" w:hint="default"/>
+        <w:sz w:val="20"/>
+      </w:rPr>
+    </w:lvl>
+    <w:lvl w:ilvl="7" w:tentative="1">
+      <w:start w:val="1"/>
+      <w:numFmt w:val="bullet"/>
+      <w:lvlText w:val=""/>
+      <w:lvlJc w:val="left"/>
+      <w:pPr>
+        <w:tabs>
+          <w:tab w:val="num" w:pos="5760"/>
+        </w:tabs>
+        <w:ind w:left="5760" w:hanging="360"/>
+      </w:pPr>
+      <w:rPr>
+        <w:rFonts w:ascii="Wingdings" w:hAnsi="Wingdings" w:hint="default"/>
+        <w:sz w:val="20"/>
+      </w:rPr>
+    </w:lvl>
+    <w:lvl w:ilvl="8" w:tentative="1">
+      <w:start w:val="1"/>
+      <w:numFmt w:val="bullet"/>
+      <w:lvlText w:val=""/>
+      <w:lvlJc w:val="left"/>
+      <w:pPr>
+        <w:tabs>
+          <w:tab w:val="num" w:pos="6480"/>
+        </w:tabs>
+        <w:ind w:left="6480" w:hanging="360"/>
+      </w:pPr>
+      <w:rPr>
+        <w:rFonts w:ascii="Wingdings" w:hAnsi="Wingdings" w:hint="default"/>
+        <w:sz w:val="20"/>
+      </w:rPr>
+    </w:lvl>
+  </w:abstractNum>
+  <w:abstractNum w:abstractNumId="17" w15:restartNumberingAfterBreak="0">
     <w:nsid w:val="38BC5184"/>
     <w:multiLevelType w:val="multilevel"/>
     <w:tmpl w:val="D2D49C52"/>
@@ -4535,7 +4694,7 @@
       </w:rPr>
     </w:lvl>
   </w:abstractNum>
-  <w:abstractNum w:abstractNumId="17" w15:restartNumberingAfterBreak="0">
+  <w:abstractNum w:abstractNumId="18" w15:restartNumberingAfterBreak="0">
     <w:nsid w:val="3D4E145C"/>
     <w:multiLevelType w:val="multilevel"/>
     <w:tmpl w:val="66E01684"/>
@@ -4648,7 +4807,7 @@
       </w:pPr>
     </w:lvl>
   </w:abstractNum>
-  <w:abstractNum w:abstractNumId="18" w15:restartNumberingAfterBreak="0">
+  <w:abstractNum w:abstractNumId="19" w15:restartNumberingAfterBreak="0">
     <w:nsid w:val="3DF06B5D"/>
     <w:multiLevelType w:val="multilevel"/>
     <w:tmpl w:val="A99678DE"/>
@@ -4793,7 +4952,7 @@
       </w:rPr>
     </w:lvl>
   </w:abstractNum>
-  <w:abstractNum w:abstractNumId="19" w15:restartNumberingAfterBreak="0">
+  <w:abstractNum w:abstractNumId="20" w15:restartNumberingAfterBreak="0">
     <w:nsid w:val="44DF5452"/>
     <w:multiLevelType w:val="multilevel"/>
     <w:tmpl w:val="3E14E450"/>
@@ -4906,7 +5065,7 @@
       </w:pPr>
     </w:lvl>
   </w:abstractNum>
-  <w:abstractNum w:abstractNumId="20" w15:restartNumberingAfterBreak="0">
+  <w:abstractNum w:abstractNumId="21" w15:restartNumberingAfterBreak="0">
     <w:nsid w:val="49341785"/>
     <w:multiLevelType w:val="multilevel"/>
     <w:tmpl w:val="1A3CF060"/>
@@ -5055,7 +5214,7 @@
       </w:rPr>
     </w:lvl>
   </w:abstractNum>
-  <w:abstractNum w:abstractNumId="21" w15:restartNumberingAfterBreak="0">
+  <w:abstractNum w:abstractNumId="22" w15:restartNumberingAfterBreak="0">
     <w:nsid w:val="5056457D"/>
     <w:multiLevelType w:val="multilevel"/>
     <w:tmpl w:val="2B46A6A6"/>
@@ -5204,7 +5363,7 @@
       </w:rPr>
     </w:lvl>
   </w:abstractNum>
-  <w:abstractNum w:abstractNumId="22" w15:restartNumberingAfterBreak="0">
+  <w:abstractNum w:abstractNumId="23" w15:restartNumberingAfterBreak="0">
     <w:nsid w:val="52F6680C"/>
     <w:multiLevelType w:val="multilevel"/>
     <w:tmpl w:val="AC5263F4"/>
@@ -5317,7 +5476,7 @@
       </w:pPr>
     </w:lvl>
   </w:abstractNum>
-  <w:abstractNum w:abstractNumId="23" w15:restartNumberingAfterBreak="0">
+  <w:abstractNum w:abstractNumId="24" w15:restartNumberingAfterBreak="0">
     <w:nsid w:val="5617683A"/>
     <w:multiLevelType w:val="multilevel"/>
     <w:tmpl w:val="74706FE8"/>
@@ -5430,7 +5589,7 @@
       </w:pPr>
     </w:lvl>
   </w:abstractNum>
-  <w:abstractNum w:abstractNumId="24" w15:restartNumberingAfterBreak="0">
+  <w:abstractNum w:abstractNumId="25" w15:restartNumberingAfterBreak="0">
     <w:nsid w:val="5F8D628B"/>
     <w:multiLevelType w:val="multilevel"/>
     <w:tmpl w:val="6E50534A"/>
@@ -5543,7 +5702,7 @@
       </w:pPr>
     </w:lvl>
   </w:abstractNum>
-  <w:abstractNum w:abstractNumId="25" w15:restartNumberingAfterBreak="0">
+  <w:abstractNum w:abstractNumId="26" w15:restartNumberingAfterBreak="0">
     <w:nsid w:val="60283B38"/>
     <w:multiLevelType w:val="multilevel"/>
     <w:tmpl w:val="8542BB02"/>
@@ -5688,7 +5847,7 @@
       </w:rPr>
     </w:lvl>
   </w:abstractNum>
-  <w:abstractNum w:abstractNumId="26" w15:restartNumberingAfterBreak="0">
+  <w:abstractNum w:abstractNumId="27" w15:restartNumberingAfterBreak="0">
     <w:nsid w:val="61B659A6"/>
     <w:multiLevelType w:val="multilevel"/>
     <w:tmpl w:val="0F440B4C"/>
@@ -5837,7 +5996,7 @@
       </w:rPr>
     </w:lvl>
   </w:abstractNum>
-  <w:abstractNum w:abstractNumId="27" w15:restartNumberingAfterBreak="0">
+  <w:abstractNum w:abstractNumId="28" w15:restartNumberingAfterBreak="0">
     <w:nsid w:val="658323D7"/>
     <w:multiLevelType w:val="multilevel"/>
     <w:tmpl w:val="43044D14"/>
@@ -5986,7 +6145,7 @@
       </w:rPr>
     </w:lvl>
   </w:abstractNum>
-  <w:abstractNum w:abstractNumId="28" w15:restartNumberingAfterBreak="0">
+  <w:abstractNum w:abstractNumId="29" w15:restartNumberingAfterBreak="0">
     <w:nsid w:val="69AB1837"/>
     <w:multiLevelType w:val="multilevel"/>
     <w:tmpl w:val="4DAE7450"/>
@@ -6099,7 +6258,7 @@
       </w:pPr>
     </w:lvl>
   </w:abstractNum>
-  <w:abstractNum w:abstractNumId="29" w15:restartNumberingAfterBreak="0">
+  <w:abstractNum w:abstractNumId="30" w15:restartNumberingAfterBreak="0">
     <w:nsid w:val="6A7D1BDB"/>
     <w:multiLevelType w:val="multilevel"/>
     <w:tmpl w:val="AE462EBE"/>
@@ -6248,7 +6407,7 @@
       </w:rPr>
     </w:lvl>
   </w:abstractNum>
-  <w:abstractNum w:abstractNumId="30" w15:restartNumberingAfterBreak="0">
+  <w:abstractNum w:abstractNumId="31" w15:restartNumberingAfterBreak="0">
     <w:nsid w:val="70082546"/>
     <w:multiLevelType w:val="multilevel"/>
     <w:tmpl w:val="368E4570"/>
@@ -6361,7 +6520,7 @@
       </w:pPr>
     </w:lvl>
   </w:abstractNum>
-  <w:abstractNum w:abstractNumId="31" w15:restartNumberingAfterBreak="0">
+  <w:abstractNum w:abstractNumId="32" w15:restartNumberingAfterBreak="0">
     <w:nsid w:val="77820FFF"/>
     <w:multiLevelType w:val="multilevel"/>
     <w:tmpl w:val="AD448106"/>
@@ -6510,7 +6669,7 @@
       </w:rPr>
     </w:lvl>
   </w:abstractNum>
-  <w:abstractNum w:abstractNumId="32" w15:restartNumberingAfterBreak="0">
+  <w:abstractNum w:abstractNumId="33" w15:restartNumberingAfterBreak="0">
     <w:nsid w:val="7A236612"/>
     <w:multiLevelType w:val="multilevel"/>
     <w:tmpl w:val="FDDC8F3C"/>
@@ -6682,13 +6841,13 @@
     <w:abstractNumId w:val="0"/>
   </w:num>
   <w:num w:numId="6" w16cid:durableId="1339037913">
-    <w:abstractNumId w:val="24"/>
+    <w:abstractNumId w:val="25"/>
   </w:num>
   <w:num w:numId="7" w16cid:durableId="1363894349">
     <w:abstractNumId w:val="1"/>
   </w:num>
   <w:num w:numId="8" w16cid:durableId="881476291">
-    <w:abstractNumId w:val="19"/>
+    <w:abstractNumId w:val="20"/>
     <w:lvlOverride w:ilvl="0">
       <w:lvl w:ilvl="0">
         <w:numFmt w:val="decimal"/>
@@ -6701,13 +6860,13 @@
     <w:abstractNumId w:val="4"/>
   </w:num>
   <w:num w:numId="10" w16cid:durableId="549849360">
-    <w:abstractNumId w:val="17"/>
+    <w:abstractNumId w:val="18"/>
   </w:num>
   <w:num w:numId="11" w16cid:durableId="1805343675">
-    <w:abstractNumId w:val="26"/>
+    <w:abstractNumId w:val="27"/>
   </w:num>
   <w:num w:numId="12" w16cid:durableId="242449794">
-    <w:abstractNumId w:val="28"/>
+    <w:abstractNumId w:val="29"/>
     <w:lvlOverride w:ilvl="0">
       <w:lvl w:ilvl="0">
         <w:numFmt w:val="decimal"/>
@@ -6717,13 +6876,13 @@
     </w:lvlOverride>
   </w:num>
   <w:num w:numId="13" w16cid:durableId="329526221">
-    <w:abstractNumId w:val="20"/>
+    <w:abstractNumId w:val="21"/>
   </w:num>
   <w:num w:numId="14" w16cid:durableId="165901398">
     <w:abstractNumId w:val="6"/>
   </w:num>
   <w:num w:numId="15" w16cid:durableId="1483042116">
-    <w:abstractNumId w:val="23"/>
+    <w:abstractNumId w:val="24"/>
     <w:lvlOverride w:ilvl="0">
       <w:lvl w:ilvl="0">
         <w:numFmt w:val="decimal"/>
@@ -6733,13 +6892,13 @@
     </w:lvlOverride>
   </w:num>
   <w:num w:numId="16" w16cid:durableId="1020663045">
-    <w:abstractNumId w:val="32"/>
+    <w:abstractNumId w:val="33"/>
   </w:num>
   <w:num w:numId="17" w16cid:durableId="711878859">
     <w:abstractNumId w:val="13"/>
   </w:num>
   <w:num w:numId="18" w16cid:durableId="859509579">
-    <w:abstractNumId w:val="31"/>
+    <w:abstractNumId w:val="32"/>
   </w:num>
   <w:num w:numId="19" w16cid:durableId="878786768">
     <w:abstractNumId w:val="5"/>
@@ -6761,7 +6920,7 @@
     </w:lvlOverride>
   </w:num>
   <w:num w:numId="23" w16cid:durableId="987897635">
-    <w:abstractNumId w:val="29"/>
+    <w:abstractNumId w:val="30"/>
   </w:num>
   <w:num w:numId="24" w16cid:durableId="2005206953">
     <w:abstractNumId w:val="12"/>
@@ -6774,13 +6933,13 @@
     </w:lvlOverride>
   </w:num>
   <w:num w:numId="25" w16cid:durableId="1030031544">
-    <w:abstractNumId w:val="27"/>
+    <w:abstractNumId w:val="28"/>
   </w:num>
   <w:num w:numId="26" w16cid:durableId="198128612">
     <w:abstractNumId w:val="11"/>
   </w:num>
   <w:num w:numId="27" w16cid:durableId="1696149683">
-    <w:abstractNumId w:val="25"/>
+    <w:abstractNumId w:val="26"/>
   </w:num>
   <w:num w:numId="28" w16cid:durableId="673460051">
     <w:abstractNumId w:val="2"/>
@@ -6793,10 +6952,10 @@
     </w:lvlOverride>
   </w:num>
   <w:num w:numId="29" w16cid:durableId="884026733">
-    <w:abstractNumId w:val="16"/>
+    <w:abstractNumId w:val="17"/>
   </w:num>
   <w:num w:numId="30" w16cid:durableId="50421353">
-    <w:abstractNumId w:val="30"/>
+    <w:abstractNumId w:val="31"/>
     <w:lvlOverride w:ilvl="0">
       <w:lvl w:ilvl="0">
         <w:numFmt w:val="decimal"/>
@@ -6806,10 +6965,10 @@
     </w:lvlOverride>
   </w:num>
   <w:num w:numId="31" w16cid:durableId="1228612541">
-    <w:abstractNumId w:val="18"/>
+    <w:abstractNumId w:val="19"/>
   </w:num>
   <w:num w:numId="32" w16cid:durableId="1086658379">
-    <w:abstractNumId w:val="22"/>
+    <w:abstractNumId w:val="23"/>
     <w:lvlOverride w:ilvl="0">
       <w:lvl w:ilvl="0">
         <w:numFmt w:val="decimal"/>
@@ -6819,7 +6978,10 @@
     </w:lvlOverride>
   </w:num>
   <w:num w:numId="33" w16cid:durableId="1311982360">
-    <w:abstractNumId w:val="21"/>
+    <w:abstractNumId w:val="22"/>
+  </w:num>
+  <w:num w:numId="34" w16cid:durableId="1741439039">
+    <w:abstractNumId w:val="16"/>
   </w:num>
 </w:numbering>
 </file>
@@ -7428,7 +7590,6 @@
   <w:style w:type="character" w:default="1" w:styleId="DefaultParagraphFont">
     <w:name w:val="Default Paragraph Font"/>
     <w:uiPriority w:val="1"/>
-    <w:semiHidden/>
     <w:unhideWhenUsed/>
   </w:style>
   <w:style w:type="table" w:default="1" w:styleId="TableNormal">

</xml_diff>

<commit_message>
Add correlation with cpu limit drops vs latency
</commit_message>
<xml_diff>
--- a/Latency Analysis/Service 2 - Deep Analysis.docx
+++ b/Latency Analysis/Service 2 - Deep Analysis.docx
@@ -178,6 +178,7 @@
         <w:t>“</w:t>
       </w:r>
       <w:proofErr w:type="spellStart"/>
+      <w:proofErr w:type="gramStart"/>
       <w:r>
         <w:rPr>
           <w:rFonts w:ascii="Arial" w:hAnsi="Arial" w:cs="Arial"/>
@@ -185,11 +186,19 @@
         <w:t>kubectl</w:t>
       </w:r>
       <w:proofErr w:type="spellEnd"/>
-      <w:r>
-        <w:rPr>
-          <w:rFonts w:ascii="Arial" w:hAnsi="Arial" w:cs="Arial"/>
-        </w:rPr>
-        <w:t xml:space="preserve"> get events --sort-by='.</w:t>
+      <w:proofErr w:type="gramEnd"/>
+      <w:r>
+        <w:rPr>
+          <w:rFonts w:ascii="Arial" w:hAnsi="Arial" w:cs="Arial"/>
+        </w:rPr>
+        <w:t xml:space="preserve"> get events --sort-by=</w:t>
+      </w:r>
+      <w:proofErr w:type="gramStart"/>
+      <w:r>
+        <w:rPr>
+          <w:rFonts w:ascii="Arial" w:hAnsi="Arial" w:cs="Arial"/>
+        </w:rPr>
+        <w:t>'.</w:t>
       </w:r>
       <w:proofErr w:type="spellStart"/>
       <w:r>
@@ -199,6 +208,7 @@
         <w:t>lastTimestamp</w:t>
       </w:r>
       <w:proofErr w:type="spellEnd"/>
+      <w:proofErr w:type="gramEnd"/>
       <w:r>
         <w:rPr>
           <w:rFonts w:ascii="Arial" w:hAnsi="Arial" w:cs="Arial"/>
@@ -917,11 +927,19 @@
           <w:rFonts w:ascii="Arial" w:hAnsi="Arial" w:cs="Arial"/>
         </w:rPr>
       </w:pPr>
-      <w:r>
-        <w:rPr>
-          <w:rFonts w:ascii="Arial" w:hAnsi="Arial" w:cs="Arial"/>
-        </w:rPr>
-        <w:t xml:space="preserve">So the graph shows a very small but non-zero latency due to a </w:t>
+      <w:proofErr w:type="gramStart"/>
+      <w:r>
+        <w:rPr>
+          <w:rFonts w:ascii="Arial" w:hAnsi="Arial" w:cs="Arial"/>
+        </w:rPr>
+        <w:t>So</w:t>
+      </w:r>
+      <w:proofErr w:type="gramEnd"/>
+      <w:r>
+        <w:rPr>
+          <w:rFonts w:ascii="Arial" w:hAnsi="Arial" w:cs="Arial"/>
+        </w:rPr>
+        <w:t xml:space="preserve"> the graph shows a very small but non-zero latency due to a </w:t>
       </w:r>
       <w:r>
         <w:rPr>
@@ -1011,11 +1029,19 @@
           <w:rFonts w:ascii="Arial" w:hAnsi="Arial" w:cs="Arial"/>
         </w:rPr>
       </w:pPr>
-      <w:r>
-        <w:rPr>
-          <w:rFonts w:ascii="Arial" w:hAnsi="Arial" w:cs="Arial"/>
-        </w:rPr>
-        <w:t>So under idle or near-idle conditions:</w:t>
+      <w:proofErr w:type="gramStart"/>
+      <w:r>
+        <w:rPr>
+          <w:rFonts w:ascii="Arial" w:hAnsi="Arial" w:cs="Arial"/>
+        </w:rPr>
+        <w:t>So</w:t>
+      </w:r>
+      <w:proofErr w:type="gramEnd"/>
+      <w:r>
+        <w:rPr>
+          <w:rFonts w:ascii="Arial" w:hAnsi="Arial" w:cs="Arial"/>
+        </w:rPr>
+        <w:t xml:space="preserve"> under idle or near-idle conditions:</w:t>
       </w:r>
     </w:p>
     <w:p>
@@ -1216,11 +1242,19 @@
           <w:rFonts w:ascii="Arial" w:hAnsi="Arial" w:cs="Arial"/>
         </w:rPr>
       </w:pPr>
-      <w:r>
-        <w:rPr>
-          <w:rFonts w:ascii="Arial" w:hAnsi="Arial" w:cs="Arial"/>
-        </w:rPr>
-        <w:t>So the cause is not memory pressure.</w:t>
+      <w:proofErr w:type="gramStart"/>
+      <w:r>
+        <w:rPr>
+          <w:rFonts w:ascii="Arial" w:hAnsi="Arial" w:cs="Arial"/>
+        </w:rPr>
+        <w:t>So</w:t>
+      </w:r>
+      <w:proofErr w:type="gramEnd"/>
+      <w:r>
+        <w:rPr>
+          <w:rFonts w:ascii="Arial" w:hAnsi="Arial" w:cs="Arial"/>
+        </w:rPr>
+        <w:t xml:space="preserve"> the cause is not memory pressure.</w:t>
       </w:r>
     </w:p>
     <w:p>
@@ -2218,6 +2252,74 @@
       </w:r>
     </w:p>
     <w:p/>
+    <w:p>
+      <w:pPr>
+        <w:pStyle w:val="Subtitle"/>
+        <w:rPr>
+          <w:b/>
+          <w:bCs/>
+        </w:rPr>
+      </w:pPr>
+      <w:r>
+        <w:t>Latency Spikes Strongly Correlate with CPU Limit Drops</w:t>
+      </w:r>
+    </w:p>
+    <w:p>
+      <w:r>
+        <w:t>Each CPU limit reduction is followed by:</w:t>
+      </w:r>
+    </w:p>
+    <w:p>
+      <w:pPr>
+        <w:numPr>
+          <w:ilvl w:val="0"/>
+          <w:numId w:val="35"/>
+        </w:numPr>
+      </w:pPr>
+      <w:r>
+        <w:t>Immediate CPU usage saturation.</w:t>
+      </w:r>
+    </w:p>
+    <w:p>
+      <w:pPr>
+        <w:numPr>
+          <w:ilvl w:val="0"/>
+          <w:numId w:val="35"/>
+        </w:numPr>
+      </w:pPr>
+      <w:r>
+        <w:t>A clear, stepwise increase in latency.</w:t>
+      </w:r>
+    </w:p>
+    <w:p/>
+    <w:p>
+      <w:r>
+        <w:t>This repeating pattern is CPU throttling - the application needs more CPU than it’s allowed, so it queues work, resulting in:</w:t>
+      </w:r>
+    </w:p>
+    <w:p>
+      <w:pPr>
+        <w:numPr>
+          <w:ilvl w:val="0"/>
+          <w:numId w:val="36"/>
+        </w:numPr>
+      </w:pPr>
+      <w:r>
+        <w:t>Slower request handling.</w:t>
+      </w:r>
+    </w:p>
+    <w:p>
+      <w:pPr>
+        <w:numPr>
+          <w:ilvl w:val="0"/>
+          <w:numId w:val="36"/>
+        </w:numPr>
+      </w:pPr>
+      <w:r>
+        <w:t>Increased end-to-end latency.</w:t>
+      </w:r>
+    </w:p>
+    <w:p/>
     <w:p/>
     <w:p/>
     <w:p/>
@@ -5364,6 +5466,155 @@
     </w:lvl>
   </w:abstractNum>
   <w:abstractNum w:abstractNumId="23" w15:restartNumberingAfterBreak="0">
+    <w:nsid w:val="505D34C0"/>
+    <w:multiLevelType w:val="multilevel"/>
+    <w:tmpl w:val="D9842E20"/>
+    <w:lvl w:ilvl="0">
+      <w:start w:val="1"/>
+      <w:numFmt w:val="bullet"/>
+      <w:lvlText w:val=""/>
+      <w:lvlJc w:val="left"/>
+      <w:pPr>
+        <w:tabs>
+          <w:tab w:val="num" w:pos="720"/>
+        </w:tabs>
+        <w:ind w:left="720" w:hanging="360"/>
+      </w:pPr>
+      <w:rPr>
+        <w:rFonts w:ascii="Symbol" w:hAnsi="Symbol" w:hint="default"/>
+        <w:sz w:val="20"/>
+      </w:rPr>
+    </w:lvl>
+    <w:lvl w:ilvl="1" w:tentative="1">
+      <w:start w:val="1"/>
+      <w:numFmt w:val="bullet"/>
+      <w:lvlText w:val="o"/>
+      <w:lvlJc w:val="left"/>
+      <w:pPr>
+        <w:tabs>
+          <w:tab w:val="num" w:pos="1440"/>
+        </w:tabs>
+        <w:ind w:left="1440" w:hanging="360"/>
+      </w:pPr>
+      <w:rPr>
+        <w:rFonts w:ascii="Courier New" w:hAnsi="Courier New" w:hint="default"/>
+        <w:sz w:val="20"/>
+      </w:rPr>
+    </w:lvl>
+    <w:lvl w:ilvl="2" w:tentative="1">
+      <w:start w:val="1"/>
+      <w:numFmt w:val="bullet"/>
+      <w:lvlText w:val=""/>
+      <w:lvlJc w:val="left"/>
+      <w:pPr>
+        <w:tabs>
+          <w:tab w:val="num" w:pos="2160"/>
+        </w:tabs>
+        <w:ind w:left="2160" w:hanging="360"/>
+      </w:pPr>
+      <w:rPr>
+        <w:rFonts w:ascii="Wingdings" w:hAnsi="Wingdings" w:hint="default"/>
+        <w:sz w:val="20"/>
+      </w:rPr>
+    </w:lvl>
+    <w:lvl w:ilvl="3" w:tentative="1">
+      <w:start w:val="1"/>
+      <w:numFmt w:val="bullet"/>
+      <w:lvlText w:val=""/>
+      <w:lvlJc w:val="left"/>
+      <w:pPr>
+        <w:tabs>
+          <w:tab w:val="num" w:pos="2880"/>
+        </w:tabs>
+        <w:ind w:left="2880" w:hanging="360"/>
+      </w:pPr>
+      <w:rPr>
+        <w:rFonts w:ascii="Wingdings" w:hAnsi="Wingdings" w:hint="default"/>
+        <w:sz w:val="20"/>
+      </w:rPr>
+    </w:lvl>
+    <w:lvl w:ilvl="4" w:tentative="1">
+      <w:start w:val="1"/>
+      <w:numFmt w:val="bullet"/>
+      <w:lvlText w:val=""/>
+      <w:lvlJc w:val="left"/>
+      <w:pPr>
+        <w:tabs>
+          <w:tab w:val="num" w:pos="3600"/>
+        </w:tabs>
+        <w:ind w:left="3600" w:hanging="360"/>
+      </w:pPr>
+      <w:rPr>
+        <w:rFonts w:ascii="Wingdings" w:hAnsi="Wingdings" w:hint="default"/>
+        <w:sz w:val="20"/>
+      </w:rPr>
+    </w:lvl>
+    <w:lvl w:ilvl="5" w:tentative="1">
+      <w:start w:val="1"/>
+      <w:numFmt w:val="bullet"/>
+      <w:lvlText w:val=""/>
+      <w:lvlJc w:val="left"/>
+      <w:pPr>
+        <w:tabs>
+          <w:tab w:val="num" w:pos="4320"/>
+        </w:tabs>
+        <w:ind w:left="4320" w:hanging="360"/>
+      </w:pPr>
+      <w:rPr>
+        <w:rFonts w:ascii="Wingdings" w:hAnsi="Wingdings" w:hint="default"/>
+        <w:sz w:val="20"/>
+      </w:rPr>
+    </w:lvl>
+    <w:lvl w:ilvl="6" w:tentative="1">
+      <w:start w:val="1"/>
+      <w:numFmt w:val="bullet"/>
+      <w:lvlText w:val=""/>
+      <w:lvlJc w:val="left"/>
+      <w:pPr>
+        <w:tabs>
+          <w:tab w:val="num" w:pos="5040"/>
+        </w:tabs>
+        <w:ind w:left="5040" w:hanging="360"/>
+      </w:pPr>
+      <w:rPr>
+        <w:rFonts w:ascii="Wingdings" w:hAnsi="Wingdings" w:hint="default"/>
+        <w:sz w:val="20"/>
+      </w:rPr>
+    </w:lvl>
+    <w:lvl w:ilvl="7" w:tentative="1">
+      <w:start w:val="1"/>
+      <w:numFmt w:val="bullet"/>
+      <w:lvlText w:val=""/>
+      <w:lvlJc w:val="left"/>
+      <w:pPr>
+        <w:tabs>
+          <w:tab w:val="num" w:pos="5760"/>
+        </w:tabs>
+        <w:ind w:left="5760" w:hanging="360"/>
+      </w:pPr>
+      <w:rPr>
+        <w:rFonts w:ascii="Wingdings" w:hAnsi="Wingdings" w:hint="default"/>
+        <w:sz w:val="20"/>
+      </w:rPr>
+    </w:lvl>
+    <w:lvl w:ilvl="8" w:tentative="1">
+      <w:start w:val="1"/>
+      <w:numFmt w:val="bullet"/>
+      <w:lvlText w:val=""/>
+      <w:lvlJc w:val="left"/>
+      <w:pPr>
+        <w:tabs>
+          <w:tab w:val="num" w:pos="6480"/>
+        </w:tabs>
+        <w:ind w:left="6480" w:hanging="360"/>
+      </w:pPr>
+      <w:rPr>
+        <w:rFonts w:ascii="Wingdings" w:hAnsi="Wingdings" w:hint="default"/>
+        <w:sz w:val="20"/>
+      </w:rPr>
+    </w:lvl>
+  </w:abstractNum>
+  <w:abstractNum w:abstractNumId="24" w15:restartNumberingAfterBreak="0">
     <w:nsid w:val="52F6680C"/>
     <w:multiLevelType w:val="multilevel"/>
     <w:tmpl w:val="AC5263F4"/>
@@ -5476,7 +5727,7 @@
       </w:pPr>
     </w:lvl>
   </w:abstractNum>
-  <w:abstractNum w:abstractNumId="24" w15:restartNumberingAfterBreak="0">
+  <w:abstractNum w:abstractNumId="25" w15:restartNumberingAfterBreak="0">
     <w:nsid w:val="5617683A"/>
     <w:multiLevelType w:val="multilevel"/>
     <w:tmpl w:val="74706FE8"/>
@@ -5589,7 +5840,7 @@
       </w:pPr>
     </w:lvl>
   </w:abstractNum>
-  <w:abstractNum w:abstractNumId="25" w15:restartNumberingAfterBreak="0">
+  <w:abstractNum w:abstractNumId="26" w15:restartNumberingAfterBreak="0">
     <w:nsid w:val="5F8D628B"/>
     <w:multiLevelType w:val="multilevel"/>
     <w:tmpl w:val="6E50534A"/>
@@ -5702,7 +5953,7 @@
       </w:pPr>
     </w:lvl>
   </w:abstractNum>
-  <w:abstractNum w:abstractNumId="26" w15:restartNumberingAfterBreak="0">
+  <w:abstractNum w:abstractNumId="27" w15:restartNumberingAfterBreak="0">
     <w:nsid w:val="60283B38"/>
     <w:multiLevelType w:val="multilevel"/>
     <w:tmpl w:val="8542BB02"/>
@@ -5847,7 +6098,7 @@
       </w:rPr>
     </w:lvl>
   </w:abstractNum>
-  <w:abstractNum w:abstractNumId="27" w15:restartNumberingAfterBreak="0">
+  <w:abstractNum w:abstractNumId="28" w15:restartNumberingAfterBreak="0">
     <w:nsid w:val="61B659A6"/>
     <w:multiLevelType w:val="multilevel"/>
     <w:tmpl w:val="0F440B4C"/>
@@ -5996,7 +6247,7 @@
       </w:rPr>
     </w:lvl>
   </w:abstractNum>
-  <w:abstractNum w:abstractNumId="28" w15:restartNumberingAfterBreak="0">
+  <w:abstractNum w:abstractNumId="29" w15:restartNumberingAfterBreak="0">
     <w:nsid w:val="658323D7"/>
     <w:multiLevelType w:val="multilevel"/>
     <w:tmpl w:val="43044D14"/>
@@ -6145,7 +6396,7 @@
       </w:rPr>
     </w:lvl>
   </w:abstractNum>
-  <w:abstractNum w:abstractNumId="29" w15:restartNumberingAfterBreak="0">
+  <w:abstractNum w:abstractNumId="30" w15:restartNumberingAfterBreak="0">
     <w:nsid w:val="69AB1837"/>
     <w:multiLevelType w:val="multilevel"/>
     <w:tmpl w:val="4DAE7450"/>
@@ -6258,7 +6509,7 @@
       </w:pPr>
     </w:lvl>
   </w:abstractNum>
-  <w:abstractNum w:abstractNumId="30" w15:restartNumberingAfterBreak="0">
+  <w:abstractNum w:abstractNumId="31" w15:restartNumberingAfterBreak="0">
     <w:nsid w:val="6A7D1BDB"/>
     <w:multiLevelType w:val="multilevel"/>
     <w:tmpl w:val="AE462EBE"/>
@@ -6407,7 +6658,7 @@
       </w:rPr>
     </w:lvl>
   </w:abstractNum>
-  <w:abstractNum w:abstractNumId="31" w15:restartNumberingAfterBreak="0">
+  <w:abstractNum w:abstractNumId="32" w15:restartNumberingAfterBreak="0">
     <w:nsid w:val="70082546"/>
     <w:multiLevelType w:val="multilevel"/>
     <w:tmpl w:val="368E4570"/>
@@ -6520,7 +6771,7 @@
       </w:pPr>
     </w:lvl>
   </w:abstractNum>
-  <w:abstractNum w:abstractNumId="32" w15:restartNumberingAfterBreak="0">
+  <w:abstractNum w:abstractNumId="33" w15:restartNumberingAfterBreak="0">
     <w:nsid w:val="77820FFF"/>
     <w:multiLevelType w:val="multilevel"/>
     <w:tmpl w:val="AD448106"/>
@@ -6669,10 +6920,159 @@
       </w:rPr>
     </w:lvl>
   </w:abstractNum>
-  <w:abstractNum w:abstractNumId="33" w15:restartNumberingAfterBreak="0">
+  <w:abstractNum w:abstractNumId="34" w15:restartNumberingAfterBreak="0">
     <w:nsid w:val="7A236612"/>
     <w:multiLevelType w:val="multilevel"/>
     <w:tmpl w:val="FDDC8F3C"/>
+    <w:lvl w:ilvl="0">
+      <w:start w:val="1"/>
+      <w:numFmt w:val="bullet"/>
+      <w:lvlText w:val=""/>
+      <w:lvlJc w:val="left"/>
+      <w:pPr>
+        <w:tabs>
+          <w:tab w:val="num" w:pos="720"/>
+        </w:tabs>
+        <w:ind w:left="720" w:hanging="360"/>
+      </w:pPr>
+      <w:rPr>
+        <w:rFonts w:ascii="Symbol" w:hAnsi="Symbol" w:hint="default"/>
+        <w:sz w:val="20"/>
+      </w:rPr>
+    </w:lvl>
+    <w:lvl w:ilvl="1" w:tentative="1">
+      <w:start w:val="1"/>
+      <w:numFmt w:val="bullet"/>
+      <w:lvlText w:val="o"/>
+      <w:lvlJc w:val="left"/>
+      <w:pPr>
+        <w:tabs>
+          <w:tab w:val="num" w:pos="1440"/>
+        </w:tabs>
+        <w:ind w:left="1440" w:hanging="360"/>
+      </w:pPr>
+      <w:rPr>
+        <w:rFonts w:ascii="Courier New" w:hAnsi="Courier New" w:hint="default"/>
+        <w:sz w:val="20"/>
+      </w:rPr>
+    </w:lvl>
+    <w:lvl w:ilvl="2" w:tentative="1">
+      <w:start w:val="1"/>
+      <w:numFmt w:val="bullet"/>
+      <w:lvlText w:val=""/>
+      <w:lvlJc w:val="left"/>
+      <w:pPr>
+        <w:tabs>
+          <w:tab w:val="num" w:pos="2160"/>
+        </w:tabs>
+        <w:ind w:left="2160" w:hanging="360"/>
+      </w:pPr>
+      <w:rPr>
+        <w:rFonts w:ascii="Wingdings" w:hAnsi="Wingdings" w:hint="default"/>
+        <w:sz w:val="20"/>
+      </w:rPr>
+    </w:lvl>
+    <w:lvl w:ilvl="3" w:tentative="1">
+      <w:start w:val="1"/>
+      <w:numFmt w:val="bullet"/>
+      <w:lvlText w:val=""/>
+      <w:lvlJc w:val="left"/>
+      <w:pPr>
+        <w:tabs>
+          <w:tab w:val="num" w:pos="2880"/>
+        </w:tabs>
+        <w:ind w:left="2880" w:hanging="360"/>
+      </w:pPr>
+      <w:rPr>
+        <w:rFonts w:ascii="Wingdings" w:hAnsi="Wingdings" w:hint="default"/>
+        <w:sz w:val="20"/>
+      </w:rPr>
+    </w:lvl>
+    <w:lvl w:ilvl="4" w:tentative="1">
+      <w:start w:val="1"/>
+      <w:numFmt w:val="bullet"/>
+      <w:lvlText w:val=""/>
+      <w:lvlJc w:val="left"/>
+      <w:pPr>
+        <w:tabs>
+          <w:tab w:val="num" w:pos="3600"/>
+        </w:tabs>
+        <w:ind w:left="3600" w:hanging="360"/>
+      </w:pPr>
+      <w:rPr>
+        <w:rFonts w:ascii="Wingdings" w:hAnsi="Wingdings" w:hint="default"/>
+        <w:sz w:val="20"/>
+      </w:rPr>
+    </w:lvl>
+    <w:lvl w:ilvl="5" w:tentative="1">
+      <w:start w:val="1"/>
+      <w:numFmt w:val="bullet"/>
+      <w:lvlText w:val=""/>
+      <w:lvlJc w:val="left"/>
+      <w:pPr>
+        <w:tabs>
+          <w:tab w:val="num" w:pos="4320"/>
+        </w:tabs>
+        <w:ind w:left="4320" w:hanging="360"/>
+      </w:pPr>
+      <w:rPr>
+        <w:rFonts w:ascii="Wingdings" w:hAnsi="Wingdings" w:hint="default"/>
+        <w:sz w:val="20"/>
+      </w:rPr>
+    </w:lvl>
+    <w:lvl w:ilvl="6" w:tentative="1">
+      <w:start w:val="1"/>
+      <w:numFmt w:val="bullet"/>
+      <w:lvlText w:val=""/>
+      <w:lvlJc w:val="left"/>
+      <w:pPr>
+        <w:tabs>
+          <w:tab w:val="num" w:pos="5040"/>
+        </w:tabs>
+        <w:ind w:left="5040" w:hanging="360"/>
+      </w:pPr>
+      <w:rPr>
+        <w:rFonts w:ascii="Wingdings" w:hAnsi="Wingdings" w:hint="default"/>
+        <w:sz w:val="20"/>
+      </w:rPr>
+    </w:lvl>
+    <w:lvl w:ilvl="7" w:tentative="1">
+      <w:start w:val="1"/>
+      <w:numFmt w:val="bullet"/>
+      <w:lvlText w:val=""/>
+      <w:lvlJc w:val="left"/>
+      <w:pPr>
+        <w:tabs>
+          <w:tab w:val="num" w:pos="5760"/>
+        </w:tabs>
+        <w:ind w:left="5760" w:hanging="360"/>
+      </w:pPr>
+      <w:rPr>
+        <w:rFonts w:ascii="Wingdings" w:hAnsi="Wingdings" w:hint="default"/>
+        <w:sz w:val="20"/>
+      </w:rPr>
+    </w:lvl>
+    <w:lvl w:ilvl="8" w:tentative="1">
+      <w:start w:val="1"/>
+      <w:numFmt w:val="bullet"/>
+      <w:lvlText w:val=""/>
+      <w:lvlJc w:val="left"/>
+      <w:pPr>
+        <w:tabs>
+          <w:tab w:val="num" w:pos="6480"/>
+        </w:tabs>
+        <w:ind w:left="6480" w:hanging="360"/>
+      </w:pPr>
+      <w:rPr>
+        <w:rFonts w:ascii="Wingdings" w:hAnsi="Wingdings" w:hint="default"/>
+        <w:sz w:val="20"/>
+      </w:rPr>
+    </w:lvl>
+  </w:abstractNum>
+  <w:abstractNum w:abstractNumId="35" w15:restartNumberingAfterBreak="0">
+    <w:nsid w:val="7EB23A2A"/>
+    <w:multiLevelType w:val="multilevel"/>
+    <w:tmpl w:val="4764452A"/>
     <w:lvl w:ilvl="0">
       <w:start w:val="1"/>
       <w:numFmt w:val="bullet"/>
@@ -6841,7 +7241,7 @@
     <w:abstractNumId w:val="0"/>
   </w:num>
   <w:num w:numId="6" w16cid:durableId="1339037913">
-    <w:abstractNumId w:val="25"/>
+    <w:abstractNumId w:val="26"/>
   </w:num>
   <w:num w:numId="7" w16cid:durableId="1363894349">
     <w:abstractNumId w:val="1"/>
@@ -6863,10 +7263,10 @@
     <w:abstractNumId w:val="18"/>
   </w:num>
   <w:num w:numId="11" w16cid:durableId="1805343675">
-    <w:abstractNumId w:val="27"/>
+    <w:abstractNumId w:val="28"/>
   </w:num>
   <w:num w:numId="12" w16cid:durableId="242449794">
-    <w:abstractNumId w:val="29"/>
+    <w:abstractNumId w:val="30"/>
     <w:lvlOverride w:ilvl="0">
       <w:lvl w:ilvl="0">
         <w:numFmt w:val="decimal"/>
@@ -6882,7 +7282,7 @@
     <w:abstractNumId w:val="6"/>
   </w:num>
   <w:num w:numId="15" w16cid:durableId="1483042116">
-    <w:abstractNumId w:val="24"/>
+    <w:abstractNumId w:val="25"/>
     <w:lvlOverride w:ilvl="0">
       <w:lvl w:ilvl="0">
         <w:numFmt w:val="decimal"/>
@@ -6892,13 +7292,13 @@
     </w:lvlOverride>
   </w:num>
   <w:num w:numId="16" w16cid:durableId="1020663045">
-    <w:abstractNumId w:val="33"/>
+    <w:abstractNumId w:val="34"/>
   </w:num>
   <w:num w:numId="17" w16cid:durableId="711878859">
     <w:abstractNumId w:val="13"/>
   </w:num>
   <w:num w:numId="18" w16cid:durableId="859509579">
-    <w:abstractNumId w:val="32"/>
+    <w:abstractNumId w:val="33"/>
   </w:num>
   <w:num w:numId="19" w16cid:durableId="878786768">
     <w:abstractNumId w:val="5"/>
@@ -6920,7 +7320,7 @@
     </w:lvlOverride>
   </w:num>
   <w:num w:numId="23" w16cid:durableId="987897635">
-    <w:abstractNumId w:val="30"/>
+    <w:abstractNumId w:val="31"/>
   </w:num>
   <w:num w:numId="24" w16cid:durableId="2005206953">
     <w:abstractNumId w:val="12"/>
@@ -6933,13 +7333,13 @@
     </w:lvlOverride>
   </w:num>
   <w:num w:numId="25" w16cid:durableId="1030031544">
-    <w:abstractNumId w:val="28"/>
+    <w:abstractNumId w:val="29"/>
   </w:num>
   <w:num w:numId="26" w16cid:durableId="198128612">
     <w:abstractNumId w:val="11"/>
   </w:num>
   <w:num w:numId="27" w16cid:durableId="1696149683">
-    <w:abstractNumId w:val="26"/>
+    <w:abstractNumId w:val="27"/>
   </w:num>
   <w:num w:numId="28" w16cid:durableId="673460051">
     <w:abstractNumId w:val="2"/>
@@ -6955,7 +7355,7 @@
     <w:abstractNumId w:val="17"/>
   </w:num>
   <w:num w:numId="30" w16cid:durableId="50421353">
-    <w:abstractNumId w:val="31"/>
+    <w:abstractNumId w:val="32"/>
     <w:lvlOverride w:ilvl="0">
       <w:lvl w:ilvl="0">
         <w:numFmt w:val="decimal"/>
@@ -6968,7 +7368,7 @@
     <w:abstractNumId w:val="19"/>
   </w:num>
   <w:num w:numId="32" w16cid:durableId="1086658379">
-    <w:abstractNumId w:val="23"/>
+    <w:abstractNumId w:val="24"/>
     <w:lvlOverride w:ilvl="0">
       <w:lvl w:ilvl="0">
         <w:numFmt w:val="decimal"/>
@@ -6982,6 +7382,12 @@
   </w:num>
   <w:num w:numId="34" w16cid:durableId="1741439039">
     <w:abstractNumId w:val="16"/>
+  </w:num>
+  <w:num w:numId="35" w16cid:durableId="1787040020">
+    <w:abstractNumId w:val="35"/>
+  </w:num>
+  <w:num w:numId="36" w16cid:durableId="106849505">
+    <w:abstractNumId w:val="23"/>
   </w:num>
 </w:numbering>
 </file>

</xml_diff>

<commit_message>
Add memory usage variation for service 1
</commit_message>
<xml_diff>
--- a/Latency Analysis/Service 2 - Deep Analysis.docx
+++ b/Latency Analysis/Service 2 - Deep Analysis.docx
@@ -2320,6 +2320,63 @@
       </w:r>
     </w:p>
     <w:p/>
+    <w:p>
+      <w:pPr>
+        <w:pStyle w:val="Subtitle"/>
+        <w:rPr>
+          <w:b/>
+          <w:bCs/>
+        </w:rPr>
+      </w:pPr>
+      <w:r>
+        <w:t>Memory Usage Is Flat and Never Hits Limits</w:t>
+      </w:r>
+    </w:p>
+    <w:p>
+      <w:r>
+        <w:t>Memory usage is:</w:t>
+      </w:r>
+    </w:p>
+    <w:p>
+      <w:pPr>
+        <w:numPr>
+          <w:ilvl w:val="0"/>
+          <w:numId w:val="37"/>
+        </w:numPr>
+      </w:pPr>
+      <w:r>
+        <w:t>Smooth and stable.</w:t>
+      </w:r>
+    </w:p>
+    <w:p>
+      <w:pPr>
+        <w:numPr>
+          <w:ilvl w:val="0"/>
+          <w:numId w:val="37"/>
+        </w:numPr>
+      </w:pPr>
+      <w:r>
+        <w:t>Not close to the limit at any time.</w:t>
+      </w:r>
+    </w:p>
+    <w:p>
+      <w:pPr>
+        <w:numPr>
+          <w:ilvl w:val="0"/>
+          <w:numId w:val="37"/>
+        </w:numPr>
+      </w:pPr>
+      <w:r>
+        <w:t>Not followed by latency jumps.</w:t>
+      </w:r>
+    </w:p>
+    <w:p>
+      <w:r>
+        <w:t>Memory is not a constraining factor. Reductions in memory limits have no observed negative impact.</w:t>
+      </w:r>
+    </w:p>
+    <w:p/>
+    <w:p/>
     <w:p/>
     <w:p/>
     <w:p/>
@@ -4499,6 +4556,155 @@
     </w:lvl>
   </w:abstractNum>
   <w:abstractNum w:abstractNumId="16" w15:restartNumberingAfterBreak="0">
+    <w:nsid w:val="341E2B29"/>
+    <w:multiLevelType w:val="multilevel"/>
+    <w:tmpl w:val="E17AC302"/>
+    <w:lvl w:ilvl="0">
+      <w:start w:val="1"/>
+      <w:numFmt w:val="bullet"/>
+      <w:lvlText w:val=""/>
+      <w:lvlJc w:val="left"/>
+      <w:pPr>
+        <w:tabs>
+          <w:tab w:val="num" w:pos="720"/>
+        </w:tabs>
+        <w:ind w:left="720" w:hanging="360"/>
+      </w:pPr>
+      <w:rPr>
+        <w:rFonts w:ascii="Symbol" w:hAnsi="Symbol" w:hint="default"/>
+        <w:sz w:val="20"/>
+      </w:rPr>
+    </w:lvl>
+    <w:lvl w:ilvl="1" w:tentative="1">
+      <w:start w:val="1"/>
+      <w:numFmt w:val="bullet"/>
+      <w:lvlText w:val="o"/>
+      <w:lvlJc w:val="left"/>
+      <w:pPr>
+        <w:tabs>
+          <w:tab w:val="num" w:pos="1440"/>
+        </w:tabs>
+        <w:ind w:left="1440" w:hanging="360"/>
+      </w:pPr>
+      <w:rPr>
+        <w:rFonts w:ascii="Courier New" w:hAnsi="Courier New" w:hint="default"/>
+        <w:sz w:val="20"/>
+      </w:rPr>
+    </w:lvl>
+    <w:lvl w:ilvl="2" w:tentative="1">
+      <w:start w:val="1"/>
+      <w:numFmt w:val="bullet"/>
+      <w:lvlText w:val=""/>
+      <w:lvlJc w:val="left"/>
+      <w:pPr>
+        <w:tabs>
+          <w:tab w:val="num" w:pos="2160"/>
+        </w:tabs>
+        <w:ind w:left="2160" w:hanging="360"/>
+      </w:pPr>
+      <w:rPr>
+        <w:rFonts w:ascii="Wingdings" w:hAnsi="Wingdings" w:hint="default"/>
+        <w:sz w:val="20"/>
+      </w:rPr>
+    </w:lvl>
+    <w:lvl w:ilvl="3" w:tentative="1">
+      <w:start w:val="1"/>
+      <w:numFmt w:val="bullet"/>
+      <w:lvlText w:val=""/>
+      <w:lvlJc w:val="left"/>
+      <w:pPr>
+        <w:tabs>
+          <w:tab w:val="num" w:pos="2880"/>
+        </w:tabs>
+        <w:ind w:left="2880" w:hanging="360"/>
+      </w:pPr>
+      <w:rPr>
+        <w:rFonts w:ascii="Wingdings" w:hAnsi="Wingdings" w:hint="default"/>
+        <w:sz w:val="20"/>
+      </w:rPr>
+    </w:lvl>
+    <w:lvl w:ilvl="4" w:tentative="1">
+      <w:start w:val="1"/>
+      <w:numFmt w:val="bullet"/>
+      <w:lvlText w:val=""/>
+      <w:lvlJc w:val="left"/>
+      <w:pPr>
+        <w:tabs>
+          <w:tab w:val="num" w:pos="3600"/>
+        </w:tabs>
+        <w:ind w:left="3600" w:hanging="360"/>
+      </w:pPr>
+      <w:rPr>
+        <w:rFonts w:ascii="Wingdings" w:hAnsi="Wingdings" w:hint="default"/>
+        <w:sz w:val="20"/>
+      </w:rPr>
+    </w:lvl>
+    <w:lvl w:ilvl="5" w:tentative="1">
+      <w:start w:val="1"/>
+      <w:numFmt w:val="bullet"/>
+      <w:lvlText w:val=""/>
+      <w:lvlJc w:val="left"/>
+      <w:pPr>
+        <w:tabs>
+          <w:tab w:val="num" w:pos="4320"/>
+        </w:tabs>
+        <w:ind w:left="4320" w:hanging="360"/>
+      </w:pPr>
+      <w:rPr>
+        <w:rFonts w:ascii="Wingdings" w:hAnsi="Wingdings" w:hint="default"/>
+        <w:sz w:val="20"/>
+      </w:rPr>
+    </w:lvl>
+    <w:lvl w:ilvl="6" w:tentative="1">
+      <w:start w:val="1"/>
+      <w:numFmt w:val="bullet"/>
+      <w:lvlText w:val=""/>
+      <w:lvlJc w:val="left"/>
+      <w:pPr>
+        <w:tabs>
+          <w:tab w:val="num" w:pos="5040"/>
+        </w:tabs>
+        <w:ind w:left="5040" w:hanging="360"/>
+      </w:pPr>
+      <w:rPr>
+        <w:rFonts w:ascii="Wingdings" w:hAnsi="Wingdings" w:hint="default"/>
+        <w:sz w:val="20"/>
+      </w:rPr>
+    </w:lvl>
+    <w:lvl w:ilvl="7" w:tentative="1">
+      <w:start w:val="1"/>
+      <w:numFmt w:val="bullet"/>
+      <w:lvlText w:val=""/>
+      <w:lvlJc w:val="left"/>
+      <w:pPr>
+        <w:tabs>
+          <w:tab w:val="num" w:pos="5760"/>
+        </w:tabs>
+        <w:ind w:left="5760" w:hanging="360"/>
+      </w:pPr>
+      <w:rPr>
+        <w:rFonts w:ascii="Wingdings" w:hAnsi="Wingdings" w:hint="default"/>
+        <w:sz w:val="20"/>
+      </w:rPr>
+    </w:lvl>
+    <w:lvl w:ilvl="8" w:tentative="1">
+      <w:start w:val="1"/>
+      <w:numFmt w:val="bullet"/>
+      <w:lvlText w:val=""/>
+      <w:lvlJc w:val="left"/>
+      <w:pPr>
+        <w:tabs>
+          <w:tab w:val="num" w:pos="6480"/>
+        </w:tabs>
+        <w:ind w:left="6480" w:hanging="360"/>
+      </w:pPr>
+      <w:rPr>
+        <w:rFonts w:ascii="Wingdings" w:hAnsi="Wingdings" w:hint="default"/>
+        <w:sz w:val="20"/>
+      </w:rPr>
+    </w:lvl>
+  </w:abstractNum>
+  <w:abstractNum w:abstractNumId="17" w15:restartNumberingAfterBreak="0">
     <w:nsid w:val="38677464"/>
     <w:multiLevelType w:val="multilevel"/>
     <w:tmpl w:val="D40A24FA"/>
@@ -4647,7 +4853,7 @@
       </w:rPr>
     </w:lvl>
   </w:abstractNum>
-  <w:abstractNum w:abstractNumId="17" w15:restartNumberingAfterBreak="0">
+  <w:abstractNum w:abstractNumId="18" w15:restartNumberingAfterBreak="0">
     <w:nsid w:val="38BC5184"/>
     <w:multiLevelType w:val="multilevel"/>
     <w:tmpl w:val="D2D49C52"/>
@@ -4796,7 +5002,7 @@
       </w:rPr>
     </w:lvl>
   </w:abstractNum>
-  <w:abstractNum w:abstractNumId="18" w15:restartNumberingAfterBreak="0">
+  <w:abstractNum w:abstractNumId="19" w15:restartNumberingAfterBreak="0">
     <w:nsid w:val="3D4E145C"/>
     <w:multiLevelType w:val="multilevel"/>
     <w:tmpl w:val="66E01684"/>
@@ -4909,7 +5115,7 @@
       </w:pPr>
     </w:lvl>
   </w:abstractNum>
-  <w:abstractNum w:abstractNumId="19" w15:restartNumberingAfterBreak="0">
+  <w:abstractNum w:abstractNumId="20" w15:restartNumberingAfterBreak="0">
     <w:nsid w:val="3DF06B5D"/>
     <w:multiLevelType w:val="multilevel"/>
     <w:tmpl w:val="A99678DE"/>
@@ -5054,7 +5260,7 @@
       </w:rPr>
     </w:lvl>
   </w:abstractNum>
-  <w:abstractNum w:abstractNumId="20" w15:restartNumberingAfterBreak="0">
+  <w:abstractNum w:abstractNumId="21" w15:restartNumberingAfterBreak="0">
     <w:nsid w:val="44DF5452"/>
     <w:multiLevelType w:val="multilevel"/>
     <w:tmpl w:val="3E14E450"/>
@@ -5167,7 +5373,7 @@
       </w:pPr>
     </w:lvl>
   </w:abstractNum>
-  <w:abstractNum w:abstractNumId="21" w15:restartNumberingAfterBreak="0">
+  <w:abstractNum w:abstractNumId="22" w15:restartNumberingAfterBreak="0">
     <w:nsid w:val="49341785"/>
     <w:multiLevelType w:val="multilevel"/>
     <w:tmpl w:val="1A3CF060"/>
@@ -5316,7 +5522,7 @@
       </w:rPr>
     </w:lvl>
   </w:abstractNum>
-  <w:abstractNum w:abstractNumId="22" w15:restartNumberingAfterBreak="0">
+  <w:abstractNum w:abstractNumId="23" w15:restartNumberingAfterBreak="0">
     <w:nsid w:val="5056457D"/>
     <w:multiLevelType w:val="multilevel"/>
     <w:tmpl w:val="2B46A6A6"/>
@@ -5465,7 +5671,7 @@
       </w:rPr>
     </w:lvl>
   </w:abstractNum>
-  <w:abstractNum w:abstractNumId="23" w15:restartNumberingAfterBreak="0">
+  <w:abstractNum w:abstractNumId="24" w15:restartNumberingAfterBreak="0">
     <w:nsid w:val="505D34C0"/>
     <w:multiLevelType w:val="multilevel"/>
     <w:tmpl w:val="D9842E20"/>
@@ -5614,7 +5820,7 @@
       </w:rPr>
     </w:lvl>
   </w:abstractNum>
-  <w:abstractNum w:abstractNumId="24" w15:restartNumberingAfterBreak="0">
+  <w:abstractNum w:abstractNumId="25" w15:restartNumberingAfterBreak="0">
     <w:nsid w:val="52F6680C"/>
     <w:multiLevelType w:val="multilevel"/>
     <w:tmpl w:val="AC5263F4"/>
@@ -5727,7 +5933,7 @@
       </w:pPr>
     </w:lvl>
   </w:abstractNum>
-  <w:abstractNum w:abstractNumId="25" w15:restartNumberingAfterBreak="0">
+  <w:abstractNum w:abstractNumId="26" w15:restartNumberingAfterBreak="0">
     <w:nsid w:val="5617683A"/>
     <w:multiLevelType w:val="multilevel"/>
     <w:tmpl w:val="74706FE8"/>
@@ -5840,7 +6046,7 @@
       </w:pPr>
     </w:lvl>
   </w:abstractNum>
-  <w:abstractNum w:abstractNumId="26" w15:restartNumberingAfterBreak="0">
+  <w:abstractNum w:abstractNumId="27" w15:restartNumberingAfterBreak="0">
     <w:nsid w:val="5F8D628B"/>
     <w:multiLevelType w:val="multilevel"/>
     <w:tmpl w:val="6E50534A"/>
@@ -5953,7 +6159,7 @@
       </w:pPr>
     </w:lvl>
   </w:abstractNum>
-  <w:abstractNum w:abstractNumId="27" w15:restartNumberingAfterBreak="0">
+  <w:abstractNum w:abstractNumId="28" w15:restartNumberingAfterBreak="0">
     <w:nsid w:val="60283B38"/>
     <w:multiLevelType w:val="multilevel"/>
     <w:tmpl w:val="8542BB02"/>
@@ -6098,7 +6304,7 @@
       </w:rPr>
     </w:lvl>
   </w:abstractNum>
-  <w:abstractNum w:abstractNumId="28" w15:restartNumberingAfterBreak="0">
+  <w:abstractNum w:abstractNumId="29" w15:restartNumberingAfterBreak="0">
     <w:nsid w:val="61B659A6"/>
     <w:multiLevelType w:val="multilevel"/>
     <w:tmpl w:val="0F440B4C"/>
@@ -6247,7 +6453,7 @@
       </w:rPr>
     </w:lvl>
   </w:abstractNum>
-  <w:abstractNum w:abstractNumId="29" w15:restartNumberingAfterBreak="0">
+  <w:abstractNum w:abstractNumId="30" w15:restartNumberingAfterBreak="0">
     <w:nsid w:val="658323D7"/>
     <w:multiLevelType w:val="multilevel"/>
     <w:tmpl w:val="43044D14"/>
@@ -6396,7 +6602,7 @@
       </w:rPr>
     </w:lvl>
   </w:abstractNum>
-  <w:abstractNum w:abstractNumId="30" w15:restartNumberingAfterBreak="0">
+  <w:abstractNum w:abstractNumId="31" w15:restartNumberingAfterBreak="0">
     <w:nsid w:val="69AB1837"/>
     <w:multiLevelType w:val="multilevel"/>
     <w:tmpl w:val="4DAE7450"/>
@@ -6509,7 +6715,7 @@
       </w:pPr>
     </w:lvl>
   </w:abstractNum>
-  <w:abstractNum w:abstractNumId="31" w15:restartNumberingAfterBreak="0">
+  <w:abstractNum w:abstractNumId="32" w15:restartNumberingAfterBreak="0">
     <w:nsid w:val="6A7D1BDB"/>
     <w:multiLevelType w:val="multilevel"/>
     <w:tmpl w:val="AE462EBE"/>
@@ -6658,7 +6864,7 @@
       </w:rPr>
     </w:lvl>
   </w:abstractNum>
-  <w:abstractNum w:abstractNumId="32" w15:restartNumberingAfterBreak="0">
+  <w:abstractNum w:abstractNumId="33" w15:restartNumberingAfterBreak="0">
     <w:nsid w:val="70082546"/>
     <w:multiLevelType w:val="multilevel"/>
     <w:tmpl w:val="368E4570"/>
@@ -6771,7 +6977,7 @@
       </w:pPr>
     </w:lvl>
   </w:abstractNum>
-  <w:abstractNum w:abstractNumId="33" w15:restartNumberingAfterBreak="0">
+  <w:abstractNum w:abstractNumId="34" w15:restartNumberingAfterBreak="0">
     <w:nsid w:val="77820FFF"/>
     <w:multiLevelType w:val="multilevel"/>
     <w:tmpl w:val="AD448106"/>
@@ -6920,7 +7126,7 @@
       </w:rPr>
     </w:lvl>
   </w:abstractNum>
-  <w:abstractNum w:abstractNumId="34" w15:restartNumberingAfterBreak="0">
+  <w:abstractNum w:abstractNumId="35" w15:restartNumberingAfterBreak="0">
     <w:nsid w:val="7A236612"/>
     <w:multiLevelType w:val="multilevel"/>
     <w:tmpl w:val="FDDC8F3C"/>
@@ -7069,7 +7275,7 @@
       </w:rPr>
     </w:lvl>
   </w:abstractNum>
-  <w:abstractNum w:abstractNumId="35" w15:restartNumberingAfterBreak="0">
+  <w:abstractNum w:abstractNumId="36" w15:restartNumberingAfterBreak="0">
     <w:nsid w:val="7EB23A2A"/>
     <w:multiLevelType w:val="multilevel"/>
     <w:tmpl w:val="4764452A"/>
@@ -7241,13 +7447,13 @@
     <w:abstractNumId w:val="0"/>
   </w:num>
   <w:num w:numId="6" w16cid:durableId="1339037913">
-    <w:abstractNumId w:val="26"/>
+    <w:abstractNumId w:val="27"/>
   </w:num>
   <w:num w:numId="7" w16cid:durableId="1363894349">
     <w:abstractNumId w:val="1"/>
   </w:num>
   <w:num w:numId="8" w16cid:durableId="881476291">
-    <w:abstractNumId w:val="20"/>
+    <w:abstractNumId w:val="21"/>
     <w:lvlOverride w:ilvl="0">
       <w:lvl w:ilvl="0">
         <w:numFmt w:val="decimal"/>
@@ -7260,13 +7466,13 @@
     <w:abstractNumId w:val="4"/>
   </w:num>
   <w:num w:numId="10" w16cid:durableId="549849360">
-    <w:abstractNumId w:val="18"/>
+    <w:abstractNumId w:val="19"/>
   </w:num>
   <w:num w:numId="11" w16cid:durableId="1805343675">
-    <w:abstractNumId w:val="28"/>
+    <w:abstractNumId w:val="29"/>
   </w:num>
   <w:num w:numId="12" w16cid:durableId="242449794">
-    <w:abstractNumId w:val="30"/>
+    <w:abstractNumId w:val="31"/>
     <w:lvlOverride w:ilvl="0">
       <w:lvl w:ilvl="0">
         <w:numFmt w:val="decimal"/>
@@ -7276,13 +7482,13 @@
     </w:lvlOverride>
   </w:num>
   <w:num w:numId="13" w16cid:durableId="329526221">
-    <w:abstractNumId w:val="21"/>
+    <w:abstractNumId w:val="22"/>
   </w:num>
   <w:num w:numId="14" w16cid:durableId="165901398">
     <w:abstractNumId w:val="6"/>
   </w:num>
   <w:num w:numId="15" w16cid:durableId="1483042116">
-    <w:abstractNumId w:val="25"/>
+    <w:abstractNumId w:val="26"/>
     <w:lvlOverride w:ilvl="0">
       <w:lvl w:ilvl="0">
         <w:numFmt w:val="decimal"/>
@@ -7292,13 +7498,13 @@
     </w:lvlOverride>
   </w:num>
   <w:num w:numId="16" w16cid:durableId="1020663045">
-    <w:abstractNumId w:val="34"/>
+    <w:abstractNumId w:val="35"/>
   </w:num>
   <w:num w:numId="17" w16cid:durableId="711878859">
     <w:abstractNumId w:val="13"/>
   </w:num>
   <w:num w:numId="18" w16cid:durableId="859509579">
-    <w:abstractNumId w:val="33"/>
+    <w:abstractNumId w:val="34"/>
   </w:num>
   <w:num w:numId="19" w16cid:durableId="878786768">
     <w:abstractNumId w:val="5"/>
@@ -7320,7 +7526,7 @@
     </w:lvlOverride>
   </w:num>
   <w:num w:numId="23" w16cid:durableId="987897635">
-    <w:abstractNumId w:val="31"/>
+    <w:abstractNumId w:val="32"/>
   </w:num>
   <w:num w:numId="24" w16cid:durableId="2005206953">
     <w:abstractNumId w:val="12"/>
@@ -7333,13 +7539,13 @@
     </w:lvlOverride>
   </w:num>
   <w:num w:numId="25" w16cid:durableId="1030031544">
-    <w:abstractNumId w:val="29"/>
+    <w:abstractNumId w:val="30"/>
   </w:num>
   <w:num w:numId="26" w16cid:durableId="198128612">
     <w:abstractNumId w:val="11"/>
   </w:num>
   <w:num w:numId="27" w16cid:durableId="1696149683">
-    <w:abstractNumId w:val="27"/>
+    <w:abstractNumId w:val="28"/>
   </w:num>
   <w:num w:numId="28" w16cid:durableId="673460051">
     <w:abstractNumId w:val="2"/>
@@ -7352,10 +7558,10 @@
     </w:lvlOverride>
   </w:num>
   <w:num w:numId="29" w16cid:durableId="884026733">
-    <w:abstractNumId w:val="17"/>
+    <w:abstractNumId w:val="18"/>
   </w:num>
   <w:num w:numId="30" w16cid:durableId="50421353">
-    <w:abstractNumId w:val="32"/>
+    <w:abstractNumId w:val="33"/>
     <w:lvlOverride w:ilvl="0">
       <w:lvl w:ilvl="0">
         <w:numFmt w:val="decimal"/>
@@ -7365,10 +7571,10 @@
     </w:lvlOverride>
   </w:num>
   <w:num w:numId="31" w16cid:durableId="1228612541">
-    <w:abstractNumId w:val="19"/>
+    <w:abstractNumId w:val="20"/>
   </w:num>
   <w:num w:numId="32" w16cid:durableId="1086658379">
-    <w:abstractNumId w:val="24"/>
+    <w:abstractNumId w:val="25"/>
     <w:lvlOverride w:ilvl="0">
       <w:lvl w:ilvl="0">
         <w:numFmt w:val="decimal"/>
@@ -7378,16 +7584,19 @@
     </w:lvlOverride>
   </w:num>
   <w:num w:numId="33" w16cid:durableId="1311982360">
-    <w:abstractNumId w:val="22"/>
+    <w:abstractNumId w:val="23"/>
   </w:num>
   <w:num w:numId="34" w16cid:durableId="1741439039">
-    <w:abstractNumId w:val="16"/>
+    <w:abstractNumId w:val="17"/>
   </w:num>
   <w:num w:numId="35" w16cid:durableId="1787040020">
-    <w:abstractNumId w:val="35"/>
+    <w:abstractNumId w:val="36"/>
   </w:num>
   <w:num w:numId="36" w16cid:durableId="106849505">
-    <w:abstractNumId w:val="23"/>
+    <w:abstractNumId w:val="24"/>
+  </w:num>
+  <w:num w:numId="37" w16cid:durableId="1657101761">
+    <w:abstractNumId w:val="16"/>
   </w:num>
 </w:numbering>
 </file>

</xml_diff>

<commit_message>
Add latency floor increment over time for service 2
</commit_message>
<xml_diff>
--- a/Latency Analysis/Service 2 - Deep Analysis.docx
+++ b/Latency Analysis/Service 2 - Deep Analysis.docx
@@ -2376,6 +2376,75 @@
       </w:r>
     </w:p>
     <w:p/>
+    <w:p>
+      <w:pPr>
+        <w:pStyle w:val="Subtitle"/>
+        <w:rPr>
+          <w:b/>
+          <w:bCs/>
+        </w:rPr>
+      </w:pPr>
+      <w:r>
+        <w:t>Latency Floor Increases Over Time</w:t>
+      </w:r>
+    </w:p>
+    <w:p>
+      <w:pPr>
+        <w:numPr>
+          <w:ilvl w:val="0"/>
+          <w:numId w:val="38"/>
+        </w:numPr>
+      </w:pPr>
+      <w:r>
+        <w:t>Even between CPU limit drops, latency gradually trends upward.</w:t>
+      </w:r>
+    </w:p>
+    <w:p>
+      <w:pPr>
+        <w:numPr>
+          <w:ilvl w:val="0"/>
+          <w:numId w:val="38"/>
+        </w:numPr>
+      </w:pPr>
+      <w:r>
+        <w:t>Suggests cumulative CPU stress over time:</w:t>
+      </w:r>
+    </w:p>
+    <w:p>
+      <w:pPr>
+        <w:numPr>
+          <w:ilvl w:val="1"/>
+          <w:numId w:val="38"/>
+        </w:numPr>
+      </w:pPr>
+      <w:r>
+        <w:t>Increased garbage collection time due to CPU constraints.</w:t>
+      </w:r>
+    </w:p>
+    <w:p>
+      <w:pPr>
+        <w:numPr>
+          <w:ilvl w:val="1"/>
+          <w:numId w:val="38"/>
+        </w:numPr>
+      </w:pPr>
+      <w:r>
+        <w:t>Java threads not getting enough CPU time.</w:t>
+      </w:r>
+    </w:p>
+    <w:p>
+      <w:pPr>
+        <w:numPr>
+          <w:ilvl w:val="1"/>
+          <w:numId w:val="38"/>
+        </w:numPr>
+      </w:pPr>
+      <w:r>
+        <w:t>Minor queuing effects compounding over minutes.</w:t>
+      </w:r>
+    </w:p>
+    <w:p/>
+    <w:p/>
     <w:p/>
     <w:p/>
     <w:p/>
@@ -5523,6 +5592,155 @@
     </w:lvl>
   </w:abstractNum>
   <w:abstractNum w:abstractNumId="23" w15:restartNumberingAfterBreak="0">
+    <w:nsid w:val="4FB04EF4"/>
+    <w:multiLevelType w:val="multilevel"/>
+    <w:tmpl w:val="69C4F49E"/>
+    <w:lvl w:ilvl="0">
+      <w:start w:val="1"/>
+      <w:numFmt w:val="bullet"/>
+      <w:lvlText w:val=""/>
+      <w:lvlJc w:val="left"/>
+      <w:pPr>
+        <w:tabs>
+          <w:tab w:val="num" w:pos="720"/>
+        </w:tabs>
+        <w:ind w:left="720" w:hanging="360"/>
+      </w:pPr>
+      <w:rPr>
+        <w:rFonts w:ascii="Symbol" w:hAnsi="Symbol" w:hint="default"/>
+        <w:sz w:val="20"/>
+      </w:rPr>
+    </w:lvl>
+    <w:lvl w:ilvl="1">
+      <w:start w:val="1"/>
+      <w:numFmt w:val="bullet"/>
+      <w:lvlText w:val="o"/>
+      <w:lvlJc w:val="left"/>
+      <w:pPr>
+        <w:tabs>
+          <w:tab w:val="num" w:pos="1440"/>
+        </w:tabs>
+        <w:ind w:left="1440" w:hanging="360"/>
+      </w:pPr>
+      <w:rPr>
+        <w:rFonts w:ascii="Courier New" w:hAnsi="Courier New" w:hint="default"/>
+        <w:sz w:val="20"/>
+      </w:rPr>
+    </w:lvl>
+    <w:lvl w:ilvl="2" w:tentative="1">
+      <w:start w:val="1"/>
+      <w:numFmt w:val="bullet"/>
+      <w:lvlText w:val=""/>
+      <w:lvlJc w:val="left"/>
+      <w:pPr>
+        <w:tabs>
+          <w:tab w:val="num" w:pos="2160"/>
+        </w:tabs>
+        <w:ind w:left="2160" w:hanging="360"/>
+      </w:pPr>
+      <w:rPr>
+        <w:rFonts w:ascii="Wingdings" w:hAnsi="Wingdings" w:hint="default"/>
+        <w:sz w:val="20"/>
+      </w:rPr>
+    </w:lvl>
+    <w:lvl w:ilvl="3" w:tentative="1">
+      <w:start w:val="1"/>
+      <w:numFmt w:val="bullet"/>
+      <w:lvlText w:val=""/>
+      <w:lvlJc w:val="left"/>
+      <w:pPr>
+        <w:tabs>
+          <w:tab w:val="num" w:pos="2880"/>
+        </w:tabs>
+        <w:ind w:left="2880" w:hanging="360"/>
+      </w:pPr>
+      <w:rPr>
+        <w:rFonts w:ascii="Wingdings" w:hAnsi="Wingdings" w:hint="default"/>
+        <w:sz w:val="20"/>
+      </w:rPr>
+    </w:lvl>
+    <w:lvl w:ilvl="4" w:tentative="1">
+      <w:start w:val="1"/>
+      <w:numFmt w:val="bullet"/>
+      <w:lvlText w:val=""/>
+      <w:lvlJc w:val="left"/>
+      <w:pPr>
+        <w:tabs>
+          <w:tab w:val="num" w:pos="3600"/>
+        </w:tabs>
+        <w:ind w:left="3600" w:hanging="360"/>
+      </w:pPr>
+      <w:rPr>
+        <w:rFonts w:ascii="Wingdings" w:hAnsi="Wingdings" w:hint="default"/>
+        <w:sz w:val="20"/>
+      </w:rPr>
+    </w:lvl>
+    <w:lvl w:ilvl="5" w:tentative="1">
+      <w:start w:val="1"/>
+      <w:numFmt w:val="bullet"/>
+      <w:lvlText w:val=""/>
+      <w:lvlJc w:val="left"/>
+      <w:pPr>
+        <w:tabs>
+          <w:tab w:val="num" w:pos="4320"/>
+        </w:tabs>
+        <w:ind w:left="4320" w:hanging="360"/>
+      </w:pPr>
+      <w:rPr>
+        <w:rFonts w:ascii="Wingdings" w:hAnsi="Wingdings" w:hint="default"/>
+        <w:sz w:val="20"/>
+      </w:rPr>
+    </w:lvl>
+    <w:lvl w:ilvl="6" w:tentative="1">
+      <w:start w:val="1"/>
+      <w:numFmt w:val="bullet"/>
+      <w:lvlText w:val=""/>
+      <w:lvlJc w:val="left"/>
+      <w:pPr>
+        <w:tabs>
+          <w:tab w:val="num" w:pos="5040"/>
+        </w:tabs>
+        <w:ind w:left="5040" w:hanging="360"/>
+      </w:pPr>
+      <w:rPr>
+        <w:rFonts w:ascii="Wingdings" w:hAnsi="Wingdings" w:hint="default"/>
+        <w:sz w:val="20"/>
+      </w:rPr>
+    </w:lvl>
+    <w:lvl w:ilvl="7" w:tentative="1">
+      <w:start w:val="1"/>
+      <w:numFmt w:val="bullet"/>
+      <w:lvlText w:val=""/>
+      <w:lvlJc w:val="left"/>
+      <w:pPr>
+        <w:tabs>
+          <w:tab w:val="num" w:pos="5760"/>
+        </w:tabs>
+        <w:ind w:left="5760" w:hanging="360"/>
+      </w:pPr>
+      <w:rPr>
+        <w:rFonts w:ascii="Wingdings" w:hAnsi="Wingdings" w:hint="default"/>
+        <w:sz w:val="20"/>
+      </w:rPr>
+    </w:lvl>
+    <w:lvl w:ilvl="8" w:tentative="1">
+      <w:start w:val="1"/>
+      <w:numFmt w:val="bullet"/>
+      <w:lvlText w:val=""/>
+      <w:lvlJc w:val="left"/>
+      <w:pPr>
+        <w:tabs>
+          <w:tab w:val="num" w:pos="6480"/>
+        </w:tabs>
+        <w:ind w:left="6480" w:hanging="360"/>
+      </w:pPr>
+      <w:rPr>
+        <w:rFonts w:ascii="Wingdings" w:hAnsi="Wingdings" w:hint="default"/>
+        <w:sz w:val="20"/>
+      </w:rPr>
+    </w:lvl>
+  </w:abstractNum>
+  <w:abstractNum w:abstractNumId="24" w15:restartNumberingAfterBreak="0">
     <w:nsid w:val="5056457D"/>
     <w:multiLevelType w:val="multilevel"/>
     <w:tmpl w:val="2B46A6A6"/>
@@ -5671,7 +5889,7 @@
       </w:rPr>
     </w:lvl>
   </w:abstractNum>
-  <w:abstractNum w:abstractNumId="24" w15:restartNumberingAfterBreak="0">
+  <w:abstractNum w:abstractNumId="25" w15:restartNumberingAfterBreak="0">
     <w:nsid w:val="505D34C0"/>
     <w:multiLevelType w:val="multilevel"/>
     <w:tmpl w:val="D9842E20"/>
@@ -5820,7 +6038,7 @@
       </w:rPr>
     </w:lvl>
   </w:abstractNum>
-  <w:abstractNum w:abstractNumId="25" w15:restartNumberingAfterBreak="0">
+  <w:abstractNum w:abstractNumId="26" w15:restartNumberingAfterBreak="0">
     <w:nsid w:val="52F6680C"/>
     <w:multiLevelType w:val="multilevel"/>
     <w:tmpl w:val="AC5263F4"/>
@@ -5933,7 +6151,7 @@
       </w:pPr>
     </w:lvl>
   </w:abstractNum>
-  <w:abstractNum w:abstractNumId="26" w15:restartNumberingAfterBreak="0">
+  <w:abstractNum w:abstractNumId="27" w15:restartNumberingAfterBreak="0">
     <w:nsid w:val="5617683A"/>
     <w:multiLevelType w:val="multilevel"/>
     <w:tmpl w:val="74706FE8"/>
@@ -6046,7 +6264,7 @@
       </w:pPr>
     </w:lvl>
   </w:abstractNum>
-  <w:abstractNum w:abstractNumId="27" w15:restartNumberingAfterBreak="0">
+  <w:abstractNum w:abstractNumId="28" w15:restartNumberingAfterBreak="0">
     <w:nsid w:val="5F8D628B"/>
     <w:multiLevelType w:val="multilevel"/>
     <w:tmpl w:val="6E50534A"/>
@@ -6159,7 +6377,7 @@
       </w:pPr>
     </w:lvl>
   </w:abstractNum>
-  <w:abstractNum w:abstractNumId="28" w15:restartNumberingAfterBreak="0">
+  <w:abstractNum w:abstractNumId="29" w15:restartNumberingAfterBreak="0">
     <w:nsid w:val="60283B38"/>
     <w:multiLevelType w:val="multilevel"/>
     <w:tmpl w:val="8542BB02"/>
@@ -6304,7 +6522,7 @@
       </w:rPr>
     </w:lvl>
   </w:abstractNum>
-  <w:abstractNum w:abstractNumId="29" w15:restartNumberingAfterBreak="0">
+  <w:abstractNum w:abstractNumId="30" w15:restartNumberingAfterBreak="0">
     <w:nsid w:val="61B659A6"/>
     <w:multiLevelType w:val="multilevel"/>
     <w:tmpl w:val="0F440B4C"/>
@@ -6453,7 +6671,7 @@
       </w:rPr>
     </w:lvl>
   </w:abstractNum>
-  <w:abstractNum w:abstractNumId="30" w15:restartNumberingAfterBreak="0">
+  <w:abstractNum w:abstractNumId="31" w15:restartNumberingAfterBreak="0">
     <w:nsid w:val="658323D7"/>
     <w:multiLevelType w:val="multilevel"/>
     <w:tmpl w:val="43044D14"/>
@@ -6602,7 +6820,7 @@
       </w:rPr>
     </w:lvl>
   </w:abstractNum>
-  <w:abstractNum w:abstractNumId="31" w15:restartNumberingAfterBreak="0">
+  <w:abstractNum w:abstractNumId="32" w15:restartNumberingAfterBreak="0">
     <w:nsid w:val="69AB1837"/>
     <w:multiLevelType w:val="multilevel"/>
     <w:tmpl w:val="4DAE7450"/>
@@ -6715,7 +6933,7 @@
       </w:pPr>
     </w:lvl>
   </w:abstractNum>
-  <w:abstractNum w:abstractNumId="32" w15:restartNumberingAfterBreak="0">
+  <w:abstractNum w:abstractNumId="33" w15:restartNumberingAfterBreak="0">
     <w:nsid w:val="6A7D1BDB"/>
     <w:multiLevelType w:val="multilevel"/>
     <w:tmpl w:val="AE462EBE"/>
@@ -6864,7 +7082,7 @@
       </w:rPr>
     </w:lvl>
   </w:abstractNum>
-  <w:abstractNum w:abstractNumId="33" w15:restartNumberingAfterBreak="0">
+  <w:abstractNum w:abstractNumId="34" w15:restartNumberingAfterBreak="0">
     <w:nsid w:val="70082546"/>
     <w:multiLevelType w:val="multilevel"/>
     <w:tmpl w:val="368E4570"/>
@@ -6977,7 +7195,7 @@
       </w:pPr>
     </w:lvl>
   </w:abstractNum>
-  <w:abstractNum w:abstractNumId="34" w15:restartNumberingAfterBreak="0">
+  <w:abstractNum w:abstractNumId="35" w15:restartNumberingAfterBreak="0">
     <w:nsid w:val="77820FFF"/>
     <w:multiLevelType w:val="multilevel"/>
     <w:tmpl w:val="AD448106"/>
@@ -7126,7 +7344,7 @@
       </w:rPr>
     </w:lvl>
   </w:abstractNum>
-  <w:abstractNum w:abstractNumId="35" w15:restartNumberingAfterBreak="0">
+  <w:abstractNum w:abstractNumId="36" w15:restartNumberingAfterBreak="0">
     <w:nsid w:val="7A236612"/>
     <w:multiLevelType w:val="multilevel"/>
     <w:tmpl w:val="FDDC8F3C"/>
@@ -7275,7 +7493,7 @@
       </w:rPr>
     </w:lvl>
   </w:abstractNum>
-  <w:abstractNum w:abstractNumId="36" w15:restartNumberingAfterBreak="0">
+  <w:abstractNum w:abstractNumId="37" w15:restartNumberingAfterBreak="0">
     <w:nsid w:val="7EB23A2A"/>
     <w:multiLevelType w:val="multilevel"/>
     <w:tmpl w:val="4764452A"/>
@@ -7447,7 +7665,7 @@
     <w:abstractNumId w:val="0"/>
   </w:num>
   <w:num w:numId="6" w16cid:durableId="1339037913">
-    <w:abstractNumId w:val="27"/>
+    <w:abstractNumId w:val="28"/>
   </w:num>
   <w:num w:numId="7" w16cid:durableId="1363894349">
     <w:abstractNumId w:val="1"/>
@@ -7469,10 +7687,10 @@
     <w:abstractNumId w:val="19"/>
   </w:num>
   <w:num w:numId="11" w16cid:durableId="1805343675">
-    <w:abstractNumId w:val="29"/>
+    <w:abstractNumId w:val="30"/>
   </w:num>
   <w:num w:numId="12" w16cid:durableId="242449794">
-    <w:abstractNumId w:val="31"/>
+    <w:abstractNumId w:val="32"/>
     <w:lvlOverride w:ilvl="0">
       <w:lvl w:ilvl="0">
         <w:numFmt w:val="decimal"/>
@@ -7488,7 +7706,7 @@
     <w:abstractNumId w:val="6"/>
   </w:num>
   <w:num w:numId="15" w16cid:durableId="1483042116">
-    <w:abstractNumId w:val="26"/>
+    <w:abstractNumId w:val="27"/>
     <w:lvlOverride w:ilvl="0">
       <w:lvl w:ilvl="0">
         <w:numFmt w:val="decimal"/>
@@ -7498,13 +7716,13 @@
     </w:lvlOverride>
   </w:num>
   <w:num w:numId="16" w16cid:durableId="1020663045">
-    <w:abstractNumId w:val="35"/>
+    <w:abstractNumId w:val="36"/>
   </w:num>
   <w:num w:numId="17" w16cid:durableId="711878859">
     <w:abstractNumId w:val="13"/>
   </w:num>
   <w:num w:numId="18" w16cid:durableId="859509579">
-    <w:abstractNumId w:val="34"/>
+    <w:abstractNumId w:val="35"/>
   </w:num>
   <w:num w:numId="19" w16cid:durableId="878786768">
     <w:abstractNumId w:val="5"/>
@@ -7526,7 +7744,7 @@
     </w:lvlOverride>
   </w:num>
   <w:num w:numId="23" w16cid:durableId="987897635">
-    <w:abstractNumId w:val="32"/>
+    <w:abstractNumId w:val="33"/>
   </w:num>
   <w:num w:numId="24" w16cid:durableId="2005206953">
     <w:abstractNumId w:val="12"/>
@@ -7539,13 +7757,13 @@
     </w:lvlOverride>
   </w:num>
   <w:num w:numId="25" w16cid:durableId="1030031544">
-    <w:abstractNumId w:val="30"/>
+    <w:abstractNumId w:val="31"/>
   </w:num>
   <w:num w:numId="26" w16cid:durableId="198128612">
     <w:abstractNumId w:val="11"/>
   </w:num>
   <w:num w:numId="27" w16cid:durableId="1696149683">
-    <w:abstractNumId w:val="28"/>
+    <w:abstractNumId w:val="29"/>
   </w:num>
   <w:num w:numId="28" w16cid:durableId="673460051">
     <w:abstractNumId w:val="2"/>
@@ -7561,7 +7779,7 @@
     <w:abstractNumId w:val="18"/>
   </w:num>
   <w:num w:numId="30" w16cid:durableId="50421353">
-    <w:abstractNumId w:val="33"/>
+    <w:abstractNumId w:val="34"/>
     <w:lvlOverride w:ilvl="0">
       <w:lvl w:ilvl="0">
         <w:numFmt w:val="decimal"/>
@@ -7574,7 +7792,7 @@
     <w:abstractNumId w:val="20"/>
   </w:num>
   <w:num w:numId="32" w16cid:durableId="1086658379">
-    <w:abstractNumId w:val="25"/>
+    <w:abstractNumId w:val="26"/>
     <w:lvlOverride w:ilvl="0">
       <w:lvl w:ilvl="0">
         <w:numFmt w:val="decimal"/>
@@ -7584,19 +7802,22 @@
     </w:lvlOverride>
   </w:num>
   <w:num w:numId="33" w16cid:durableId="1311982360">
-    <w:abstractNumId w:val="23"/>
+    <w:abstractNumId w:val="24"/>
   </w:num>
   <w:num w:numId="34" w16cid:durableId="1741439039">
     <w:abstractNumId w:val="17"/>
   </w:num>
   <w:num w:numId="35" w16cid:durableId="1787040020">
-    <w:abstractNumId w:val="36"/>
+    <w:abstractNumId w:val="37"/>
   </w:num>
   <w:num w:numId="36" w16cid:durableId="106849505">
-    <w:abstractNumId w:val="24"/>
+    <w:abstractNumId w:val="25"/>
   </w:num>
   <w:num w:numId="37" w16cid:durableId="1657101761">
     <w:abstractNumId w:val="16"/>
+  </w:num>
+  <w:num w:numId="38" w16cid:durableId="2026246097">
+    <w:abstractNumId w:val="23"/>
   </w:num>
 </w:numbering>
 </file>

</xml_diff>

<commit_message>
Add explanation of latency spikes of service 2
</commit_message>
<xml_diff>
--- a/Latency Analysis/Service 2 - Deep Analysis.docx
+++ b/Latency Analysis/Service 2 - Deep Analysis.docx
@@ -2444,6 +2444,77 @@
       </w:r>
     </w:p>
     <w:p/>
+    <w:p>
+      <w:pPr>
+        <w:pStyle w:val="Subtitle"/>
+        <w:rPr>
+          <w:b/>
+          <w:bCs/>
+        </w:rPr>
+      </w:pPr>
+      <w:r>
+        <w:t>Latency Dips Between Spikes</w:t>
+      </w:r>
+    </w:p>
+    <w:p>
+      <w:pPr>
+        <w:numPr>
+          <w:ilvl w:val="0"/>
+          <w:numId w:val="39"/>
+        </w:numPr>
+      </w:pPr>
+      <w:r>
+        <w:t>A few small dips after spikes.</w:t>
+      </w:r>
+    </w:p>
+    <w:p>
+      <w:pPr>
+        <w:numPr>
+          <w:ilvl w:val="0"/>
+          <w:numId w:val="39"/>
+        </w:numPr>
+      </w:pPr>
+      <w:r>
+        <w:t>Possible explanations:</w:t>
+      </w:r>
+    </w:p>
+    <w:p>
+      <w:pPr>
+        <w:numPr>
+          <w:ilvl w:val="1"/>
+          <w:numId w:val="39"/>
+        </w:numPr>
+      </w:pPr>
+      <w:r>
+        <w:t>JVM adaptive optimizations kicking in.</w:t>
+      </w:r>
+    </w:p>
+    <w:p>
+      <w:pPr>
+        <w:numPr>
+          <w:ilvl w:val="1"/>
+          <w:numId w:val="39"/>
+        </w:numPr>
+      </w:pPr>
+      <w:r>
+        <w:t>GC or JIT effects temporarily improving throughput.</w:t>
+      </w:r>
+    </w:p>
+    <w:p>
+      <w:pPr>
+        <w:numPr>
+          <w:ilvl w:val="1"/>
+          <w:numId w:val="39"/>
+        </w:numPr>
+      </w:pPr>
+      <w:r>
+        <w:t>Small natural dips in request bursts (despite mostly constant load).</w:t>
+      </w:r>
+    </w:p>
+    <w:p/>
+    <w:p/>
+    <w:p/>
+    <w:p/>
     <w:p/>
     <w:p/>
     <w:p/>
@@ -6378,6 +6449,155 @@
     </w:lvl>
   </w:abstractNum>
   <w:abstractNum w:abstractNumId="29" w15:restartNumberingAfterBreak="0">
+    <w:nsid w:val="5FB313B4"/>
+    <w:multiLevelType w:val="multilevel"/>
+    <w:tmpl w:val="4872A7B8"/>
+    <w:lvl w:ilvl="0">
+      <w:start w:val="1"/>
+      <w:numFmt w:val="bullet"/>
+      <w:lvlText w:val=""/>
+      <w:lvlJc w:val="left"/>
+      <w:pPr>
+        <w:tabs>
+          <w:tab w:val="num" w:pos="720"/>
+        </w:tabs>
+        <w:ind w:left="720" w:hanging="360"/>
+      </w:pPr>
+      <w:rPr>
+        <w:rFonts w:ascii="Symbol" w:hAnsi="Symbol" w:hint="default"/>
+        <w:sz w:val="20"/>
+      </w:rPr>
+    </w:lvl>
+    <w:lvl w:ilvl="1">
+      <w:start w:val="1"/>
+      <w:numFmt w:val="bullet"/>
+      <w:lvlText w:val="o"/>
+      <w:lvlJc w:val="left"/>
+      <w:pPr>
+        <w:tabs>
+          <w:tab w:val="num" w:pos="1440"/>
+        </w:tabs>
+        <w:ind w:left="1440" w:hanging="360"/>
+      </w:pPr>
+      <w:rPr>
+        <w:rFonts w:ascii="Courier New" w:hAnsi="Courier New" w:hint="default"/>
+        <w:sz w:val="20"/>
+      </w:rPr>
+    </w:lvl>
+    <w:lvl w:ilvl="2" w:tentative="1">
+      <w:start w:val="1"/>
+      <w:numFmt w:val="bullet"/>
+      <w:lvlText w:val=""/>
+      <w:lvlJc w:val="left"/>
+      <w:pPr>
+        <w:tabs>
+          <w:tab w:val="num" w:pos="2160"/>
+        </w:tabs>
+        <w:ind w:left="2160" w:hanging="360"/>
+      </w:pPr>
+      <w:rPr>
+        <w:rFonts w:ascii="Wingdings" w:hAnsi="Wingdings" w:hint="default"/>
+        <w:sz w:val="20"/>
+      </w:rPr>
+    </w:lvl>
+    <w:lvl w:ilvl="3" w:tentative="1">
+      <w:start w:val="1"/>
+      <w:numFmt w:val="bullet"/>
+      <w:lvlText w:val=""/>
+      <w:lvlJc w:val="left"/>
+      <w:pPr>
+        <w:tabs>
+          <w:tab w:val="num" w:pos="2880"/>
+        </w:tabs>
+        <w:ind w:left="2880" w:hanging="360"/>
+      </w:pPr>
+      <w:rPr>
+        <w:rFonts w:ascii="Wingdings" w:hAnsi="Wingdings" w:hint="default"/>
+        <w:sz w:val="20"/>
+      </w:rPr>
+    </w:lvl>
+    <w:lvl w:ilvl="4" w:tentative="1">
+      <w:start w:val="1"/>
+      <w:numFmt w:val="bullet"/>
+      <w:lvlText w:val=""/>
+      <w:lvlJc w:val="left"/>
+      <w:pPr>
+        <w:tabs>
+          <w:tab w:val="num" w:pos="3600"/>
+        </w:tabs>
+        <w:ind w:left="3600" w:hanging="360"/>
+      </w:pPr>
+      <w:rPr>
+        <w:rFonts w:ascii="Wingdings" w:hAnsi="Wingdings" w:hint="default"/>
+        <w:sz w:val="20"/>
+      </w:rPr>
+    </w:lvl>
+    <w:lvl w:ilvl="5" w:tentative="1">
+      <w:start w:val="1"/>
+      <w:numFmt w:val="bullet"/>
+      <w:lvlText w:val=""/>
+      <w:lvlJc w:val="left"/>
+      <w:pPr>
+        <w:tabs>
+          <w:tab w:val="num" w:pos="4320"/>
+        </w:tabs>
+        <w:ind w:left="4320" w:hanging="360"/>
+      </w:pPr>
+      <w:rPr>
+        <w:rFonts w:ascii="Wingdings" w:hAnsi="Wingdings" w:hint="default"/>
+        <w:sz w:val="20"/>
+      </w:rPr>
+    </w:lvl>
+    <w:lvl w:ilvl="6" w:tentative="1">
+      <w:start w:val="1"/>
+      <w:numFmt w:val="bullet"/>
+      <w:lvlText w:val=""/>
+      <w:lvlJc w:val="left"/>
+      <w:pPr>
+        <w:tabs>
+          <w:tab w:val="num" w:pos="5040"/>
+        </w:tabs>
+        <w:ind w:left="5040" w:hanging="360"/>
+      </w:pPr>
+      <w:rPr>
+        <w:rFonts w:ascii="Wingdings" w:hAnsi="Wingdings" w:hint="default"/>
+        <w:sz w:val="20"/>
+      </w:rPr>
+    </w:lvl>
+    <w:lvl w:ilvl="7" w:tentative="1">
+      <w:start w:val="1"/>
+      <w:numFmt w:val="bullet"/>
+      <w:lvlText w:val=""/>
+      <w:lvlJc w:val="left"/>
+      <w:pPr>
+        <w:tabs>
+          <w:tab w:val="num" w:pos="5760"/>
+        </w:tabs>
+        <w:ind w:left="5760" w:hanging="360"/>
+      </w:pPr>
+      <w:rPr>
+        <w:rFonts w:ascii="Wingdings" w:hAnsi="Wingdings" w:hint="default"/>
+        <w:sz w:val="20"/>
+      </w:rPr>
+    </w:lvl>
+    <w:lvl w:ilvl="8" w:tentative="1">
+      <w:start w:val="1"/>
+      <w:numFmt w:val="bullet"/>
+      <w:lvlText w:val=""/>
+      <w:lvlJc w:val="left"/>
+      <w:pPr>
+        <w:tabs>
+          <w:tab w:val="num" w:pos="6480"/>
+        </w:tabs>
+        <w:ind w:left="6480" w:hanging="360"/>
+      </w:pPr>
+      <w:rPr>
+        <w:rFonts w:ascii="Wingdings" w:hAnsi="Wingdings" w:hint="default"/>
+        <w:sz w:val="20"/>
+      </w:rPr>
+    </w:lvl>
+  </w:abstractNum>
+  <w:abstractNum w:abstractNumId="30" w15:restartNumberingAfterBreak="0">
     <w:nsid w:val="60283B38"/>
     <w:multiLevelType w:val="multilevel"/>
     <w:tmpl w:val="8542BB02"/>
@@ -6522,7 +6742,7 @@
       </w:rPr>
     </w:lvl>
   </w:abstractNum>
-  <w:abstractNum w:abstractNumId="30" w15:restartNumberingAfterBreak="0">
+  <w:abstractNum w:abstractNumId="31" w15:restartNumberingAfterBreak="0">
     <w:nsid w:val="61B659A6"/>
     <w:multiLevelType w:val="multilevel"/>
     <w:tmpl w:val="0F440B4C"/>
@@ -6671,7 +6891,7 @@
       </w:rPr>
     </w:lvl>
   </w:abstractNum>
-  <w:abstractNum w:abstractNumId="31" w15:restartNumberingAfterBreak="0">
+  <w:abstractNum w:abstractNumId="32" w15:restartNumberingAfterBreak="0">
     <w:nsid w:val="658323D7"/>
     <w:multiLevelType w:val="multilevel"/>
     <w:tmpl w:val="43044D14"/>
@@ -6820,7 +7040,7 @@
       </w:rPr>
     </w:lvl>
   </w:abstractNum>
-  <w:abstractNum w:abstractNumId="32" w15:restartNumberingAfterBreak="0">
+  <w:abstractNum w:abstractNumId="33" w15:restartNumberingAfterBreak="0">
     <w:nsid w:val="69AB1837"/>
     <w:multiLevelType w:val="multilevel"/>
     <w:tmpl w:val="4DAE7450"/>
@@ -6933,7 +7153,7 @@
       </w:pPr>
     </w:lvl>
   </w:abstractNum>
-  <w:abstractNum w:abstractNumId="33" w15:restartNumberingAfterBreak="0">
+  <w:abstractNum w:abstractNumId="34" w15:restartNumberingAfterBreak="0">
     <w:nsid w:val="6A7D1BDB"/>
     <w:multiLevelType w:val="multilevel"/>
     <w:tmpl w:val="AE462EBE"/>
@@ -7082,7 +7302,7 @@
       </w:rPr>
     </w:lvl>
   </w:abstractNum>
-  <w:abstractNum w:abstractNumId="34" w15:restartNumberingAfterBreak="0">
+  <w:abstractNum w:abstractNumId="35" w15:restartNumberingAfterBreak="0">
     <w:nsid w:val="70082546"/>
     <w:multiLevelType w:val="multilevel"/>
     <w:tmpl w:val="368E4570"/>
@@ -7195,7 +7415,7 @@
       </w:pPr>
     </w:lvl>
   </w:abstractNum>
-  <w:abstractNum w:abstractNumId="35" w15:restartNumberingAfterBreak="0">
+  <w:abstractNum w:abstractNumId="36" w15:restartNumberingAfterBreak="0">
     <w:nsid w:val="77820FFF"/>
     <w:multiLevelType w:val="multilevel"/>
     <w:tmpl w:val="AD448106"/>
@@ -7344,7 +7564,7 @@
       </w:rPr>
     </w:lvl>
   </w:abstractNum>
-  <w:abstractNum w:abstractNumId="36" w15:restartNumberingAfterBreak="0">
+  <w:abstractNum w:abstractNumId="37" w15:restartNumberingAfterBreak="0">
     <w:nsid w:val="7A236612"/>
     <w:multiLevelType w:val="multilevel"/>
     <w:tmpl w:val="FDDC8F3C"/>
@@ -7493,7 +7713,7 @@
       </w:rPr>
     </w:lvl>
   </w:abstractNum>
-  <w:abstractNum w:abstractNumId="37" w15:restartNumberingAfterBreak="0">
+  <w:abstractNum w:abstractNumId="38" w15:restartNumberingAfterBreak="0">
     <w:nsid w:val="7EB23A2A"/>
     <w:multiLevelType w:val="multilevel"/>
     <w:tmpl w:val="4764452A"/>
@@ -7687,10 +7907,10 @@
     <w:abstractNumId w:val="19"/>
   </w:num>
   <w:num w:numId="11" w16cid:durableId="1805343675">
-    <w:abstractNumId w:val="30"/>
+    <w:abstractNumId w:val="31"/>
   </w:num>
   <w:num w:numId="12" w16cid:durableId="242449794">
-    <w:abstractNumId w:val="32"/>
+    <w:abstractNumId w:val="33"/>
     <w:lvlOverride w:ilvl="0">
       <w:lvl w:ilvl="0">
         <w:numFmt w:val="decimal"/>
@@ -7716,13 +7936,13 @@
     </w:lvlOverride>
   </w:num>
   <w:num w:numId="16" w16cid:durableId="1020663045">
-    <w:abstractNumId w:val="36"/>
+    <w:abstractNumId w:val="37"/>
   </w:num>
   <w:num w:numId="17" w16cid:durableId="711878859">
     <w:abstractNumId w:val="13"/>
   </w:num>
   <w:num w:numId="18" w16cid:durableId="859509579">
-    <w:abstractNumId w:val="35"/>
+    <w:abstractNumId w:val="36"/>
   </w:num>
   <w:num w:numId="19" w16cid:durableId="878786768">
     <w:abstractNumId w:val="5"/>
@@ -7744,7 +7964,7 @@
     </w:lvlOverride>
   </w:num>
   <w:num w:numId="23" w16cid:durableId="987897635">
-    <w:abstractNumId w:val="33"/>
+    <w:abstractNumId w:val="34"/>
   </w:num>
   <w:num w:numId="24" w16cid:durableId="2005206953">
     <w:abstractNumId w:val="12"/>
@@ -7757,13 +7977,13 @@
     </w:lvlOverride>
   </w:num>
   <w:num w:numId="25" w16cid:durableId="1030031544">
-    <w:abstractNumId w:val="31"/>
+    <w:abstractNumId w:val="32"/>
   </w:num>
   <w:num w:numId="26" w16cid:durableId="198128612">
     <w:abstractNumId w:val="11"/>
   </w:num>
   <w:num w:numId="27" w16cid:durableId="1696149683">
-    <w:abstractNumId w:val="29"/>
+    <w:abstractNumId w:val="30"/>
   </w:num>
   <w:num w:numId="28" w16cid:durableId="673460051">
     <w:abstractNumId w:val="2"/>
@@ -7779,7 +7999,7 @@
     <w:abstractNumId w:val="18"/>
   </w:num>
   <w:num w:numId="30" w16cid:durableId="50421353">
-    <w:abstractNumId w:val="34"/>
+    <w:abstractNumId w:val="35"/>
     <w:lvlOverride w:ilvl="0">
       <w:lvl w:ilvl="0">
         <w:numFmt w:val="decimal"/>
@@ -7808,7 +8028,7 @@
     <w:abstractNumId w:val="17"/>
   </w:num>
   <w:num w:numId="35" w16cid:durableId="1787040020">
-    <w:abstractNumId w:val="37"/>
+    <w:abstractNumId w:val="38"/>
   </w:num>
   <w:num w:numId="36" w16cid:durableId="106849505">
     <w:abstractNumId w:val="25"/>
@@ -7818,6 +8038,9 @@
   </w:num>
   <w:num w:numId="38" w16cid:durableId="2026246097">
     <w:abstractNumId w:val="23"/>
+  </w:num>
+  <w:num w:numId="39" w16cid:durableId="1807503972">
+    <w:abstractNumId w:val="29"/>
   </w:num>
 </w:numbering>
 </file>

</xml_diff>

<commit_message>
Add latency vs CPU throttling explanation of service 2
</commit_message>
<xml_diff>
--- a/Latency Analysis/Service 2 - Deep Analysis.docx
+++ b/Latency Analysis/Service 2 - Deep Analysis.docx
@@ -2512,6 +2512,43 @@
       </w:r>
     </w:p>
     <w:p/>
+    <w:p>
+      <w:pPr>
+        <w:pStyle w:val="Subtitle"/>
+        <w:rPr>
+          <w:b/>
+          <w:bCs/>
+        </w:rPr>
+      </w:pPr>
+      <w:r>
+        <w:t>Latency is directly driven by CPU throttling</w:t>
+      </w:r>
+    </w:p>
+    <w:p>
+      <w:pPr>
+        <w:numPr>
+          <w:ilvl w:val="0"/>
+          <w:numId w:val="40"/>
+        </w:numPr>
+      </w:pPr>
+      <w:r>
+        <w:t>We reduce CPU limits -&gt; CPU usage hits the cap -&gt; latency spikes.</w:t>
+      </w:r>
+    </w:p>
+    <w:p>
+      <w:pPr>
+        <w:numPr>
+          <w:ilvl w:val="0"/>
+          <w:numId w:val="40"/>
+        </w:numPr>
+      </w:pPr>
+      <w:r>
+        <w:t>Memory plays no role here - usage is too low to matter.</w:t>
+      </w:r>
+    </w:p>
+    <w:p/>
+    <w:p/>
+    <w:p/>
     <w:p/>
     <w:p/>
     <w:p/>
@@ -3535,6 +3572,155 @@
     </w:lvl>
   </w:abstractNum>
   <w:abstractNum w:abstractNumId="7" w15:restartNumberingAfterBreak="0">
+    <w:nsid w:val="20A76CAB"/>
+    <w:multiLevelType w:val="multilevel"/>
+    <w:tmpl w:val="44F49EE0"/>
+    <w:lvl w:ilvl="0">
+      <w:start w:val="1"/>
+      <w:numFmt w:val="bullet"/>
+      <w:lvlText w:val=""/>
+      <w:lvlJc w:val="left"/>
+      <w:pPr>
+        <w:tabs>
+          <w:tab w:val="num" w:pos="720"/>
+        </w:tabs>
+        <w:ind w:left="720" w:hanging="360"/>
+      </w:pPr>
+      <w:rPr>
+        <w:rFonts w:ascii="Symbol" w:hAnsi="Symbol" w:hint="default"/>
+        <w:sz w:val="20"/>
+      </w:rPr>
+    </w:lvl>
+    <w:lvl w:ilvl="1" w:tentative="1">
+      <w:start w:val="1"/>
+      <w:numFmt w:val="bullet"/>
+      <w:lvlText w:val="o"/>
+      <w:lvlJc w:val="left"/>
+      <w:pPr>
+        <w:tabs>
+          <w:tab w:val="num" w:pos="1440"/>
+        </w:tabs>
+        <w:ind w:left="1440" w:hanging="360"/>
+      </w:pPr>
+      <w:rPr>
+        <w:rFonts w:ascii="Courier New" w:hAnsi="Courier New" w:hint="default"/>
+        <w:sz w:val="20"/>
+      </w:rPr>
+    </w:lvl>
+    <w:lvl w:ilvl="2" w:tentative="1">
+      <w:start w:val="1"/>
+      <w:numFmt w:val="bullet"/>
+      <w:lvlText w:val=""/>
+      <w:lvlJc w:val="left"/>
+      <w:pPr>
+        <w:tabs>
+          <w:tab w:val="num" w:pos="2160"/>
+        </w:tabs>
+        <w:ind w:left="2160" w:hanging="360"/>
+      </w:pPr>
+      <w:rPr>
+        <w:rFonts w:ascii="Wingdings" w:hAnsi="Wingdings" w:hint="default"/>
+        <w:sz w:val="20"/>
+      </w:rPr>
+    </w:lvl>
+    <w:lvl w:ilvl="3" w:tentative="1">
+      <w:start w:val="1"/>
+      <w:numFmt w:val="bullet"/>
+      <w:lvlText w:val=""/>
+      <w:lvlJc w:val="left"/>
+      <w:pPr>
+        <w:tabs>
+          <w:tab w:val="num" w:pos="2880"/>
+        </w:tabs>
+        <w:ind w:left="2880" w:hanging="360"/>
+      </w:pPr>
+      <w:rPr>
+        <w:rFonts w:ascii="Wingdings" w:hAnsi="Wingdings" w:hint="default"/>
+        <w:sz w:val="20"/>
+      </w:rPr>
+    </w:lvl>
+    <w:lvl w:ilvl="4" w:tentative="1">
+      <w:start w:val="1"/>
+      <w:numFmt w:val="bullet"/>
+      <w:lvlText w:val=""/>
+      <w:lvlJc w:val="left"/>
+      <w:pPr>
+        <w:tabs>
+          <w:tab w:val="num" w:pos="3600"/>
+        </w:tabs>
+        <w:ind w:left="3600" w:hanging="360"/>
+      </w:pPr>
+      <w:rPr>
+        <w:rFonts w:ascii="Wingdings" w:hAnsi="Wingdings" w:hint="default"/>
+        <w:sz w:val="20"/>
+      </w:rPr>
+    </w:lvl>
+    <w:lvl w:ilvl="5" w:tentative="1">
+      <w:start w:val="1"/>
+      <w:numFmt w:val="bullet"/>
+      <w:lvlText w:val=""/>
+      <w:lvlJc w:val="left"/>
+      <w:pPr>
+        <w:tabs>
+          <w:tab w:val="num" w:pos="4320"/>
+        </w:tabs>
+        <w:ind w:left="4320" w:hanging="360"/>
+      </w:pPr>
+      <w:rPr>
+        <w:rFonts w:ascii="Wingdings" w:hAnsi="Wingdings" w:hint="default"/>
+        <w:sz w:val="20"/>
+      </w:rPr>
+    </w:lvl>
+    <w:lvl w:ilvl="6" w:tentative="1">
+      <w:start w:val="1"/>
+      <w:numFmt w:val="bullet"/>
+      <w:lvlText w:val=""/>
+      <w:lvlJc w:val="left"/>
+      <w:pPr>
+        <w:tabs>
+          <w:tab w:val="num" w:pos="5040"/>
+        </w:tabs>
+        <w:ind w:left="5040" w:hanging="360"/>
+      </w:pPr>
+      <w:rPr>
+        <w:rFonts w:ascii="Wingdings" w:hAnsi="Wingdings" w:hint="default"/>
+        <w:sz w:val="20"/>
+      </w:rPr>
+    </w:lvl>
+    <w:lvl w:ilvl="7" w:tentative="1">
+      <w:start w:val="1"/>
+      <w:numFmt w:val="bullet"/>
+      <w:lvlText w:val=""/>
+      <w:lvlJc w:val="left"/>
+      <w:pPr>
+        <w:tabs>
+          <w:tab w:val="num" w:pos="5760"/>
+        </w:tabs>
+        <w:ind w:left="5760" w:hanging="360"/>
+      </w:pPr>
+      <w:rPr>
+        <w:rFonts w:ascii="Wingdings" w:hAnsi="Wingdings" w:hint="default"/>
+        <w:sz w:val="20"/>
+      </w:rPr>
+    </w:lvl>
+    <w:lvl w:ilvl="8" w:tentative="1">
+      <w:start w:val="1"/>
+      <w:numFmt w:val="bullet"/>
+      <w:lvlText w:val=""/>
+      <w:lvlJc w:val="left"/>
+      <w:pPr>
+        <w:tabs>
+          <w:tab w:val="num" w:pos="6480"/>
+        </w:tabs>
+        <w:ind w:left="6480" w:hanging="360"/>
+      </w:pPr>
+      <w:rPr>
+        <w:rFonts w:ascii="Wingdings" w:hAnsi="Wingdings" w:hint="default"/>
+        <w:sz w:val="20"/>
+      </w:rPr>
+    </w:lvl>
+  </w:abstractNum>
+  <w:abstractNum w:abstractNumId="8" w15:restartNumberingAfterBreak="0">
     <w:nsid w:val="22996D4A"/>
     <w:multiLevelType w:val="multilevel"/>
     <w:tmpl w:val="ECBEC2D4"/>
@@ -3683,7 +3869,7 @@
       </w:rPr>
     </w:lvl>
   </w:abstractNum>
-  <w:abstractNum w:abstractNumId="8" w15:restartNumberingAfterBreak="0">
+  <w:abstractNum w:abstractNumId="9" w15:restartNumberingAfterBreak="0">
     <w:nsid w:val="22EE4C60"/>
     <w:multiLevelType w:val="multilevel"/>
     <w:tmpl w:val="A90A6AEE"/>
@@ -3796,7 +3982,7 @@
       </w:pPr>
     </w:lvl>
   </w:abstractNum>
-  <w:abstractNum w:abstractNumId="9" w15:restartNumberingAfterBreak="0">
+  <w:abstractNum w:abstractNumId="10" w15:restartNumberingAfterBreak="0">
     <w:nsid w:val="22F2690B"/>
     <w:multiLevelType w:val="multilevel"/>
     <w:tmpl w:val="0E9E41B0"/>
@@ -3945,7 +4131,7 @@
       </w:rPr>
     </w:lvl>
   </w:abstractNum>
-  <w:abstractNum w:abstractNumId="10" w15:restartNumberingAfterBreak="0">
+  <w:abstractNum w:abstractNumId="11" w15:restartNumberingAfterBreak="0">
     <w:nsid w:val="241621BB"/>
     <w:multiLevelType w:val="multilevel"/>
     <w:tmpl w:val="65306950"/>
@@ -4058,7 +4244,7 @@
       </w:pPr>
     </w:lvl>
   </w:abstractNum>
-  <w:abstractNum w:abstractNumId="11" w15:restartNumberingAfterBreak="0">
+  <w:abstractNum w:abstractNumId="12" w15:restartNumberingAfterBreak="0">
     <w:nsid w:val="27872925"/>
     <w:multiLevelType w:val="multilevel"/>
     <w:tmpl w:val="63343C84"/>
@@ -4171,7 +4357,7 @@
       </w:pPr>
     </w:lvl>
   </w:abstractNum>
-  <w:abstractNum w:abstractNumId="12" w15:restartNumberingAfterBreak="0">
+  <w:abstractNum w:abstractNumId="13" w15:restartNumberingAfterBreak="0">
     <w:nsid w:val="29F37BB0"/>
     <w:multiLevelType w:val="multilevel"/>
     <w:tmpl w:val="BB5A0888"/>
@@ -4284,7 +4470,7 @@
       </w:pPr>
     </w:lvl>
   </w:abstractNum>
-  <w:abstractNum w:abstractNumId="13" w15:restartNumberingAfterBreak="0">
+  <w:abstractNum w:abstractNumId="14" w15:restartNumberingAfterBreak="0">
     <w:nsid w:val="2AE71A4D"/>
     <w:multiLevelType w:val="multilevel"/>
     <w:tmpl w:val="7616B8FC"/>
@@ -4433,7 +4619,7 @@
       </w:rPr>
     </w:lvl>
   </w:abstractNum>
-  <w:abstractNum w:abstractNumId="14" w15:restartNumberingAfterBreak="0">
+  <w:abstractNum w:abstractNumId="15" w15:restartNumberingAfterBreak="0">
     <w:nsid w:val="2C4F0672"/>
     <w:multiLevelType w:val="multilevel"/>
     <w:tmpl w:val="0BBC7C12"/>
@@ -4582,7 +4768,7 @@
       </w:rPr>
     </w:lvl>
   </w:abstractNum>
-  <w:abstractNum w:abstractNumId="15" w15:restartNumberingAfterBreak="0">
+  <w:abstractNum w:abstractNumId="16" w15:restartNumberingAfterBreak="0">
     <w:nsid w:val="312B699C"/>
     <w:multiLevelType w:val="multilevel"/>
     <w:tmpl w:val="AC000AB4"/>
@@ -4695,7 +4881,7 @@
       </w:pPr>
     </w:lvl>
   </w:abstractNum>
-  <w:abstractNum w:abstractNumId="16" w15:restartNumberingAfterBreak="0">
+  <w:abstractNum w:abstractNumId="17" w15:restartNumberingAfterBreak="0">
     <w:nsid w:val="341E2B29"/>
     <w:multiLevelType w:val="multilevel"/>
     <w:tmpl w:val="E17AC302"/>
@@ -4844,7 +5030,7 @@
       </w:rPr>
     </w:lvl>
   </w:abstractNum>
-  <w:abstractNum w:abstractNumId="17" w15:restartNumberingAfterBreak="0">
+  <w:abstractNum w:abstractNumId="18" w15:restartNumberingAfterBreak="0">
     <w:nsid w:val="38677464"/>
     <w:multiLevelType w:val="multilevel"/>
     <w:tmpl w:val="D40A24FA"/>
@@ -4993,7 +5179,7 @@
       </w:rPr>
     </w:lvl>
   </w:abstractNum>
-  <w:abstractNum w:abstractNumId="18" w15:restartNumberingAfterBreak="0">
+  <w:abstractNum w:abstractNumId="19" w15:restartNumberingAfterBreak="0">
     <w:nsid w:val="38BC5184"/>
     <w:multiLevelType w:val="multilevel"/>
     <w:tmpl w:val="D2D49C52"/>
@@ -5142,7 +5328,7 @@
       </w:rPr>
     </w:lvl>
   </w:abstractNum>
-  <w:abstractNum w:abstractNumId="19" w15:restartNumberingAfterBreak="0">
+  <w:abstractNum w:abstractNumId="20" w15:restartNumberingAfterBreak="0">
     <w:nsid w:val="3D4E145C"/>
     <w:multiLevelType w:val="multilevel"/>
     <w:tmpl w:val="66E01684"/>
@@ -5255,7 +5441,7 @@
       </w:pPr>
     </w:lvl>
   </w:abstractNum>
-  <w:abstractNum w:abstractNumId="20" w15:restartNumberingAfterBreak="0">
+  <w:abstractNum w:abstractNumId="21" w15:restartNumberingAfterBreak="0">
     <w:nsid w:val="3DF06B5D"/>
     <w:multiLevelType w:val="multilevel"/>
     <w:tmpl w:val="A99678DE"/>
@@ -5400,7 +5586,7 @@
       </w:rPr>
     </w:lvl>
   </w:abstractNum>
-  <w:abstractNum w:abstractNumId="21" w15:restartNumberingAfterBreak="0">
+  <w:abstractNum w:abstractNumId="22" w15:restartNumberingAfterBreak="0">
     <w:nsid w:val="44DF5452"/>
     <w:multiLevelType w:val="multilevel"/>
     <w:tmpl w:val="3E14E450"/>
@@ -5513,7 +5699,7 @@
       </w:pPr>
     </w:lvl>
   </w:abstractNum>
-  <w:abstractNum w:abstractNumId="22" w15:restartNumberingAfterBreak="0">
+  <w:abstractNum w:abstractNumId="23" w15:restartNumberingAfterBreak="0">
     <w:nsid w:val="49341785"/>
     <w:multiLevelType w:val="multilevel"/>
     <w:tmpl w:val="1A3CF060"/>
@@ -5662,7 +5848,7 @@
       </w:rPr>
     </w:lvl>
   </w:abstractNum>
-  <w:abstractNum w:abstractNumId="23" w15:restartNumberingAfterBreak="0">
+  <w:abstractNum w:abstractNumId="24" w15:restartNumberingAfterBreak="0">
     <w:nsid w:val="4FB04EF4"/>
     <w:multiLevelType w:val="multilevel"/>
     <w:tmpl w:val="69C4F49E"/>
@@ -5811,7 +5997,7 @@
       </w:rPr>
     </w:lvl>
   </w:abstractNum>
-  <w:abstractNum w:abstractNumId="24" w15:restartNumberingAfterBreak="0">
+  <w:abstractNum w:abstractNumId="25" w15:restartNumberingAfterBreak="0">
     <w:nsid w:val="5056457D"/>
     <w:multiLevelType w:val="multilevel"/>
     <w:tmpl w:val="2B46A6A6"/>
@@ -5960,7 +6146,7 @@
       </w:rPr>
     </w:lvl>
   </w:abstractNum>
-  <w:abstractNum w:abstractNumId="25" w15:restartNumberingAfterBreak="0">
+  <w:abstractNum w:abstractNumId="26" w15:restartNumberingAfterBreak="0">
     <w:nsid w:val="505D34C0"/>
     <w:multiLevelType w:val="multilevel"/>
     <w:tmpl w:val="D9842E20"/>
@@ -6109,7 +6295,7 @@
       </w:rPr>
     </w:lvl>
   </w:abstractNum>
-  <w:abstractNum w:abstractNumId="26" w15:restartNumberingAfterBreak="0">
+  <w:abstractNum w:abstractNumId="27" w15:restartNumberingAfterBreak="0">
     <w:nsid w:val="52F6680C"/>
     <w:multiLevelType w:val="multilevel"/>
     <w:tmpl w:val="AC5263F4"/>
@@ -6222,7 +6408,7 @@
       </w:pPr>
     </w:lvl>
   </w:abstractNum>
-  <w:abstractNum w:abstractNumId="27" w15:restartNumberingAfterBreak="0">
+  <w:abstractNum w:abstractNumId="28" w15:restartNumberingAfterBreak="0">
     <w:nsid w:val="5617683A"/>
     <w:multiLevelType w:val="multilevel"/>
     <w:tmpl w:val="74706FE8"/>
@@ -6335,7 +6521,7 @@
       </w:pPr>
     </w:lvl>
   </w:abstractNum>
-  <w:abstractNum w:abstractNumId="28" w15:restartNumberingAfterBreak="0">
+  <w:abstractNum w:abstractNumId="29" w15:restartNumberingAfterBreak="0">
     <w:nsid w:val="5F8D628B"/>
     <w:multiLevelType w:val="multilevel"/>
     <w:tmpl w:val="6E50534A"/>
@@ -6448,7 +6634,7 @@
       </w:pPr>
     </w:lvl>
   </w:abstractNum>
-  <w:abstractNum w:abstractNumId="29" w15:restartNumberingAfterBreak="0">
+  <w:abstractNum w:abstractNumId="30" w15:restartNumberingAfterBreak="0">
     <w:nsid w:val="5FB313B4"/>
     <w:multiLevelType w:val="multilevel"/>
     <w:tmpl w:val="4872A7B8"/>
@@ -6597,7 +6783,7 @@
       </w:rPr>
     </w:lvl>
   </w:abstractNum>
-  <w:abstractNum w:abstractNumId="30" w15:restartNumberingAfterBreak="0">
+  <w:abstractNum w:abstractNumId="31" w15:restartNumberingAfterBreak="0">
     <w:nsid w:val="60283B38"/>
     <w:multiLevelType w:val="multilevel"/>
     <w:tmpl w:val="8542BB02"/>
@@ -6742,7 +6928,7 @@
       </w:rPr>
     </w:lvl>
   </w:abstractNum>
-  <w:abstractNum w:abstractNumId="31" w15:restartNumberingAfterBreak="0">
+  <w:abstractNum w:abstractNumId="32" w15:restartNumberingAfterBreak="0">
     <w:nsid w:val="61B659A6"/>
     <w:multiLevelType w:val="multilevel"/>
     <w:tmpl w:val="0F440B4C"/>
@@ -6891,7 +7077,7 @@
       </w:rPr>
     </w:lvl>
   </w:abstractNum>
-  <w:abstractNum w:abstractNumId="32" w15:restartNumberingAfterBreak="0">
+  <w:abstractNum w:abstractNumId="33" w15:restartNumberingAfterBreak="0">
     <w:nsid w:val="658323D7"/>
     <w:multiLevelType w:val="multilevel"/>
     <w:tmpl w:val="43044D14"/>
@@ -7040,7 +7226,7 @@
       </w:rPr>
     </w:lvl>
   </w:abstractNum>
-  <w:abstractNum w:abstractNumId="33" w15:restartNumberingAfterBreak="0">
+  <w:abstractNum w:abstractNumId="34" w15:restartNumberingAfterBreak="0">
     <w:nsid w:val="69AB1837"/>
     <w:multiLevelType w:val="multilevel"/>
     <w:tmpl w:val="4DAE7450"/>
@@ -7153,7 +7339,7 @@
       </w:pPr>
     </w:lvl>
   </w:abstractNum>
-  <w:abstractNum w:abstractNumId="34" w15:restartNumberingAfterBreak="0">
+  <w:abstractNum w:abstractNumId="35" w15:restartNumberingAfterBreak="0">
     <w:nsid w:val="6A7D1BDB"/>
     <w:multiLevelType w:val="multilevel"/>
     <w:tmpl w:val="AE462EBE"/>
@@ -7302,7 +7488,7 @@
       </w:rPr>
     </w:lvl>
   </w:abstractNum>
-  <w:abstractNum w:abstractNumId="35" w15:restartNumberingAfterBreak="0">
+  <w:abstractNum w:abstractNumId="36" w15:restartNumberingAfterBreak="0">
     <w:nsid w:val="70082546"/>
     <w:multiLevelType w:val="multilevel"/>
     <w:tmpl w:val="368E4570"/>
@@ -7415,7 +7601,7 @@
       </w:pPr>
     </w:lvl>
   </w:abstractNum>
-  <w:abstractNum w:abstractNumId="36" w15:restartNumberingAfterBreak="0">
+  <w:abstractNum w:abstractNumId="37" w15:restartNumberingAfterBreak="0">
     <w:nsid w:val="77820FFF"/>
     <w:multiLevelType w:val="multilevel"/>
     <w:tmpl w:val="AD448106"/>
@@ -7564,7 +7750,7 @@
       </w:rPr>
     </w:lvl>
   </w:abstractNum>
-  <w:abstractNum w:abstractNumId="37" w15:restartNumberingAfterBreak="0">
+  <w:abstractNum w:abstractNumId="38" w15:restartNumberingAfterBreak="0">
     <w:nsid w:val="7A236612"/>
     <w:multiLevelType w:val="multilevel"/>
     <w:tmpl w:val="FDDC8F3C"/>
@@ -7713,7 +7899,7 @@
       </w:rPr>
     </w:lvl>
   </w:abstractNum>
-  <w:abstractNum w:abstractNumId="38" w15:restartNumberingAfterBreak="0">
+  <w:abstractNum w:abstractNumId="39" w15:restartNumberingAfterBreak="0">
     <w:nsid w:val="7EB23A2A"/>
     <w:multiLevelType w:val="multilevel"/>
     <w:tmpl w:val="4764452A"/>
@@ -7863,7 +8049,7 @@
     </w:lvl>
   </w:abstractNum>
   <w:num w:numId="1" w16cid:durableId="2011249314">
-    <w:abstractNumId w:val="15"/>
+    <w:abstractNumId w:val="16"/>
   </w:num>
   <w:num w:numId="2" w16cid:durableId="1729066614">
     <w:abstractNumId w:val="3"/>
@@ -7876,22 +8062,22 @@
     </w:lvlOverride>
   </w:num>
   <w:num w:numId="3" w16cid:durableId="402219657">
-    <w:abstractNumId w:val="14"/>
+    <w:abstractNumId w:val="15"/>
   </w:num>
   <w:num w:numId="4" w16cid:durableId="1753115665">
-    <w:abstractNumId w:val="7"/>
+    <w:abstractNumId w:val="8"/>
   </w:num>
   <w:num w:numId="5" w16cid:durableId="826166776">
     <w:abstractNumId w:val="0"/>
   </w:num>
   <w:num w:numId="6" w16cid:durableId="1339037913">
-    <w:abstractNumId w:val="28"/>
+    <w:abstractNumId w:val="29"/>
   </w:num>
   <w:num w:numId="7" w16cid:durableId="1363894349">
     <w:abstractNumId w:val="1"/>
   </w:num>
   <w:num w:numId="8" w16cid:durableId="881476291">
-    <w:abstractNumId w:val="21"/>
+    <w:abstractNumId w:val="22"/>
     <w:lvlOverride w:ilvl="0">
       <w:lvl w:ilvl="0">
         <w:numFmt w:val="decimal"/>
@@ -7904,13 +8090,13 @@
     <w:abstractNumId w:val="4"/>
   </w:num>
   <w:num w:numId="10" w16cid:durableId="549849360">
-    <w:abstractNumId w:val="19"/>
+    <w:abstractNumId w:val="20"/>
   </w:num>
   <w:num w:numId="11" w16cid:durableId="1805343675">
-    <w:abstractNumId w:val="31"/>
+    <w:abstractNumId w:val="32"/>
   </w:num>
   <w:num w:numId="12" w16cid:durableId="242449794">
-    <w:abstractNumId w:val="33"/>
+    <w:abstractNumId w:val="34"/>
     <w:lvlOverride w:ilvl="0">
       <w:lvl w:ilvl="0">
         <w:numFmt w:val="decimal"/>
@@ -7920,13 +8106,13 @@
     </w:lvlOverride>
   </w:num>
   <w:num w:numId="13" w16cid:durableId="329526221">
-    <w:abstractNumId w:val="22"/>
+    <w:abstractNumId w:val="23"/>
   </w:num>
   <w:num w:numId="14" w16cid:durableId="165901398">
     <w:abstractNumId w:val="6"/>
   </w:num>
   <w:num w:numId="15" w16cid:durableId="1483042116">
-    <w:abstractNumId w:val="27"/>
+    <w:abstractNumId w:val="28"/>
     <w:lvlOverride w:ilvl="0">
       <w:lvl w:ilvl="0">
         <w:numFmt w:val="decimal"/>
@@ -7936,25 +8122,25 @@
     </w:lvlOverride>
   </w:num>
   <w:num w:numId="16" w16cid:durableId="1020663045">
-    <w:abstractNumId w:val="37"/>
+    <w:abstractNumId w:val="38"/>
   </w:num>
   <w:num w:numId="17" w16cid:durableId="711878859">
-    <w:abstractNumId w:val="13"/>
+    <w:abstractNumId w:val="14"/>
   </w:num>
   <w:num w:numId="18" w16cid:durableId="859509579">
-    <w:abstractNumId w:val="36"/>
+    <w:abstractNumId w:val="37"/>
   </w:num>
   <w:num w:numId="19" w16cid:durableId="878786768">
     <w:abstractNumId w:val="5"/>
   </w:num>
   <w:num w:numId="20" w16cid:durableId="1553346426">
-    <w:abstractNumId w:val="8"/>
+    <w:abstractNumId w:val="9"/>
   </w:num>
   <w:num w:numId="21" w16cid:durableId="839269390">
-    <w:abstractNumId w:val="9"/>
+    <w:abstractNumId w:val="10"/>
   </w:num>
   <w:num w:numId="22" w16cid:durableId="1659529484">
-    <w:abstractNumId w:val="10"/>
+    <w:abstractNumId w:val="11"/>
     <w:lvlOverride w:ilvl="0">
       <w:lvl w:ilvl="0">
         <w:numFmt w:val="decimal"/>
@@ -7964,10 +8150,10 @@
     </w:lvlOverride>
   </w:num>
   <w:num w:numId="23" w16cid:durableId="987897635">
-    <w:abstractNumId w:val="34"/>
+    <w:abstractNumId w:val="35"/>
   </w:num>
   <w:num w:numId="24" w16cid:durableId="2005206953">
-    <w:abstractNumId w:val="12"/>
+    <w:abstractNumId w:val="13"/>
     <w:lvlOverride w:ilvl="0">
       <w:lvl w:ilvl="0">
         <w:numFmt w:val="decimal"/>
@@ -7977,13 +8163,13 @@
     </w:lvlOverride>
   </w:num>
   <w:num w:numId="25" w16cid:durableId="1030031544">
-    <w:abstractNumId w:val="32"/>
+    <w:abstractNumId w:val="33"/>
   </w:num>
   <w:num w:numId="26" w16cid:durableId="198128612">
-    <w:abstractNumId w:val="11"/>
+    <w:abstractNumId w:val="12"/>
   </w:num>
   <w:num w:numId="27" w16cid:durableId="1696149683">
-    <w:abstractNumId w:val="30"/>
+    <w:abstractNumId w:val="31"/>
   </w:num>
   <w:num w:numId="28" w16cid:durableId="673460051">
     <w:abstractNumId w:val="2"/>
@@ -7996,10 +8182,10 @@
     </w:lvlOverride>
   </w:num>
   <w:num w:numId="29" w16cid:durableId="884026733">
-    <w:abstractNumId w:val="18"/>
+    <w:abstractNumId w:val="19"/>
   </w:num>
   <w:num w:numId="30" w16cid:durableId="50421353">
-    <w:abstractNumId w:val="35"/>
+    <w:abstractNumId w:val="36"/>
     <w:lvlOverride w:ilvl="0">
       <w:lvl w:ilvl="0">
         <w:numFmt w:val="decimal"/>
@@ -8009,10 +8195,10 @@
     </w:lvlOverride>
   </w:num>
   <w:num w:numId="31" w16cid:durableId="1228612541">
-    <w:abstractNumId w:val="20"/>
+    <w:abstractNumId w:val="21"/>
   </w:num>
   <w:num w:numId="32" w16cid:durableId="1086658379">
-    <w:abstractNumId w:val="26"/>
+    <w:abstractNumId w:val="27"/>
     <w:lvlOverride w:ilvl="0">
       <w:lvl w:ilvl="0">
         <w:numFmt w:val="decimal"/>
@@ -8022,25 +8208,28 @@
     </w:lvlOverride>
   </w:num>
   <w:num w:numId="33" w16cid:durableId="1311982360">
+    <w:abstractNumId w:val="25"/>
+  </w:num>
+  <w:num w:numId="34" w16cid:durableId="1741439039">
+    <w:abstractNumId w:val="18"/>
+  </w:num>
+  <w:num w:numId="35" w16cid:durableId="1787040020">
+    <w:abstractNumId w:val="39"/>
+  </w:num>
+  <w:num w:numId="36" w16cid:durableId="106849505">
+    <w:abstractNumId w:val="26"/>
+  </w:num>
+  <w:num w:numId="37" w16cid:durableId="1657101761">
+    <w:abstractNumId w:val="17"/>
+  </w:num>
+  <w:num w:numId="38" w16cid:durableId="2026246097">
     <w:abstractNumId w:val="24"/>
   </w:num>
-  <w:num w:numId="34" w16cid:durableId="1741439039">
-    <w:abstractNumId w:val="17"/>
+  <w:num w:numId="39" w16cid:durableId="1807503972">
+    <w:abstractNumId w:val="30"/>
   </w:num>
-  <w:num w:numId="35" w16cid:durableId="1787040020">
-    <w:abstractNumId w:val="38"/>
-  </w:num>
-  <w:num w:numId="36" w16cid:durableId="106849505">
-    <w:abstractNumId w:val="25"/>
-  </w:num>
-  <w:num w:numId="37" w16cid:durableId="1657101761">
-    <w:abstractNumId w:val="16"/>
-  </w:num>
-  <w:num w:numId="38" w16cid:durableId="2026246097">
-    <w:abstractNumId w:val="23"/>
-  </w:num>
-  <w:num w:numId="39" w16cid:durableId="1807503972">
-    <w:abstractNumId w:val="29"/>
+  <w:num w:numId="40" w16cid:durableId="810244835">
+    <w:abstractNumId w:val="7"/>
   </w:num>
 </w:numbering>
 </file>

</xml_diff>

<commit_message>
Add implications for optimization for service 2
</commit_message>
<xml_diff>
--- a/Latency Analysis/Service 2 - Deep Analysis.docx
+++ b/Latency Analysis/Service 2 - Deep Analysis.docx
@@ -2547,6 +2547,41 @@
       </w:r>
     </w:p>
     <w:p/>
+    <w:p>
+      <w:pPr>
+        <w:pStyle w:val="Subtitle"/>
+        <w:rPr>
+          <w:b/>
+          <w:bCs/>
+        </w:rPr>
+      </w:pPr>
+      <w:r>
+        <w:t>Implication for Optimization</w:t>
+      </w:r>
+    </w:p>
+    <w:p>
+      <w:pPr>
+        <w:numPr>
+          <w:ilvl w:val="0"/>
+          <w:numId w:val="41"/>
+        </w:numPr>
+      </w:pPr>
+      <w:r>
+        <w:t>For this echo service, we can safely aggressively reduce memory limits without performance risk.</w:t>
+      </w:r>
+    </w:p>
+    <w:p>
+      <w:pPr>
+        <w:numPr>
+          <w:ilvl w:val="0"/>
+          <w:numId w:val="41"/>
+        </w:numPr>
+      </w:pPr>
+      <w:r>
+        <w:t>But we must be very cautious with CPU limits - even small reductions quickly hurt performance.</w:t>
+      </w:r>
+    </w:p>
+    <w:p/>
     <w:p/>
     <w:p/>
     <w:p/>
@@ -3572,6 +3607,155 @@
     </w:lvl>
   </w:abstractNum>
   <w:abstractNum w:abstractNumId="7" w15:restartNumberingAfterBreak="0">
+    <w:nsid w:val="1D0F06C5"/>
+    <w:multiLevelType w:val="multilevel"/>
+    <w:tmpl w:val="E8FA4358"/>
+    <w:lvl w:ilvl="0">
+      <w:start w:val="1"/>
+      <w:numFmt w:val="bullet"/>
+      <w:lvlText w:val=""/>
+      <w:lvlJc w:val="left"/>
+      <w:pPr>
+        <w:tabs>
+          <w:tab w:val="num" w:pos="720"/>
+        </w:tabs>
+        <w:ind w:left="720" w:hanging="360"/>
+      </w:pPr>
+      <w:rPr>
+        <w:rFonts w:ascii="Symbol" w:hAnsi="Symbol" w:hint="default"/>
+        <w:sz w:val="20"/>
+      </w:rPr>
+    </w:lvl>
+    <w:lvl w:ilvl="1" w:tentative="1">
+      <w:start w:val="1"/>
+      <w:numFmt w:val="bullet"/>
+      <w:lvlText w:val="o"/>
+      <w:lvlJc w:val="left"/>
+      <w:pPr>
+        <w:tabs>
+          <w:tab w:val="num" w:pos="1440"/>
+        </w:tabs>
+        <w:ind w:left="1440" w:hanging="360"/>
+      </w:pPr>
+      <w:rPr>
+        <w:rFonts w:ascii="Courier New" w:hAnsi="Courier New" w:hint="default"/>
+        <w:sz w:val="20"/>
+      </w:rPr>
+    </w:lvl>
+    <w:lvl w:ilvl="2" w:tentative="1">
+      <w:start w:val="1"/>
+      <w:numFmt w:val="bullet"/>
+      <w:lvlText w:val=""/>
+      <w:lvlJc w:val="left"/>
+      <w:pPr>
+        <w:tabs>
+          <w:tab w:val="num" w:pos="2160"/>
+        </w:tabs>
+        <w:ind w:left="2160" w:hanging="360"/>
+      </w:pPr>
+      <w:rPr>
+        <w:rFonts w:ascii="Wingdings" w:hAnsi="Wingdings" w:hint="default"/>
+        <w:sz w:val="20"/>
+      </w:rPr>
+    </w:lvl>
+    <w:lvl w:ilvl="3" w:tentative="1">
+      <w:start w:val="1"/>
+      <w:numFmt w:val="bullet"/>
+      <w:lvlText w:val=""/>
+      <w:lvlJc w:val="left"/>
+      <w:pPr>
+        <w:tabs>
+          <w:tab w:val="num" w:pos="2880"/>
+        </w:tabs>
+        <w:ind w:left="2880" w:hanging="360"/>
+      </w:pPr>
+      <w:rPr>
+        <w:rFonts w:ascii="Wingdings" w:hAnsi="Wingdings" w:hint="default"/>
+        <w:sz w:val="20"/>
+      </w:rPr>
+    </w:lvl>
+    <w:lvl w:ilvl="4" w:tentative="1">
+      <w:start w:val="1"/>
+      <w:numFmt w:val="bullet"/>
+      <w:lvlText w:val=""/>
+      <w:lvlJc w:val="left"/>
+      <w:pPr>
+        <w:tabs>
+          <w:tab w:val="num" w:pos="3600"/>
+        </w:tabs>
+        <w:ind w:left="3600" w:hanging="360"/>
+      </w:pPr>
+      <w:rPr>
+        <w:rFonts w:ascii="Wingdings" w:hAnsi="Wingdings" w:hint="default"/>
+        <w:sz w:val="20"/>
+      </w:rPr>
+    </w:lvl>
+    <w:lvl w:ilvl="5" w:tentative="1">
+      <w:start w:val="1"/>
+      <w:numFmt w:val="bullet"/>
+      <w:lvlText w:val=""/>
+      <w:lvlJc w:val="left"/>
+      <w:pPr>
+        <w:tabs>
+          <w:tab w:val="num" w:pos="4320"/>
+        </w:tabs>
+        <w:ind w:left="4320" w:hanging="360"/>
+      </w:pPr>
+      <w:rPr>
+        <w:rFonts w:ascii="Wingdings" w:hAnsi="Wingdings" w:hint="default"/>
+        <w:sz w:val="20"/>
+      </w:rPr>
+    </w:lvl>
+    <w:lvl w:ilvl="6" w:tentative="1">
+      <w:start w:val="1"/>
+      <w:numFmt w:val="bullet"/>
+      <w:lvlText w:val=""/>
+      <w:lvlJc w:val="left"/>
+      <w:pPr>
+        <w:tabs>
+          <w:tab w:val="num" w:pos="5040"/>
+        </w:tabs>
+        <w:ind w:left="5040" w:hanging="360"/>
+      </w:pPr>
+      <w:rPr>
+        <w:rFonts w:ascii="Wingdings" w:hAnsi="Wingdings" w:hint="default"/>
+        <w:sz w:val="20"/>
+      </w:rPr>
+    </w:lvl>
+    <w:lvl w:ilvl="7" w:tentative="1">
+      <w:start w:val="1"/>
+      <w:numFmt w:val="bullet"/>
+      <w:lvlText w:val=""/>
+      <w:lvlJc w:val="left"/>
+      <w:pPr>
+        <w:tabs>
+          <w:tab w:val="num" w:pos="5760"/>
+        </w:tabs>
+        <w:ind w:left="5760" w:hanging="360"/>
+      </w:pPr>
+      <w:rPr>
+        <w:rFonts w:ascii="Wingdings" w:hAnsi="Wingdings" w:hint="default"/>
+        <w:sz w:val="20"/>
+      </w:rPr>
+    </w:lvl>
+    <w:lvl w:ilvl="8" w:tentative="1">
+      <w:start w:val="1"/>
+      <w:numFmt w:val="bullet"/>
+      <w:lvlText w:val=""/>
+      <w:lvlJc w:val="left"/>
+      <w:pPr>
+        <w:tabs>
+          <w:tab w:val="num" w:pos="6480"/>
+        </w:tabs>
+        <w:ind w:left="6480" w:hanging="360"/>
+      </w:pPr>
+      <w:rPr>
+        <w:rFonts w:ascii="Wingdings" w:hAnsi="Wingdings" w:hint="default"/>
+        <w:sz w:val="20"/>
+      </w:rPr>
+    </w:lvl>
+  </w:abstractNum>
+  <w:abstractNum w:abstractNumId="8" w15:restartNumberingAfterBreak="0">
     <w:nsid w:val="20A76CAB"/>
     <w:multiLevelType w:val="multilevel"/>
     <w:tmpl w:val="44F49EE0"/>
@@ -3720,7 +3904,7 @@
       </w:rPr>
     </w:lvl>
   </w:abstractNum>
-  <w:abstractNum w:abstractNumId="8" w15:restartNumberingAfterBreak="0">
+  <w:abstractNum w:abstractNumId="9" w15:restartNumberingAfterBreak="0">
     <w:nsid w:val="22996D4A"/>
     <w:multiLevelType w:val="multilevel"/>
     <w:tmpl w:val="ECBEC2D4"/>
@@ -3869,7 +4053,7 @@
       </w:rPr>
     </w:lvl>
   </w:abstractNum>
-  <w:abstractNum w:abstractNumId="9" w15:restartNumberingAfterBreak="0">
+  <w:abstractNum w:abstractNumId="10" w15:restartNumberingAfterBreak="0">
     <w:nsid w:val="22EE4C60"/>
     <w:multiLevelType w:val="multilevel"/>
     <w:tmpl w:val="A90A6AEE"/>
@@ -3982,7 +4166,7 @@
       </w:pPr>
     </w:lvl>
   </w:abstractNum>
-  <w:abstractNum w:abstractNumId="10" w15:restartNumberingAfterBreak="0">
+  <w:abstractNum w:abstractNumId="11" w15:restartNumberingAfterBreak="0">
     <w:nsid w:val="22F2690B"/>
     <w:multiLevelType w:val="multilevel"/>
     <w:tmpl w:val="0E9E41B0"/>
@@ -4131,7 +4315,7 @@
       </w:rPr>
     </w:lvl>
   </w:abstractNum>
-  <w:abstractNum w:abstractNumId="11" w15:restartNumberingAfterBreak="0">
+  <w:abstractNum w:abstractNumId="12" w15:restartNumberingAfterBreak="0">
     <w:nsid w:val="241621BB"/>
     <w:multiLevelType w:val="multilevel"/>
     <w:tmpl w:val="65306950"/>
@@ -4244,7 +4428,7 @@
       </w:pPr>
     </w:lvl>
   </w:abstractNum>
-  <w:abstractNum w:abstractNumId="12" w15:restartNumberingAfterBreak="0">
+  <w:abstractNum w:abstractNumId="13" w15:restartNumberingAfterBreak="0">
     <w:nsid w:val="27872925"/>
     <w:multiLevelType w:val="multilevel"/>
     <w:tmpl w:val="63343C84"/>
@@ -4357,7 +4541,7 @@
       </w:pPr>
     </w:lvl>
   </w:abstractNum>
-  <w:abstractNum w:abstractNumId="13" w15:restartNumberingAfterBreak="0">
+  <w:abstractNum w:abstractNumId="14" w15:restartNumberingAfterBreak="0">
     <w:nsid w:val="29F37BB0"/>
     <w:multiLevelType w:val="multilevel"/>
     <w:tmpl w:val="BB5A0888"/>
@@ -4470,7 +4654,7 @@
       </w:pPr>
     </w:lvl>
   </w:abstractNum>
-  <w:abstractNum w:abstractNumId="14" w15:restartNumberingAfterBreak="0">
+  <w:abstractNum w:abstractNumId="15" w15:restartNumberingAfterBreak="0">
     <w:nsid w:val="2AE71A4D"/>
     <w:multiLevelType w:val="multilevel"/>
     <w:tmpl w:val="7616B8FC"/>
@@ -4619,7 +4803,7 @@
       </w:rPr>
     </w:lvl>
   </w:abstractNum>
-  <w:abstractNum w:abstractNumId="15" w15:restartNumberingAfterBreak="0">
+  <w:abstractNum w:abstractNumId="16" w15:restartNumberingAfterBreak="0">
     <w:nsid w:val="2C4F0672"/>
     <w:multiLevelType w:val="multilevel"/>
     <w:tmpl w:val="0BBC7C12"/>
@@ -4768,7 +4952,7 @@
       </w:rPr>
     </w:lvl>
   </w:abstractNum>
-  <w:abstractNum w:abstractNumId="16" w15:restartNumberingAfterBreak="0">
+  <w:abstractNum w:abstractNumId="17" w15:restartNumberingAfterBreak="0">
     <w:nsid w:val="312B699C"/>
     <w:multiLevelType w:val="multilevel"/>
     <w:tmpl w:val="AC000AB4"/>
@@ -4881,7 +5065,7 @@
       </w:pPr>
     </w:lvl>
   </w:abstractNum>
-  <w:abstractNum w:abstractNumId="17" w15:restartNumberingAfterBreak="0">
+  <w:abstractNum w:abstractNumId="18" w15:restartNumberingAfterBreak="0">
     <w:nsid w:val="341E2B29"/>
     <w:multiLevelType w:val="multilevel"/>
     <w:tmpl w:val="E17AC302"/>
@@ -5030,7 +5214,7 @@
       </w:rPr>
     </w:lvl>
   </w:abstractNum>
-  <w:abstractNum w:abstractNumId="18" w15:restartNumberingAfterBreak="0">
+  <w:abstractNum w:abstractNumId="19" w15:restartNumberingAfterBreak="0">
     <w:nsid w:val="38677464"/>
     <w:multiLevelType w:val="multilevel"/>
     <w:tmpl w:val="D40A24FA"/>
@@ -5179,7 +5363,7 @@
       </w:rPr>
     </w:lvl>
   </w:abstractNum>
-  <w:abstractNum w:abstractNumId="19" w15:restartNumberingAfterBreak="0">
+  <w:abstractNum w:abstractNumId="20" w15:restartNumberingAfterBreak="0">
     <w:nsid w:val="38BC5184"/>
     <w:multiLevelType w:val="multilevel"/>
     <w:tmpl w:val="D2D49C52"/>
@@ -5328,7 +5512,7 @@
       </w:rPr>
     </w:lvl>
   </w:abstractNum>
-  <w:abstractNum w:abstractNumId="20" w15:restartNumberingAfterBreak="0">
+  <w:abstractNum w:abstractNumId="21" w15:restartNumberingAfterBreak="0">
     <w:nsid w:val="3D4E145C"/>
     <w:multiLevelType w:val="multilevel"/>
     <w:tmpl w:val="66E01684"/>
@@ -5441,7 +5625,7 @@
       </w:pPr>
     </w:lvl>
   </w:abstractNum>
-  <w:abstractNum w:abstractNumId="21" w15:restartNumberingAfterBreak="0">
+  <w:abstractNum w:abstractNumId="22" w15:restartNumberingAfterBreak="0">
     <w:nsid w:val="3DF06B5D"/>
     <w:multiLevelType w:val="multilevel"/>
     <w:tmpl w:val="A99678DE"/>
@@ -5586,7 +5770,7 @@
       </w:rPr>
     </w:lvl>
   </w:abstractNum>
-  <w:abstractNum w:abstractNumId="22" w15:restartNumberingAfterBreak="0">
+  <w:abstractNum w:abstractNumId="23" w15:restartNumberingAfterBreak="0">
     <w:nsid w:val="44DF5452"/>
     <w:multiLevelType w:val="multilevel"/>
     <w:tmpl w:val="3E14E450"/>
@@ -5699,7 +5883,7 @@
       </w:pPr>
     </w:lvl>
   </w:abstractNum>
-  <w:abstractNum w:abstractNumId="23" w15:restartNumberingAfterBreak="0">
+  <w:abstractNum w:abstractNumId="24" w15:restartNumberingAfterBreak="0">
     <w:nsid w:val="49341785"/>
     <w:multiLevelType w:val="multilevel"/>
     <w:tmpl w:val="1A3CF060"/>
@@ -5848,7 +6032,7 @@
       </w:rPr>
     </w:lvl>
   </w:abstractNum>
-  <w:abstractNum w:abstractNumId="24" w15:restartNumberingAfterBreak="0">
+  <w:abstractNum w:abstractNumId="25" w15:restartNumberingAfterBreak="0">
     <w:nsid w:val="4FB04EF4"/>
     <w:multiLevelType w:val="multilevel"/>
     <w:tmpl w:val="69C4F49E"/>
@@ -5997,7 +6181,7 @@
       </w:rPr>
     </w:lvl>
   </w:abstractNum>
-  <w:abstractNum w:abstractNumId="25" w15:restartNumberingAfterBreak="0">
+  <w:abstractNum w:abstractNumId="26" w15:restartNumberingAfterBreak="0">
     <w:nsid w:val="5056457D"/>
     <w:multiLevelType w:val="multilevel"/>
     <w:tmpl w:val="2B46A6A6"/>
@@ -6146,7 +6330,7 @@
       </w:rPr>
     </w:lvl>
   </w:abstractNum>
-  <w:abstractNum w:abstractNumId="26" w15:restartNumberingAfterBreak="0">
+  <w:abstractNum w:abstractNumId="27" w15:restartNumberingAfterBreak="0">
     <w:nsid w:val="505D34C0"/>
     <w:multiLevelType w:val="multilevel"/>
     <w:tmpl w:val="D9842E20"/>
@@ -6295,7 +6479,7 @@
       </w:rPr>
     </w:lvl>
   </w:abstractNum>
-  <w:abstractNum w:abstractNumId="27" w15:restartNumberingAfterBreak="0">
+  <w:abstractNum w:abstractNumId="28" w15:restartNumberingAfterBreak="0">
     <w:nsid w:val="52F6680C"/>
     <w:multiLevelType w:val="multilevel"/>
     <w:tmpl w:val="AC5263F4"/>
@@ -6408,7 +6592,7 @@
       </w:pPr>
     </w:lvl>
   </w:abstractNum>
-  <w:abstractNum w:abstractNumId="28" w15:restartNumberingAfterBreak="0">
+  <w:abstractNum w:abstractNumId="29" w15:restartNumberingAfterBreak="0">
     <w:nsid w:val="5617683A"/>
     <w:multiLevelType w:val="multilevel"/>
     <w:tmpl w:val="74706FE8"/>
@@ -6521,7 +6705,7 @@
       </w:pPr>
     </w:lvl>
   </w:abstractNum>
-  <w:abstractNum w:abstractNumId="29" w15:restartNumberingAfterBreak="0">
+  <w:abstractNum w:abstractNumId="30" w15:restartNumberingAfterBreak="0">
     <w:nsid w:val="5F8D628B"/>
     <w:multiLevelType w:val="multilevel"/>
     <w:tmpl w:val="6E50534A"/>
@@ -6634,7 +6818,7 @@
       </w:pPr>
     </w:lvl>
   </w:abstractNum>
-  <w:abstractNum w:abstractNumId="30" w15:restartNumberingAfterBreak="0">
+  <w:abstractNum w:abstractNumId="31" w15:restartNumberingAfterBreak="0">
     <w:nsid w:val="5FB313B4"/>
     <w:multiLevelType w:val="multilevel"/>
     <w:tmpl w:val="4872A7B8"/>
@@ -6783,7 +6967,7 @@
       </w:rPr>
     </w:lvl>
   </w:abstractNum>
-  <w:abstractNum w:abstractNumId="31" w15:restartNumberingAfterBreak="0">
+  <w:abstractNum w:abstractNumId="32" w15:restartNumberingAfterBreak="0">
     <w:nsid w:val="60283B38"/>
     <w:multiLevelType w:val="multilevel"/>
     <w:tmpl w:val="8542BB02"/>
@@ -6928,7 +7112,7 @@
       </w:rPr>
     </w:lvl>
   </w:abstractNum>
-  <w:abstractNum w:abstractNumId="32" w15:restartNumberingAfterBreak="0">
+  <w:abstractNum w:abstractNumId="33" w15:restartNumberingAfterBreak="0">
     <w:nsid w:val="61B659A6"/>
     <w:multiLevelType w:val="multilevel"/>
     <w:tmpl w:val="0F440B4C"/>
@@ -7077,7 +7261,7 @@
       </w:rPr>
     </w:lvl>
   </w:abstractNum>
-  <w:abstractNum w:abstractNumId="33" w15:restartNumberingAfterBreak="0">
+  <w:abstractNum w:abstractNumId="34" w15:restartNumberingAfterBreak="0">
     <w:nsid w:val="658323D7"/>
     <w:multiLevelType w:val="multilevel"/>
     <w:tmpl w:val="43044D14"/>
@@ -7226,7 +7410,7 @@
       </w:rPr>
     </w:lvl>
   </w:abstractNum>
-  <w:abstractNum w:abstractNumId="34" w15:restartNumberingAfterBreak="0">
+  <w:abstractNum w:abstractNumId="35" w15:restartNumberingAfterBreak="0">
     <w:nsid w:val="69AB1837"/>
     <w:multiLevelType w:val="multilevel"/>
     <w:tmpl w:val="4DAE7450"/>
@@ -7339,7 +7523,7 @@
       </w:pPr>
     </w:lvl>
   </w:abstractNum>
-  <w:abstractNum w:abstractNumId="35" w15:restartNumberingAfterBreak="0">
+  <w:abstractNum w:abstractNumId="36" w15:restartNumberingAfterBreak="0">
     <w:nsid w:val="6A7D1BDB"/>
     <w:multiLevelType w:val="multilevel"/>
     <w:tmpl w:val="AE462EBE"/>
@@ -7488,7 +7672,7 @@
       </w:rPr>
     </w:lvl>
   </w:abstractNum>
-  <w:abstractNum w:abstractNumId="36" w15:restartNumberingAfterBreak="0">
+  <w:abstractNum w:abstractNumId="37" w15:restartNumberingAfterBreak="0">
     <w:nsid w:val="70082546"/>
     <w:multiLevelType w:val="multilevel"/>
     <w:tmpl w:val="368E4570"/>
@@ -7601,7 +7785,7 @@
       </w:pPr>
     </w:lvl>
   </w:abstractNum>
-  <w:abstractNum w:abstractNumId="37" w15:restartNumberingAfterBreak="0">
+  <w:abstractNum w:abstractNumId="38" w15:restartNumberingAfterBreak="0">
     <w:nsid w:val="77820FFF"/>
     <w:multiLevelType w:val="multilevel"/>
     <w:tmpl w:val="AD448106"/>
@@ -7750,7 +7934,7 @@
       </w:rPr>
     </w:lvl>
   </w:abstractNum>
-  <w:abstractNum w:abstractNumId="38" w15:restartNumberingAfterBreak="0">
+  <w:abstractNum w:abstractNumId="39" w15:restartNumberingAfterBreak="0">
     <w:nsid w:val="7A236612"/>
     <w:multiLevelType w:val="multilevel"/>
     <w:tmpl w:val="FDDC8F3C"/>
@@ -7899,7 +8083,7 @@
       </w:rPr>
     </w:lvl>
   </w:abstractNum>
-  <w:abstractNum w:abstractNumId="39" w15:restartNumberingAfterBreak="0">
+  <w:abstractNum w:abstractNumId="40" w15:restartNumberingAfterBreak="0">
     <w:nsid w:val="7EB23A2A"/>
     <w:multiLevelType w:val="multilevel"/>
     <w:tmpl w:val="4764452A"/>
@@ -8049,7 +8233,7 @@
     </w:lvl>
   </w:abstractNum>
   <w:num w:numId="1" w16cid:durableId="2011249314">
-    <w:abstractNumId w:val="16"/>
+    <w:abstractNumId w:val="17"/>
   </w:num>
   <w:num w:numId="2" w16cid:durableId="1729066614">
     <w:abstractNumId w:val="3"/>
@@ -8062,22 +8246,22 @@
     </w:lvlOverride>
   </w:num>
   <w:num w:numId="3" w16cid:durableId="402219657">
-    <w:abstractNumId w:val="15"/>
+    <w:abstractNumId w:val="16"/>
   </w:num>
   <w:num w:numId="4" w16cid:durableId="1753115665">
-    <w:abstractNumId w:val="8"/>
+    <w:abstractNumId w:val="9"/>
   </w:num>
   <w:num w:numId="5" w16cid:durableId="826166776">
     <w:abstractNumId w:val="0"/>
   </w:num>
   <w:num w:numId="6" w16cid:durableId="1339037913">
-    <w:abstractNumId w:val="29"/>
+    <w:abstractNumId w:val="30"/>
   </w:num>
   <w:num w:numId="7" w16cid:durableId="1363894349">
     <w:abstractNumId w:val="1"/>
   </w:num>
   <w:num w:numId="8" w16cid:durableId="881476291">
-    <w:abstractNumId w:val="22"/>
+    <w:abstractNumId w:val="23"/>
     <w:lvlOverride w:ilvl="0">
       <w:lvl w:ilvl="0">
         <w:numFmt w:val="decimal"/>
@@ -8090,13 +8274,13 @@
     <w:abstractNumId w:val="4"/>
   </w:num>
   <w:num w:numId="10" w16cid:durableId="549849360">
-    <w:abstractNumId w:val="20"/>
+    <w:abstractNumId w:val="21"/>
   </w:num>
   <w:num w:numId="11" w16cid:durableId="1805343675">
-    <w:abstractNumId w:val="32"/>
+    <w:abstractNumId w:val="33"/>
   </w:num>
   <w:num w:numId="12" w16cid:durableId="242449794">
-    <w:abstractNumId w:val="34"/>
+    <w:abstractNumId w:val="35"/>
     <w:lvlOverride w:ilvl="0">
       <w:lvl w:ilvl="0">
         <w:numFmt w:val="decimal"/>
@@ -8106,13 +8290,13 @@
     </w:lvlOverride>
   </w:num>
   <w:num w:numId="13" w16cid:durableId="329526221">
-    <w:abstractNumId w:val="23"/>
+    <w:abstractNumId w:val="24"/>
   </w:num>
   <w:num w:numId="14" w16cid:durableId="165901398">
     <w:abstractNumId w:val="6"/>
   </w:num>
   <w:num w:numId="15" w16cid:durableId="1483042116">
-    <w:abstractNumId w:val="28"/>
+    <w:abstractNumId w:val="29"/>
     <w:lvlOverride w:ilvl="0">
       <w:lvl w:ilvl="0">
         <w:numFmt w:val="decimal"/>
@@ -8122,25 +8306,25 @@
     </w:lvlOverride>
   </w:num>
   <w:num w:numId="16" w16cid:durableId="1020663045">
-    <w:abstractNumId w:val="38"/>
+    <w:abstractNumId w:val="39"/>
   </w:num>
   <w:num w:numId="17" w16cid:durableId="711878859">
-    <w:abstractNumId w:val="14"/>
+    <w:abstractNumId w:val="15"/>
   </w:num>
   <w:num w:numId="18" w16cid:durableId="859509579">
-    <w:abstractNumId w:val="37"/>
+    <w:abstractNumId w:val="38"/>
   </w:num>
   <w:num w:numId="19" w16cid:durableId="878786768">
     <w:abstractNumId w:val="5"/>
   </w:num>
   <w:num w:numId="20" w16cid:durableId="1553346426">
-    <w:abstractNumId w:val="9"/>
+    <w:abstractNumId w:val="10"/>
   </w:num>
   <w:num w:numId="21" w16cid:durableId="839269390">
-    <w:abstractNumId w:val="10"/>
+    <w:abstractNumId w:val="11"/>
   </w:num>
   <w:num w:numId="22" w16cid:durableId="1659529484">
-    <w:abstractNumId w:val="11"/>
+    <w:abstractNumId w:val="12"/>
     <w:lvlOverride w:ilvl="0">
       <w:lvl w:ilvl="0">
         <w:numFmt w:val="decimal"/>
@@ -8150,10 +8334,10 @@
     </w:lvlOverride>
   </w:num>
   <w:num w:numId="23" w16cid:durableId="987897635">
-    <w:abstractNumId w:val="35"/>
+    <w:abstractNumId w:val="36"/>
   </w:num>
   <w:num w:numId="24" w16cid:durableId="2005206953">
-    <w:abstractNumId w:val="13"/>
+    <w:abstractNumId w:val="14"/>
     <w:lvlOverride w:ilvl="0">
       <w:lvl w:ilvl="0">
         <w:numFmt w:val="decimal"/>
@@ -8163,13 +8347,13 @@
     </w:lvlOverride>
   </w:num>
   <w:num w:numId="25" w16cid:durableId="1030031544">
-    <w:abstractNumId w:val="33"/>
+    <w:abstractNumId w:val="34"/>
   </w:num>
   <w:num w:numId="26" w16cid:durableId="198128612">
-    <w:abstractNumId w:val="12"/>
+    <w:abstractNumId w:val="13"/>
   </w:num>
   <w:num w:numId="27" w16cid:durableId="1696149683">
-    <w:abstractNumId w:val="31"/>
+    <w:abstractNumId w:val="32"/>
   </w:num>
   <w:num w:numId="28" w16cid:durableId="673460051">
     <w:abstractNumId w:val="2"/>
@@ -8182,10 +8366,10 @@
     </w:lvlOverride>
   </w:num>
   <w:num w:numId="29" w16cid:durableId="884026733">
-    <w:abstractNumId w:val="19"/>
+    <w:abstractNumId w:val="20"/>
   </w:num>
   <w:num w:numId="30" w16cid:durableId="50421353">
-    <w:abstractNumId w:val="36"/>
+    <w:abstractNumId w:val="37"/>
     <w:lvlOverride w:ilvl="0">
       <w:lvl w:ilvl="0">
         <w:numFmt w:val="decimal"/>
@@ -8195,10 +8379,10 @@
     </w:lvlOverride>
   </w:num>
   <w:num w:numId="31" w16cid:durableId="1228612541">
-    <w:abstractNumId w:val="21"/>
+    <w:abstractNumId w:val="22"/>
   </w:num>
   <w:num w:numId="32" w16cid:durableId="1086658379">
-    <w:abstractNumId w:val="27"/>
+    <w:abstractNumId w:val="28"/>
     <w:lvlOverride w:ilvl="0">
       <w:lvl w:ilvl="0">
         <w:numFmt w:val="decimal"/>
@@ -8208,27 +8392,30 @@
     </w:lvlOverride>
   </w:num>
   <w:num w:numId="33" w16cid:durableId="1311982360">
+    <w:abstractNumId w:val="26"/>
+  </w:num>
+  <w:num w:numId="34" w16cid:durableId="1741439039">
+    <w:abstractNumId w:val="19"/>
+  </w:num>
+  <w:num w:numId="35" w16cid:durableId="1787040020">
+    <w:abstractNumId w:val="40"/>
+  </w:num>
+  <w:num w:numId="36" w16cid:durableId="106849505">
+    <w:abstractNumId w:val="27"/>
+  </w:num>
+  <w:num w:numId="37" w16cid:durableId="1657101761">
+    <w:abstractNumId w:val="18"/>
+  </w:num>
+  <w:num w:numId="38" w16cid:durableId="2026246097">
     <w:abstractNumId w:val="25"/>
   </w:num>
-  <w:num w:numId="34" w16cid:durableId="1741439039">
-    <w:abstractNumId w:val="18"/>
-  </w:num>
-  <w:num w:numId="35" w16cid:durableId="1787040020">
-    <w:abstractNumId w:val="39"/>
-  </w:num>
-  <w:num w:numId="36" w16cid:durableId="106849505">
-    <w:abstractNumId w:val="26"/>
-  </w:num>
-  <w:num w:numId="37" w16cid:durableId="1657101761">
-    <w:abstractNumId w:val="17"/>
-  </w:num>
-  <w:num w:numId="38" w16cid:durableId="2026246097">
-    <w:abstractNumId w:val="24"/>
-  </w:num>
   <w:num w:numId="39" w16cid:durableId="1807503972">
-    <w:abstractNumId w:val="30"/>
+    <w:abstractNumId w:val="31"/>
   </w:num>
   <w:num w:numId="40" w16cid:durableId="810244835">
+    <w:abstractNumId w:val="8"/>
+  </w:num>
+  <w:num w:numId="41" w16cid:durableId="1955474256">
     <w:abstractNumId w:val="7"/>
   </w:num>
 </w:numbering>

</xml_diff>

<commit_message>
Add all observation of mem reduction service 2
</commit_message>
<xml_diff>
--- a/Latency Analysis/Service 2 - Deep Analysis.docx
+++ b/Latency Analysis/Service 2 - Deep Analysis.docx
@@ -148,20 +148,62 @@
         <w:rPr>
           <w:rFonts w:ascii="Arial" w:hAnsi="Arial" w:cs="Arial"/>
         </w:rPr>
-        <w:t>I tried the following kubernetes command to find what exactly happens at particular timestamps:</w:t>
-      </w:r>
-    </w:p>
-    <w:p>
-      <w:pPr>
-        <w:rPr>
-          <w:rFonts w:ascii="Arial" w:hAnsi="Arial" w:cs="Arial"/>
-        </w:rPr>
-      </w:pPr>
-      <w:r>
-        <w:rPr>
-          <w:rFonts w:ascii="Arial" w:hAnsi="Arial" w:cs="Arial"/>
-        </w:rPr>
-        <w:t>“kubectl get events --sort-by='.lastTimestamp'”</w:t>
+        <w:t xml:space="preserve">I tried the following </w:t>
+      </w:r>
+      <w:proofErr w:type="spellStart"/>
+      <w:r>
+        <w:rPr>
+          <w:rFonts w:ascii="Arial" w:hAnsi="Arial" w:cs="Arial"/>
+        </w:rPr>
+        <w:t>kubernetes</w:t>
+      </w:r>
+      <w:proofErr w:type="spellEnd"/>
+      <w:r>
+        <w:rPr>
+          <w:rFonts w:ascii="Arial" w:hAnsi="Arial" w:cs="Arial"/>
+        </w:rPr>
+        <w:t xml:space="preserve"> command to find what exactly happens at particular timestamps:</w:t>
+      </w:r>
+    </w:p>
+    <w:p>
+      <w:pPr>
+        <w:rPr>
+          <w:rFonts w:ascii="Arial" w:hAnsi="Arial" w:cs="Arial"/>
+        </w:rPr>
+      </w:pPr>
+      <w:r>
+        <w:rPr>
+          <w:rFonts w:ascii="Arial" w:hAnsi="Arial" w:cs="Arial"/>
+        </w:rPr>
+        <w:t>“</w:t>
+      </w:r>
+      <w:proofErr w:type="spellStart"/>
+      <w:r>
+        <w:rPr>
+          <w:rFonts w:ascii="Arial" w:hAnsi="Arial" w:cs="Arial"/>
+        </w:rPr>
+        <w:t>kubectl</w:t>
+      </w:r>
+      <w:proofErr w:type="spellEnd"/>
+      <w:r>
+        <w:rPr>
+          <w:rFonts w:ascii="Arial" w:hAnsi="Arial" w:cs="Arial"/>
+        </w:rPr>
+        <w:t xml:space="preserve"> get events --sort-by='.</w:t>
+      </w:r>
+      <w:proofErr w:type="spellStart"/>
+      <w:r>
+        <w:rPr>
+          <w:rFonts w:ascii="Arial" w:hAnsi="Arial" w:cs="Arial"/>
+        </w:rPr>
+        <w:t>lastTimestamp</w:t>
+      </w:r>
+      <w:proofErr w:type="spellEnd"/>
+      <w:r>
+        <w:rPr>
+          <w:rFonts w:ascii="Arial" w:hAnsi="Arial" w:cs="Arial"/>
+        </w:rPr>
+        <w:t>'”</w:t>
       </w:r>
     </w:p>
     <w:p>
@@ -315,7 +357,35 @@
         <w:rPr>
           <w:rFonts w:ascii="Arial" w:hAnsi="Arial" w:cs="Arial"/>
         </w:rPr>
-        <w:t>vent types (e.g., CrashLoopBackOff, OOMKilled, Unhealthy) in this output. That rules out a crash or eviction directly causing the latency drops.</w:t>
+        <w:t xml:space="preserve">vent types (e.g., </w:t>
+      </w:r>
+      <w:proofErr w:type="spellStart"/>
+      <w:r>
+        <w:rPr>
+          <w:rFonts w:ascii="Arial" w:hAnsi="Arial" w:cs="Arial"/>
+        </w:rPr>
+        <w:t>CrashLoopBackOff</w:t>
+      </w:r>
+      <w:proofErr w:type="spellEnd"/>
+      <w:r>
+        <w:rPr>
+          <w:rFonts w:ascii="Arial" w:hAnsi="Arial" w:cs="Arial"/>
+        </w:rPr>
+        <w:t xml:space="preserve">, </w:t>
+      </w:r>
+      <w:proofErr w:type="spellStart"/>
+      <w:r>
+        <w:rPr>
+          <w:rFonts w:ascii="Arial" w:hAnsi="Arial" w:cs="Arial"/>
+        </w:rPr>
+        <w:t>OOMKilled</w:t>
+      </w:r>
+      <w:proofErr w:type="spellEnd"/>
+      <w:r>
+        <w:rPr>
+          <w:rFonts w:ascii="Arial" w:hAnsi="Arial" w:cs="Arial"/>
+        </w:rPr>
+        <w:t>, Unhealthy) in this output. That rules out a crash or eviction directly causing the latency drops.</w:t>
       </w:r>
     </w:p>
     <w:p>
@@ -345,7 +415,21 @@
         <w:rPr>
           <w:rFonts w:ascii="Arial" w:hAnsi="Arial" w:cs="Arial"/>
         </w:rPr>
-        <w:t>Most are related to CronJob execution:</w:t>
+        <w:t xml:space="preserve">Most are related to </w:t>
+      </w:r>
+      <w:proofErr w:type="spellStart"/>
+      <w:r>
+        <w:rPr>
+          <w:rFonts w:ascii="Arial" w:hAnsi="Arial" w:cs="Arial"/>
+        </w:rPr>
+        <w:t>CronJob</w:t>
+      </w:r>
+      <w:proofErr w:type="spellEnd"/>
+      <w:r>
+        <w:rPr>
+          <w:rFonts w:ascii="Arial" w:hAnsi="Arial" w:cs="Arial"/>
+        </w:rPr>
+        <w:t xml:space="preserve"> execution:</w:t>
       </w:r>
     </w:p>
     <w:p>
@@ -364,7 +448,25 @@
           <w:i/>
           <w:iCs/>
         </w:rPr>
-        <w:t>reduce-cpu-request-</w:t>
+        <w:t>reduce-</w:t>
+      </w:r>
+      <w:proofErr w:type="spellStart"/>
+      <w:r>
+        <w:rPr>
+          <w:rFonts w:ascii="Arial" w:hAnsi="Arial" w:cs="Arial"/>
+          <w:i/>
+          <w:iCs/>
+        </w:rPr>
+        <w:t>cpu</w:t>
+      </w:r>
+      <w:proofErr w:type="spellEnd"/>
+      <w:r>
+        <w:rPr>
+          <w:rFonts w:ascii="Arial" w:hAnsi="Arial" w:cs="Arial"/>
+          <w:i/>
+          <w:iCs/>
+        </w:rPr>
+        <w:t>-request-</w:t>
       </w:r>
       <w:r>
         <w:rPr>
@@ -1144,7 +1246,21 @@
         <w:rPr>
           <w:rFonts w:ascii="Arial" w:hAnsi="Arial" w:cs="Arial"/>
         </w:rPr>
-        <w:t>From kubernetes events:</w:t>
+        <w:t xml:space="preserve">From </w:t>
+      </w:r>
+      <w:proofErr w:type="spellStart"/>
+      <w:r>
+        <w:rPr>
+          <w:rFonts w:ascii="Arial" w:hAnsi="Arial" w:cs="Arial"/>
+        </w:rPr>
+        <w:t>kubernetes</w:t>
+      </w:r>
+      <w:proofErr w:type="spellEnd"/>
+      <w:r>
+        <w:rPr>
+          <w:rFonts w:ascii="Arial" w:hAnsi="Arial" w:cs="Arial"/>
+        </w:rPr>
+        <w:t xml:space="preserve"> events:</w:t>
       </w:r>
     </w:p>
     <w:p>
@@ -1161,7 +1277,21 @@
         <w:rPr>
           <w:rFonts w:ascii="Arial" w:hAnsi="Arial" w:cs="Arial"/>
         </w:rPr>
-        <w:t>Multiple CronJobs and Jobs executed.</w:t>
+        <w:t xml:space="preserve">Multiple </w:t>
+      </w:r>
+      <w:proofErr w:type="spellStart"/>
+      <w:r>
+        <w:rPr>
+          <w:rFonts w:ascii="Arial" w:hAnsi="Arial" w:cs="Arial"/>
+        </w:rPr>
+        <w:t>CronJobs</w:t>
+      </w:r>
+      <w:proofErr w:type="spellEnd"/>
+      <w:r>
+        <w:rPr>
+          <w:rFonts w:ascii="Arial" w:hAnsi="Arial" w:cs="Arial"/>
+        </w:rPr>
+        <w:t xml:space="preserve"> and Jobs executed.</w:t>
       </w:r>
     </w:p>
     <w:p>
@@ -1191,7 +1321,21 @@
         <w:rPr>
           <w:rFonts w:ascii="Arial" w:hAnsi="Arial" w:cs="Arial"/>
         </w:rPr>
-        <w:t>So, one cronjob (service 2 cpu limit reduction) was terminated. That would reduce or eliminate incoming traffic -&gt; latency drops.</w:t>
+        <w:t xml:space="preserve">So, one cronjob (service 2 </w:t>
+      </w:r>
+      <w:proofErr w:type="spellStart"/>
+      <w:r>
+        <w:rPr>
+          <w:rFonts w:ascii="Arial" w:hAnsi="Arial" w:cs="Arial"/>
+        </w:rPr>
+        <w:t>cpu</w:t>
+      </w:r>
+      <w:proofErr w:type="spellEnd"/>
+      <w:r>
+        <w:rPr>
+          <w:rFonts w:ascii="Arial" w:hAnsi="Arial" w:cs="Arial"/>
+        </w:rPr>
+        <w:t xml:space="preserve"> limit reduction) was terminated. That would reduce or eliminate incoming traffic -&gt; latency drops.</w:t>
       </w:r>
     </w:p>
     <w:p>
@@ -1341,13 +1485,112 @@
       <w:pPr>
         <w:numPr>
           <w:ilvl w:val="0"/>
-          <w:numId w:val="19"/>
-        </w:numPr>
-      </w:pPr>
-      <w:r>
-        <w:t>As memory limits are reduced (step-wise), latency remains nearly flat, indicating that the application is not memory-intensive.</w:t>
-      </w:r>
-    </w:p>
+          <w:numId w:val="43"/>
+        </w:numPr>
+      </w:pPr>
+      <w:r>
+        <w:t>No sudden spikes in the memory usage(blue line)</w:t>
+      </w:r>
+    </w:p>
+    <w:p>
+      <w:pPr>
+        <w:numPr>
+          <w:ilvl w:val="0"/>
+          <w:numId w:val="43"/>
+        </w:numPr>
+      </w:pPr>
+      <w:r>
+        <w:t>Each step down in the Memory limit(green line) is conservative enough not to trigger any memory pressure or OOM conditions.</w:t>
+      </w:r>
+    </w:p>
+    <w:p>
+      <w:pPr>
+        <w:numPr>
+          <w:ilvl w:val="0"/>
+          <w:numId w:val="43"/>
+        </w:numPr>
+      </w:pPr>
+      <w:r>
+        <w:t xml:space="preserve">Initially, latency(red line) has </w:t>
+      </w:r>
+      <w:proofErr w:type="spellStart"/>
+      <w:r>
+        <w:t>mimor</w:t>
+      </w:r>
+      <w:proofErr w:type="spellEnd"/>
+      <w:r>
+        <w:t xml:space="preserve"> spikes &amp; dips but generally trends downward over time.</w:t>
+      </w:r>
+    </w:p>
+    <w:p>
+      <w:pPr>
+        <w:numPr>
+          <w:ilvl w:val="0"/>
+          <w:numId w:val="43"/>
+        </w:numPr>
+      </w:pPr>
+      <w:r>
+        <w:t>There are a few temporary latency drops that correlate closely with memory limit reductions.</w:t>
+      </w:r>
+    </w:p>
+    <w:p>
+      <w:pPr>
+        <w:numPr>
+          <w:ilvl w:val="0"/>
+          <w:numId w:val="43"/>
+        </w:numPr>
+      </w:pPr>
+      <w:r>
+        <w:t>First spike in latency occurs when limits are high, due to cold start effect.</w:t>
+      </w:r>
+    </w:p>
+    <w:p>
+      <w:pPr>
+        <w:numPr>
+          <w:ilvl w:val="0"/>
+          <w:numId w:val="43"/>
+        </w:numPr>
+      </w:pPr>
+      <w:r>
+        <w:t>Drops in latency happen after memory limit reduced.</w:t>
+      </w:r>
+    </w:p>
+    <w:p>
+      <w:pPr>
+        <w:numPr>
+          <w:ilvl w:val="0"/>
+          <w:numId w:val="43"/>
+        </w:numPr>
+      </w:pPr>
+      <w:r>
+        <w:t>The latency stabilizes &amp; gradually decreases.</w:t>
+      </w:r>
+    </w:p>
+    <w:p>
+      <w:pPr>
+        <w:numPr>
+          <w:ilvl w:val="0"/>
+          <w:numId w:val="43"/>
+        </w:numPr>
+      </w:pPr>
+      <w:r>
+        <w:t>Several micro-dips in latency correlate with minor dips in CPU usage.</w:t>
+      </w:r>
+    </w:p>
+    <w:p>
+      <w:pPr>
+        <w:numPr>
+          <w:ilvl w:val="0"/>
+          <w:numId w:val="43"/>
+        </w:numPr>
+      </w:pPr>
+      <w:r>
+        <w:t>Garbage collection tuning, CPU cache warm-ups, or adaptive behavior in the runtime explain the latency improvements in the middle of the time.</w:t>
+      </w:r>
+    </w:p>
+    <w:p/>
+    <w:p/>
+    <w:p/>
     <w:p>
       <w:pPr>
         <w:numPr>
@@ -1356,7 +1599,7 @@
         </w:numPr>
       </w:pPr>
       <w:r>
-        <w:t>The service likely fits comfortably within even the lowest memory limits tested here as memory usage is very low.</w:t>
+        <w:t>As memory limits are reduced (step-wise), latency remains nearly flat, indicating that the application is not memory-intensive.</w:t>
       </w:r>
     </w:p>
     <w:p>
@@ -1367,7 +1610,7 @@
         </w:numPr>
       </w:pPr>
       <w:r>
-        <w:t>So, no risk of memory pressure</w:t>
+        <w:t>The service likely fits comfortably within even the lowest memory limits tested here as memory usage is very low.</w:t>
       </w:r>
     </w:p>
     <w:p>
@@ -1378,7 +1621,7 @@
         </w:numPr>
       </w:pPr>
       <w:r>
-        <w:t>Since CPU limits were not reduced, CPU usage remains stable and fully satisfies the service’s compute needs.</w:t>
+        <w:t>So, no risk of memory pressure</w:t>
       </w:r>
     </w:p>
     <w:p>
@@ -1389,7 +1632,7 @@
         </w:numPr>
       </w:pPr>
       <w:r>
-        <w:t>This is why we don’t observe any CPU-induced latency.</w:t>
+        <w:t>Since CPU limits were not reduced, CPU usage remains stable and fully satisfies the service’s compute needs.</w:t>
       </w:r>
     </w:p>
     <w:p>
@@ -1400,6 +1643,17 @@
         </w:numPr>
       </w:pPr>
       <w:r>
+        <w:t>This is why we don’t observe any CPU-induced latency.</w:t>
+      </w:r>
+    </w:p>
+    <w:p>
+      <w:pPr>
+        <w:numPr>
+          <w:ilvl w:val="0"/>
+          <w:numId w:val="19"/>
+        </w:numPr>
+      </w:pPr>
+      <w:r>
         <w:t>Unlike some Java or Python services that show latency spikes with memory reduction (due to GC &amp; memory fragmentation), the Go Echo service maintains consistent latency—this suggests:</w:t>
       </w:r>
     </w:p>
@@ -1724,7 +1978,15 @@
     </w:p>
     <w:p>
       <w:r>
-        <w:t>Kubernetes doesn’t kill the pod until memory usage hits the limit, but the Go runtime reads the cgroup memory limits and adjusts its GC behavior proactively.</w:t>
+        <w:t xml:space="preserve">Kubernetes doesn’t kill the pod until memory usage hits the limit, but the Go runtime reads the </w:t>
+      </w:r>
+      <w:proofErr w:type="spellStart"/>
+      <w:r>
+        <w:t>cgroup</w:t>
+      </w:r>
+      <w:proofErr w:type="spellEnd"/>
+      <w:r>
+        <w:t xml:space="preserve"> memory limits and adjusts its GC behavior proactively.</w:t>
       </w:r>
     </w:p>
     <w:p>
@@ -2092,7 +2354,15 @@
         </w:numPr>
       </w:pPr>
       <w:r>
-        <w:t>The application is in a gabage collection managed Go language. Smaller heap sizes from tighter memory limits could trigger more frequent but shorter garbage collection cycles, increasing the latency.</w:t>
+        <w:t xml:space="preserve">The application is in a </w:t>
+      </w:r>
+      <w:proofErr w:type="spellStart"/>
+      <w:r>
+        <w:t>gabage</w:t>
+      </w:r>
+      <w:proofErr w:type="spellEnd"/>
+      <w:r>
+        <w:t xml:space="preserve"> collection managed Go language. Smaller heap sizes from tighter memory limits could trigger more frequent but shorter garbage collection cycles, increasing the latency.</w:t>
       </w:r>
     </w:p>
     <w:p>
@@ -2524,6 +2794,155 @@
 <file path=word/numbering.xml><?xml version="1.0" encoding="utf-8"?>
 <w:numbering xmlns:wpc="http://schemas.microsoft.com/office/word/2010/wordprocessingCanvas" xmlns:cx="http://schemas.microsoft.com/office/drawing/2014/chartex" xmlns:cx1="http://schemas.microsoft.com/office/drawing/2015/9/8/chartex" xmlns:cx2="http://schemas.microsoft.com/office/drawing/2015/10/21/chartex" xmlns:cx3="http://schemas.microsoft.com/office/drawing/2016/5/9/chartex" xmlns:cx4="http://schemas.microsoft.com/office/drawing/2016/5/10/chartex" xmlns:cx5="http://schemas.microsoft.com/office/drawing/2016/5/11/chartex" xmlns:cx6="http://schemas.microsoft.com/office/drawing/2016/5/12/chartex" xmlns:cx7="http://schemas.microsoft.com/office/drawing/2016/5/13/chartex" xmlns:cx8="http://schemas.microsoft.com/office/drawing/2016/5/14/chartex" xmlns:mc="http://schemas.openxmlformats.org/markup-compatibility/2006" xmlns:aink="http://schemas.microsoft.com/office/drawing/2016/ink" xmlns:am3d="http://schemas.microsoft.com/office/drawing/2017/model3d" xmlns:o="urn:schemas-microsoft-com:office:office" xmlns:oel="http://schemas.microsoft.com/office/2019/extlst" xmlns:r="http://schemas.openxmlformats.org/officeDocument/2006/relationships" xmlns:m="http://schemas.openxmlformats.org/officeDocument/2006/math" xmlns:v="urn:schemas-microsoft-com:vml" xmlns:wp14="http://schemas.microsoft.com/office/word/2010/wordprocessingDrawing" xmlns:wp="http://schemas.openxmlformats.org/drawingml/2006/wordprocessingDrawing" xmlns:w10="urn:schemas-microsoft-com:office:word" xmlns:w="http://schemas.openxmlformats.org/wordprocessingml/2006/main" xmlns:w14="http://schemas.microsoft.com/office/word/2010/wordml" xmlns:w15="http://schemas.microsoft.com/office/word/2012/wordml" xmlns:w16cex="http://schemas.microsoft.com/office/word/2018/wordml/cex" xmlns:w16cid="http://schemas.microsoft.com/office/word/2016/wordml/cid" xmlns:w16="http://schemas.microsoft.com/office/word/2018/wordml" xmlns:w16du="http://schemas.microsoft.com/office/word/2023/wordml/word16du" xmlns:w16sdtdh="http://schemas.microsoft.com/office/word/2020/wordml/sdtdatahash" xmlns:w16sdtfl="http://schemas.microsoft.com/office/word/2024/wordml/sdtformatlock" xmlns:w16se="http://schemas.microsoft.com/office/word/2015/wordml/symex" xmlns:wpg="http://schemas.microsoft.com/office/word/2010/wordprocessingGroup" xmlns:wpi="http://schemas.microsoft.com/office/word/2010/wordprocessingInk" xmlns:wne="http://schemas.microsoft.com/office/word/2006/wordml" xmlns:wps="http://schemas.microsoft.com/office/word/2010/wordprocessingShape" mc:Ignorable="w14 w15 w16se w16cid w16 w16cex w16sdtdh w16sdtfl w16du wp14">
   <w:abstractNum w:abstractNumId="0" w15:restartNumberingAfterBreak="0">
+    <w:nsid w:val="043B0159"/>
+    <w:multiLevelType w:val="multilevel"/>
+    <w:tmpl w:val="B6682C56"/>
+    <w:lvl w:ilvl="0">
+      <w:start w:val="1"/>
+      <w:numFmt w:val="bullet"/>
+      <w:lvlText w:val=""/>
+      <w:lvlJc w:val="left"/>
+      <w:pPr>
+        <w:tabs>
+          <w:tab w:val="num" w:pos="720"/>
+        </w:tabs>
+        <w:ind w:left="720" w:hanging="360"/>
+      </w:pPr>
+      <w:rPr>
+        <w:rFonts w:ascii="Symbol" w:hAnsi="Symbol" w:hint="default"/>
+        <w:sz w:val="20"/>
+      </w:rPr>
+    </w:lvl>
+    <w:lvl w:ilvl="1" w:tentative="1">
+      <w:start w:val="1"/>
+      <w:numFmt w:val="bullet"/>
+      <w:lvlText w:val="o"/>
+      <w:lvlJc w:val="left"/>
+      <w:pPr>
+        <w:tabs>
+          <w:tab w:val="num" w:pos="1440"/>
+        </w:tabs>
+        <w:ind w:left="1440" w:hanging="360"/>
+      </w:pPr>
+      <w:rPr>
+        <w:rFonts w:ascii="Courier New" w:hAnsi="Courier New" w:hint="default"/>
+        <w:sz w:val="20"/>
+      </w:rPr>
+    </w:lvl>
+    <w:lvl w:ilvl="2" w:tentative="1">
+      <w:start w:val="1"/>
+      <w:numFmt w:val="bullet"/>
+      <w:lvlText w:val=""/>
+      <w:lvlJc w:val="left"/>
+      <w:pPr>
+        <w:tabs>
+          <w:tab w:val="num" w:pos="2160"/>
+        </w:tabs>
+        <w:ind w:left="2160" w:hanging="360"/>
+      </w:pPr>
+      <w:rPr>
+        <w:rFonts w:ascii="Wingdings" w:hAnsi="Wingdings" w:hint="default"/>
+        <w:sz w:val="20"/>
+      </w:rPr>
+    </w:lvl>
+    <w:lvl w:ilvl="3" w:tentative="1">
+      <w:start w:val="1"/>
+      <w:numFmt w:val="bullet"/>
+      <w:lvlText w:val=""/>
+      <w:lvlJc w:val="left"/>
+      <w:pPr>
+        <w:tabs>
+          <w:tab w:val="num" w:pos="2880"/>
+        </w:tabs>
+        <w:ind w:left="2880" w:hanging="360"/>
+      </w:pPr>
+      <w:rPr>
+        <w:rFonts w:ascii="Wingdings" w:hAnsi="Wingdings" w:hint="default"/>
+        <w:sz w:val="20"/>
+      </w:rPr>
+    </w:lvl>
+    <w:lvl w:ilvl="4" w:tentative="1">
+      <w:start w:val="1"/>
+      <w:numFmt w:val="bullet"/>
+      <w:lvlText w:val=""/>
+      <w:lvlJc w:val="left"/>
+      <w:pPr>
+        <w:tabs>
+          <w:tab w:val="num" w:pos="3600"/>
+        </w:tabs>
+        <w:ind w:left="3600" w:hanging="360"/>
+      </w:pPr>
+      <w:rPr>
+        <w:rFonts w:ascii="Wingdings" w:hAnsi="Wingdings" w:hint="default"/>
+        <w:sz w:val="20"/>
+      </w:rPr>
+    </w:lvl>
+    <w:lvl w:ilvl="5" w:tentative="1">
+      <w:start w:val="1"/>
+      <w:numFmt w:val="bullet"/>
+      <w:lvlText w:val=""/>
+      <w:lvlJc w:val="left"/>
+      <w:pPr>
+        <w:tabs>
+          <w:tab w:val="num" w:pos="4320"/>
+        </w:tabs>
+        <w:ind w:left="4320" w:hanging="360"/>
+      </w:pPr>
+      <w:rPr>
+        <w:rFonts w:ascii="Wingdings" w:hAnsi="Wingdings" w:hint="default"/>
+        <w:sz w:val="20"/>
+      </w:rPr>
+    </w:lvl>
+    <w:lvl w:ilvl="6" w:tentative="1">
+      <w:start w:val="1"/>
+      <w:numFmt w:val="bullet"/>
+      <w:lvlText w:val=""/>
+      <w:lvlJc w:val="left"/>
+      <w:pPr>
+        <w:tabs>
+          <w:tab w:val="num" w:pos="5040"/>
+        </w:tabs>
+        <w:ind w:left="5040" w:hanging="360"/>
+      </w:pPr>
+      <w:rPr>
+        <w:rFonts w:ascii="Wingdings" w:hAnsi="Wingdings" w:hint="default"/>
+        <w:sz w:val="20"/>
+      </w:rPr>
+    </w:lvl>
+    <w:lvl w:ilvl="7" w:tentative="1">
+      <w:start w:val="1"/>
+      <w:numFmt w:val="bullet"/>
+      <w:lvlText w:val=""/>
+      <w:lvlJc w:val="left"/>
+      <w:pPr>
+        <w:tabs>
+          <w:tab w:val="num" w:pos="5760"/>
+        </w:tabs>
+        <w:ind w:left="5760" w:hanging="360"/>
+      </w:pPr>
+      <w:rPr>
+        <w:rFonts w:ascii="Wingdings" w:hAnsi="Wingdings" w:hint="default"/>
+        <w:sz w:val="20"/>
+      </w:rPr>
+    </w:lvl>
+    <w:lvl w:ilvl="8" w:tentative="1">
+      <w:start w:val="1"/>
+      <w:numFmt w:val="bullet"/>
+      <w:lvlText w:val=""/>
+      <w:lvlJc w:val="left"/>
+      <w:pPr>
+        <w:tabs>
+          <w:tab w:val="num" w:pos="6480"/>
+        </w:tabs>
+        <w:ind w:left="6480" w:hanging="360"/>
+      </w:pPr>
+      <w:rPr>
+        <w:rFonts w:ascii="Wingdings" w:hAnsi="Wingdings" w:hint="default"/>
+        <w:sz w:val="20"/>
+      </w:rPr>
+    </w:lvl>
+  </w:abstractNum>
+  <w:abstractNum w:abstractNumId="1" w15:restartNumberingAfterBreak="0">
     <w:nsid w:val="048925CA"/>
     <w:multiLevelType w:val="multilevel"/>
     <w:tmpl w:val="F95C0684"/>
@@ -2672,7 +3091,7 @@
       </w:rPr>
     </w:lvl>
   </w:abstractNum>
-  <w:abstractNum w:abstractNumId="1" w15:restartNumberingAfterBreak="0">
+  <w:abstractNum w:abstractNumId="2" w15:restartNumberingAfterBreak="0">
     <w:nsid w:val="04DD54DD"/>
     <w:multiLevelType w:val="multilevel"/>
     <w:tmpl w:val="D0D89D9A"/>
@@ -2821,7 +3240,7 @@
       </w:rPr>
     </w:lvl>
   </w:abstractNum>
-  <w:abstractNum w:abstractNumId="2" w15:restartNumberingAfterBreak="0">
+  <w:abstractNum w:abstractNumId="3" w15:restartNumberingAfterBreak="0">
     <w:nsid w:val="052D3720"/>
     <w:multiLevelType w:val="multilevel"/>
     <w:tmpl w:val="14240F56"/>
@@ -2934,7 +3353,7 @@
       </w:pPr>
     </w:lvl>
   </w:abstractNum>
-  <w:abstractNum w:abstractNumId="3" w15:restartNumberingAfterBreak="0">
+  <w:abstractNum w:abstractNumId="4" w15:restartNumberingAfterBreak="0">
     <w:nsid w:val="05A95C7D"/>
     <w:multiLevelType w:val="multilevel"/>
     <w:tmpl w:val="EA207B7A"/>
@@ -3083,7 +3502,7 @@
       </w:rPr>
     </w:lvl>
   </w:abstractNum>
-  <w:abstractNum w:abstractNumId="4" w15:restartNumberingAfterBreak="0">
+  <w:abstractNum w:abstractNumId="5" w15:restartNumberingAfterBreak="0">
     <w:nsid w:val="05B77A7E"/>
     <w:multiLevelType w:val="multilevel"/>
     <w:tmpl w:val="1444E594"/>
@@ -3196,7 +3615,7 @@
       </w:pPr>
     </w:lvl>
   </w:abstractNum>
-  <w:abstractNum w:abstractNumId="5" w15:restartNumberingAfterBreak="0">
+  <w:abstractNum w:abstractNumId="6" w15:restartNumberingAfterBreak="0">
     <w:nsid w:val="08BE096B"/>
     <w:multiLevelType w:val="multilevel"/>
     <w:tmpl w:val="0298C226"/>
@@ -3345,7 +3764,7 @@
       </w:rPr>
     </w:lvl>
   </w:abstractNum>
-  <w:abstractNum w:abstractNumId="6" w15:restartNumberingAfterBreak="0">
+  <w:abstractNum w:abstractNumId="7" w15:restartNumberingAfterBreak="0">
     <w:nsid w:val="0CAE2562"/>
     <w:multiLevelType w:val="multilevel"/>
     <w:tmpl w:val="C32ABDAE"/>
@@ -3494,7 +3913,7 @@
       </w:rPr>
     </w:lvl>
   </w:abstractNum>
-  <w:abstractNum w:abstractNumId="7" w15:restartNumberingAfterBreak="0">
+  <w:abstractNum w:abstractNumId="8" w15:restartNumberingAfterBreak="0">
     <w:nsid w:val="0F5866EF"/>
     <w:multiLevelType w:val="multilevel"/>
     <w:tmpl w:val="6718955A"/>
@@ -3643,7 +4062,7 @@
       </w:rPr>
     </w:lvl>
   </w:abstractNum>
-  <w:abstractNum w:abstractNumId="8" w15:restartNumberingAfterBreak="0">
+  <w:abstractNum w:abstractNumId="9" w15:restartNumberingAfterBreak="0">
     <w:nsid w:val="1D0F06C5"/>
     <w:multiLevelType w:val="multilevel"/>
     <w:tmpl w:val="E8FA4358"/>
@@ -3792,7 +4211,7 @@
       </w:rPr>
     </w:lvl>
   </w:abstractNum>
-  <w:abstractNum w:abstractNumId="9" w15:restartNumberingAfterBreak="0">
+  <w:abstractNum w:abstractNumId="10" w15:restartNumberingAfterBreak="0">
     <w:nsid w:val="20A76CAB"/>
     <w:multiLevelType w:val="multilevel"/>
     <w:tmpl w:val="44F49EE0"/>
@@ -3941,7 +4360,7 @@
       </w:rPr>
     </w:lvl>
   </w:abstractNum>
-  <w:abstractNum w:abstractNumId="10" w15:restartNumberingAfterBreak="0">
+  <w:abstractNum w:abstractNumId="11" w15:restartNumberingAfterBreak="0">
     <w:nsid w:val="22996D4A"/>
     <w:multiLevelType w:val="multilevel"/>
     <w:tmpl w:val="ECBEC2D4"/>
@@ -4090,7 +4509,7 @@
       </w:rPr>
     </w:lvl>
   </w:abstractNum>
-  <w:abstractNum w:abstractNumId="11" w15:restartNumberingAfterBreak="0">
+  <w:abstractNum w:abstractNumId="12" w15:restartNumberingAfterBreak="0">
     <w:nsid w:val="22EE4C60"/>
     <w:multiLevelType w:val="multilevel"/>
     <w:tmpl w:val="A90A6AEE"/>
@@ -4203,7 +4622,7 @@
       </w:pPr>
     </w:lvl>
   </w:abstractNum>
-  <w:abstractNum w:abstractNumId="12" w15:restartNumberingAfterBreak="0">
+  <w:abstractNum w:abstractNumId="13" w15:restartNumberingAfterBreak="0">
     <w:nsid w:val="22F2690B"/>
     <w:multiLevelType w:val="multilevel"/>
     <w:tmpl w:val="0E9E41B0"/>
@@ -4352,7 +4771,7 @@
       </w:rPr>
     </w:lvl>
   </w:abstractNum>
-  <w:abstractNum w:abstractNumId="13" w15:restartNumberingAfterBreak="0">
+  <w:abstractNum w:abstractNumId="14" w15:restartNumberingAfterBreak="0">
     <w:nsid w:val="241621BB"/>
     <w:multiLevelType w:val="multilevel"/>
     <w:tmpl w:val="65306950"/>
@@ -4465,7 +4884,7 @@
       </w:pPr>
     </w:lvl>
   </w:abstractNum>
-  <w:abstractNum w:abstractNumId="14" w15:restartNumberingAfterBreak="0">
+  <w:abstractNum w:abstractNumId="15" w15:restartNumberingAfterBreak="0">
     <w:nsid w:val="27872925"/>
     <w:multiLevelType w:val="multilevel"/>
     <w:tmpl w:val="63343C84"/>
@@ -4578,7 +4997,7 @@
       </w:pPr>
     </w:lvl>
   </w:abstractNum>
-  <w:abstractNum w:abstractNumId="15" w15:restartNumberingAfterBreak="0">
+  <w:abstractNum w:abstractNumId="16" w15:restartNumberingAfterBreak="0">
     <w:nsid w:val="29F37BB0"/>
     <w:multiLevelType w:val="multilevel"/>
     <w:tmpl w:val="BB5A0888"/>
@@ -4691,7 +5110,7 @@
       </w:pPr>
     </w:lvl>
   </w:abstractNum>
-  <w:abstractNum w:abstractNumId="16" w15:restartNumberingAfterBreak="0">
+  <w:abstractNum w:abstractNumId="17" w15:restartNumberingAfterBreak="0">
     <w:nsid w:val="2AE71A4D"/>
     <w:multiLevelType w:val="multilevel"/>
     <w:tmpl w:val="7616B8FC"/>
@@ -4840,7 +5259,7 @@
       </w:rPr>
     </w:lvl>
   </w:abstractNum>
-  <w:abstractNum w:abstractNumId="17" w15:restartNumberingAfterBreak="0">
+  <w:abstractNum w:abstractNumId="18" w15:restartNumberingAfterBreak="0">
     <w:nsid w:val="2C4F0672"/>
     <w:multiLevelType w:val="multilevel"/>
     <w:tmpl w:val="0BBC7C12"/>
@@ -4989,7 +5408,7 @@
       </w:rPr>
     </w:lvl>
   </w:abstractNum>
-  <w:abstractNum w:abstractNumId="18" w15:restartNumberingAfterBreak="0">
+  <w:abstractNum w:abstractNumId="19" w15:restartNumberingAfterBreak="0">
     <w:nsid w:val="312B699C"/>
     <w:multiLevelType w:val="multilevel"/>
     <w:tmpl w:val="AC000AB4"/>
@@ -5102,7 +5521,7 @@
       </w:pPr>
     </w:lvl>
   </w:abstractNum>
-  <w:abstractNum w:abstractNumId="19" w15:restartNumberingAfterBreak="0">
+  <w:abstractNum w:abstractNumId="20" w15:restartNumberingAfterBreak="0">
     <w:nsid w:val="341E2B29"/>
     <w:multiLevelType w:val="multilevel"/>
     <w:tmpl w:val="E17AC302"/>
@@ -5251,7 +5670,7 @@
       </w:rPr>
     </w:lvl>
   </w:abstractNum>
-  <w:abstractNum w:abstractNumId="20" w15:restartNumberingAfterBreak="0">
+  <w:abstractNum w:abstractNumId="21" w15:restartNumberingAfterBreak="0">
     <w:nsid w:val="38677464"/>
     <w:multiLevelType w:val="multilevel"/>
     <w:tmpl w:val="D40A24FA"/>
@@ -5400,7 +5819,7 @@
       </w:rPr>
     </w:lvl>
   </w:abstractNum>
-  <w:abstractNum w:abstractNumId="21" w15:restartNumberingAfterBreak="0">
+  <w:abstractNum w:abstractNumId="22" w15:restartNumberingAfterBreak="0">
     <w:nsid w:val="38BC5184"/>
     <w:multiLevelType w:val="multilevel"/>
     <w:tmpl w:val="D2D49C52"/>
@@ -5549,7 +5968,7 @@
       </w:rPr>
     </w:lvl>
   </w:abstractNum>
-  <w:abstractNum w:abstractNumId="22" w15:restartNumberingAfterBreak="0">
+  <w:abstractNum w:abstractNumId="23" w15:restartNumberingAfterBreak="0">
     <w:nsid w:val="3D4E145C"/>
     <w:multiLevelType w:val="multilevel"/>
     <w:tmpl w:val="66E01684"/>
@@ -5662,7 +6081,7 @@
       </w:pPr>
     </w:lvl>
   </w:abstractNum>
-  <w:abstractNum w:abstractNumId="23" w15:restartNumberingAfterBreak="0">
+  <w:abstractNum w:abstractNumId="24" w15:restartNumberingAfterBreak="0">
     <w:nsid w:val="3DF06B5D"/>
     <w:multiLevelType w:val="multilevel"/>
     <w:tmpl w:val="A99678DE"/>
@@ -5807,7 +6226,7 @@
       </w:rPr>
     </w:lvl>
   </w:abstractNum>
-  <w:abstractNum w:abstractNumId="24" w15:restartNumberingAfterBreak="0">
+  <w:abstractNum w:abstractNumId="25" w15:restartNumberingAfterBreak="0">
     <w:nsid w:val="44DF5452"/>
     <w:multiLevelType w:val="multilevel"/>
     <w:tmpl w:val="3E14E450"/>
@@ -5920,7 +6339,7 @@
       </w:pPr>
     </w:lvl>
   </w:abstractNum>
-  <w:abstractNum w:abstractNumId="25" w15:restartNumberingAfterBreak="0">
+  <w:abstractNum w:abstractNumId="26" w15:restartNumberingAfterBreak="0">
     <w:nsid w:val="49341785"/>
     <w:multiLevelType w:val="multilevel"/>
     <w:tmpl w:val="1A3CF060"/>
@@ -6069,7 +6488,7 @@
       </w:rPr>
     </w:lvl>
   </w:abstractNum>
-  <w:abstractNum w:abstractNumId="26" w15:restartNumberingAfterBreak="0">
+  <w:abstractNum w:abstractNumId="27" w15:restartNumberingAfterBreak="0">
     <w:nsid w:val="4FB04EF4"/>
     <w:multiLevelType w:val="multilevel"/>
     <w:tmpl w:val="69C4F49E"/>
@@ -6218,7 +6637,7 @@
       </w:rPr>
     </w:lvl>
   </w:abstractNum>
-  <w:abstractNum w:abstractNumId="27" w15:restartNumberingAfterBreak="0">
+  <w:abstractNum w:abstractNumId="28" w15:restartNumberingAfterBreak="0">
     <w:nsid w:val="5056457D"/>
     <w:multiLevelType w:val="multilevel"/>
     <w:tmpl w:val="2B46A6A6"/>
@@ -6367,7 +6786,7 @@
       </w:rPr>
     </w:lvl>
   </w:abstractNum>
-  <w:abstractNum w:abstractNumId="28" w15:restartNumberingAfterBreak="0">
+  <w:abstractNum w:abstractNumId="29" w15:restartNumberingAfterBreak="0">
     <w:nsid w:val="505D34C0"/>
     <w:multiLevelType w:val="multilevel"/>
     <w:tmpl w:val="D9842E20"/>
@@ -6516,7 +6935,7 @@
       </w:rPr>
     </w:lvl>
   </w:abstractNum>
-  <w:abstractNum w:abstractNumId="29" w15:restartNumberingAfterBreak="0">
+  <w:abstractNum w:abstractNumId="30" w15:restartNumberingAfterBreak="0">
     <w:nsid w:val="52F6680C"/>
     <w:multiLevelType w:val="multilevel"/>
     <w:tmpl w:val="AC5263F4"/>
@@ -6629,7 +7048,7 @@
       </w:pPr>
     </w:lvl>
   </w:abstractNum>
-  <w:abstractNum w:abstractNumId="30" w15:restartNumberingAfterBreak="0">
+  <w:abstractNum w:abstractNumId="31" w15:restartNumberingAfterBreak="0">
     <w:nsid w:val="5617683A"/>
     <w:multiLevelType w:val="multilevel"/>
     <w:tmpl w:val="74706FE8"/>
@@ -6742,7 +7161,7 @@
       </w:pPr>
     </w:lvl>
   </w:abstractNum>
-  <w:abstractNum w:abstractNumId="31" w15:restartNumberingAfterBreak="0">
+  <w:abstractNum w:abstractNumId="32" w15:restartNumberingAfterBreak="0">
     <w:nsid w:val="5F8D628B"/>
     <w:multiLevelType w:val="multilevel"/>
     <w:tmpl w:val="6E50534A"/>
@@ -6855,7 +7274,7 @@
       </w:pPr>
     </w:lvl>
   </w:abstractNum>
-  <w:abstractNum w:abstractNumId="32" w15:restartNumberingAfterBreak="0">
+  <w:abstractNum w:abstractNumId="33" w15:restartNumberingAfterBreak="0">
     <w:nsid w:val="5FB313B4"/>
     <w:multiLevelType w:val="multilevel"/>
     <w:tmpl w:val="4872A7B8"/>
@@ -7004,7 +7423,7 @@
       </w:rPr>
     </w:lvl>
   </w:abstractNum>
-  <w:abstractNum w:abstractNumId="33" w15:restartNumberingAfterBreak="0">
+  <w:abstractNum w:abstractNumId="34" w15:restartNumberingAfterBreak="0">
     <w:nsid w:val="60283B38"/>
     <w:multiLevelType w:val="multilevel"/>
     <w:tmpl w:val="8542BB02"/>
@@ -7149,7 +7568,7 @@
       </w:rPr>
     </w:lvl>
   </w:abstractNum>
-  <w:abstractNum w:abstractNumId="34" w15:restartNumberingAfterBreak="0">
+  <w:abstractNum w:abstractNumId="35" w15:restartNumberingAfterBreak="0">
     <w:nsid w:val="61B659A6"/>
     <w:multiLevelType w:val="multilevel"/>
     <w:tmpl w:val="0F440B4C"/>
@@ -7298,7 +7717,7 @@
       </w:rPr>
     </w:lvl>
   </w:abstractNum>
-  <w:abstractNum w:abstractNumId="35" w15:restartNumberingAfterBreak="0">
+  <w:abstractNum w:abstractNumId="36" w15:restartNumberingAfterBreak="0">
     <w:nsid w:val="658323D7"/>
     <w:multiLevelType w:val="multilevel"/>
     <w:tmpl w:val="43044D14"/>
@@ -7447,7 +7866,7 @@
       </w:rPr>
     </w:lvl>
   </w:abstractNum>
-  <w:abstractNum w:abstractNumId="36" w15:restartNumberingAfterBreak="0">
+  <w:abstractNum w:abstractNumId="37" w15:restartNumberingAfterBreak="0">
     <w:nsid w:val="69AB1837"/>
     <w:multiLevelType w:val="multilevel"/>
     <w:tmpl w:val="4DAE7450"/>
@@ -7560,7 +7979,7 @@
       </w:pPr>
     </w:lvl>
   </w:abstractNum>
-  <w:abstractNum w:abstractNumId="37" w15:restartNumberingAfterBreak="0">
+  <w:abstractNum w:abstractNumId="38" w15:restartNumberingAfterBreak="0">
     <w:nsid w:val="6A7D1BDB"/>
     <w:multiLevelType w:val="multilevel"/>
     <w:tmpl w:val="AE462EBE"/>
@@ -7709,7 +8128,7 @@
       </w:rPr>
     </w:lvl>
   </w:abstractNum>
-  <w:abstractNum w:abstractNumId="38" w15:restartNumberingAfterBreak="0">
+  <w:abstractNum w:abstractNumId="39" w15:restartNumberingAfterBreak="0">
     <w:nsid w:val="70082546"/>
     <w:multiLevelType w:val="multilevel"/>
     <w:tmpl w:val="368E4570"/>
@@ -7822,7 +8241,7 @@
       </w:pPr>
     </w:lvl>
   </w:abstractNum>
-  <w:abstractNum w:abstractNumId="39" w15:restartNumberingAfterBreak="0">
+  <w:abstractNum w:abstractNumId="40" w15:restartNumberingAfterBreak="0">
     <w:nsid w:val="77820FFF"/>
     <w:multiLevelType w:val="multilevel"/>
     <w:tmpl w:val="AD448106"/>
@@ -7971,7 +8390,7 @@
       </w:rPr>
     </w:lvl>
   </w:abstractNum>
-  <w:abstractNum w:abstractNumId="40" w15:restartNumberingAfterBreak="0">
+  <w:abstractNum w:abstractNumId="41" w15:restartNumberingAfterBreak="0">
     <w:nsid w:val="7A236612"/>
     <w:multiLevelType w:val="multilevel"/>
     <w:tmpl w:val="FDDC8F3C"/>
@@ -8120,7 +8539,7 @@
       </w:rPr>
     </w:lvl>
   </w:abstractNum>
-  <w:abstractNum w:abstractNumId="41" w15:restartNumberingAfterBreak="0">
+  <w:abstractNum w:abstractNumId="42" w15:restartNumberingAfterBreak="0">
     <w:nsid w:val="7EB23A2A"/>
     <w:multiLevelType w:val="multilevel"/>
     <w:tmpl w:val="4764452A"/>
@@ -8270,10 +8689,10 @@
     </w:lvl>
   </w:abstractNum>
   <w:num w:numId="1" w16cid:durableId="2011249314">
-    <w:abstractNumId w:val="18"/>
+    <w:abstractNumId w:val="19"/>
   </w:num>
   <w:num w:numId="2" w16cid:durableId="1729066614">
-    <w:abstractNumId w:val="4"/>
+    <w:abstractNumId w:val="5"/>
     <w:lvlOverride w:ilvl="0">
       <w:lvl w:ilvl="0">
         <w:numFmt w:val="decimal"/>
@@ -8283,22 +8702,22 @@
     </w:lvlOverride>
   </w:num>
   <w:num w:numId="3" w16cid:durableId="402219657">
-    <w:abstractNumId w:val="17"/>
+    <w:abstractNumId w:val="18"/>
   </w:num>
   <w:num w:numId="4" w16cid:durableId="1753115665">
-    <w:abstractNumId w:val="10"/>
+    <w:abstractNumId w:val="11"/>
   </w:num>
   <w:num w:numId="5" w16cid:durableId="826166776">
-    <w:abstractNumId w:val="0"/>
+    <w:abstractNumId w:val="1"/>
   </w:num>
   <w:num w:numId="6" w16cid:durableId="1339037913">
-    <w:abstractNumId w:val="31"/>
+    <w:abstractNumId w:val="32"/>
   </w:num>
   <w:num w:numId="7" w16cid:durableId="1363894349">
-    <w:abstractNumId w:val="1"/>
+    <w:abstractNumId w:val="2"/>
   </w:num>
   <w:num w:numId="8" w16cid:durableId="881476291">
-    <w:abstractNumId w:val="24"/>
+    <w:abstractNumId w:val="25"/>
     <w:lvlOverride w:ilvl="0">
       <w:lvl w:ilvl="0">
         <w:numFmt w:val="decimal"/>
@@ -8308,16 +8727,16 @@
     </w:lvlOverride>
   </w:num>
   <w:num w:numId="9" w16cid:durableId="1405878741">
-    <w:abstractNumId w:val="5"/>
+    <w:abstractNumId w:val="6"/>
   </w:num>
   <w:num w:numId="10" w16cid:durableId="549849360">
-    <w:abstractNumId w:val="22"/>
+    <w:abstractNumId w:val="23"/>
   </w:num>
   <w:num w:numId="11" w16cid:durableId="1805343675">
-    <w:abstractNumId w:val="34"/>
+    <w:abstractNumId w:val="35"/>
   </w:num>
   <w:num w:numId="12" w16cid:durableId="242449794">
-    <w:abstractNumId w:val="36"/>
+    <w:abstractNumId w:val="37"/>
     <w:lvlOverride w:ilvl="0">
       <w:lvl w:ilvl="0">
         <w:numFmt w:val="decimal"/>
@@ -8327,12 +8746,98 @@
     </w:lvlOverride>
   </w:num>
   <w:num w:numId="13" w16cid:durableId="329526221">
-    <w:abstractNumId w:val="25"/>
+    <w:abstractNumId w:val="26"/>
   </w:num>
   <w:num w:numId="14" w16cid:durableId="165901398">
+    <w:abstractNumId w:val="8"/>
+  </w:num>
+  <w:num w:numId="15" w16cid:durableId="1483042116">
+    <w:abstractNumId w:val="31"/>
+    <w:lvlOverride w:ilvl="0">
+      <w:lvl w:ilvl="0">
+        <w:numFmt w:val="decimal"/>
+        <w:lvlText w:val="%1."/>
+        <w:lvlJc w:val="left"/>
+      </w:lvl>
+    </w:lvlOverride>
+  </w:num>
+  <w:num w:numId="16" w16cid:durableId="1020663045">
+    <w:abstractNumId w:val="41"/>
+  </w:num>
+  <w:num w:numId="17" w16cid:durableId="711878859">
+    <w:abstractNumId w:val="17"/>
+  </w:num>
+  <w:num w:numId="18" w16cid:durableId="859509579">
+    <w:abstractNumId w:val="40"/>
+  </w:num>
+  <w:num w:numId="19" w16cid:durableId="878786768">
     <w:abstractNumId w:val="7"/>
   </w:num>
-  <w:num w:numId="15" w16cid:durableId="1483042116">
+  <w:num w:numId="20" w16cid:durableId="1553346426">
+    <w:abstractNumId w:val="12"/>
+  </w:num>
+  <w:num w:numId="21" w16cid:durableId="839269390">
+    <w:abstractNumId w:val="13"/>
+  </w:num>
+  <w:num w:numId="22" w16cid:durableId="1659529484">
+    <w:abstractNumId w:val="14"/>
+    <w:lvlOverride w:ilvl="0">
+      <w:lvl w:ilvl="0">
+        <w:numFmt w:val="decimal"/>
+        <w:lvlText w:val="%1."/>
+        <w:lvlJc w:val="left"/>
+      </w:lvl>
+    </w:lvlOverride>
+  </w:num>
+  <w:num w:numId="23" w16cid:durableId="987897635">
+    <w:abstractNumId w:val="38"/>
+  </w:num>
+  <w:num w:numId="24" w16cid:durableId="2005206953">
+    <w:abstractNumId w:val="16"/>
+    <w:lvlOverride w:ilvl="0">
+      <w:lvl w:ilvl="0">
+        <w:numFmt w:val="decimal"/>
+        <w:lvlText w:val="%1."/>
+        <w:lvlJc w:val="left"/>
+      </w:lvl>
+    </w:lvlOverride>
+  </w:num>
+  <w:num w:numId="25" w16cid:durableId="1030031544">
+    <w:abstractNumId w:val="36"/>
+  </w:num>
+  <w:num w:numId="26" w16cid:durableId="198128612">
+    <w:abstractNumId w:val="15"/>
+  </w:num>
+  <w:num w:numId="27" w16cid:durableId="1696149683">
+    <w:abstractNumId w:val="34"/>
+  </w:num>
+  <w:num w:numId="28" w16cid:durableId="673460051">
+    <w:abstractNumId w:val="3"/>
+    <w:lvlOverride w:ilvl="0">
+      <w:lvl w:ilvl="0">
+        <w:numFmt w:val="decimal"/>
+        <w:lvlText w:val="%1."/>
+        <w:lvlJc w:val="left"/>
+      </w:lvl>
+    </w:lvlOverride>
+  </w:num>
+  <w:num w:numId="29" w16cid:durableId="884026733">
+    <w:abstractNumId w:val="22"/>
+  </w:num>
+  <w:num w:numId="30" w16cid:durableId="50421353">
+    <w:abstractNumId w:val="39"/>
+    <w:lvlOverride w:ilvl="0">
+      <w:lvl w:ilvl="0">
+        <w:numFmt w:val="decimal"/>
+        <w:lvlText w:val="%1."/>
+        <w:lvlJc w:val="left"/>
+      </w:lvl>
+    </w:lvlOverride>
+  </w:num>
+  <w:num w:numId="31" w16cid:durableId="1228612541">
+    <w:abstractNumId w:val="24"/>
+  </w:num>
+  <w:num w:numId="32" w16cid:durableId="1086658379">
     <w:abstractNumId w:val="30"/>
     <w:lvlOverride w:ilvl="0">
       <w:lvl w:ilvl="0">
@@ -8342,121 +8847,38 @@
       </w:lvl>
     </w:lvlOverride>
   </w:num>
-  <w:num w:numId="16" w16cid:durableId="1020663045">
-    <w:abstractNumId w:val="40"/>
+  <w:num w:numId="33" w16cid:durableId="1311982360">
+    <w:abstractNumId w:val="28"/>
   </w:num>
-  <w:num w:numId="17" w16cid:durableId="711878859">
-    <w:abstractNumId w:val="16"/>
+  <w:num w:numId="34" w16cid:durableId="1741439039">
+    <w:abstractNumId w:val="21"/>
   </w:num>
-  <w:num w:numId="18" w16cid:durableId="859509579">
-    <w:abstractNumId w:val="39"/>
+  <w:num w:numId="35" w16cid:durableId="1787040020">
+    <w:abstractNumId w:val="42"/>
   </w:num>
-  <w:num w:numId="19" w16cid:durableId="878786768">
-    <w:abstractNumId w:val="6"/>
+  <w:num w:numId="36" w16cid:durableId="106849505">
+    <w:abstractNumId w:val="29"/>
   </w:num>
-  <w:num w:numId="20" w16cid:durableId="1553346426">
-    <w:abstractNumId w:val="11"/>
+  <w:num w:numId="37" w16cid:durableId="1657101761">
+    <w:abstractNumId w:val="20"/>
   </w:num>
-  <w:num w:numId="21" w16cid:durableId="839269390">
-    <w:abstractNumId w:val="12"/>
+  <w:num w:numId="38" w16cid:durableId="2026246097">
+    <w:abstractNumId w:val="27"/>
   </w:num>
-  <w:num w:numId="22" w16cid:durableId="1659529484">
-    <w:abstractNumId w:val="13"/>
-    <w:lvlOverride w:ilvl="0">
-      <w:lvl w:ilvl="0">
-        <w:numFmt w:val="decimal"/>
-        <w:lvlText w:val="%1."/>
-        <w:lvlJc w:val="left"/>
-      </w:lvl>
-    </w:lvlOverride>
-  </w:num>
-  <w:num w:numId="23" w16cid:durableId="987897635">
-    <w:abstractNumId w:val="37"/>
-  </w:num>
-  <w:num w:numId="24" w16cid:durableId="2005206953">
-    <w:abstractNumId w:val="15"/>
-    <w:lvlOverride w:ilvl="0">
-      <w:lvl w:ilvl="0">
-        <w:numFmt w:val="decimal"/>
-        <w:lvlText w:val="%1."/>
-        <w:lvlJc w:val="left"/>
-      </w:lvl>
-    </w:lvlOverride>
-  </w:num>
-  <w:num w:numId="25" w16cid:durableId="1030031544">
-    <w:abstractNumId w:val="35"/>
-  </w:num>
-  <w:num w:numId="26" w16cid:durableId="198128612">
-    <w:abstractNumId w:val="14"/>
-  </w:num>
-  <w:num w:numId="27" w16cid:durableId="1696149683">
+  <w:num w:numId="39" w16cid:durableId="1807503972">
     <w:abstractNumId w:val="33"/>
   </w:num>
-  <w:num w:numId="28" w16cid:durableId="673460051">
-    <w:abstractNumId w:val="2"/>
-    <w:lvlOverride w:ilvl="0">
-      <w:lvl w:ilvl="0">
-        <w:numFmt w:val="decimal"/>
-        <w:lvlText w:val="%1."/>
-        <w:lvlJc w:val="left"/>
-      </w:lvl>
-    </w:lvlOverride>
+  <w:num w:numId="40" w16cid:durableId="810244835">
+    <w:abstractNumId w:val="10"/>
   </w:num>
-  <w:num w:numId="29" w16cid:durableId="884026733">
-    <w:abstractNumId w:val="21"/>
-  </w:num>
-  <w:num w:numId="30" w16cid:durableId="50421353">
-    <w:abstractNumId w:val="38"/>
-    <w:lvlOverride w:ilvl="0">
-      <w:lvl w:ilvl="0">
-        <w:numFmt w:val="decimal"/>
-        <w:lvlText w:val="%1."/>
-        <w:lvlJc w:val="left"/>
-      </w:lvl>
-    </w:lvlOverride>
-  </w:num>
-  <w:num w:numId="31" w16cid:durableId="1228612541">
-    <w:abstractNumId w:val="23"/>
-  </w:num>
-  <w:num w:numId="32" w16cid:durableId="1086658379">
-    <w:abstractNumId w:val="29"/>
-    <w:lvlOverride w:ilvl="0">
-      <w:lvl w:ilvl="0">
-        <w:numFmt w:val="decimal"/>
-        <w:lvlText w:val="%1."/>
-        <w:lvlJc w:val="left"/>
-      </w:lvl>
-    </w:lvlOverride>
-  </w:num>
-  <w:num w:numId="33" w16cid:durableId="1311982360">
-    <w:abstractNumId w:val="27"/>
-  </w:num>
-  <w:num w:numId="34" w16cid:durableId="1741439039">
-    <w:abstractNumId w:val="20"/>
-  </w:num>
-  <w:num w:numId="35" w16cid:durableId="1787040020">
-    <w:abstractNumId w:val="41"/>
-  </w:num>
-  <w:num w:numId="36" w16cid:durableId="106849505">
-    <w:abstractNumId w:val="28"/>
-  </w:num>
-  <w:num w:numId="37" w16cid:durableId="1657101761">
-    <w:abstractNumId w:val="19"/>
-  </w:num>
-  <w:num w:numId="38" w16cid:durableId="2026246097">
-    <w:abstractNumId w:val="26"/>
-  </w:num>
-  <w:num w:numId="39" w16cid:durableId="1807503972">
-    <w:abstractNumId w:val="32"/>
-  </w:num>
-  <w:num w:numId="40" w16cid:durableId="810244835">
+  <w:num w:numId="41" w16cid:durableId="1955474256">
     <w:abstractNumId w:val="9"/>
   </w:num>
-  <w:num w:numId="41" w16cid:durableId="1955474256">
-    <w:abstractNumId w:val="8"/>
+  <w:num w:numId="42" w16cid:durableId="1025012484">
+    <w:abstractNumId w:val="4"/>
   </w:num>
-  <w:num w:numId="42" w16cid:durableId="1025012484">
-    <w:abstractNumId w:val="3"/>
+  <w:num w:numId="43" w16cid:durableId="517739310">
+    <w:abstractNumId w:val="0"/>
   </w:num>
 </w:numbering>
 </file>

</xml_diff>

<commit_message>
Add all observation of cpu reduction service 2
</commit_message>
<xml_diff>
--- a/Latency Analysis/Service 2 - Deep Analysis.docx
+++ b/Latency Analysis/Service 2 - Deep Analysis.docx
@@ -139,6 +139,59 @@
       </w:r>
     </w:p>
     <w:p>
+      <w:r>
+        <w:t xml:space="preserve">In this graph, blue line is the </w:t>
+      </w:r>
+      <w:proofErr w:type="spellStart"/>
+      <w:r>
+        <w:t>cpu</w:t>
+      </w:r>
+      <w:proofErr w:type="spellEnd"/>
+      <w:r>
+        <w:t xml:space="preserve"> usage. It decreases with the limit reduction &amp; showing container is being throttled as it uses more than it allowed. The latency line (red line) shows some sudden drops after CPU throttling event. So, we can see the usual higher latency  before throttling &amp; suddenly after the throttling, the application sees a sudden drop in the CPU usage. So, the latency will </w:t>
+      </w:r>
+      <w:proofErr w:type="spellStart"/>
+      <w:r>
+        <w:t>suddency</w:t>
+      </w:r>
+      <w:proofErr w:type="spellEnd"/>
+      <w:r>
+        <w:t xml:space="preserve"> spike or drop to adjust to the new behavior of the service. The spikes &amp; drops are large because throttling amount or the </w:t>
+      </w:r>
+      <w:proofErr w:type="spellStart"/>
+      <w:r>
+        <w:t>cpu</w:t>
+      </w:r>
+      <w:proofErr w:type="spellEnd"/>
+      <w:r>
+        <w:t xml:space="preserve"> usage is large &amp; CPU usage reduction also shows a higher drop. </w:t>
+      </w:r>
+    </w:p>
+    <w:p>
+      <w:r>
+        <w:t xml:space="preserve">As shown in the above graph,  service 2 is </w:t>
+      </w:r>
+      <w:proofErr w:type="spellStart"/>
+      <w:r>
+        <w:t>a</w:t>
+      </w:r>
+      <w:proofErr w:type="spellEnd"/>
+      <w:r>
+        <w:t xml:space="preserve"> echo service, the </w:t>
+      </w:r>
+      <w:proofErr w:type="spellStart"/>
+      <w:r>
+        <w:t>momory</w:t>
+      </w:r>
+      <w:proofErr w:type="spellEnd"/>
+      <w:r>
+        <w:t xml:space="preserve"> usage is not contributing to performance degradation as it is not memory bound. So, the latency trends do not correlate with memory usage. </w:t>
+      </w:r>
+    </w:p>
+    <w:p/>
+    <w:p/>
+    <w:p/>
+    <w:p>
       <w:pPr>
         <w:rPr>
           <w:rFonts w:ascii="Arial" w:hAnsi="Arial" w:cs="Arial"/>
@@ -216,6 +269,7 @@
         <w:rPr>
           <w:rFonts w:ascii="Arial" w:hAnsi="Arial" w:cs="Arial"/>
         </w:rPr>
+        <w:lastRenderedPageBreak/>
         <w:t>Then, the output is like below</w:t>
       </w:r>
       <w:r>
@@ -238,7 +292,6 @@
           <w:color w:val="000000"/>
           <w:bdr w:val="none" w:sz="0" w:space="0" w:color="auto" w:frame="1"/>
         </w:rPr>
-        <w:lastRenderedPageBreak/>
         <w:drawing>
           <wp:inline distT="0" distB="0" distL="0" distR="0" wp14:anchorId="1F8D58D6" wp14:editId="6E162AC9">
             <wp:extent cx="5943600" cy="3017520"/>

</xml_diff>

<commit_message>
Add the agenda of service 2 plots
</commit_message>
<xml_diff>
--- a/Latency Analysis/Service 2 - Deep Analysis.docx
+++ b/Latency Analysis/Service 2 - Deep Analysis.docx
@@ -2,6 +2,67 @@
 <file path=word/document.xml><?xml version="1.0" encoding="utf-8"?>
 <w:document xmlns:wpc="http://schemas.microsoft.com/office/word/2010/wordprocessingCanvas" xmlns:cx="http://schemas.microsoft.com/office/drawing/2014/chartex" xmlns:cx1="http://schemas.microsoft.com/office/drawing/2015/9/8/chartex" xmlns:cx2="http://schemas.microsoft.com/office/drawing/2015/10/21/chartex" xmlns:cx3="http://schemas.microsoft.com/office/drawing/2016/5/9/chartex" xmlns:cx4="http://schemas.microsoft.com/office/drawing/2016/5/10/chartex" xmlns:cx5="http://schemas.microsoft.com/office/drawing/2016/5/11/chartex" xmlns:cx6="http://schemas.microsoft.com/office/drawing/2016/5/12/chartex" xmlns:cx7="http://schemas.microsoft.com/office/drawing/2016/5/13/chartex" xmlns:cx8="http://schemas.microsoft.com/office/drawing/2016/5/14/chartex" xmlns:mc="http://schemas.openxmlformats.org/markup-compatibility/2006" xmlns:aink="http://schemas.microsoft.com/office/drawing/2016/ink" xmlns:am3d="http://schemas.microsoft.com/office/drawing/2017/model3d" xmlns:o="urn:schemas-microsoft-com:office:office" xmlns:oel="http://schemas.microsoft.com/office/2019/extlst" xmlns:r="http://schemas.openxmlformats.org/officeDocument/2006/relationships" xmlns:m="http://schemas.openxmlformats.org/officeDocument/2006/math" xmlns:v="urn:schemas-microsoft-com:vml" xmlns:wp14="http://schemas.microsoft.com/office/word/2010/wordprocessingDrawing" xmlns:wp="http://schemas.openxmlformats.org/drawingml/2006/wordprocessingDrawing" xmlns:w10="urn:schemas-microsoft-com:office:word" xmlns:w="http://schemas.openxmlformats.org/wordprocessingml/2006/main" xmlns:w14="http://schemas.microsoft.com/office/word/2010/wordml" xmlns:w15="http://schemas.microsoft.com/office/word/2012/wordml" xmlns:w16cex="http://schemas.microsoft.com/office/word/2018/wordml/cex" xmlns:w16cid="http://schemas.microsoft.com/office/word/2016/wordml/cid" xmlns:w16="http://schemas.microsoft.com/office/word/2018/wordml" xmlns:w16du="http://schemas.microsoft.com/office/word/2023/wordml/word16du" xmlns:w16sdtdh="http://schemas.microsoft.com/office/word/2020/wordml/sdtdatahash" xmlns:w16sdtfl="http://schemas.microsoft.com/office/word/2024/wordml/sdtformatlock" xmlns:w16se="http://schemas.microsoft.com/office/word/2015/wordml/symex" xmlns:wpg="http://schemas.microsoft.com/office/word/2010/wordprocessingGroup" xmlns:wpi="http://schemas.microsoft.com/office/word/2010/wordprocessingInk" xmlns:wne="http://schemas.microsoft.com/office/word/2006/wordml" xmlns:wps="http://schemas.microsoft.com/office/word/2010/wordprocessingShape" mc:Ignorable="w14 w15 w16se w16cid w16 w16cex w16sdtdh w16sdtfl w16du wp14">
   <w:body>
+    <w:p>
+      <w:r>
+        <w:rPr>
+          <w:b/>
+          <w:bCs/>
+        </w:rPr>
+        <w:t>For CPU vs Latency Plots</w:t>
+      </w:r>
+    </w:p>
+    <w:p>
+      <w:r>
+        <w:t>Yellow Line - CPU Limit</w:t>
+      </w:r>
+    </w:p>
+    <w:p>
+      <w:r>
+        <w:t>Blue Line - CPU Usage</w:t>
+      </w:r>
+    </w:p>
+    <w:p>
+      <w:r>
+        <w:t>Red Line - Latency</w:t>
+      </w:r>
+    </w:p>
+    <w:p>
+      <w:r>
+        <w:t>Green Line - CPU Request</w:t>
+      </w:r>
+    </w:p>
+    <w:p/>
+    <w:p>
+      <w:r>
+        <w:rPr>
+          <w:b/>
+          <w:bCs/>
+        </w:rPr>
+        <w:t>For Memory vs Latency Plots</w:t>
+      </w:r>
+    </w:p>
+    <w:p>
+      <w:r>
+        <w:t>Yellow line - Memory Request</w:t>
+      </w:r>
+    </w:p>
+    <w:p>
+      <w:r>
+        <w:t>Blue line - Memory usage</w:t>
+      </w:r>
+    </w:p>
+    <w:p>
+      <w:r>
+        <w:t>Red line - Latency</w:t>
+      </w:r>
+    </w:p>
+    <w:p>
+      <w:r>
+        <w:t>Green line - Memory limit</w:t>
+      </w:r>
+    </w:p>
+    <w:p/>
+    <w:p/>
     <w:p>
       <w:pPr>
         <w:pStyle w:val="Heading2"/>
@@ -88,6 +149,7 @@
           <w:color w:val="000000"/>
           <w:bdr w:val="none" w:sz="0" w:space="0" w:color="auto" w:frame="1"/>
         </w:rPr>
+        <w:lastRenderedPageBreak/>
         <w:drawing>
           <wp:inline distT="0" distB="0" distL="0" distR="0" wp14:anchorId="468BBDF7" wp14:editId="24E93F21">
             <wp:extent cx="5943600" cy="2895600"/>
@@ -269,7 +331,6 @@
         <w:rPr>
           <w:rFonts w:ascii="Arial" w:hAnsi="Arial" w:cs="Arial"/>
         </w:rPr>
-        <w:lastRenderedPageBreak/>
         <w:t>Then, the output is like below</w:t>
       </w:r>
       <w:r>

</xml_diff>